<commit_message>
Writing the coursework by explain every function
</commit_message>
<xml_diff>
--- a/src/coursework1/coursework1.docx
+++ b/src/coursework1/coursework1.docx
@@ -13,7 +13,7 @@
     <w:p>
       <w:pPr>
         <w:rPr>
-          <w:rFonts w:eastAsiaTheme="minorEastAsia" w:hint="eastAsia"/>
+          <w:rFonts w:eastAsiaTheme="minorEastAsia"/>
         </w:rPr>
       </w:pPr>
     </w:p>
@@ -70,7 +70,7 @@
       <w:pPr>
         <w:jc w:val="left"/>
         <w:rPr>
-          <w:rFonts w:eastAsiaTheme="minorEastAsia" w:hint="eastAsia"/>
+          <w:rFonts w:eastAsiaTheme="minorEastAsia"/>
           <w:b/>
           <w:bCs/>
           <w:sz w:val="28"/>
@@ -157,23 +157,44 @@
         <w:ind w:firstLineChars="0"/>
         <w:jc w:val="left"/>
         <w:rPr>
-          <w:rFonts w:eastAsiaTheme="minorEastAsia"/>
-        </w:rPr>
-      </w:pPr>
-      <w:r>
-        <w:rPr>
-          <w:rFonts w:eastAsiaTheme="minorEastAsia"/>
-        </w:rPr>
-        <w:t>Introduction of the flow of preprocessing</w:t>
+          <w:rFonts w:eastAsiaTheme="minorEastAsia" w:hint="eastAsia"/>
+        </w:rPr>
+      </w:pPr>
+      <w:r>
+        <w:rPr>
+          <w:rFonts w:eastAsiaTheme="minorEastAsia"/>
+        </w:rPr>
+        <w:t xml:space="preserve">Introduction of the </w:t>
+      </w:r>
+      <w:r>
+        <w:rPr>
+          <w:rFonts w:eastAsiaTheme="minorEastAsia" w:hint="eastAsia"/>
+        </w:rPr>
+        <w:t>na</w:t>
+      </w:r>
+      <w:r>
+        <w:rPr>
+          <w:rFonts w:eastAsiaTheme="minorEastAsia"/>
+        </w:rPr>
+        <w:t>tural of dataset</w:t>
+      </w:r>
+      <w:r>
+        <w:rPr>
+          <w:rFonts w:eastAsiaTheme="minorEastAsia"/>
+        </w:rPr>
+        <w:t>.</w:t>
       </w:r>
     </w:p>
     <w:p>
       <w:pPr>
         <w:pStyle w:val="a5"/>
-        <w:ind w:left="1200" w:firstLineChars="0" w:firstLine="0"/>
+        <w:ind w:left="360" w:firstLineChars="0" w:firstLine="0"/>
         <w:jc w:val="left"/>
         <w:rPr>
-          <w:rFonts w:eastAsiaTheme="minorEastAsia"/>
+          <w:b/>
+          <w:bCs/>
+          <w:sz w:val="24"/>
+          <w:szCs w:val="24"/>
         </w:rPr>
       </w:pPr>
     </w:p>
@@ -194,6 +215,42 @@
         <w:rPr>
           <w:rFonts w:eastAsiaTheme="minorEastAsia"/>
         </w:rPr>
+        <w:t>Introduction of the flow of preprocessing</w:t>
+      </w:r>
+      <w:r>
+        <w:rPr>
+          <w:rFonts w:eastAsiaTheme="minorEastAsia"/>
+        </w:rPr>
+        <w:t>.</w:t>
+      </w:r>
+    </w:p>
+    <w:p>
+      <w:pPr>
+        <w:pStyle w:val="a5"/>
+        <w:ind w:left="1200" w:firstLineChars="0" w:firstLine="0"/>
+        <w:jc w:val="left"/>
+        <w:rPr>
+          <w:rFonts w:eastAsiaTheme="minorEastAsia"/>
+        </w:rPr>
+      </w:pPr>
+    </w:p>
+    <w:p>
+      <w:pPr>
+        <w:pStyle w:val="a5"/>
+        <w:numPr>
+          <w:ilvl w:val="1"/>
+          <w:numId w:val="3"/>
+        </w:numPr>
+        <w:ind w:firstLineChars="0"/>
+        <w:jc w:val="left"/>
+        <w:rPr>
+          <w:rFonts w:eastAsiaTheme="minorEastAsia"/>
+        </w:rPr>
+      </w:pPr>
+      <w:r>
+        <w:rPr>
+          <w:rFonts w:eastAsiaTheme="minorEastAsia"/>
+        </w:rPr>
         <w:t xml:space="preserve">Explanation of different functions used in the </w:t>
       </w:r>
       <w:r>
@@ -207,7 +264,7 @@
       <w:pPr>
         <w:jc w:val="left"/>
         <w:rPr>
-          <w:rFonts w:eastAsiaTheme="minorEastAsia" w:hint="eastAsia"/>
+          <w:rFonts w:eastAsiaTheme="minorEastAsia"/>
         </w:rPr>
       </w:pPr>
     </w:p>
@@ -223,7 +280,19 @@
         <w:rPr>
           <w:rFonts w:eastAsiaTheme="minorEastAsia"/>
         </w:rPr>
-        <w:t>1.3 Limitation</w:t>
+        <w:t>1.</w:t>
+      </w:r>
+      <w:r>
+        <w:rPr>
+          <w:rFonts w:eastAsiaTheme="minorEastAsia"/>
+        </w:rPr>
+        <w:t>4</w:t>
+      </w:r>
+      <w:r>
+        <w:rPr>
+          <w:rFonts w:eastAsiaTheme="minorEastAsia"/>
+        </w:rPr>
+        <w:t xml:space="preserve"> Limitation</w:t>
       </w:r>
       <w:r>
         <w:rPr>
@@ -236,6 +305,12 @@
           <w:rFonts w:eastAsiaTheme="minorEastAsia"/>
         </w:rPr>
         <w:t xml:space="preserve"> and Future improvement</w:t>
+      </w:r>
+      <w:r>
+        <w:rPr>
+          <w:rFonts w:eastAsiaTheme="minorEastAsia"/>
+        </w:rPr>
+        <w:t>.</w:t>
       </w:r>
     </w:p>
     <w:p>
@@ -279,7 +354,6 @@
         <w:ind w:left="360" w:firstLineChars="0" w:firstLine="0"/>
         <w:jc w:val="left"/>
         <w:rPr>
-          <w:rFonts w:hint="eastAsia"/>
           <w:b/>
           <w:bCs/>
           <w:sz w:val="24"/>
@@ -313,7 +387,7 @@
         <w:ind w:left="1200" w:firstLineChars="0" w:firstLine="0"/>
         <w:jc w:val="left"/>
         <w:rPr>
-          <w:rFonts w:eastAsiaTheme="minorEastAsia" w:hint="eastAsia"/>
+          <w:rFonts w:eastAsiaTheme="minorEastAsia"/>
         </w:rPr>
       </w:pPr>
     </w:p>
@@ -415,7 +489,6 @@
         <w:pStyle w:val="a5"/>
         <w:ind w:firstLine="482"/>
         <w:rPr>
-          <w:rFonts w:hint="eastAsia"/>
           <w:b/>
           <w:bCs/>
           <w:sz w:val="24"/>
@@ -464,7 +537,6 @@
         <w:pStyle w:val="a5"/>
         <w:ind w:firstLine="482"/>
         <w:rPr>
-          <w:rFonts w:hint="eastAsia"/>
           <w:b/>
           <w:bCs/>
           <w:sz w:val="24"/>
@@ -498,7 +570,7 @@
         <w:ind w:left="1200" w:firstLineChars="0" w:firstLine="0"/>
         <w:jc w:val="left"/>
         <w:rPr>
-          <w:rFonts w:eastAsiaTheme="minorEastAsia" w:hint="eastAsia"/>
+          <w:rFonts w:eastAsiaTheme="minorEastAsia"/>
         </w:rPr>
       </w:pPr>
     </w:p>
@@ -526,7 +598,7 @@
       <w:pPr>
         <w:jc w:val="left"/>
         <w:rPr>
-          <w:rFonts w:eastAsiaTheme="minorEastAsia" w:hint="eastAsia"/>
+          <w:rFonts w:eastAsiaTheme="minorEastAsia"/>
         </w:rPr>
       </w:pPr>
     </w:p>
@@ -540,7 +612,7 @@
         <w:ind w:firstLineChars="0"/>
         <w:jc w:val="left"/>
         <w:rPr>
-          <w:rFonts w:eastAsiaTheme="minorEastAsia" w:hint="eastAsia"/>
+          <w:rFonts w:eastAsiaTheme="minorEastAsia"/>
         </w:rPr>
       </w:pPr>
       <w:r>
@@ -657,17 +729,7 @@
           <w:sz w:val="24"/>
           <w:szCs w:val="24"/>
         </w:rPr>
-        <w:lastRenderedPageBreak/>
-        <w:t>Explanation of code preparation &amp; understanding</w:t>
-      </w:r>
-      <w:r>
-        <w:rPr>
-          <w:b/>
-          <w:bCs/>
-          <w:sz w:val="24"/>
-          <w:szCs w:val="24"/>
-        </w:rPr>
-        <w:t>:</w:t>
+        <w:t>Explanation of code preparation &amp; understanding:</w:t>
       </w:r>
     </w:p>
     <w:p>
@@ -676,7 +738,6 @@
         <w:ind w:left="360" w:firstLineChars="0" w:firstLine="0"/>
         <w:jc w:val="left"/>
         <w:rPr>
-          <w:rFonts w:hint="eastAsia"/>
           <w:b/>
           <w:bCs/>
           <w:sz w:val="24"/>
@@ -705,7 +766,23 @@
           <w:i/>
           <w:iCs/>
         </w:rPr>
-        <w:t>Introduction of the flow of preprocessing</w:t>
+        <w:t xml:space="preserve">Introduction of the </w:t>
+      </w:r>
+      <w:r>
+        <w:rPr>
+          <w:rFonts w:eastAsiaTheme="minorEastAsia" w:hint="eastAsia"/>
+          <w:i/>
+          <w:iCs/>
+        </w:rPr>
+        <w:t>na</w:t>
+      </w:r>
+      <w:r>
+        <w:rPr>
+          <w:rFonts w:eastAsiaTheme="minorEastAsia"/>
+          <w:i/>
+          <w:iCs/>
+        </w:rPr>
+        <w:t>tural of dataset</w:t>
       </w:r>
       <w:r>
         <w:rPr>
@@ -722,7 +799,7 @@
         <w:ind w:left="360" w:firstLineChars="0" w:firstLine="0"/>
         <w:jc w:val="left"/>
         <w:rPr>
-          <w:rFonts w:eastAsiaTheme="minorEastAsia" w:hint="eastAsia"/>
+          <w:rFonts w:eastAsiaTheme="minorEastAsia"/>
           <w:i/>
           <w:iCs/>
         </w:rPr>
@@ -1291,7 +1368,161 @@
           <w:sz w:val="21"/>
           <w:szCs w:val="21"/>
         </w:rPr>
-        <w:t xml:space="preserve"> The activity means whether a person is moving or </w:t>
+        <w:t xml:space="preserve"> </w:t>
+      </w:r>
+      <w:r>
+        <w:rPr>
+          <w:rFonts w:ascii="Times New Roman" w:hAnsi="Times New Roman" w:cs="Times New Roman"/>
+          <w:b w:val="0"/>
+          <w:bCs w:val="0"/>
+          <w:color w:val="000000"/>
+          <w:sz w:val="21"/>
+          <w:szCs w:val="21"/>
+        </w:rPr>
+        <w:t xml:space="preserve">The timestamps generally are continuous. </w:t>
+      </w:r>
+      <w:r>
+        <w:rPr>
+          <w:rFonts w:ascii="Times New Roman" w:hAnsi="Times New Roman" w:cs="Times New Roman" w:hint="eastAsia"/>
+          <w:b w:val="0"/>
+          <w:bCs w:val="0"/>
+          <w:color w:val="000000"/>
+          <w:sz w:val="21"/>
+          <w:szCs w:val="21"/>
+        </w:rPr>
+        <w:t>Eve</w:t>
+      </w:r>
+      <w:r>
+        <w:rPr>
+          <w:rFonts w:ascii="Times New Roman" w:hAnsi="Times New Roman" w:cs="Times New Roman"/>
+          <w:b w:val="0"/>
+          <w:bCs w:val="0"/>
+          <w:color w:val="000000"/>
+          <w:sz w:val="21"/>
+          <w:szCs w:val="21"/>
+        </w:rPr>
+        <w:t xml:space="preserve">ry row of data is collected in a frequency of 10 Hz, which means the normal time difference between 2 data point is 0.1s. </w:t>
+      </w:r>
+      <w:r>
+        <w:rPr>
+          <w:rFonts w:ascii="Times New Roman" w:hAnsi="Times New Roman" w:cs="Times New Roman"/>
+          <w:b w:val="0"/>
+          <w:bCs w:val="0"/>
+          <w:color w:val="000000"/>
+          <w:sz w:val="21"/>
+          <w:szCs w:val="21"/>
+        </w:rPr>
+        <w:t xml:space="preserve">However, there are breaking </w:t>
+      </w:r>
+      <w:r>
+        <w:rPr>
+          <w:rFonts w:ascii="Times New Roman" w:hAnsi="Times New Roman" w:cs="Times New Roman"/>
+          <w:b w:val="0"/>
+          <w:bCs w:val="0"/>
+          <w:color w:val="000000"/>
+          <w:sz w:val="21"/>
+          <w:szCs w:val="21"/>
+        </w:rPr>
+        <w:t>points (the time difference between 2 data points is longer than 0.1s)</w:t>
+      </w:r>
+      <w:r>
+        <w:rPr>
+          <w:rFonts w:ascii="Times New Roman" w:hAnsi="Times New Roman" w:cs="Times New Roman"/>
+          <w:b w:val="0"/>
+          <w:bCs w:val="0"/>
+          <w:color w:val="000000"/>
+          <w:sz w:val="21"/>
+          <w:szCs w:val="21"/>
+        </w:rPr>
+        <w:t xml:space="preserve"> due to different reasons. The long difference of time between 2 breaking points is caused by that the collectors collect</w:t>
+      </w:r>
+      <w:r>
+        <w:rPr>
+          <w:rFonts w:ascii="Times New Roman" w:hAnsi="Times New Roman" w:cs="Times New Roman"/>
+          <w:b w:val="0"/>
+          <w:bCs w:val="0"/>
+          <w:color w:val="000000"/>
+          <w:sz w:val="21"/>
+          <w:szCs w:val="21"/>
+        </w:rPr>
+        <w:t>ed</w:t>
+      </w:r>
+      <w:r>
+        <w:rPr>
+          <w:rFonts w:ascii="Times New Roman" w:hAnsi="Times New Roman" w:cs="Times New Roman"/>
+          <w:b w:val="0"/>
+          <w:bCs w:val="0"/>
+          <w:color w:val="000000"/>
+          <w:sz w:val="21"/>
+          <w:szCs w:val="21"/>
+        </w:rPr>
+        <w:t xml:space="preserve"> data in different periods. However, the short difference within half second between 2 breaking </w:t>
+      </w:r>
+      <w:r>
+        <w:rPr>
+          <w:rFonts w:ascii="Times New Roman" w:hAnsi="Times New Roman" w:cs="Times New Roman"/>
+          <w:b w:val="0"/>
+          <w:bCs w:val="0"/>
+          <w:color w:val="000000"/>
+          <w:sz w:val="21"/>
+          <w:szCs w:val="21"/>
+        </w:rPr>
+        <w:t>points is</w:t>
+      </w:r>
+      <w:r>
+        <w:rPr>
+          <w:rFonts w:ascii="Times New Roman" w:hAnsi="Times New Roman" w:cs="Times New Roman"/>
+          <w:b w:val="0"/>
+          <w:bCs w:val="0"/>
+          <w:color w:val="000000"/>
+          <w:sz w:val="21"/>
+          <w:szCs w:val="21"/>
+        </w:rPr>
+        <w:t xml:space="preserve"> usually caused by delay of signal </w:t>
+      </w:r>
+      <w:r>
+        <w:rPr>
+          <w:rFonts w:ascii="Times New Roman" w:hAnsi="Times New Roman" w:cs="Times New Roman"/>
+          <w:b w:val="0"/>
+          <w:bCs w:val="0"/>
+          <w:color w:val="000000"/>
+          <w:sz w:val="21"/>
+          <w:szCs w:val="21"/>
+        </w:rPr>
+        <w:t>transmission</w:t>
+      </w:r>
+      <w:r>
+        <w:rPr>
+          <w:rFonts w:ascii="Times New Roman" w:hAnsi="Times New Roman" w:cs="Times New Roman"/>
+          <w:b w:val="0"/>
+          <w:bCs w:val="0"/>
+          <w:color w:val="000000"/>
+          <w:sz w:val="21"/>
+          <w:szCs w:val="21"/>
+        </w:rPr>
+        <w:t>.</w:t>
+      </w:r>
+      <w:r>
+        <w:rPr>
+          <w:rFonts w:ascii="Times New Roman" w:hAnsi="Times New Roman" w:cs="Times New Roman"/>
+          <w:b w:val="0"/>
+          <w:bCs w:val="0"/>
+          <w:color w:val="000000"/>
+          <w:sz w:val="21"/>
+          <w:szCs w:val="21"/>
+        </w:rPr>
+        <w:t xml:space="preserve"> </w:t>
+      </w:r>
+      <w:r>
+        <w:rPr>
+          <w:rFonts w:ascii="Times New Roman" w:hAnsi="Times New Roman" w:cs="Times New Roman"/>
+          <w:b w:val="0"/>
+          <w:bCs w:val="0"/>
+          <w:color w:val="000000"/>
+          <w:sz w:val="21"/>
+          <w:szCs w:val="21"/>
+        </w:rPr>
+        <w:t xml:space="preserve">The activity means whether a person is moving or </w:t>
       </w:r>
       <w:r>
         <w:rPr>
@@ -1486,20 +1717,92 @@
         <w:pStyle w:val="1"/>
         <w:shd w:val="clear" w:color="auto" w:fill="FFFFFF"/>
         <w:spacing w:before="0" w:beforeAutospacing="0"/>
-        <w:rPr>
-          <w:rFonts w:ascii="Times New Roman" w:hAnsi="Times New Roman" w:cs="Times New Roman"/>
-          <w:b w:val="0"/>
-          <w:bCs w:val="0"/>
-          <w:color w:val="000000"/>
-          <w:sz w:val="21"/>
-          <w:szCs w:val="21"/>
-        </w:rPr>
-      </w:pPr>
-      <w:r>
-        <w:rPr>
-          <w:rFonts w:ascii="Times New Roman" w:hAnsi="Times New Roman" w:cs="Times New Roman"/>
-          <w:b w:val="0"/>
-          <w:bCs w:val="0"/>
+        <w:jc w:val="both"/>
+        <w:rPr>
+          <w:rFonts w:ascii="Times New Roman" w:hAnsi="Times New Roman" w:cs="Times New Roman" w:hint="eastAsia"/>
+          <w:b w:val="0"/>
+          <w:bCs w:val="0"/>
+          <w:color w:val="000000"/>
+          <w:sz w:val="21"/>
+          <w:szCs w:val="21"/>
+        </w:rPr>
+      </w:pPr>
+      <w:r>
+        <w:rPr>
+          <w:rFonts w:ascii="Times New Roman" w:hAnsi="Times New Roman" w:cs="Times New Roman" w:hint="eastAsia"/>
+          <w:b w:val="0"/>
+          <w:bCs w:val="0"/>
+          <w:color w:val="000000"/>
+          <w:sz w:val="21"/>
+          <w:szCs w:val="21"/>
+        </w:rPr>
+        <w:t>T</w:t>
+      </w:r>
+      <w:r>
+        <w:rPr>
+          <w:rFonts w:ascii="Times New Roman" w:hAnsi="Times New Roman" w:cs="Times New Roman"/>
+          <w:b w:val="0"/>
+          <w:bCs w:val="0"/>
+          <w:color w:val="000000"/>
+          <w:sz w:val="21"/>
+          <w:szCs w:val="21"/>
+        </w:rPr>
+        <w:t>he thing is important to mention is that acceleration and angular velocity are continuously changing with timestamp. In this c</w:t>
+      </w:r>
+      <w:r>
+        <w:rPr>
+          <w:rFonts w:ascii="Times New Roman" w:hAnsi="Times New Roman" w:cs="Times New Roman"/>
+          <w:b w:val="0"/>
+          <w:bCs w:val="0"/>
+          <w:color w:val="000000"/>
+          <w:sz w:val="21"/>
+          <w:szCs w:val="21"/>
+        </w:rPr>
+        <w:t>ase</w:t>
+      </w:r>
+      <w:r>
+        <w:rPr>
+          <w:rFonts w:ascii="Times New Roman" w:hAnsi="Times New Roman" w:cs="Times New Roman"/>
+          <w:b w:val="0"/>
+          <w:bCs w:val="0"/>
+          <w:color w:val="000000"/>
+          <w:sz w:val="21"/>
+          <w:szCs w:val="21"/>
+        </w:rPr>
+        <w:t xml:space="preserve">, statical methods to preprocess the data </w:t>
+      </w:r>
+      <w:r>
+        <w:rPr>
+          <w:rFonts w:ascii="Times New Roman" w:hAnsi="Times New Roman" w:cs="Times New Roman"/>
+          <w:b w:val="0"/>
+          <w:bCs w:val="0"/>
+          <w:color w:val="000000"/>
+          <w:sz w:val="21"/>
+          <w:szCs w:val="21"/>
+        </w:rPr>
+        <w:t>is unsuitable for the dataset.</w:t>
+      </w:r>
+    </w:p>
+    <w:p>
+      <w:pPr>
+        <w:pStyle w:val="1"/>
+        <w:shd w:val="clear" w:color="auto" w:fill="FFFFFF"/>
+        <w:spacing w:before="0" w:beforeAutospacing="0"/>
+        <w:rPr>
+          <w:rFonts w:ascii="Times New Roman" w:hAnsi="Times New Roman" w:cs="Times New Roman"/>
+          <w:b w:val="0"/>
+          <w:bCs w:val="0"/>
+          <w:color w:val="000000"/>
+          <w:sz w:val="21"/>
+          <w:szCs w:val="21"/>
+        </w:rPr>
+      </w:pPr>
+      <w:r>
+        <w:rPr>
+          <w:rFonts w:ascii="Times New Roman" w:hAnsi="Times New Roman" w:cs="Times New Roman"/>
+          <w:b w:val="0"/>
+          <w:bCs w:val="0"/>
+          <w:noProof/>
           <w:color w:val="000000"/>
           <w:sz w:val="21"/>
           <w:szCs w:val="21"/>
@@ -1520,7 +1823,7 @@
                     <pic:cNvPicPr/>
                   </pic:nvPicPr>
                   <pic:blipFill>
-                    <a:blip r:embed="rId5"/>
+                    <a:blip r:embed="rId7"/>
                     <a:stretch>
                       <a:fillRect/>
                     </a:stretch>
@@ -1612,26 +1915,436 @@
     <w:p>
       <w:pPr>
         <w:rPr>
+          <w:rFonts w:eastAsiaTheme="minorEastAsia" w:cs="Times New Roman"/>
+          <w:szCs w:val="21"/>
+        </w:rPr>
+      </w:pPr>
+    </w:p>
+    <w:p>
+      <w:pPr>
+        <w:pStyle w:val="a5"/>
+        <w:numPr>
+          <w:ilvl w:val="1"/>
+          <w:numId w:val="5"/>
+        </w:numPr>
+        <w:ind w:firstLineChars="0"/>
+        <w:jc w:val="left"/>
+        <w:rPr>
+          <w:rFonts w:eastAsiaTheme="minorEastAsia"/>
+          <w:i/>
+          <w:iCs/>
+        </w:rPr>
+      </w:pPr>
+      <w:r>
+        <w:rPr>
+          <w:rFonts w:eastAsiaTheme="minorEastAsia"/>
+          <w:i/>
+          <w:iCs/>
+        </w:rPr>
+        <w:t xml:space="preserve">Explanation </w:t>
+      </w:r>
+      <w:r>
+        <w:rPr>
+          <w:rFonts w:eastAsiaTheme="minorEastAsia"/>
+          <w:i/>
+          <w:iCs/>
+        </w:rPr>
+        <w:t>of the flow of preprocessing</w:t>
+      </w:r>
+      <w:r>
+        <w:rPr>
+          <w:rFonts w:eastAsiaTheme="minorEastAsia"/>
+          <w:i/>
+          <w:iCs/>
+        </w:rPr>
+        <w:t xml:space="preserve"> and detailed </w:t>
+      </w:r>
+      <w:r>
+        <w:rPr>
+          <w:rFonts w:eastAsiaTheme="minorEastAsia"/>
+          <w:i/>
+          <w:iCs/>
+        </w:rPr>
+        <w:t>logic of functions</w:t>
+      </w:r>
+      <w:r>
+        <w:rPr>
+          <w:rFonts w:eastAsiaTheme="minorEastAsia"/>
+          <w:i/>
+          <w:iCs/>
+        </w:rPr>
+        <w:t>:</w:t>
+      </w:r>
+    </w:p>
+    <w:p>
+      <w:pPr>
+        <w:pStyle w:val="a5"/>
+        <w:ind w:left="360" w:firstLineChars="0" w:firstLine="0"/>
+        <w:jc w:val="left"/>
+        <w:rPr>
+          <w:rFonts w:eastAsiaTheme="minorEastAsia" w:hint="eastAsia"/>
+          <w:i/>
+          <w:iCs/>
+        </w:rPr>
+      </w:pPr>
+    </w:p>
+    <w:p>
+      <w:pPr>
+        <w:rPr>
+          <w:rFonts w:eastAsiaTheme="minorEastAsia" w:cs="Times New Roman"/>
+          <w:szCs w:val="21"/>
+        </w:rPr>
+      </w:pPr>
+      <w:r>
+        <w:rPr>
           <w:rFonts w:eastAsiaTheme="minorEastAsia" w:cs="Times New Roman" w:hint="eastAsia"/>
           <w:szCs w:val="21"/>
         </w:rPr>
-      </w:pPr>
-    </w:p>
-    <w:p>
-      <w:pPr>
+        <w:t>T</w:t>
+      </w:r>
+      <w:r>
+        <w:rPr>
+          <w:rFonts w:eastAsiaTheme="minorEastAsia" w:cs="Times New Roman"/>
+          <w:szCs w:val="21"/>
+        </w:rPr>
+        <w:t>he whole data preprocessing steps are demonstrated in the Fig.2</w:t>
+      </w:r>
+      <w:r>
+        <w:rPr>
+          <w:rFonts w:eastAsiaTheme="minorEastAsia" w:cs="Times New Roman"/>
+          <w:szCs w:val="21"/>
+        </w:rPr>
+        <w:t>.</w:t>
+      </w:r>
+      <w:r>
+        <w:rPr>
+          <w:rFonts w:eastAsiaTheme="minorEastAsia" w:cs="Times New Roman"/>
+          <w:szCs w:val="21"/>
+        </w:rPr>
+        <w:t xml:space="preserve"> I am going to introduce step by step</w:t>
+      </w:r>
+      <w:r>
+        <w:rPr>
+          <w:rFonts w:eastAsiaTheme="minorEastAsia" w:cs="Times New Roman"/>
+          <w:szCs w:val="21"/>
+        </w:rPr>
+        <w:t>.</w:t>
+      </w:r>
+    </w:p>
+    <w:p>
+      <w:pPr>
+        <w:rPr>
+          <w:rFonts w:eastAsiaTheme="minorEastAsia" w:cs="Times New Roman"/>
+          <w:szCs w:val="21"/>
+        </w:rPr>
+      </w:pPr>
+    </w:p>
+    <w:p>
+      <w:pPr>
+        <w:pStyle w:val="a5"/>
+        <w:numPr>
+          <w:ilvl w:val="1"/>
+          <w:numId w:val="4"/>
+        </w:numPr>
+        <w:ind w:firstLineChars="0"/>
+        <w:rPr>
+          <w:rFonts w:eastAsiaTheme="minorEastAsia" w:cs="Times New Roman"/>
+          <w:szCs w:val="21"/>
+        </w:rPr>
+      </w:pPr>
+      <w:r>
+        <w:rPr>
+          <w:rFonts w:eastAsiaTheme="minorEastAsia" w:cs="Times New Roman"/>
+          <w:szCs w:val="21"/>
+        </w:rPr>
+        <w:t>Read the csv and create a data frame.</w:t>
+      </w:r>
+    </w:p>
+    <w:p>
+      <w:pPr>
+        <w:pStyle w:val="a5"/>
+        <w:numPr>
+          <w:ilvl w:val="1"/>
+          <w:numId w:val="4"/>
+        </w:numPr>
+        <w:ind w:firstLineChars="0"/>
+        <w:rPr>
+          <w:rFonts w:eastAsiaTheme="minorEastAsia" w:cs="Times New Roman"/>
+          <w:szCs w:val="21"/>
+        </w:rPr>
+      </w:pPr>
+      <w:r>
+        <w:rPr>
+          <w:rFonts w:eastAsiaTheme="minorEastAsia" w:cs="Times New Roman" w:hint="eastAsia"/>
+          <w:szCs w:val="21"/>
+        </w:rPr>
+        <w:t>D</w:t>
+      </w:r>
+      <w:r>
+        <w:rPr>
+          <w:rFonts w:eastAsiaTheme="minorEastAsia" w:cs="Times New Roman"/>
+          <w:szCs w:val="21"/>
+        </w:rPr>
+        <w:t xml:space="preserve">etect Null value in the data </w:t>
+      </w:r>
+      <w:r>
+        <w:rPr>
+          <w:rFonts w:eastAsiaTheme="minorEastAsia" w:cs="Times New Roman"/>
+          <w:szCs w:val="21"/>
+        </w:rPr>
+        <w:t>frame.</w:t>
+      </w:r>
+    </w:p>
+    <w:p>
+      <w:pPr>
+        <w:pStyle w:val="a5"/>
+        <w:numPr>
+          <w:ilvl w:val="1"/>
+          <w:numId w:val="4"/>
+        </w:numPr>
+        <w:ind w:firstLineChars="0"/>
+        <w:rPr>
+          <w:rFonts w:eastAsiaTheme="minorEastAsia" w:cs="Times New Roman"/>
+          <w:szCs w:val="21"/>
+        </w:rPr>
+      </w:pPr>
+      <w:r>
+        <w:rPr>
+          <w:rFonts w:eastAsiaTheme="minorEastAsia" w:cs="Times New Roman" w:hint="eastAsia"/>
+          <w:szCs w:val="21"/>
+        </w:rPr>
+        <w:lastRenderedPageBreak/>
+        <w:t>C</w:t>
+      </w:r>
+      <w:r>
+        <w:rPr>
+          <w:rFonts w:eastAsiaTheme="minorEastAsia" w:cs="Times New Roman"/>
+          <w:szCs w:val="21"/>
+        </w:rPr>
+        <w:t xml:space="preserve">hange the datatype of </w:t>
+      </w:r>
+      <w:r>
+        <w:rPr>
+          <w:rFonts w:eastAsiaTheme="minorEastAsia" w:cs="Times New Roman"/>
+          <w:szCs w:val="21"/>
+        </w:rPr>
+        <w:t>timestamp.</w:t>
+      </w:r>
+    </w:p>
+    <w:p>
+      <w:pPr>
+        <w:pStyle w:val="a5"/>
+        <w:numPr>
+          <w:ilvl w:val="1"/>
+          <w:numId w:val="4"/>
+        </w:numPr>
+        <w:ind w:firstLineChars="0"/>
+        <w:rPr>
+          <w:rFonts w:eastAsiaTheme="minorEastAsia" w:cs="Times New Roman" w:hint="eastAsia"/>
+          <w:szCs w:val="21"/>
+        </w:rPr>
+      </w:pPr>
+      <w:r>
+        <w:rPr>
+          <w:rFonts w:eastAsiaTheme="minorEastAsia" w:cs="Times New Roman"/>
+          <w:szCs w:val="21"/>
+        </w:rPr>
+        <w:t>Detect the breaking points.</w:t>
+      </w:r>
+    </w:p>
+    <w:p>
+      <w:pPr>
+        <w:pStyle w:val="a5"/>
+        <w:numPr>
+          <w:ilvl w:val="1"/>
+          <w:numId w:val="4"/>
+        </w:numPr>
+        <w:ind w:firstLineChars="0"/>
+        <w:rPr>
+          <w:rFonts w:eastAsiaTheme="minorEastAsia" w:cs="Times New Roman"/>
+          <w:szCs w:val="21"/>
+        </w:rPr>
+      </w:pPr>
+      <w:r>
+        <w:rPr>
+          <w:rFonts w:eastAsiaTheme="minorEastAsia" w:cs="Times New Roman" w:hint="eastAsia"/>
+          <w:szCs w:val="21"/>
+        </w:rPr>
+        <w:t>D</w:t>
+      </w:r>
+      <w:r>
+        <w:rPr>
+          <w:rFonts w:eastAsiaTheme="minorEastAsia" w:cs="Times New Roman"/>
+          <w:szCs w:val="21"/>
+        </w:rPr>
+        <w:t>elete the data row with the same timestamp</w:t>
+      </w:r>
+      <w:r>
+        <w:rPr>
+          <w:rFonts w:eastAsiaTheme="minorEastAsia" w:cs="Times New Roman"/>
+          <w:szCs w:val="21"/>
+        </w:rPr>
+        <w:t xml:space="preserve"> caused</w:t>
+      </w:r>
+      <w:r>
+        <w:rPr>
+          <w:rFonts w:eastAsiaTheme="minorEastAsia" w:cs="Times New Roman"/>
+          <w:szCs w:val="21"/>
+        </w:rPr>
+        <w:t>.</w:t>
+      </w:r>
+    </w:p>
+    <w:p>
+      <w:pPr>
+        <w:pStyle w:val="a5"/>
+        <w:numPr>
+          <w:ilvl w:val="1"/>
+          <w:numId w:val="4"/>
+        </w:numPr>
+        <w:ind w:firstLineChars="0"/>
+        <w:rPr>
+          <w:rFonts w:eastAsiaTheme="minorEastAsia" w:cs="Times New Roman"/>
+          <w:szCs w:val="21"/>
+        </w:rPr>
+      </w:pPr>
+      <w:r>
+        <w:rPr>
+          <w:rFonts w:eastAsiaTheme="minorEastAsia" w:cs="Times New Roman"/>
+          <w:szCs w:val="21"/>
+        </w:rPr>
+        <w:t xml:space="preserve">Interpolate the data points to </w:t>
+      </w:r>
+      <w:r>
+        <w:rPr>
+          <w:rFonts w:eastAsiaTheme="minorEastAsia" w:cs="Times New Roman"/>
+          <w:szCs w:val="21"/>
+        </w:rPr>
+        <w:t xml:space="preserve">eliminate the </w:t>
+      </w:r>
+      <w:r>
+        <w:rPr>
+          <w:rFonts w:eastAsiaTheme="minorEastAsia" w:cs="Times New Roman"/>
+          <w:szCs w:val="21"/>
+        </w:rPr>
+        <w:t xml:space="preserve">breaking points caused by delay of </w:t>
+      </w:r>
+      <w:r>
+        <w:rPr>
+          <w:rFonts w:eastAsiaTheme="minorEastAsia" w:cs="Times New Roman"/>
+          <w:szCs w:val="21"/>
+        </w:rPr>
+        <w:t>signal.</w:t>
+      </w:r>
+      <w:r>
+        <w:rPr>
+          <w:rFonts w:eastAsiaTheme="minorEastAsia" w:cs="Times New Roman"/>
+          <w:szCs w:val="21"/>
+        </w:rPr>
+        <w:t xml:space="preserve"> </w:t>
+      </w:r>
+    </w:p>
+    <w:p>
+      <w:pPr>
+        <w:pStyle w:val="a5"/>
+        <w:numPr>
+          <w:ilvl w:val="1"/>
+          <w:numId w:val="4"/>
+        </w:numPr>
+        <w:ind w:firstLineChars="0"/>
+        <w:rPr>
+          <w:rFonts w:eastAsiaTheme="minorEastAsia" w:cs="Times New Roman"/>
+          <w:szCs w:val="21"/>
+        </w:rPr>
+      </w:pPr>
+      <w:r>
+        <w:rPr>
+          <w:rFonts w:eastAsiaTheme="minorEastAsia" w:cs="Times New Roman" w:hint="eastAsia"/>
+          <w:szCs w:val="21"/>
+        </w:rPr>
+        <w:t>U</w:t>
+      </w:r>
+      <w:r>
+        <w:rPr>
+          <w:rFonts w:eastAsiaTheme="minorEastAsia" w:cs="Times New Roman"/>
+          <w:szCs w:val="21"/>
+        </w:rPr>
+        <w:t xml:space="preserve">se rolling window to detect </w:t>
+      </w:r>
+      <w:r>
+        <w:rPr>
+          <w:rFonts w:eastAsiaTheme="minorEastAsia" w:cs="Times New Roman"/>
+          <w:szCs w:val="21"/>
+        </w:rPr>
+        <w:t>the outliers.</w:t>
+      </w:r>
+    </w:p>
+    <w:p>
+      <w:pPr>
+        <w:pStyle w:val="a5"/>
+        <w:numPr>
+          <w:ilvl w:val="1"/>
+          <w:numId w:val="4"/>
+        </w:numPr>
+        <w:ind w:firstLineChars="0"/>
+        <w:rPr>
+          <w:rFonts w:eastAsiaTheme="minorEastAsia" w:cs="Times New Roman"/>
+          <w:szCs w:val="21"/>
+        </w:rPr>
+      </w:pPr>
+      <w:r>
+        <w:rPr>
+          <w:rFonts w:eastAsiaTheme="minorEastAsia" w:cs="Times New Roman" w:hint="eastAsia"/>
+          <w:szCs w:val="21"/>
+        </w:rPr>
+        <w:t>S</w:t>
+      </w:r>
+      <w:r>
+        <w:rPr>
+          <w:rFonts w:eastAsiaTheme="minorEastAsia" w:cs="Times New Roman"/>
+          <w:szCs w:val="21"/>
+        </w:rPr>
+        <w:t>mooth the data series.</w:t>
+      </w:r>
+    </w:p>
+    <w:p>
+      <w:pPr>
+        <w:pStyle w:val="a5"/>
+        <w:numPr>
+          <w:ilvl w:val="1"/>
+          <w:numId w:val="4"/>
+        </w:numPr>
+        <w:ind w:firstLineChars="0"/>
+        <w:rPr>
+          <w:rFonts w:eastAsiaTheme="minorEastAsia" w:cs="Times New Roman" w:hint="eastAsia"/>
+          <w:szCs w:val="21"/>
+        </w:rPr>
+      </w:pPr>
+      <w:r>
+        <w:rPr>
+          <w:rFonts w:eastAsiaTheme="minorEastAsia" w:cs="Times New Roman"/>
+          <w:szCs w:val="21"/>
+        </w:rPr>
+        <w:t>Virtualize the results and export the data frame into csv file.</w:t>
+      </w:r>
+    </w:p>
+    <w:p>
+      <w:pPr>
+        <w:pStyle w:val="a5"/>
+        <w:ind w:left="360" w:firstLineChars="0" w:firstLine="0"/>
         <w:jc w:val="left"/>
         <w:rPr>
-          <w:rFonts w:eastAsiaTheme="minorEastAsia" w:hint="eastAsia"/>
-        </w:rPr>
-      </w:pPr>
-      <w:r>
-        <w:rPr>
-          <w:rFonts w:eastAsiaTheme="minorEastAsia"/>
+          <w:rFonts w:eastAsiaTheme="minorEastAsia"/>
+        </w:rPr>
+      </w:pPr>
+      <w:r>
+        <w:rPr>
+          <w:rFonts w:eastAsiaTheme="minorEastAsia"/>
+          <w:noProof/>
         </w:rPr>
         <w:drawing>
-          <wp:inline distT="0" distB="0" distL="0" distR="0" wp14:anchorId="3CAB0BD6" wp14:editId="70A05E35">
-            <wp:extent cx="5274310" cy="2287270"/>
-            <wp:effectExtent l="0" t="0" r="2540" b="0"/>
+          <wp:inline distT="0" distB="0" distL="0" distR="0" wp14:anchorId="2F4E42B4" wp14:editId="602CB3AB">
+            <wp:extent cx="5202592" cy="2287270"/>
+            <wp:effectExtent l="0" t="0" r="0" b="0"/>
             <wp:docPr id="108879354" name="图片 1" descr="图示&#10;&#10;描述已自动生成"/>
             <wp:cNvGraphicFramePr>
               <a:graphicFrameLocks xmlns:a="http://schemas.openxmlformats.org/drawingml/2006/main" noChangeAspect="1"/>
@@ -1644,7 +2357,7 @@
                     <pic:cNvPicPr/>
                   </pic:nvPicPr>
                   <pic:blipFill>
-                    <a:blip r:embed="rId6"/>
+                    <a:blip r:embed="rId8"/>
                     <a:stretch>
                       <a:fillRect/>
                     </a:stretch>
@@ -1652,7 +2365,7 @@
                   <pic:spPr>
                     <a:xfrm>
                       <a:off x="0" y="0"/>
-                      <a:ext cx="5274310" cy="2287270"/>
+                      <a:ext cx="5205537" cy="2288565"/>
                     </a:xfrm>
                     <a:prstGeom prst="rect">
                       <a:avLst/>
@@ -1667,6 +2380,702 @@
     </w:p>
     <w:p>
       <w:pPr>
+        <w:ind w:firstLineChars="100" w:firstLine="210"/>
+        <w:rPr>
+          <w:rFonts w:eastAsiaTheme="minorEastAsia"/>
+          <w:sz w:val="16"/>
+          <w:szCs w:val="16"/>
+        </w:rPr>
+      </w:pPr>
+      <w:r>
+        <w:rPr>
+          <w:rFonts w:eastAsiaTheme="minorEastAsia" w:hint="eastAsia"/>
+        </w:rPr>
+        <w:t xml:space="preserve"> </w:t>
+      </w:r>
+      <w:r>
+        <w:rPr>
+          <w:rFonts w:eastAsiaTheme="minorEastAsia"/>
+        </w:rPr>
+        <w:t xml:space="preserve">                </w:t>
+      </w:r>
+      <w:r>
+        <w:rPr>
+          <w:rFonts w:eastAsiaTheme="minorEastAsia"/>
+          <w:sz w:val="16"/>
+          <w:szCs w:val="16"/>
+        </w:rPr>
+        <w:t>Fig.2 the flow chart of whole data preprocessing and preparation</w:t>
+      </w:r>
+    </w:p>
+    <w:p>
+      <w:pPr>
+        <w:rPr>
+          <w:rFonts w:eastAsiaTheme="minorEastAsia" w:cs="Times New Roman"/>
+          <w:szCs w:val="21"/>
+        </w:rPr>
+      </w:pPr>
+    </w:p>
+    <w:p>
+      <w:pPr>
+        <w:pStyle w:val="a5"/>
+        <w:numPr>
+          <w:ilvl w:val="1"/>
+          <w:numId w:val="7"/>
+        </w:numPr>
+        <w:ind w:firstLineChars="0"/>
+        <w:rPr>
+          <w:rFonts w:eastAsiaTheme="minorEastAsia" w:cs="Times New Roman"/>
+          <w:i/>
+          <w:iCs/>
+          <w:szCs w:val="21"/>
+        </w:rPr>
+      </w:pPr>
+      <w:r>
+        <w:rPr>
+          <w:rFonts w:eastAsiaTheme="minorEastAsia" w:cs="Times New Roman" w:hint="eastAsia"/>
+          <w:i/>
+          <w:iCs/>
+          <w:szCs w:val="21"/>
+        </w:rPr>
+        <w:t>a</w:t>
+      </w:r>
+      <w:r>
+        <w:rPr>
+          <w:rFonts w:eastAsiaTheme="minorEastAsia" w:cs="Times New Roman"/>
+          <w:i/>
+          <w:iCs/>
+          <w:szCs w:val="21"/>
+        </w:rPr>
+        <w:t xml:space="preserve">) </w:t>
+      </w:r>
+      <w:r>
+        <w:rPr>
+          <w:rFonts w:eastAsiaTheme="minorEastAsia" w:cs="Times New Roman"/>
+          <w:i/>
+          <w:iCs/>
+          <w:szCs w:val="21"/>
+        </w:rPr>
+        <w:t>Read the csv and create a data frame</w:t>
+      </w:r>
+      <w:r>
+        <w:rPr>
+          <w:rFonts w:eastAsiaTheme="minorEastAsia" w:cs="Times New Roman"/>
+          <w:i/>
+          <w:iCs/>
+          <w:szCs w:val="21"/>
+        </w:rPr>
+        <w:t>:</w:t>
+      </w:r>
+    </w:p>
+    <w:p>
+      <w:pPr>
+        <w:pStyle w:val="a5"/>
+        <w:ind w:left="360" w:firstLineChars="0" w:firstLine="0"/>
+        <w:rPr>
+          <w:rFonts w:eastAsiaTheme="minorEastAsia" w:cs="Times New Roman"/>
+          <w:i/>
+          <w:iCs/>
+          <w:szCs w:val="21"/>
+        </w:rPr>
+      </w:pPr>
+    </w:p>
+    <w:p>
+      <w:pPr>
+        <w:rPr>
+          <w:rFonts w:eastAsiaTheme="minorEastAsia" w:cs="Times New Roman"/>
+          <w:szCs w:val="21"/>
+        </w:rPr>
+      </w:pPr>
+      <w:r>
+        <w:rPr>
+          <w:rFonts w:eastAsiaTheme="minorEastAsia" w:cs="Times New Roman" w:hint="eastAsia"/>
+          <w:szCs w:val="21"/>
+        </w:rPr>
+        <w:t xml:space="preserve"> </w:t>
+      </w:r>
+      <w:r>
+        <w:rPr>
+          <w:rFonts w:eastAsiaTheme="minorEastAsia" w:cs="Times New Roman"/>
+          <w:szCs w:val="21"/>
+        </w:rPr>
+        <w:t>The program uses</w:t>
+      </w:r>
+      <w:r>
+        <w:rPr>
+          <w:rFonts w:eastAsiaTheme="minorEastAsia" w:cs="Times New Roman"/>
+          <w:color w:val="0070C0"/>
+          <w:szCs w:val="21"/>
+        </w:rPr>
+        <w:t xml:space="preserve"> </w:t>
+      </w:r>
+      <w:proofErr w:type="gramStart"/>
+      <w:r>
+        <w:rPr>
+          <w:rFonts w:eastAsiaTheme="minorEastAsia" w:cs="Times New Roman"/>
+          <w:color w:val="0070C0"/>
+          <w:szCs w:val="21"/>
+        </w:rPr>
+        <w:t>pd.read</w:t>
+      </w:r>
+      <w:proofErr w:type="gramEnd"/>
+      <w:r>
+        <w:rPr>
+          <w:rFonts w:eastAsiaTheme="minorEastAsia" w:cs="Times New Roman"/>
+          <w:color w:val="0070C0"/>
+          <w:szCs w:val="21"/>
+        </w:rPr>
+        <w:t>_csv()</w:t>
+      </w:r>
+      <w:r>
+        <w:rPr>
+          <w:rFonts w:eastAsiaTheme="minorEastAsia" w:cs="Times New Roman"/>
+          <w:szCs w:val="21"/>
+        </w:rPr>
+        <w:t xml:space="preserve"> function to read the csv file and construct a data frame.</w:t>
+      </w:r>
+      <w:r>
+        <w:rPr>
+          <w:rFonts w:eastAsiaTheme="minorEastAsia" w:cs="Times New Roman"/>
+          <w:szCs w:val="21"/>
+        </w:rPr>
+        <w:t xml:space="preserve"> The data frame consists of all the data in the excel file.</w:t>
+      </w:r>
+    </w:p>
+    <w:p>
+      <w:pPr>
+        <w:rPr>
+          <w:rFonts w:eastAsiaTheme="minorEastAsia" w:cs="Times New Roman"/>
+          <w:szCs w:val="21"/>
+        </w:rPr>
+      </w:pPr>
+    </w:p>
+    <w:p>
+      <w:pPr>
+        <w:pStyle w:val="a5"/>
+        <w:numPr>
+          <w:ilvl w:val="1"/>
+          <w:numId w:val="8"/>
+        </w:numPr>
+        <w:ind w:firstLineChars="0"/>
+        <w:rPr>
+          <w:rFonts w:eastAsiaTheme="minorEastAsia" w:cs="Times New Roman"/>
+          <w:i/>
+          <w:iCs/>
+          <w:szCs w:val="21"/>
+        </w:rPr>
+      </w:pPr>
+      <w:r>
+        <w:rPr>
+          <w:rFonts w:eastAsiaTheme="minorEastAsia" w:cs="Times New Roman"/>
+          <w:i/>
+          <w:iCs/>
+          <w:szCs w:val="21"/>
+        </w:rPr>
+        <w:t>b)</w:t>
+      </w:r>
+      <w:r>
+        <w:rPr>
+          <w:rFonts w:eastAsiaTheme="minorEastAsia" w:cs="Times New Roman" w:hint="eastAsia"/>
+          <w:i/>
+          <w:iCs/>
+          <w:szCs w:val="21"/>
+        </w:rPr>
+        <w:t xml:space="preserve"> </w:t>
+      </w:r>
+      <w:r>
+        <w:rPr>
+          <w:rFonts w:eastAsiaTheme="minorEastAsia" w:cs="Times New Roman" w:hint="eastAsia"/>
+          <w:i/>
+          <w:iCs/>
+          <w:szCs w:val="21"/>
+        </w:rPr>
+        <w:t>D</w:t>
+      </w:r>
+      <w:r>
+        <w:rPr>
+          <w:rFonts w:eastAsiaTheme="minorEastAsia" w:cs="Times New Roman"/>
+          <w:i/>
+          <w:iCs/>
+          <w:szCs w:val="21"/>
+        </w:rPr>
+        <w:t>etect Null value in the data frame</w:t>
+      </w:r>
+      <w:r>
+        <w:rPr>
+          <w:rFonts w:eastAsiaTheme="minorEastAsia" w:cs="Times New Roman"/>
+          <w:i/>
+          <w:iCs/>
+          <w:szCs w:val="21"/>
+        </w:rPr>
+        <w:t>:</w:t>
+      </w:r>
+    </w:p>
+    <w:p>
+      <w:pPr>
+        <w:pStyle w:val="a5"/>
+        <w:ind w:left="360" w:firstLineChars="0" w:firstLine="0"/>
+        <w:rPr>
+          <w:rFonts w:eastAsiaTheme="minorEastAsia" w:cs="Times New Roman" w:hint="eastAsia"/>
+          <w:i/>
+          <w:iCs/>
+          <w:szCs w:val="21"/>
+        </w:rPr>
+      </w:pPr>
+    </w:p>
+    <w:p>
+      <w:pPr>
+        <w:rPr>
+          <w:rFonts w:eastAsiaTheme="minorEastAsia" w:cs="Times New Roman"/>
+          <w:szCs w:val="21"/>
+        </w:rPr>
+      </w:pPr>
+      <w:r>
+        <w:rPr>
+          <w:rFonts w:eastAsiaTheme="minorEastAsia" w:cs="Times New Roman" w:hint="eastAsia"/>
+          <w:szCs w:val="21"/>
+        </w:rPr>
+        <w:t>T</w:t>
+      </w:r>
+      <w:r>
+        <w:rPr>
+          <w:rFonts w:eastAsiaTheme="minorEastAsia" w:cs="Times New Roman"/>
+          <w:szCs w:val="21"/>
+        </w:rPr>
+        <w:t>he program uses a function called</w:t>
+      </w:r>
+      <w:r>
+        <w:rPr>
+          <w:rFonts w:eastAsiaTheme="minorEastAsia" w:cs="Times New Roman"/>
+          <w:color w:val="0070C0"/>
+          <w:szCs w:val="21"/>
+        </w:rPr>
+        <w:t xml:space="preserve"> ‘null_data_detection ()</w:t>
+      </w:r>
+      <w:r>
+        <w:rPr>
+          <w:rFonts w:eastAsiaTheme="minorEastAsia" w:cs="Times New Roman"/>
+          <w:color w:val="0070C0"/>
+          <w:szCs w:val="21"/>
+        </w:rPr>
+        <w:t>’</w:t>
+      </w:r>
+      <w:r>
+        <w:rPr>
+          <w:rFonts w:eastAsiaTheme="minorEastAsia" w:cs="Times New Roman"/>
+          <w:color w:val="0070C0"/>
+          <w:szCs w:val="21"/>
+        </w:rPr>
+        <w:t xml:space="preserve"> </w:t>
+      </w:r>
+      <w:r>
+        <w:rPr>
+          <w:rFonts w:eastAsiaTheme="minorEastAsia" w:cs="Times New Roman"/>
+          <w:szCs w:val="21"/>
+        </w:rPr>
+        <w:t>to detect whether there is null value across all the columns in the data frame. It will return to the original data frame and print whether there is null value</w:t>
+      </w:r>
+      <w:r>
+        <w:rPr>
+          <w:rFonts w:eastAsiaTheme="minorEastAsia" w:cs="Times New Roman"/>
+          <w:szCs w:val="21"/>
+        </w:rPr>
+        <w:t xml:space="preserve"> or not</w:t>
+      </w:r>
+      <w:r>
+        <w:rPr>
+          <w:rFonts w:eastAsiaTheme="minorEastAsia" w:cs="Times New Roman"/>
+          <w:szCs w:val="21"/>
+        </w:rPr>
+        <w:t xml:space="preserve">. The reason to just detect the null value without any methods to replace or delete the null values is that interpolation later will fill all the </w:t>
+      </w:r>
+      <w:proofErr w:type="spellStart"/>
+      <w:r>
+        <w:rPr>
+          <w:rFonts w:eastAsiaTheme="minorEastAsia" w:cs="Times New Roman"/>
+          <w:szCs w:val="21"/>
+        </w:rPr>
+        <w:t>NaN</w:t>
+      </w:r>
+      <w:proofErr w:type="spellEnd"/>
+      <w:r>
+        <w:rPr>
+          <w:rFonts w:eastAsiaTheme="minorEastAsia" w:cs="Times New Roman"/>
+          <w:szCs w:val="21"/>
+        </w:rPr>
+        <w:t xml:space="preserve"> data. In that case, here is no need to take actions on the null values at this stage.</w:t>
+      </w:r>
+      <w:r>
+        <w:rPr>
+          <w:rFonts w:eastAsiaTheme="minorEastAsia" w:cs="Times New Roman"/>
+          <w:szCs w:val="21"/>
+        </w:rPr>
+        <w:br/>
+      </w:r>
+    </w:p>
+    <w:p>
+      <w:pPr>
+        <w:rPr>
+          <w:rFonts w:eastAsiaTheme="minorEastAsia" w:cs="Times New Roman"/>
+          <w:i/>
+          <w:iCs/>
+          <w:szCs w:val="21"/>
+        </w:rPr>
+      </w:pPr>
+      <w:r>
+        <w:rPr>
+          <w:rFonts w:eastAsiaTheme="minorEastAsia" w:cs="Times New Roman" w:hint="eastAsia"/>
+          <w:i/>
+          <w:iCs/>
+          <w:szCs w:val="21"/>
+        </w:rPr>
+        <w:t>1</w:t>
+      </w:r>
+      <w:r>
+        <w:rPr>
+          <w:rFonts w:eastAsiaTheme="minorEastAsia" w:cs="Times New Roman"/>
+          <w:i/>
+          <w:iCs/>
+          <w:szCs w:val="21"/>
+        </w:rPr>
+        <w:t xml:space="preserve">.2c) </w:t>
+      </w:r>
+      <w:r>
+        <w:rPr>
+          <w:rFonts w:eastAsiaTheme="minorEastAsia" w:cs="Times New Roman" w:hint="eastAsia"/>
+          <w:i/>
+          <w:iCs/>
+          <w:szCs w:val="21"/>
+        </w:rPr>
+        <w:t>C</w:t>
+      </w:r>
+      <w:r>
+        <w:rPr>
+          <w:rFonts w:eastAsiaTheme="minorEastAsia" w:cs="Times New Roman"/>
+          <w:i/>
+          <w:iCs/>
+          <w:szCs w:val="21"/>
+        </w:rPr>
+        <w:t>hange the datatype of timestamp</w:t>
+      </w:r>
+      <w:r>
+        <w:rPr>
+          <w:rFonts w:eastAsiaTheme="minorEastAsia" w:cs="Times New Roman"/>
+          <w:i/>
+          <w:iCs/>
+          <w:szCs w:val="21"/>
+        </w:rPr>
+        <w:t>:</w:t>
+      </w:r>
+    </w:p>
+    <w:p>
+      <w:pPr>
+        <w:rPr>
+          <w:rFonts w:eastAsiaTheme="minorEastAsia" w:cs="Times New Roman"/>
+          <w:szCs w:val="21"/>
+        </w:rPr>
+      </w:pPr>
+    </w:p>
+    <w:p>
+      <w:pPr>
+        <w:rPr>
+          <w:rFonts w:eastAsiaTheme="minorEastAsia" w:cs="Times New Roman"/>
+          <w:szCs w:val="21"/>
+        </w:rPr>
+      </w:pPr>
+      <w:r>
+        <w:rPr>
+          <w:rFonts w:eastAsiaTheme="minorEastAsia" w:cs="Times New Roman"/>
+          <w:szCs w:val="21"/>
+        </w:rPr>
+        <w:t>To</w:t>
+      </w:r>
+      <w:r>
+        <w:rPr>
+          <w:rFonts w:eastAsiaTheme="minorEastAsia" w:cs="Times New Roman"/>
+          <w:szCs w:val="21"/>
+        </w:rPr>
+        <w:t xml:space="preserve"> calculate the time difference between </w:t>
+      </w:r>
+      <w:r>
+        <w:rPr>
+          <w:rFonts w:eastAsiaTheme="minorEastAsia" w:cs="Times New Roman"/>
+          <w:szCs w:val="21"/>
+        </w:rPr>
+        <w:t>2 time points, I need to convert timestamp datatype. In this case</w:t>
+      </w:r>
+      <w:r>
+        <w:rPr>
+          <w:rFonts w:eastAsiaTheme="minorEastAsia" w:cs="Times New Roman"/>
+          <w:szCs w:val="21"/>
+        </w:rPr>
+        <w:t>, ‘</w:t>
+      </w:r>
+      <w:proofErr w:type="spellStart"/>
+      <w:r>
+        <w:rPr>
+          <w:rFonts w:eastAsiaTheme="minorEastAsia" w:cs="Times New Roman"/>
+          <w:color w:val="0070C0"/>
+          <w:szCs w:val="21"/>
+        </w:rPr>
+        <w:t>time_stamp_format_convert</w:t>
+      </w:r>
+      <w:proofErr w:type="spellEnd"/>
+      <w:r>
+        <w:rPr>
+          <w:rFonts w:eastAsiaTheme="minorEastAsia" w:cs="Times New Roman"/>
+          <w:color w:val="0070C0"/>
+          <w:szCs w:val="21"/>
+        </w:rPr>
+        <w:t xml:space="preserve"> ()</w:t>
+      </w:r>
+      <w:r>
+        <w:rPr>
+          <w:rFonts w:eastAsiaTheme="minorEastAsia" w:cs="Times New Roman"/>
+          <w:szCs w:val="21"/>
+        </w:rPr>
+        <w:t xml:space="preserve">’ function convert the </w:t>
+      </w:r>
+      <w:r>
+        <w:rPr>
+          <w:rFonts w:eastAsiaTheme="minorEastAsia" w:cs="Times New Roman"/>
+          <w:szCs w:val="21"/>
+        </w:rPr>
+        <w:t xml:space="preserve">column </w:t>
+      </w:r>
+      <w:r>
+        <w:rPr>
+          <w:rFonts w:eastAsiaTheme="minorEastAsia" w:cs="Times New Roman"/>
+          <w:szCs w:val="21"/>
+        </w:rPr>
+        <w:t>[</w:t>
+      </w:r>
+      <w:r>
+        <w:rPr>
+          <w:rFonts w:eastAsiaTheme="minorEastAsia" w:cs="Times New Roman"/>
+          <w:color w:val="0070C0"/>
+          <w:szCs w:val="21"/>
+        </w:rPr>
+        <w:t>‘timestamp</w:t>
+      </w:r>
+      <w:r>
+        <w:rPr>
+          <w:rFonts w:eastAsiaTheme="minorEastAsia" w:cs="Times New Roman"/>
+          <w:color w:val="0070C0"/>
+          <w:szCs w:val="21"/>
+        </w:rPr>
+        <w:t>’</w:t>
+      </w:r>
+      <w:r>
+        <w:rPr>
+          <w:rFonts w:eastAsiaTheme="minorEastAsia" w:cs="Times New Roman"/>
+          <w:szCs w:val="21"/>
+        </w:rPr>
+        <w:t xml:space="preserve">] from the string to the </w:t>
+      </w:r>
+      <w:proofErr w:type="spellStart"/>
+      <w:r>
+        <w:rPr>
+          <w:rFonts w:eastAsiaTheme="minorEastAsia" w:cs="Times New Roman"/>
+          <w:szCs w:val="21"/>
+        </w:rPr>
+        <w:t>datetype</w:t>
+      </w:r>
+      <w:proofErr w:type="spellEnd"/>
+      <w:r>
+        <w:rPr>
+          <w:rFonts w:eastAsiaTheme="minorEastAsia" w:cs="Times New Roman"/>
+          <w:szCs w:val="21"/>
+        </w:rPr>
+        <w:t>. And then, the function appends a new column</w:t>
+      </w:r>
+      <w:r>
+        <w:rPr>
+          <w:rFonts w:eastAsiaTheme="minorEastAsia" w:cs="Times New Roman"/>
+          <w:szCs w:val="21"/>
+        </w:rPr>
+        <w:t xml:space="preserve"> in the data frame called</w:t>
+      </w:r>
+      <w:r>
+        <w:rPr>
+          <w:rFonts w:eastAsiaTheme="minorEastAsia" w:cs="Times New Roman"/>
+          <w:szCs w:val="21"/>
+        </w:rPr>
+        <w:t xml:space="preserve"> </w:t>
+      </w:r>
+      <w:r>
+        <w:rPr>
+          <w:rFonts w:eastAsiaTheme="minorEastAsia" w:cs="Times New Roman"/>
+          <w:szCs w:val="21"/>
+        </w:rPr>
+        <w:t>[</w:t>
+      </w:r>
+      <w:r>
+        <w:rPr>
+          <w:rFonts w:eastAsiaTheme="minorEastAsia" w:cs="Times New Roman"/>
+          <w:color w:val="0070C0"/>
+          <w:szCs w:val="21"/>
+        </w:rPr>
+        <w:t>‘</w:t>
+      </w:r>
+      <w:proofErr w:type="spellStart"/>
+      <w:r>
+        <w:rPr>
+          <w:rFonts w:eastAsiaTheme="minorEastAsia" w:cs="Times New Roman"/>
+          <w:color w:val="0070C0"/>
+          <w:szCs w:val="21"/>
+        </w:rPr>
+        <w:t>timestamp_datetype</w:t>
+      </w:r>
+      <w:proofErr w:type="spellEnd"/>
+      <w:r>
+        <w:rPr>
+          <w:rFonts w:eastAsiaTheme="minorEastAsia" w:cs="Times New Roman"/>
+          <w:color w:val="0070C0"/>
+          <w:szCs w:val="21"/>
+        </w:rPr>
+        <w:t>’</w:t>
+      </w:r>
+      <w:r>
+        <w:rPr>
+          <w:rFonts w:eastAsiaTheme="minorEastAsia" w:cs="Times New Roman"/>
+          <w:szCs w:val="21"/>
+        </w:rPr>
+        <w:t>]</w:t>
+      </w:r>
+      <w:r>
+        <w:rPr>
+          <w:rFonts w:eastAsiaTheme="minorEastAsia" w:cs="Times New Roman"/>
+          <w:szCs w:val="21"/>
+        </w:rPr>
+        <w:t xml:space="preserve">to store the converted timestamp through the whole </w:t>
+      </w:r>
+      <w:r>
+        <w:rPr>
+          <w:rFonts w:eastAsiaTheme="minorEastAsia" w:cs="Times New Roman"/>
+          <w:szCs w:val="21"/>
+        </w:rPr>
+        <w:t>data frame. The conversion is necessary for the following</w:t>
+      </w:r>
+      <w:r>
+        <w:rPr>
+          <w:rFonts w:eastAsiaTheme="minorEastAsia" w:cs="Times New Roman"/>
+          <w:szCs w:val="21"/>
+        </w:rPr>
+        <w:t xml:space="preserve"> functions such as</w:t>
+      </w:r>
+      <w:r>
+        <w:rPr>
+          <w:rFonts w:eastAsiaTheme="minorEastAsia" w:cs="Times New Roman"/>
+          <w:szCs w:val="21"/>
+        </w:rPr>
+        <w:t xml:space="preserve"> breaking points detection, interpolation and smoothing.</w:t>
+      </w:r>
+    </w:p>
+    <w:p>
+      <w:pPr>
+        <w:rPr>
+          <w:rFonts w:eastAsiaTheme="minorEastAsia" w:cs="Times New Roman"/>
+          <w:szCs w:val="21"/>
+        </w:rPr>
+      </w:pPr>
+    </w:p>
+    <w:p>
+      <w:pPr>
+        <w:rPr>
+          <w:rFonts w:eastAsiaTheme="minorEastAsia" w:cs="Times New Roman"/>
+          <w:szCs w:val="21"/>
+        </w:rPr>
+      </w:pPr>
+      <w:r>
+        <w:rPr>
+          <w:rFonts w:eastAsiaTheme="minorEastAsia" w:cs="Times New Roman" w:hint="eastAsia"/>
+          <w:szCs w:val="21"/>
+        </w:rPr>
+        <w:t>A</w:t>
+      </w:r>
+      <w:r>
+        <w:rPr>
+          <w:rFonts w:eastAsiaTheme="minorEastAsia" w:cs="Times New Roman"/>
+          <w:szCs w:val="21"/>
+        </w:rPr>
+        <w:t xml:space="preserve">lso, I manually change the content of data frame due to the wrong format of timestamp in the </w:t>
+      </w:r>
+      <w:r>
+        <w:rPr>
+          <w:rFonts w:eastAsiaTheme="minorEastAsia" w:cs="Times New Roman"/>
+          <w:szCs w:val="21"/>
+        </w:rPr>
+        <w:lastRenderedPageBreak/>
+        <w:t xml:space="preserve">function. The wrong format locates in the row number:20928. </w:t>
+      </w:r>
+      <w:r>
+        <w:rPr>
+          <w:rFonts w:eastAsiaTheme="minorEastAsia" w:cs="Times New Roman"/>
+          <w:szCs w:val="21"/>
+        </w:rPr>
+        <w:t>Because there is only one wrong format</w:t>
+      </w:r>
+      <w:r>
+        <w:rPr>
+          <w:rFonts w:eastAsiaTheme="minorEastAsia" w:cs="Times New Roman"/>
+          <w:szCs w:val="21"/>
+        </w:rPr>
+        <w:t>, I did not write a unique function for that.  The wrong format of data row is shown in the fig.3.</w:t>
+      </w:r>
+    </w:p>
+    <w:p>
+      <w:pPr>
+        <w:rPr>
+          <w:rFonts w:eastAsiaTheme="minorEastAsia" w:cs="Times New Roman"/>
+          <w:szCs w:val="21"/>
+        </w:rPr>
+      </w:pPr>
+      <w:r>
+        <w:rPr>
+          <w:rFonts w:eastAsiaTheme="minorEastAsia" w:cs="Times New Roman"/>
+          <w:szCs w:val="21"/>
+        </w:rPr>
+        <w:drawing>
+          <wp:inline distT="0" distB="0" distL="0" distR="0" wp14:anchorId="3C566352" wp14:editId="3AB07060">
+            <wp:extent cx="5274310" cy="395605"/>
+            <wp:effectExtent l="0" t="0" r="2540" b="4445"/>
+            <wp:docPr id="1451783443" name="图片 1"/>
+            <wp:cNvGraphicFramePr>
+              <a:graphicFrameLocks xmlns:a="http://schemas.openxmlformats.org/drawingml/2006/main" noChangeAspect="1"/>
+            </wp:cNvGraphicFramePr>
+            <a:graphic xmlns:a="http://schemas.openxmlformats.org/drawingml/2006/main">
+              <a:graphicData uri="http://schemas.openxmlformats.org/drawingml/2006/picture">
+                <pic:pic xmlns:pic="http://schemas.openxmlformats.org/drawingml/2006/picture">
+                  <pic:nvPicPr>
+                    <pic:cNvPr id="1451783443" name=""/>
+                    <pic:cNvPicPr/>
+                  </pic:nvPicPr>
+                  <pic:blipFill>
+                    <a:blip r:embed="rId9"/>
+                    <a:stretch>
+                      <a:fillRect/>
+                    </a:stretch>
+                  </pic:blipFill>
+                  <pic:spPr>
+                    <a:xfrm>
+                      <a:off x="0" y="0"/>
+                      <a:ext cx="5274310" cy="395605"/>
+                    </a:xfrm>
+                    <a:prstGeom prst="rect">
+                      <a:avLst/>
+                    </a:prstGeom>
+                  </pic:spPr>
+                </pic:pic>
+              </a:graphicData>
+            </a:graphic>
+          </wp:inline>
+        </w:drawing>
+      </w:r>
+    </w:p>
+    <w:p>
+      <w:pPr>
+        <w:ind w:firstLineChars="1450" w:firstLine="2320"/>
         <w:rPr>
           <w:rFonts w:eastAsiaTheme="minorEastAsia" w:hint="eastAsia"/>
           <w:sz w:val="16"/>
@@ -1675,40 +3084,564 @@
       </w:pPr>
       <w:r>
         <w:rPr>
-          <w:rFonts w:eastAsiaTheme="minorEastAsia" w:hint="eastAsia"/>
-        </w:rPr>
-        <w:t xml:space="preserve"> </w:t>
-      </w:r>
-      <w:r>
-        <w:rPr>
-          <w:rFonts w:eastAsiaTheme="minorEastAsia"/>
-        </w:rPr>
-        <w:t xml:space="preserve">                </w:t>
-      </w:r>
-      <w:r>
-        <w:rPr>
           <w:rFonts w:eastAsiaTheme="minorEastAsia"/>
           <w:sz w:val="16"/>
           <w:szCs w:val="16"/>
         </w:rPr>
-        <w:t>Fig.</w:t>
-      </w:r>
-      <w:r>
-        <w:rPr>
-          <w:rFonts w:eastAsiaTheme="minorEastAsia"/>
+        <w:t>Fig.3 Wrong format of timestamp in the excel file.</w:t>
+      </w:r>
+    </w:p>
+    <w:p>
+      <w:pPr>
+        <w:rPr>
+          <w:rFonts w:eastAsiaTheme="minorEastAsia" w:cs="Times New Roman" w:hint="eastAsia"/>
+          <w:szCs w:val="21"/>
+        </w:rPr>
+      </w:pPr>
+      <w:r>
+        <w:rPr>
+          <w:rFonts w:eastAsiaTheme="minorEastAsia" w:cs="Times New Roman"/>
+          <w:szCs w:val="21"/>
+        </w:rPr>
+        <w:t>As fig.3, I just changed the timestamp to 05:48.0</w:t>
+      </w:r>
+      <w:r>
+        <w:rPr>
+          <w:rFonts w:eastAsiaTheme="minorEastAsia" w:cs="Times New Roman" w:hint="eastAsia"/>
+          <w:szCs w:val="21"/>
+        </w:rPr>
+        <w:t xml:space="preserve"> </w:t>
+      </w:r>
+      <w:r>
+        <w:rPr>
+          <w:rFonts w:eastAsiaTheme="minorEastAsia" w:cs="Times New Roman"/>
+          <w:szCs w:val="21"/>
+        </w:rPr>
+        <w:t>to make timestamp continuously.</w:t>
+      </w:r>
+    </w:p>
+    <w:p>
+      <w:pPr>
+        <w:rPr>
+          <w:rFonts w:eastAsiaTheme="minorEastAsia" w:cs="Times New Roman" w:hint="eastAsia"/>
+          <w:szCs w:val="21"/>
+        </w:rPr>
+      </w:pPr>
+    </w:p>
+    <w:p>
+      <w:pPr>
+        <w:rPr>
+          <w:rFonts w:eastAsiaTheme="minorEastAsia" w:cs="Times New Roman"/>
+          <w:i/>
+          <w:iCs/>
+          <w:szCs w:val="21"/>
+        </w:rPr>
+      </w:pPr>
+      <w:r>
+        <w:rPr>
+          <w:rFonts w:eastAsiaTheme="minorEastAsia" w:cs="Times New Roman"/>
+          <w:i/>
+          <w:iCs/>
+          <w:szCs w:val="21"/>
+        </w:rPr>
+        <w:t>1.2d)</w:t>
+      </w:r>
+      <w:r>
+        <w:rPr>
+          <w:rFonts w:eastAsiaTheme="minorEastAsia" w:cs="Times New Roman"/>
+          <w:i/>
+          <w:iCs/>
+          <w:szCs w:val="21"/>
+        </w:rPr>
+        <w:t xml:space="preserve"> Breaking points detection:</w:t>
+      </w:r>
+    </w:p>
+    <w:p>
+      <w:pPr>
+        <w:rPr>
+          <w:rFonts w:eastAsiaTheme="minorEastAsia" w:cs="Times New Roman"/>
+          <w:i/>
+          <w:iCs/>
+          <w:szCs w:val="21"/>
+        </w:rPr>
+      </w:pPr>
+    </w:p>
+    <w:p>
+      <w:pPr>
+        <w:rPr>
+          <w:rFonts w:eastAsiaTheme="minorEastAsia" w:cs="Times New Roman" w:hint="eastAsia"/>
+          <w:color w:val="000000" w:themeColor="text1"/>
+          <w:szCs w:val="21"/>
+        </w:rPr>
+      </w:pPr>
+      <w:r>
+        <w:rPr>
+          <w:rFonts w:eastAsiaTheme="minorEastAsia" w:cs="Times New Roman"/>
+          <w:szCs w:val="21"/>
+        </w:rPr>
+        <w:t>The function</w:t>
+      </w:r>
+      <w:r>
+        <w:rPr>
+          <w:rFonts w:eastAsiaTheme="minorEastAsia" w:cs="Times New Roman"/>
+          <w:szCs w:val="21"/>
+        </w:rPr>
+        <w:t xml:space="preserve"> ‘</w:t>
+      </w:r>
+      <w:r>
+        <w:rPr>
+          <w:rFonts w:eastAsiaTheme="minorEastAsia" w:cs="Times New Roman"/>
+          <w:color w:val="0070C0"/>
+          <w:szCs w:val="21"/>
+        </w:rPr>
+        <w:t>breaking</w:t>
+      </w:r>
+      <w:r>
+        <w:rPr>
+          <w:rFonts w:eastAsiaTheme="minorEastAsia" w:cs="Times New Roman"/>
+          <w:color w:val="0070C0"/>
+          <w:szCs w:val="21"/>
+        </w:rPr>
+        <w:t>_</w:t>
+      </w:r>
+      <w:r>
+        <w:rPr>
+          <w:rFonts w:eastAsiaTheme="minorEastAsia" w:cs="Times New Roman"/>
+          <w:color w:val="0070C0"/>
+          <w:szCs w:val="21"/>
+        </w:rPr>
+        <w:t>point</w:t>
+      </w:r>
+      <w:r>
+        <w:rPr>
+          <w:rFonts w:eastAsiaTheme="minorEastAsia" w:cs="Times New Roman"/>
+          <w:color w:val="0070C0"/>
+          <w:szCs w:val="21"/>
+        </w:rPr>
+        <w:t>_</w:t>
+      </w:r>
+      <w:r>
+        <w:rPr>
+          <w:rFonts w:eastAsiaTheme="minorEastAsia" w:cs="Times New Roman"/>
+          <w:color w:val="0070C0"/>
+          <w:szCs w:val="21"/>
+        </w:rPr>
+        <w:t>detection</w:t>
+      </w:r>
+      <w:r>
+        <w:rPr>
+          <w:rFonts w:eastAsiaTheme="minorEastAsia" w:cs="Times New Roman"/>
+          <w:szCs w:val="21"/>
+        </w:rPr>
+        <w:t>’</w:t>
+      </w:r>
+      <w:r>
+        <w:rPr>
+          <w:rFonts w:eastAsiaTheme="minorEastAsia" w:cs="Times New Roman"/>
+          <w:szCs w:val="21"/>
+        </w:rPr>
+        <w:t xml:space="preserve"> calculates the time difference between 2 data points and </w:t>
+      </w:r>
+      <w:r>
+        <w:rPr>
+          <w:rFonts w:eastAsiaTheme="minorEastAsia" w:cs="Times New Roman"/>
+          <w:szCs w:val="21"/>
+        </w:rPr>
+        <w:t>detect any discontinuities</w:t>
+      </w:r>
+      <w:r>
+        <w:rPr>
+          <w:rFonts w:eastAsiaTheme="minorEastAsia" w:cs="Times New Roman"/>
+          <w:szCs w:val="21"/>
+        </w:rPr>
+        <w:t>.</w:t>
+      </w:r>
+      <w:r>
+        <w:rPr>
+          <w:rFonts w:eastAsiaTheme="minorEastAsia" w:cs="Times New Roman" w:hint="eastAsia"/>
+          <w:szCs w:val="21"/>
+        </w:rPr>
+        <w:t xml:space="preserve"> </w:t>
+      </w:r>
+      <w:r>
+        <w:rPr>
+          <w:rFonts w:eastAsiaTheme="minorEastAsia" w:cs="Times New Roman"/>
+          <w:szCs w:val="21"/>
+        </w:rPr>
+        <w:t>The ‘breaking points’</w:t>
+      </w:r>
+      <w:r>
+        <w:rPr>
+          <w:rFonts w:eastAsiaTheme="minorEastAsia" w:cs="Times New Roman"/>
+          <w:szCs w:val="21"/>
+        </w:rPr>
+        <w:t xml:space="preserve"> defined is the time difference between 2 data points is not equal to 0.1 seconds because the normal time difference between 2 continuous time points is 0.1 second according to the description in the introduction essay of the dataset.</w:t>
+      </w:r>
+      <w:r>
+        <w:rPr>
+          <w:rFonts w:eastAsiaTheme="minorEastAsia" w:cs="Times New Roman"/>
+          <w:szCs w:val="21"/>
+        </w:rPr>
+        <w:t xml:space="preserve"> The sensor data is collected at 10Hz frequency.</w:t>
+      </w:r>
+      <w:r>
+        <w:rPr>
+          <w:rFonts w:eastAsiaTheme="minorEastAsia" w:cs="Times New Roman"/>
+          <w:szCs w:val="21"/>
+        </w:rPr>
+        <w:t xml:space="preserve"> </w:t>
+      </w:r>
+      <w:r>
+        <w:rPr>
+          <w:rFonts w:eastAsiaTheme="minorEastAsia" w:cs="Times New Roman"/>
+          <w:szCs w:val="21"/>
+        </w:rPr>
+        <w:t>The function calculates the time difference between 2 consecutive timestamps</w:t>
+      </w:r>
+      <w:r>
+        <w:rPr>
+          <w:rFonts w:eastAsiaTheme="minorEastAsia" w:cs="Times New Roman"/>
+          <w:szCs w:val="21"/>
+        </w:rPr>
+        <w:t>.</w:t>
+      </w:r>
+      <w:r>
+        <w:rPr>
+          <w:rFonts w:eastAsiaTheme="minorEastAsia" w:cs="Times New Roman"/>
+          <w:szCs w:val="21"/>
+        </w:rPr>
+        <w:t xml:space="preserve"> </w:t>
+      </w:r>
+      <w:r>
+        <w:rPr>
+          <w:rFonts w:eastAsiaTheme="minorEastAsia" w:cs="Times New Roman"/>
+          <w:szCs w:val="21"/>
+        </w:rPr>
+        <w:t>The</w:t>
+      </w:r>
+      <w:r>
+        <w:rPr>
+          <w:rFonts w:eastAsiaTheme="minorEastAsia" w:cs="Times New Roman"/>
+          <w:szCs w:val="21"/>
+        </w:rPr>
+        <w:t xml:space="preserve"> function will return 2 lists. One list is called </w:t>
+      </w:r>
+      <w:r>
+        <w:rPr>
+          <w:rFonts w:eastAsiaTheme="minorEastAsia" w:cs="Times New Roman"/>
+          <w:szCs w:val="21"/>
+        </w:rPr>
+        <w:t>‘</w:t>
+      </w:r>
+      <w:r>
+        <w:rPr>
+          <w:rFonts w:eastAsiaTheme="minorEastAsia" w:cs="Times New Roman"/>
+          <w:color w:val="0070C0"/>
+          <w:szCs w:val="21"/>
+        </w:rPr>
+        <w:t>breaking</w:t>
+      </w:r>
+      <w:r>
+        <w:rPr>
+          <w:rFonts w:eastAsiaTheme="minorEastAsia" w:cs="Times New Roman"/>
+          <w:color w:val="0070C0"/>
+          <w:szCs w:val="21"/>
+        </w:rPr>
+        <w:t>_point_index</w:t>
+      </w:r>
+      <w:r>
+        <w:rPr>
+          <w:rFonts w:eastAsiaTheme="minorEastAsia" w:cs="Times New Roman"/>
+          <w:szCs w:val="21"/>
+        </w:rPr>
+        <w:t>’</w:t>
+      </w:r>
+      <w:r>
+        <w:rPr>
+          <w:rFonts w:eastAsiaTheme="minorEastAsia" w:cs="Times New Roman"/>
+          <w:szCs w:val="21"/>
+        </w:rPr>
+        <w:t xml:space="preserve"> and another is called ‘</w:t>
+      </w:r>
+      <w:r>
+        <w:rPr>
+          <w:rFonts w:eastAsiaTheme="minorEastAsia" w:cs="Times New Roman"/>
+          <w:color w:val="0070C0"/>
+          <w:szCs w:val="21"/>
+        </w:rPr>
+        <w:t>list_of_difference</w:t>
+      </w:r>
+      <w:r>
+        <w:rPr>
+          <w:rFonts w:eastAsiaTheme="minorEastAsia" w:cs="Times New Roman"/>
+          <w:szCs w:val="21"/>
+        </w:rPr>
+        <w:t>’.</w:t>
+      </w:r>
+      <w:r>
+        <w:rPr>
+          <w:rFonts w:eastAsiaTheme="minorEastAsia" w:cs="Times New Roman"/>
+          <w:szCs w:val="21"/>
+        </w:rPr>
+        <w:t xml:space="preserve"> </w:t>
+      </w:r>
+      <w:r>
+        <w:rPr>
+          <w:rFonts w:eastAsiaTheme="minorEastAsia" w:cs="Times New Roman"/>
+          <w:szCs w:val="21"/>
+        </w:rPr>
+        <w:t>‘</w:t>
+      </w:r>
+      <w:proofErr w:type="gramStart"/>
+      <w:r>
+        <w:rPr>
+          <w:rFonts w:eastAsiaTheme="minorEastAsia" w:cs="Times New Roman"/>
+          <w:color w:val="0070C0"/>
+          <w:szCs w:val="21"/>
+        </w:rPr>
+        <w:t>b</w:t>
+      </w:r>
+      <w:r>
+        <w:rPr>
+          <w:rFonts w:eastAsiaTheme="minorEastAsia" w:cs="Times New Roman"/>
+          <w:color w:val="0070C0"/>
+          <w:szCs w:val="21"/>
+        </w:rPr>
+        <w:t>reaking</w:t>
+      </w:r>
+      <w:proofErr w:type="gramEnd"/>
+      <w:r>
+        <w:rPr>
+          <w:rFonts w:eastAsiaTheme="minorEastAsia" w:cs="Times New Roman"/>
+          <w:color w:val="0070C0"/>
+          <w:szCs w:val="21"/>
+        </w:rPr>
+        <w:t>_point_index</w:t>
+      </w:r>
+      <w:r>
+        <w:rPr>
+          <w:rFonts w:eastAsiaTheme="minorEastAsia" w:cs="Times New Roman"/>
+          <w:szCs w:val="21"/>
+        </w:rPr>
+        <w:t>’</w:t>
+      </w:r>
+      <w:r>
+        <w:rPr>
+          <w:rFonts w:eastAsiaTheme="minorEastAsia" w:cs="Times New Roman"/>
+          <w:szCs w:val="21"/>
+        </w:rPr>
+        <w:t xml:space="preserve"> contains the index of breaking points and ‘</w:t>
+      </w:r>
+      <w:r>
+        <w:rPr>
+          <w:rFonts w:eastAsiaTheme="minorEastAsia" w:cs="Times New Roman"/>
+          <w:color w:val="0070C0"/>
+          <w:szCs w:val="21"/>
+        </w:rPr>
+        <w:t>list_of_difference</w:t>
+      </w:r>
+      <w:r>
+        <w:rPr>
+          <w:rFonts w:eastAsiaTheme="minorEastAsia" w:cs="Times New Roman"/>
+          <w:color w:val="000000" w:themeColor="text1"/>
+          <w:szCs w:val="21"/>
+        </w:rPr>
+        <w:t>’</w:t>
+      </w:r>
+      <w:r>
+        <w:rPr>
+          <w:rFonts w:eastAsiaTheme="minorEastAsia" w:cs="Times New Roman"/>
+          <w:color w:val="000000" w:themeColor="text1"/>
+          <w:szCs w:val="21"/>
+        </w:rPr>
+        <w:t xml:space="preserve"> contains the time difference between ‘breaking points’</w:t>
+      </w:r>
+      <w:r>
+        <w:rPr>
+          <w:rFonts w:eastAsiaTheme="minorEastAsia" w:cs="Times New Roman"/>
+          <w:color w:val="000000" w:themeColor="text1"/>
+          <w:szCs w:val="21"/>
+        </w:rPr>
+        <w:t>. In this case, 2 lists</w:t>
+      </w:r>
+      <w:r>
+        <w:rPr>
+          <w:rFonts w:eastAsiaTheme="minorEastAsia" w:cs="Times New Roman"/>
+          <w:color w:val="000000" w:themeColor="text1"/>
+          <w:szCs w:val="21"/>
+        </w:rPr>
+        <w:t xml:space="preserve"> contain all the abnormal points with time difference unequal to 0.1 seconds. The lists will contain the </w:t>
+      </w:r>
+      <w:r>
+        <w:rPr>
+          <w:rFonts w:eastAsiaTheme="minorEastAsia" w:cs="Times New Roman"/>
+          <w:color w:val="000000" w:themeColor="text1"/>
+          <w:szCs w:val="21"/>
+        </w:rPr>
+        <w:t xml:space="preserve">normal </w:t>
+      </w:r>
+      <w:r>
+        <w:rPr>
+          <w:rFonts w:eastAsiaTheme="minorEastAsia" w:cs="Times New Roman"/>
+          <w:color w:val="000000" w:themeColor="text1"/>
+          <w:szCs w:val="21"/>
+        </w:rPr>
+        <w:t>breaking points</w:t>
+      </w:r>
+      <w:r>
+        <w:rPr>
+          <w:rFonts w:eastAsiaTheme="minorEastAsia" w:cs="Times New Roman"/>
+          <w:color w:val="000000" w:themeColor="text1"/>
+          <w:szCs w:val="21"/>
+        </w:rPr>
+        <w:t xml:space="preserve"> caused by that </w:t>
+      </w:r>
+      <w:r>
+        <w:rPr>
+          <w:rFonts w:eastAsiaTheme="minorEastAsia" w:cs="Times New Roman"/>
+          <w:color w:val="000000" w:themeColor="text1"/>
+          <w:szCs w:val="21"/>
+        </w:rPr>
+        <w:t xml:space="preserve">the collectors collect data in different </w:t>
+      </w:r>
+      <w:r>
+        <w:rPr>
+          <w:rFonts w:eastAsiaTheme="minorEastAsia" w:cs="Times New Roman"/>
+          <w:color w:val="000000" w:themeColor="text1"/>
+          <w:szCs w:val="21"/>
+        </w:rPr>
+        <w:t>periods</w:t>
+      </w:r>
+      <w:r>
+        <w:rPr>
+          <w:rFonts w:eastAsiaTheme="minorEastAsia" w:cs="Times New Roman"/>
+          <w:color w:val="000000" w:themeColor="text1"/>
+          <w:szCs w:val="21"/>
+        </w:rPr>
+        <w:t xml:space="preserve"> and contain data points with</w:t>
+      </w:r>
+      <w:r>
+        <w:rPr>
+          <w:rFonts w:eastAsiaTheme="minorEastAsia" w:cs="Times New Roman"/>
+          <w:color w:val="000000" w:themeColor="text1"/>
+          <w:szCs w:val="21"/>
+        </w:rPr>
+        <w:t xml:space="preserve"> repe</w:t>
+      </w:r>
+      <w:r>
+        <w:rPr>
+          <w:rFonts w:eastAsiaTheme="minorEastAsia" w:cs="Times New Roman"/>
+          <w:color w:val="000000" w:themeColor="text1"/>
+          <w:szCs w:val="21"/>
+        </w:rPr>
+        <w:t>ated</w:t>
+      </w:r>
+      <w:r>
+        <w:rPr>
+          <w:rFonts w:eastAsiaTheme="minorEastAsia" w:cs="Times New Roman"/>
+          <w:color w:val="000000" w:themeColor="text1"/>
+          <w:szCs w:val="21"/>
+        </w:rPr>
+        <w:t xml:space="preserve"> timestamp and timestamp </w:t>
+      </w:r>
+      <w:r>
+        <w:rPr>
+          <w:rFonts w:eastAsiaTheme="minorEastAsia" w:cs="Times New Roman"/>
+          <w:color w:val="000000" w:themeColor="text1"/>
+          <w:szCs w:val="21"/>
+        </w:rPr>
+        <w:t>out of sequence.</w:t>
+      </w:r>
+    </w:p>
+    <w:p>
+      <w:pPr>
+        <w:rPr>
+          <w:rFonts w:eastAsiaTheme="minorEastAsia" w:cs="Times New Roman"/>
+          <w:i/>
+          <w:iCs/>
+          <w:szCs w:val="21"/>
+        </w:rPr>
+      </w:pPr>
+    </w:p>
+    <w:p>
+      <w:pPr>
+        <w:rPr>
+          <w:rFonts w:eastAsiaTheme="minorEastAsia" w:cs="Times New Roman"/>
+          <w:i/>
+          <w:iCs/>
+          <w:szCs w:val="21"/>
+        </w:rPr>
+      </w:pPr>
+      <w:r>
+        <w:rPr>
+          <w:rFonts w:eastAsiaTheme="minorEastAsia" w:cs="Times New Roman" w:hint="eastAsia"/>
+          <w:i/>
+          <w:iCs/>
+          <w:szCs w:val="21"/>
+        </w:rPr>
+        <w:t>1</w:t>
+      </w:r>
+      <w:r>
+        <w:rPr>
+          <w:rFonts w:eastAsiaTheme="minorEastAsia" w:cs="Times New Roman"/>
+          <w:i/>
+          <w:iCs/>
+          <w:szCs w:val="21"/>
+        </w:rPr>
+        <w:t>.2e)</w:t>
+      </w:r>
+      <w:r>
+        <w:rPr>
+          <w:rFonts w:eastAsiaTheme="minorEastAsia" w:cs="Times New Roman" w:hint="eastAsia"/>
+          <w:i/>
+          <w:iCs/>
+          <w:szCs w:val="21"/>
+        </w:rPr>
+        <w:t xml:space="preserve"> </w:t>
+      </w:r>
+      <w:r>
+        <w:rPr>
+          <w:rFonts w:eastAsiaTheme="minorEastAsia" w:cs="Times New Roman" w:hint="eastAsia"/>
+          <w:i/>
+          <w:iCs/>
+          <w:szCs w:val="21"/>
+        </w:rPr>
+        <w:t>D</w:t>
+      </w:r>
+      <w:r>
+        <w:rPr>
+          <w:rFonts w:eastAsiaTheme="minorEastAsia" w:cs="Times New Roman"/>
+          <w:i/>
+          <w:iCs/>
+          <w:szCs w:val="21"/>
+        </w:rPr>
+        <w:t>elete the data row with the same timestamp caused.</w:t>
+      </w:r>
+    </w:p>
+    <w:p>
+      <w:pPr>
+        <w:rPr>
+          <w:rFonts w:eastAsiaTheme="minorEastAsia" w:cs="Times New Roman" w:hint="eastAsia"/>
+          <w:szCs w:val="21"/>
+        </w:rPr>
+      </w:pPr>
+    </w:p>
+    <w:p>
+      <w:pPr>
+        <w:rPr>
+          <w:rFonts w:eastAsiaTheme="minorEastAsia" w:cs="Times New Roman"/>
+          <w:szCs w:val="21"/>
+        </w:rPr>
+      </w:pPr>
+    </w:p>
+    <w:p>
+      <w:pPr>
+        <w:rPr>
+          <w:rFonts w:eastAsiaTheme="minorEastAsia" w:hint="eastAsia"/>
           <w:sz w:val="16"/>
           <w:szCs w:val="16"/>
         </w:rPr>
-        <w:t>2</w:t>
-      </w:r>
-      <w:r>
-        <w:rPr>
-          <w:rFonts w:eastAsiaTheme="minorEastAsia"/>
-          <w:sz w:val="16"/>
-          <w:szCs w:val="16"/>
-        </w:rPr>
-        <w:t xml:space="preserve"> the flow chart of whole data preprocessing and preparation</w:t>
-      </w:r>
+      </w:pPr>
     </w:p>
     <w:sectPr>
       <w:pgSz w:w="11906" w:h="16838"/>
@@ -1720,9 +3653,219 @@
 </w:document>
 </file>
 
+<file path=word/endnotes.xml><?xml version="1.0" encoding="utf-8"?>
+<w:endnotes xmlns:wpc="http://schemas.microsoft.com/office/word/2010/wordprocessingCanvas" xmlns:cx="http://schemas.microsoft.com/office/drawing/2014/chartex" xmlns:cx1="http://schemas.microsoft.com/office/drawing/2015/9/8/chartex" xmlns:cx2="http://schemas.microsoft.com/office/drawing/2015/10/21/chartex" xmlns:cx3="http://schemas.microsoft.com/office/drawing/2016/5/9/chartex" xmlns:cx4="http://schemas.microsoft.com/office/drawing/2016/5/10/chartex" xmlns:cx5="http://schemas.microsoft.com/office/drawing/2016/5/11/chartex" xmlns:cx6="http://schemas.microsoft.com/office/drawing/2016/5/12/chartex" xmlns:cx7="http://schemas.microsoft.com/office/drawing/2016/5/13/chartex" xmlns:cx8="http://schemas.microsoft.com/office/drawing/2016/5/14/chartex" xmlns:mc="http://schemas.openxmlformats.org/markup-compatibility/2006" xmlns:aink="http://schemas.microsoft.com/office/drawing/2016/ink" xmlns:am3d="http://schemas.microsoft.com/office/drawing/2017/model3d" xmlns:o="urn:schemas-microsoft-com:office:office" xmlns:oel="http://schemas.microsoft.com/office/2019/extlst" xmlns:r="http://schemas.openxmlformats.org/officeDocument/2006/relationships" xmlns:m="http://schemas.openxmlformats.org/officeDocument/2006/math" xmlns:v="urn:schemas-microsoft-com:vml" xmlns:wp14="http://schemas.microsoft.com/office/word/2010/wordprocessingDrawing" xmlns:wp="http://schemas.openxmlformats.org/drawingml/2006/wordprocessingDrawing" xmlns:w10="urn:schemas-microsoft-com:office:word" xmlns:w="http://schemas.openxmlformats.org/wordprocessingml/2006/main" xmlns:w14="http://schemas.microsoft.com/office/word/2010/wordml" xmlns:w15="http://schemas.microsoft.com/office/word/2012/wordml" xmlns:w16cex="http://schemas.microsoft.com/office/word/2018/wordml/cex" xmlns:w16cid="http://schemas.microsoft.com/office/word/2016/wordml/cid" xmlns:w16="http://schemas.microsoft.com/office/word/2018/wordml" xmlns:w16sdtdh="http://schemas.microsoft.com/office/word/2020/wordml/sdtdatahash" xmlns:w16se="http://schemas.microsoft.com/office/word/2015/wordml/symex" xmlns:wpg="http://schemas.microsoft.com/office/word/2010/wordprocessingGroup" xmlns:wpi="http://schemas.microsoft.com/office/word/2010/wordprocessingInk" xmlns:wne="http://schemas.microsoft.com/office/word/2006/wordml" xmlns:wps="http://schemas.microsoft.com/office/word/2010/wordprocessingShape" mc:Ignorable="w14 w15 w16se w16cid w16 w16cex w16sdtdh wp14">
+  <w:endnote w:type="separator" w:id="-1">
+    <w:p>
+      <w:r>
+        <w:separator/>
+      </w:r>
+    </w:p>
+  </w:endnote>
+  <w:endnote w:type="continuationSeparator" w:id="0">
+    <w:p>
+      <w:r>
+        <w:continuationSeparator/>
+      </w:r>
+    </w:p>
+  </w:endnote>
+</w:endnotes>
+</file>
+
+<file path=word/footnotes.xml><?xml version="1.0" encoding="utf-8"?>
+<w:footnotes xmlns:wpc="http://schemas.microsoft.com/office/word/2010/wordprocessingCanvas" xmlns:cx="http://schemas.microsoft.com/office/drawing/2014/chartex" xmlns:cx1="http://schemas.microsoft.com/office/drawing/2015/9/8/chartex" xmlns:cx2="http://schemas.microsoft.com/office/drawing/2015/10/21/chartex" xmlns:cx3="http://schemas.microsoft.com/office/drawing/2016/5/9/chartex" xmlns:cx4="http://schemas.microsoft.com/office/drawing/2016/5/10/chartex" xmlns:cx5="http://schemas.microsoft.com/office/drawing/2016/5/11/chartex" xmlns:cx6="http://schemas.microsoft.com/office/drawing/2016/5/12/chartex" xmlns:cx7="http://schemas.microsoft.com/office/drawing/2016/5/13/chartex" xmlns:cx8="http://schemas.microsoft.com/office/drawing/2016/5/14/chartex" xmlns:mc="http://schemas.openxmlformats.org/markup-compatibility/2006" xmlns:aink="http://schemas.microsoft.com/office/drawing/2016/ink" xmlns:am3d="http://schemas.microsoft.com/office/drawing/2017/model3d" xmlns:o="urn:schemas-microsoft-com:office:office" xmlns:oel="http://schemas.microsoft.com/office/2019/extlst" xmlns:r="http://schemas.openxmlformats.org/officeDocument/2006/relationships" xmlns:m="http://schemas.openxmlformats.org/officeDocument/2006/math" xmlns:v="urn:schemas-microsoft-com:vml" xmlns:wp14="http://schemas.microsoft.com/office/word/2010/wordprocessingDrawing" xmlns:wp="http://schemas.openxmlformats.org/drawingml/2006/wordprocessingDrawing" xmlns:w10="urn:schemas-microsoft-com:office:word" xmlns:w="http://schemas.openxmlformats.org/wordprocessingml/2006/main" xmlns:w14="http://schemas.microsoft.com/office/word/2010/wordml" xmlns:w15="http://schemas.microsoft.com/office/word/2012/wordml" xmlns:w16cex="http://schemas.microsoft.com/office/word/2018/wordml/cex" xmlns:w16cid="http://schemas.microsoft.com/office/word/2016/wordml/cid" xmlns:w16="http://schemas.microsoft.com/office/word/2018/wordml" xmlns:w16sdtdh="http://schemas.microsoft.com/office/word/2020/wordml/sdtdatahash" xmlns:w16se="http://schemas.microsoft.com/office/word/2015/wordml/symex" xmlns:wpg="http://schemas.microsoft.com/office/word/2010/wordprocessingGroup" xmlns:wpi="http://schemas.microsoft.com/office/word/2010/wordprocessingInk" xmlns:wne="http://schemas.microsoft.com/office/word/2006/wordml" xmlns:wps="http://schemas.microsoft.com/office/word/2010/wordprocessingShape" mc:Ignorable="w14 w15 w16se w16cid w16 w16cex w16sdtdh wp14">
+  <w:footnote w:type="separator" w:id="-1">
+    <w:p>
+      <w:r>
+        <w:separator/>
+      </w:r>
+    </w:p>
+  </w:footnote>
+  <w:footnote w:type="continuationSeparator" w:id="0">
+    <w:p>
+      <w:r>
+        <w:continuationSeparator/>
+      </w:r>
+    </w:p>
+  </w:footnote>
+</w:footnotes>
+</file>
+
 <file path=word/numbering.xml><?xml version="1.0" encoding="utf-8"?>
 <w:numbering xmlns:wpc="http://schemas.microsoft.com/office/word/2010/wordprocessingCanvas" xmlns:cx="http://schemas.microsoft.com/office/drawing/2014/chartex" xmlns:cx1="http://schemas.microsoft.com/office/drawing/2015/9/8/chartex" xmlns:cx2="http://schemas.microsoft.com/office/drawing/2015/10/21/chartex" xmlns:cx3="http://schemas.microsoft.com/office/drawing/2016/5/9/chartex" xmlns:cx4="http://schemas.microsoft.com/office/drawing/2016/5/10/chartex" xmlns:cx5="http://schemas.microsoft.com/office/drawing/2016/5/11/chartex" xmlns:cx6="http://schemas.microsoft.com/office/drawing/2016/5/12/chartex" xmlns:cx7="http://schemas.microsoft.com/office/drawing/2016/5/13/chartex" xmlns:cx8="http://schemas.microsoft.com/office/drawing/2016/5/14/chartex" xmlns:mc="http://schemas.openxmlformats.org/markup-compatibility/2006" xmlns:aink="http://schemas.microsoft.com/office/drawing/2016/ink" xmlns:am3d="http://schemas.microsoft.com/office/drawing/2017/model3d" xmlns:o="urn:schemas-microsoft-com:office:office" xmlns:oel="http://schemas.microsoft.com/office/2019/extlst" xmlns:r="http://schemas.openxmlformats.org/officeDocument/2006/relationships" xmlns:m="http://schemas.openxmlformats.org/officeDocument/2006/math" xmlns:v="urn:schemas-microsoft-com:vml" xmlns:wp14="http://schemas.microsoft.com/office/word/2010/wordprocessingDrawing" xmlns:wp="http://schemas.openxmlformats.org/drawingml/2006/wordprocessingDrawing" xmlns:w10="urn:schemas-microsoft-com:office:word" xmlns:w="http://schemas.openxmlformats.org/wordprocessingml/2006/main" xmlns:w14="http://schemas.microsoft.com/office/word/2010/wordml" xmlns:w15="http://schemas.microsoft.com/office/word/2012/wordml" xmlns:w16cex="http://schemas.microsoft.com/office/word/2018/wordml/cex" xmlns:w16cid="http://schemas.microsoft.com/office/word/2016/wordml/cid" xmlns:w16="http://schemas.microsoft.com/office/word/2018/wordml" xmlns:w16sdtdh="http://schemas.microsoft.com/office/word/2020/wordml/sdtdatahash" xmlns:w16se="http://schemas.microsoft.com/office/word/2015/wordml/symex" xmlns:wpg="http://schemas.microsoft.com/office/word/2010/wordprocessingGroup" xmlns:wpi="http://schemas.microsoft.com/office/word/2010/wordprocessingInk" xmlns:wne="http://schemas.microsoft.com/office/word/2006/wordml" xmlns:wps="http://schemas.microsoft.com/office/word/2010/wordprocessingShape" mc:Ignorable="w14 w15 w16se w16cid w16 w16cex w16sdtdh wp14">
   <w:abstractNum w:abstractNumId="0" w15:restartNumberingAfterBreak="0">
+    <w:nsid w:val="062B468D"/>
+    <w:multiLevelType w:val="hybridMultilevel"/>
+    <w:tmpl w:val="9A5C2E2C"/>
+    <w:lvl w:ilvl="0" w:tplc="04090019">
+      <w:start w:val="1"/>
+      <w:numFmt w:val="lowerLetter"/>
+      <w:lvlText w:val="%1)"/>
+      <w:lvlJc w:val="left"/>
+      <w:pPr>
+        <w:ind w:left="880" w:hanging="440"/>
+      </w:pPr>
+    </w:lvl>
+    <w:lvl w:ilvl="1" w:tplc="04090019" w:tentative="1">
+      <w:start w:val="1"/>
+      <w:numFmt w:val="lowerLetter"/>
+      <w:lvlText w:val="%2)"/>
+      <w:lvlJc w:val="left"/>
+      <w:pPr>
+        <w:ind w:left="1320" w:hanging="440"/>
+      </w:pPr>
+    </w:lvl>
+    <w:lvl w:ilvl="2" w:tplc="0409001B" w:tentative="1">
+      <w:start w:val="1"/>
+      <w:numFmt w:val="lowerRoman"/>
+      <w:lvlText w:val="%3."/>
+      <w:lvlJc w:val="right"/>
+      <w:pPr>
+        <w:ind w:left="1760" w:hanging="440"/>
+      </w:pPr>
+    </w:lvl>
+    <w:lvl w:ilvl="3" w:tplc="0409000F" w:tentative="1">
+      <w:start w:val="1"/>
+      <w:numFmt w:val="decimal"/>
+      <w:lvlText w:val="%4."/>
+      <w:lvlJc w:val="left"/>
+      <w:pPr>
+        <w:ind w:left="2200" w:hanging="440"/>
+      </w:pPr>
+    </w:lvl>
+    <w:lvl w:ilvl="4" w:tplc="04090019" w:tentative="1">
+      <w:start w:val="1"/>
+      <w:numFmt w:val="lowerLetter"/>
+      <w:lvlText w:val="%5)"/>
+      <w:lvlJc w:val="left"/>
+      <w:pPr>
+        <w:ind w:left="2640" w:hanging="440"/>
+      </w:pPr>
+    </w:lvl>
+    <w:lvl w:ilvl="5" w:tplc="0409001B" w:tentative="1">
+      <w:start w:val="1"/>
+      <w:numFmt w:val="lowerRoman"/>
+      <w:lvlText w:val="%6."/>
+      <w:lvlJc w:val="right"/>
+      <w:pPr>
+        <w:ind w:left="3080" w:hanging="440"/>
+      </w:pPr>
+    </w:lvl>
+    <w:lvl w:ilvl="6" w:tplc="0409000F" w:tentative="1">
+      <w:start w:val="1"/>
+      <w:numFmt w:val="decimal"/>
+      <w:lvlText w:val="%7."/>
+      <w:lvlJc w:val="left"/>
+      <w:pPr>
+        <w:ind w:left="3520" w:hanging="440"/>
+      </w:pPr>
+    </w:lvl>
+    <w:lvl w:ilvl="7" w:tplc="04090019" w:tentative="1">
+      <w:start w:val="1"/>
+      <w:numFmt w:val="lowerLetter"/>
+      <w:lvlText w:val="%8)"/>
+      <w:lvlJc w:val="left"/>
+      <w:pPr>
+        <w:ind w:left="3960" w:hanging="440"/>
+      </w:pPr>
+    </w:lvl>
+    <w:lvl w:ilvl="8" w:tplc="0409001B" w:tentative="1">
+      <w:start w:val="1"/>
+      <w:numFmt w:val="lowerRoman"/>
+      <w:lvlText w:val="%9."/>
+      <w:lvlJc w:val="right"/>
+      <w:pPr>
+        <w:ind w:left="4400" w:hanging="440"/>
+      </w:pPr>
+    </w:lvl>
+  </w:abstractNum>
+  <w:abstractNum w:abstractNumId="1" w15:restartNumberingAfterBreak="0">
+    <w:nsid w:val="0B492FF9"/>
+    <w:multiLevelType w:val="hybridMultilevel"/>
+    <w:tmpl w:val="45B6C2B6"/>
+    <w:lvl w:ilvl="0" w:tplc="04090019">
+      <w:start w:val="1"/>
+      <w:numFmt w:val="lowerLetter"/>
+      <w:lvlText w:val="%1)"/>
+      <w:lvlJc w:val="left"/>
+      <w:pPr>
+        <w:ind w:left="880" w:hanging="440"/>
+      </w:pPr>
+    </w:lvl>
+    <w:lvl w:ilvl="1" w:tplc="04090019" w:tentative="1">
+      <w:start w:val="1"/>
+      <w:numFmt w:val="lowerLetter"/>
+      <w:lvlText w:val="%2)"/>
+      <w:lvlJc w:val="left"/>
+      <w:pPr>
+        <w:ind w:left="1320" w:hanging="440"/>
+      </w:pPr>
+    </w:lvl>
+    <w:lvl w:ilvl="2" w:tplc="0409001B" w:tentative="1">
+      <w:start w:val="1"/>
+      <w:numFmt w:val="lowerRoman"/>
+      <w:lvlText w:val="%3."/>
+      <w:lvlJc w:val="right"/>
+      <w:pPr>
+        <w:ind w:left="1760" w:hanging="440"/>
+      </w:pPr>
+    </w:lvl>
+    <w:lvl w:ilvl="3" w:tplc="0409000F" w:tentative="1">
+      <w:start w:val="1"/>
+      <w:numFmt w:val="decimal"/>
+      <w:lvlText w:val="%4."/>
+      <w:lvlJc w:val="left"/>
+      <w:pPr>
+        <w:ind w:left="2200" w:hanging="440"/>
+      </w:pPr>
+    </w:lvl>
+    <w:lvl w:ilvl="4" w:tplc="04090019" w:tentative="1">
+      <w:start w:val="1"/>
+      <w:numFmt w:val="lowerLetter"/>
+      <w:lvlText w:val="%5)"/>
+      <w:lvlJc w:val="left"/>
+      <w:pPr>
+        <w:ind w:left="2640" w:hanging="440"/>
+      </w:pPr>
+    </w:lvl>
+    <w:lvl w:ilvl="5" w:tplc="0409001B" w:tentative="1">
+      <w:start w:val="1"/>
+      <w:numFmt w:val="lowerRoman"/>
+      <w:lvlText w:val="%6."/>
+      <w:lvlJc w:val="right"/>
+      <w:pPr>
+        <w:ind w:left="3080" w:hanging="440"/>
+      </w:pPr>
+    </w:lvl>
+    <w:lvl w:ilvl="6" w:tplc="0409000F" w:tentative="1">
+      <w:start w:val="1"/>
+      <w:numFmt w:val="decimal"/>
+      <w:lvlText w:val="%7."/>
+      <w:lvlJc w:val="left"/>
+      <w:pPr>
+        <w:ind w:left="3520" w:hanging="440"/>
+      </w:pPr>
+    </w:lvl>
+    <w:lvl w:ilvl="7" w:tplc="04090019" w:tentative="1">
+      <w:start w:val="1"/>
+      <w:numFmt w:val="lowerLetter"/>
+      <w:lvlText w:val="%8)"/>
+      <w:lvlJc w:val="left"/>
+      <w:pPr>
+        <w:ind w:left="3960" w:hanging="440"/>
+      </w:pPr>
+    </w:lvl>
+    <w:lvl w:ilvl="8" w:tplc="0409001B" w:tentative="1">
+      <w:start w:val="1"/>
+      <w:numFmt w:val="lowerRoman"/>
+      <w:lvlText w:val="%9."/>
+      <w:lvlJc w:val="right"/>
+      <w:pPr>
+        <w:ind w:left="4400" w:hanging="440"/>
+      </w:pPr>
+    </w:lvl>
+  </w:abstractNum>
+  <w:abstractNum w:abstractNumId="2" w15:restartNumberingAfterBreak="0">
     <w:nsid w:val="242D1C3D"/>
     <w:multiLevelType w:val="multilevel"/>
     <w:tmpl w:val="05106F1E"/>
@@ -1835,7 +3978,7 @@
       </w:rPr>
     </w:lvl>
   </w:abstractNum>
-  <w:abstractNum w:abstractNumId="1" w15:restartNumberingAfterBreak="0">
+  <w:abstractNum w:abstractNumId="3" w15:restartNumberingAfterBreak="0">
     <w:nsid w:val="27977F2D"/>
     <w:multiLevelType w:val="hybridMultilevel"/>
     <w:tmpl w:val="7F8ED60E"/>
@@ -1924,7 +4067,120 @@
       </w:pPr>
     </w:lvl>
   </w:abstractNum>
-  <w:abstractNum w:abstractNumId="2" w15:restartNumberingAfterBreak="0">
+  <w:abstractNum w:abstractNumId="4" w15:restartNumberingAfterBreak="0">
+    <w:nsid w:val="28057AD3"/>
+    <w:multiLevelType w:val="multilevel"/>
+    <w:tmpl w:val="8EAE5456"/>
+    <w:lvl w:ilvl="0">
+      <w:start w:val="1"/>
+      <w:numFmt w:val="decimal"/>
+      <w:lvlText w:val="%1"/>
+      <w:lvlJc w:val="left"/>
+      <w:pPr>
+        <w:ind w:left="360" w:hanging="360"/>
+      </w:pPr>
+      <w:rPr>
+        <w:rFonts w:hint="default"/>
+      </w:rPr>
+    </w:lvl>
+    <w:lvl w:ilvl="1">
+      <w:start w:val="2"/>
+      <w:numFmt w:val="decimal"/>
+      <w:lvlText w:val="%1.%2"/>
+      <w:lvlJc w:val="left"/>
+      <w:pPr>
+        <w:ind w:left="360" w:hanging="360"/>
+      </w:pPr>
+      <w:rPr>
+        <w:rFonts w:hint="default"/>
+      </w:rPr>
+    </w:lvl>
+    <w:lvl w:ilvl="2">
+      <w:start w:val="1"/>
+      <w:numFmt w:val="decimal"/>
+      <w:lvlText w:val="%1.%2.%3"/>
+      <w:lvlJc w:val="left"/>
+      <w:pPr>
+        <w:ind w:left="720" w:hanging="720"/>
+      </w:pPr>
+      <w:rPr>
+        <w:rFonts w:hint="default"/>
+      </w:rPr>
+    </w:lvl>
+    <w:lvl w:ilvl="3">
+      <w:start w:val="1"/>
+      <w:numFmt w:val="decimal"/>
+      <w:lvlText w:val="%1.%2.%3.%4"/>
+      <w:lvlJc w:val="left"/>
+      <w:pPr>
+        <w:ind w:left="720" w:hanging="720"/>
+      </w:pPr>
+      <w:rPr>
+        <w:rFonts w:hint="default"/>
+      </w:rPr>
+    </w:lvl>
+    <w:lvl w:ilvl="4">
+      <w:start w:val="1"/>
+      <w:numFmt w:val="decimal"/>
+      <w:lvlText w:val="%1.%2.%3.%4.%5"/>
+      <w:lvlJc w:val="left"/>
+      <w:pPr>
+        <w:ind w:left="1080" w:hanging="1080"/>
+      </w:pPr>
+      <w:rPr>
+        <w:rFonts w:hint="default"/>
+      </w:rPr>
+    </w:lvl>
+    <w:lvl w:ilvl="5">
+      <w:start w:val="1"/>
+      <w:numFmt w:val="decimal"/>
+      <w:lvlText w:val="%1.%2.%3.%4.%5.%6"/>
+      <w:lvlJc w:val="left"/>
+      <w:pPr>
+        <w:ind w:left="1080" w:hanging="1080"/>
+      </w:pPr>
+      <w:rPr>
+        <w:rFonts w:hint="default"/>
+      </w:rPr>
+    </w:lvl>
+    <w:lvl w:ilvl="6">
+      <w:start w:val="1"/>
+      <w:numFmt w:val="decimal"/>
+      <w:lvlText w:val="%1.%2.%3.%4.%5.%6.%7"/>
+      <w:lvlJc w:val="left"/>
+      <w:pPr>
+        <w:ind w:left="1080" w:hanging="1080"/>
+      </w:pPr>
+      <w:rPr>
+        <w:rFonts w:hint="default"/>
+      </w:rPr>
+    </w:lvl>
+    <w:lvl w:ilvl="7">
+      <w:start w:val="1"/>
+      <w:numFmt w:val="decimal"/>
+      <w:lvlText w:val="%1.%2.%3.%4.%5.%6.%7.%8"/>
+      <w:lvlJc w:val="left"/>
+      <w:pPr>
+        <w:ind w:left="1440" w:hanging="1440"/>
+      </w:pPr>
+      <w:rPr>
+        <w:rFonts w:hint="default"/>
+      </w:rPr>
+    </w:lvl>
+    <w:lvl w:ilvl="8">
+      <w:start w:val="1"/>
+      <w:numFmt w:val="decimal"/>
+      <w:lvlText w:val="%1.%2.%3.%4.%5.%6.%7.%8.%9"/>
+      <w:lvlJc w:val="left"/>
+      <w:pPr>
+        <w:ind w:left="1440" w:hanging="1440"/>
+      </w:pPr>
+      <w:rPr>
+        <w:rFonts w:hint="default"/>
+      </w:rPr>
+    </w:lvl>
+  </w:abstractNum>
+  <w:abstractNum w:abstractNumId="5" w15:restartNumberingAfterBreak="0">
     <w:nsid w:val="2D8E6072"/>
     <w:multiLevelType w:val="multilevel"/>
     <w:tmpl w:val="CE1EE0E6"/>
@@ -2045,7 +4301,120 @@
       </w:rPr>
     </w:lvl>
   </w:abstractNum>
-  <w:abstractNum w:abstractNumId="3" w15:restartNumberingAfterBreak="0">
+  <w:abstractNum w:abstractNumId="6" w15:restartNumberingAfterBreak="0">
+    <w:nsid w:val="42F90A6A"/>
+    <w:multiLevelType w:val="multilevel"/>
+    <w:tmpl w:val="738AE338"/>
+    <w:lvl w:ilvl="0">
+      <w:start w:val="1"/>
+      <w:numFmt w:val="decimal"/>
+      <w:lvlText w:val="%1"/>
+      <w:lvlJc w:val="left"/>
+      <w:pPr>
+        <w:ind w:left="360" w:hanging="360"/>
+      </w:pPr>
+      <w:rPr>
+        <w:rFonts w:hint="default"/>
+      </w:rPr>
+    </w:lvl>
+    <w:lvl w:ilvl="1">
+      <w:start w:val="2"/>
+      <w:numFmt w:val="decimal"/>
+      <w:lvlText w:val="%1.%2"/>
+      <w:lvlJc w:val="left"/>
+      <w:pPr>
+        <w:ind w:left="360" w:hanging="360"/>
+      </w:pPr>
+      <w:rPr>
+        <w:rFonts w:hint="default"/>
+      </w:rPr>
+    </w:lvl>
+    <w:lvl w:ilvl="2">
+      <w:start w:val="1"/>
+      <w:numFmt w:val="decimal"/>
+      <w:lvlText w:val="%1.%2.%3"/>
+      <w:lvlJc w:val="left"/>
+      <w:pPr>
+        <w:ind w:left="720" w:hanging="720"/>
+      </w:pPr>
+      <w:rPr>
+        <w:rFonts w:hint="default"/>
+      </w:rPr>
+    </w:lvl>
+    <w:lvl w:ilvl="3">
+      <w:start w:val="1"/>
+      <w:numFmt w:val="decimal"/>
+      <w:lvlText w:val="%1.%2.%3.%4"/>
+      <w:lvlJc w:val="left"/>
+      <w:pPr>
+        <w:ind w:left="720" w:hanging="720"/>
+      </w:pPr>
+      <w:rPr>
+        <w:rFonts w:hint="default"/>
+      </w:rPr>
+    </w:lvl>
+    <w:lvl w:ilvl="4">
+      <w:start w:val="1"/>
+      <w:numFmt w:val="decimal"/>
+      <w:lvlText w:val="%1.%2.%3.%4.%5"/>
+      <w:lvlJc w:val="left"/>
+      <w:pPr>
+        <w:ind w:left="1080" w:hanging="1080"/>
+      </w:pPr>
+      <w:rPr>
+        <w:rFonts w:hint="default"/>
+      </w:rPr>
+    </w:lvl>
+    <w:lvl w:ilvl="5">
+      <w:start w:val="1"/>
+      <w:numFmt w:val="decimal"/>
+      <w:lvlText w:val="%1.%2.%3.%4.%5.%6"/>
+      <w:lvlJc w:val="left"/>
+      <w:pPr>
+        <w:ind w:left="1080" w:hanging="1080"/>
+      </w:pPr>
+      <w:rPr>
+        <w:rFonts w:hint="default"/>
+      </w:rPr>
+    </w:lvl>
+    <w:lvl w:ilvl="6">
+      <w:start w:val="1"/>
+      <w:numFmt w:val="decimal"/>
+      <w:lvlText w:val="%1.%2.%3.%4.%5.%6.%7"/>
+      <w:lvlJc w:val="left"/>
+      <w:pPr>
+        <w:ind w:left="1080" w:hanging="1080"/>
+      </w:pPr>
+      <w:rPr>
+        <w:rFonts w:hint="default"/>
+      </w:rPr>
+    </w:lvl>
+    <w:lvl w:ilvl="7">
+      <w:start w:val="1"/>
+      <w:numFmt w:val="decimal"/>
+      <w:lvlText w:val="%1.%2.%3.%4.%5.%6.%7.%8"/>
+      <w:lvlJc w:val="left"/>
+      <w:pPr>
+        <w:ind w:left="1440" w:hanging="1440"/>
+      </w:pPr>
+      <w:rPr>
+        <w:rFonts w:hint="default"/>
+      </w:rPr>
+    </w:lvl>
+    <w:lvl w:ilvl="8">
+      <w:start w:val="1"/>
+      <w:numFmt w:val="decimal"/>
+      <w:lvlText w:val="%1.%2.%3.%4.%5.%6.%7.%8.%9"/>
+      <w:lvlJc w:val="left"/>
+      <w:pPr>
+        <w:ind w:left="1440" w:hanging="1440"/>
+      </w:pPr>
+      <w:rPr>
+        <w:rFonts w:hint="default"/>
+      </w:rPr>
+    </w:lvl>
+  </w:abstractNum>
+  <w:abstractNum w:abstractNumId="7" w15:restartNumberingAfterBreak="0">
     <w:nsid w:val="4E445BE4"/>
     <w:multiLevelType w:val="hybridMultilevel"/>
     <w:tmpl w:val="B95A33B6"/>
@@ -2134,7 +4503,179 @@
       </w:pPr>
     </w:lvl>
   </w:abstractNum>
-  <w:abstractNum w:abstractNumId="4" w15:restartNumberingAfterBreak="0">
+  <w:abstractNum w:abstractNumId="8" w15:restartNumberingAfterBreak="0">
+    <w:nsid w:val="601D74B7"/>
+    <w:multiLevelType w:val="hybridMultilevel"/>
+    <w:tmpl w:val="CBCA8308"/>
+    <w:lvl w:ilvl="0" w:tplc="04090019">
+      <w:start w:val="1"/>
+      <w:numFmt w:val="lowerLetter"/>
+      <w:lvlText w:val="%1)"/>
+      <w:lvlJc w:val="left"/>
+      <w:pPr>
+        <w:ind w:left="880" w:hanging="440"/>
+      </w:pPr>
+    </w:lvl>
+    <w:lvl w:ilvl="1" w:tplc="04090019" w:tentative="1">
+      <w:start w:val="1"/>
+      <w:numFmt w:val="lowerLetter"/>
+      <w:lvlText w:val="%2)"/>
+      <w:lvlJc w:val="left"/>
+      <w:pPr>
+        <w:ind w:left="1320" w:hanging="440"/>
+      </w:pPr>
+    </w:lvl>
+    <w:lvl w:ilvl="2" w:tplc="0409001B" w:tentative="1">
+      <w:start w:val="1"/>
+      <w:numFmt w:val="lowerRoman"/>
+      <w:lvlText w:val="%3."/>
+      <w:lvlJc w:val="right"/>
+      <w:pPr>
+        <w:ind w:left="1760" w:hanging="440"/>
+      </w:pPr>
+    </w:lvl>
+    <w:lvl w:ilvl="3" w:tplc="0409000F" w:tentative="1">
+      <w:start w:val="1"/>
+      <w:numFmt w:val="decimal"/>
+      <w:lvlText w:val="%4."/>
+      <w:lvlJc w:val="left"/>
+      <w:pPr>
+        <w:ind w:left="2200" w:hanging="440"/>
+      </w:pPr>
+    </w:lvl>
+    <w:lvl w:ilvl="4" w:tplc="04090019" w:tentative="1">
+      <w:start w:val="1"/>
+      <w:numFmt w:val="lowerLetter"/>
+      <w:lvlText w:val="%5)"/>
+      <w:lvlJc w:val="left"/>
+      <w:pPr>
+        <w:ind w:left="2640" w:hanging="440"/>
+      </w:pPr>
+    </w:lvl>
+    <w:lvl w:ilvl="5" w:tplc="0409001B" w:tentative="1">
+      <w:start w:val="1"/>
+      <w:numFmt w:val="lowerRoman"/>
+      <w:lvlText w:val="%6."/>
+      <w:lvlJc w:val="right"/>
+      <w:pPr>
+        <w:ind w:left="3080" w:hanging="440"/>
+      </w:pPr>
+    </w:lvl>
+    <w:lvl w:ilvl="6" w:tplc="0409000F" w:tentative="1">
+      <w:start w:val="1"/>
+      <w:numFmt w:val="decimal"/>
+      <w:lvlText w:val="%7."/>
+      <w:lvlJc w:val="left"/>
+      <w:pPr>
+        <w:ind w:left="3520" w:hanging="440"/>
+      </w:pPr>
+    </w:lvl>
+    <w:lvl w:ilvl="7" w:tplc="04090019" w:tentative="1">
+      <w:start w:val="1"/>
+      <w:numFmt w:val="lowerLetter"/>
+      <w:lvlText w:val="%8)"/>
+      <w:lvlJc w:val="left"/>
+      <w:pPr>
+        <w:ind w:left="3960" w:hanging="440"/>
+      </w:pPr>
+    </w:lvl>
+    <w:lvl w:ilvl="8" w:tplc="0409001B" w:tentative="1">
+      <w:start w:val="1"/>
+      <w:numFmt w:val="lowerRoman"/>
+      <w:lvlText w:val="%9."/>
+      <w:lvlJc w:val="right"/>
+      <w:pPr>
+        <w:ind w:left="4400" w:hanging="440"/>
+      </w:pPr>
+    </w:lvl>
+  </w:abstractNum>
+  <w:abstractNum w:abstractNumId="9" w15:restartNumberingAfterBreak="0">
+    <w:nsid w:val="688D39F7"/>
+    <w:multiLevelType w:val="hybridMultilevel"/>
+    <w:tmpl w:val="DEFE773E"/>
+    <w:lvl w:ilvl="0" w:tplc="04090019">
+      <w:start w:val="1"/>
+      <w:numFmt w:val="lowerLetter"/>
+      <w:lvlText w:val="%1)"/>
+      <w:lvlJc w:val="left"/>
+      <w:pPr>
+        <w:ind w:left="880" w:hanging="440"/>
+      </w:pPr>
+    </w:lvl>
+    <w:lvl w:ilvl="1" w:tplc="04090019" w:tentative="1">
+      <w:start w:val="1"/>
+      <w:numFmt w:val="lowerLetter"/>
+      <w:lvlText w:val="%2)"/>
+      <w:lvlJc w:val="left"/>
+      <w:pPr>
+        <w:ind w:left="1320" w:hanging="440"/>
+      </w:pPr>
+    </w:lvl>
+    <w:lvl w:ilvl="2" w:tplc="0409001B" w:tentative="1">
+      <w:start w:val="1"/>
+      <w:numFmt w:val="lowerRoman"/>
+      <w:lvlText w:val="%3."/>
+      <w:lvlJc w:val="right"/>
+      <w:pPr>
+        <w:ind w:left="1760" w:hanging="440"/>
+      </w:pPr>
+    </w:lvl>
+    <w:lvl w:ilvl="3" w:tplc="0409000F" w:tentative="1">
+      <w:start w:val="1"/>
+      <w:numFmt w:val="decimal"/>
+      <w:lvlText w:val="%4."/>
+      <w:lvlJc w:val="left"/>
+      <w:pPr>
+        <w:ind w:left="2200" w:hanging="440"/>
+      </w:pPr>
+    </w:lvl>
+    <w:lvl w:ilvl="4" w:tplc="04090019" w:tentative="1">
+      <w:start w:val="1"/>
+      <w:numFmt w:val="lowerLetter"/>
+      <w:lvlText w:val="%5)"/>
+      <w:lvlJc w:val="left"/>
+      <w:pPr>
+        <w:ind w:left="2640" w:hanging="440"/>
+      </w:pPr>
+    </w:lvl>
+    <w:lvl w:ilvl="5" w:tplc="0409001B" w:tentative="1">
+      <w:start w:val="1"/>
+      <w:numFmt w:val="lowerRoman"/>
+      <w:lvlText w:val="%6."/>
+      <w:lvlJc w:val="right"/>
+      <w:pPr>
+        <w:ind w:left="3080" w:hanging="440"/>
+      </w:pPr>
+    </w:lvl>
+    <w:lvl w:ilvl="6" w:tplc="0409000F" w:tentative="1">
+      <w:start w:val="1"/>
+      <w:numFmt w:val="decimal"/>
+      <w:lvlText w:val="%7."/>
+      <w:lvlJc w:val="left"/>
+      <w:pPr>
+        <w:ind w:left="3520" w:hanging="440"/>
+      </w:pPr>
+    </w:lvl>
+    <w:lvl w:ilvl="7" w:tplc="04090019" w:tentative="1">
+      <w:start w:val="1"/>
+      <w:numFmt w:val="lowerLetter"/>
+      <w:lvlText w:val="%8)"/>
+      <w:lvlJc w:val="left"/>
+      <w:pPr>
+        <w:ind w:left="3960" w:hanging="440"/>
+      </w:pPr>
+    </w:lvl>
+    <w:lvl w:ilvl="8" w:tplc="0409001B" w:tentative="1">
+      <w:start w:val="1"/>
+      <w:numFmt w:val="lowerRoman"/>
+      <w:lvlText w:val="%9."/>
+      <w:lvlJc w:val="right"/>
+      <w:pPr>
+        <w:ind w:left="4400" w:hanging="440"/>
+      </w:pPr>
+    </w:lvl>
+  </w:abstractNum>
+  <w:abstractNum w:abstractNumId="10" w15:restartNumberingAfterBreak="0">
     <w:nsid w:val="742F01FC"/>
     <w:multiLevelType w:val="hybridMultilevel"/>
     <w:tmpl w:val="C9AC6E18"/>
@@ -2224,19 +4765,37 @@
     </w:lvl>
   </w:abstractNum>
   <w:num w:numId="1" w16cid:durableId="186256893">
+    <w:abstractNumId w:val="3"/>
+  </w:num>
+  <w:num w:numId="2" w16cid:durableId="509032799">
+    <w:abstractNumId w:val="7"/>
+  </w:num>
+  <w:num w:numId="3" w16cid:durableId="197200718">
+    <w:abstractNumId w:val="5"/>
+  </w:num>
+  <w:num w:numId="4" w16cid:durableId="1825510279">
+    <w:abstractNumId w:val="10"/>
+  </w:num>
+  <w:num w:numId="5" w16cid:durableId="949511687">
+    <w:abstractNumId w:val="2"/>
+  </w:num>
+  <w:num w:numId="6" w16cid:durableId="1141845874">
+    <w:abstractNumId w:val="9"/>
+  </w:num>
+  <w:num w:numId="7" w16cid:durableId="821965090">
+    <w:abstractNumId w:val="6"/>
+  </w:num>
+  <w:num w:numId="8" w16cid:durableId="1616013000">
+    <w:abstractNumId w:val="4"/>
+  </w:num>
+  <w:num w:numId="9" w16cid:durableId="332492934">
+    <w:abstractNumId w:val="0"/>
+  </w:num>
+  <w:num w:numId="10" w16cid:durableId="1976787597">
     <w:abstractNumId w:val="1"/>
   </w:num>
-  <w:num w:numId="2" w16cid:durableId="509032799">
-    <w:abstractNumId w:val="3"/>
-  </w:num>
-  <w:num w:numId="3" w16cid:durableId="197200718">
-    <w:abstractNumId w:val="2"/>
-  </w:num>
-  <w:num w:numId="4" w16cid:durableId="1825510279">
-    <w:abstractNumId w:val="4"/>
-  </w:num>
-  <w:num w:numId="5" w16cid:durableId="949511687">
-    <w:abstractNumId w:val="0"/>
+  <w:num w:numId="11" w16cid:durableId="613900186">
+    <w:abstractNumId w:val="8"/>
   </w:num>
 </w:numbering>
 </file>
@@ -2778,6 +5337,121 @@
       <w:bCs/>
     </w:rPr>
   </w:style>
+  <w:style w:type="paragraph" w:styleId="a8">
+    <w:name w:val="header"/>
+    <w:basedOn w:val="a"/>
+    <w:link w:val="a9"/>
+    <w:uiPriority w:val="99"/>
+    <w:unhideWhenUsed/>
+    <w:rsid w:val="009022DC"/>
+    <w:pPr>
+      <w:tabs>
+        <w:tab w:val="center" w:pos="4153"/>
+        <w:tab w:val="right" w:pos="8306"/>
+      </w:tabs>
+      <w:snapToGrid w:val="0"/>
+      <w:jc w:val="center"/>
+    </w:pPr>
+    <w:rPr>
+      <w:sz w:val="18"/>
+      <w:szCs w:val="18"/>
+    </w:rPr>
+  </w:style>
+  <w:style w:type="character" w:customStyle="1" w:styleId="a9">
+    <w:name w:val="页眉 字符"/>
+    <w:basedOn w:val="a0"/>
+    <w:link w:val="a8"/>
+    <w:uiPriority w:val="99"/>
+    <w:rsid w:val="009022DC"/>
+    <w:rPr>
+      <w:rFonts w:ascii="Times New Roman" w:eastAsia="Times New Roman" w:hAnsi="Times New Roman"/>
+      <w:sz w:val="18"/>
+      <w:szCs w:val="18"/>
+    </w:rPr>
+  </w:style>
+  <w:style w:type="paragraph" w:styleId="aa">
+    <w:name w:val="footer"/>
+    <w:basedOn w:val="a"/>
+    <w:link w:val="ab"/>
+    <w:uiPriority w:val="99"/>
+    <w:unhideWhenUsed/>
+    <w:rsid w:val="009022DC"/>
+    <w:pPr>
+      <w:tabs>
+        <w:tab w:val="center" w:pos="4153"/>
+        <w:tab w:val="right" w:pos="8306"/>
+      </w:tabs>
+      <w:snapToGrid w:val="0"/>
+      <w:jc w:val="left"/>
+    </w:pPr>
+    <w:rPr>
+      <w:sz w:val="18"/>
+      <w:szCs w:val="18"/>
+    </w:rPr>
+  </w:style>
+  <w:style w:type="character" w:customStyle="1" w:styleId="ab">
+    <w:name w:val="页脚 字符"/>
+    <w:basedOn w:val="a0"/>
+    <w:link w:val="aa"/>
+    <w:uiPriority w:val="99"/>
+    <w:rsid w:val="009022DC"/>
+    <w:rPr>
+      <w:rFonts w:ascii="Times New Roman" w:eastAsia="Times New Roman" w:hAnsi="Times New Roman"/>
+      <w:sz w:val="18"/>
+      <w:szCs w:val="18"/>
+    </w:rPr>
+  </w:style>
+  <w:style w:type="paragraph" w:styleId="HTML">
+    <w:name w:val="HTML Preformatted"/>
+    <w:basedOn w:val="a"/>
+    <w:link w:val="HTML0"/>
+    <w:uiPriority w:val="99"/>
+    <w:semiHidden/>
+    <w:unhideWhenUsed/>
+    <w:rsid w:val="00F8199D"/>
+    <w:pPr>
+      <w:widowControl/>
+      <w:tabs>
+        <w:tab w:val="left" w:pos="916"/>
+        <w:tab w:val="left" w:pos="1832"/>
+        <w:tab w:val="left" w:pos="2748"/>
+        <w:tab w:val="left" w:pos="3664"/>
+        <w:tab w:val="left" w:pos="4580"/>
+        <w:tab w:val="left" w:pos="5496"/>
+        <w:tab w:val="left" w:pos="6412"/>
+        <w:tab w:val="left" w:pos="7328"/>
+        <w:tab w:val="left" w:pos="8244"/>
+        <w:tab w:val="left" w:pos="9160"/>
+        <w:tab w:val="left" w:pos="10076"/>
+        <w:tab w:val="left" w:pos="10992"/>
+        <w:tab w:val="left" w:pos="11908"/>
+        <w:tab w:val="left" w:pos="12824"/>
+        <w:tab w:val="left" w:pos="13740"/>
+        <w:tab w:val="left" w:pos="14656"/>
+      </w:tabs>
+      <w:jc w:val="left"/>
+    </w:pPr>
+    <w:rPr>
+      <w:rFonts w:ascii="宋体" w:eastAsia="宋体" w:hAnsi="宋体" w:cs="宋体"/>
+      <w:kern w:val="0"/>
+      <w:sz w:val="24"/>
+      <w:szCs w:val="24"/>
+    </w:rPr>
+  </w:style>
+  <w:style w:type="character" w:customStyle="1" w:styleId="HTML0">
+    <w:name w:val="HTML 预设格式 字符"/>
+    <w:basedOn w:val="a0"/>
+    <w:link w:val="HTML"/>
+    <w:uiPriority w:val="99"/>
+    <w:semiHidden/>
+    <w:rsid w:val="00F8199D"/>
+    <w:rPr>
+      <w:rFonts w:ascii="宋体" w:eastAsia="宋体" w:hAnsi="宋体" w:cs="宋体"/>
+      <w:kern w:val="0"/>
+      <w:sz w:val="24"/>
+      <w:szCs w:val="24"/>
+    </w:rPr>
+  </w:style>
 </w:styles>
 </file>
 

</xml_diff>

<commit_message>
Explain the rolling window
</commit_message>
<xml_diff>
--- a/src/coursework1/coursework1.docx
+++ b/src/coursework1/coursework1.docx
@@ -139,7 +139,6 @@
         <w:ind w:left="360" w:firstLineChars="0" w:firstLine="0"/>
         <w:jc w:val="left"/>
         <w:rPr>
-          <w:rFonts w:hint="eastAsia"/>
           <w:b/>
           <w:bCs/>
           <w:sz w:val="24"/>
@@ -157,7 +156,7 @@
         <w:ind w:firstLineChars="0"/>
         <w:jc w:val="left"/>
         <w:rPr>
-          <w:rFonts w:eastAsiaTheme="minorEastAsia" w:hint="eastAsia"/>
+          <w:rFonts w:eastAsiaTheme="minorEastAsia"/>
         </w:rPr>
       </w:pPr>
       <w:r>
@@ -951,7 +950,6 @@
         </w:rPr>
         <w:t>he dataset consists of 4 types of data. The columns [</w:t>
       </w:r>
-      <w:proofErr w:type="spellStart"/>
       <w:r>
         <w:rPr>
           <w:rFonts w:ascii="Times New Roman" w:hAnsi="Times New Roman" w:cs="Times New Roman" w:hint="eastAsia"/>
@@ -972,9 +970,19 @@
           <w:sz w:val="21"/>
           <w:szCs w:val="21"/>
         </w:rPr>
-        <w:t>ccX</w:t>
-      </w:r>
-      <w:proofErr w:type="spellEnd"/>
+        <w:t xml:space="preserve">ccX, accY and </w:t>
+      </w:r>
+      <w:r>
+        <w:rPr>
+          <w:rFonts w:ascii="Times New Roman" w:hAnsi="Times New Roman" w:cs="Times New Roman" w:hint="eastAsia"/>
+          <w:b w:val="0"/>
+          <w:bCs w:val="0"/>
+          <w:color w:val="000000"/>
+          <w:sz w:val="21"/>
+          <w:szCs w:val="21"/>
+        </w:rPr>
+        <w:t>a</w:t>
+      </w:r>
       <w:r>
         <w:rPr>
           <w:rFonts w:ascii="Times New Roman" w:hAnsi="Times New Roman" w:cs="Times New Roman"/>
@@ -984,9 +992,19 @@
           <w:sz w:val="21"/>
           <w:szCs w:val="21"/>
         </w:rPr>
-        <w:t xml:space="preserve">, </w:t>
-      </w:r>
-      <w:proofErr w:type="spellStart"/>
+        <w:t>ccZ</w:t>
+      </w:r>
+      <w:r>
+        <w:rPr>
+          <w:rFonts w:ascii="Times New Roman" w:hAnsi="Times New Roman" w:cs="Times New Roman" w:hint="eastAsia"/>
+          <w:b w:val="0"/>
+          <w:bCs w:val="0"/>
+          <w:color w:val="000000"/>
+          <w:sz w:val="21"/>
+          <w:szCs w:val="21"/>
+        </w:rPr>
+        <w:t>] mean</w:t>
+      </w:r>
       <w:r>
         <w:rPr>
           <w:rFonts w:ascii="Times New Roman" w:hAnsi="Times New Roman" w:cs="Times New Roman"/>
@@ -996,9 +1014,8 @@
           <w:sz w:val="21"/>
           <w:szCs w:val="21"/>
         </w:rPr>
-        <w:t>accY</w:t>
-      </w:r>
-      <w:proofErr w:type="spellEnd"/>
+        <w:t xml:space="preserve"> acceleration collected in 3D </w:t>
+      </w:r>
       <w:r>
         <w:rPr>
           <w:rFonts w:ascii="Times New Roman" w:hAnsi="Times New Roman" w:cs="Times New Roman"/>
@@ -1008,9 +1025,8 @@
           <w:sz w:val="21"/>
           <w:szCs w:val="21"/>
         </w:rPr>
-        <w:t xml:space="preserve"> and </w:t>
-      </w:r>
-      <w:proofErr w:type="spellStart"/>
+        <w:t>dimension (</w:t>
+      </w:r>
       <w:r>
         <w:rPr>
           <w:rFonts w:ascii="Times New Roman" w:hAnsi="Times New Roman" w:cs="Times New Roman" w:hint="eastAsia"/>
@@ -1020,7 +1036,7 @@
           <w:sz w:val="21"/>
           <w:szCs w:val="21"/>
         </w:rPr>
-        <w:t>a</w:t>
+        <w:t>x</w:t>
       </w:r>
       <w:r>
         <w:rPr>
@@ -1031,9 +1047,63 @@
           <w:sz w:val="21"/>
           <w:szCs w:val="21"/>
         </w:rPr>
-        <w:t>ccZ</w:t>
-      </w:r>
-      <w:proofErr w:type="spellEnd"/>
+        <w:t>-direction, y-</w:t>
+      </w:r>
+      <w:r>
+        <w:rPr>
+          <w:rFonts w:ascii="Times New Roman" w:hAnsi="Times New Roman" w:cs="Times New Roman"/>
+          <w:b w:val="0"/>
+          <w:bCs w:val="0"/>
+          <w:color w:val="000000"/>
+          <w:sz w:val="21"/>
+          <w:szCs w:val="21"/>
+        </w:rPr>
+        <w:t>direction,</w:t>
+      </w:r>
+      <w:r>
+        <w:rPr>
+          <w:rFonts w:ascii="Times New Roman" w:hAnsi="Times New Roman" w:cs="Times New Roman"/>
+          <w:b w:val="0"/>
+          <w:bCs w:val="0"/>
+          <w:color w:val="000000"/>
+          <w:sz w:val="21"/>
+          <w:szCs w:val="21"/>
+        </w:rPr>
+        <w:t xml:space="preserve"> and z-</w:t>
+      </w:r>
+      <w:r>
+        <w:rPr>
+          <w:rFonts w:ascii="Times New Roman" w:hAnsi="Times New Roman" w:cs="Times New Roman"/>
+          <w:b w:val="0"/>
+          <w:bCs w:val="0"/>
+          <w:color w:val="000000"/>
+          <w:sz w:val="21"/>
+          <w:szCs w:val="21"/>
+        </w:rPr>
+        <w:t>direction (</w:t>
+      </w:r>
+      <w:r>
+        <w:rPr>
+          <w:rFonts w:ascii="Times New Roman" w:hAnsi="Times New Roman" w:cs="Times New Roman"/>
+          <w:b w:val="0"/>
+          <w:bCs w:val="0"/>
+          <w:color w:val="000000"/>
+          <w:sz w:val="21"/>
+          <w:szCs w:val="21"/>
+        </w:rPr>
+        <w:t>vertically upward and downward)</w:t>
+      </w:r>
+      <w:r>
+        <w:rPr>
+          <w:rFonts w:ascii="Times New Roman" w:hAnsi="Times New Roman" w:cs="Times New Roman"/>
+          <w:b w:val="0"/>
+          <w:bCs w:val="0"/>
+          <w:color w:val="000000"/>
+          <w:sz w:val="21"/>
+          <w:szCs w:val="21"/>
+        </w:rPr>
+        <w:t xml:space="preserve">. The datatype of the acceleration is floating number. Similarly, the columns [gyroX, </w:t>
+      </w:r>
       <w:r>
         <w:rPr>
           <w:rFonts w:ascii="Times New Roman" w:hAnsi="Times New Roman" w:cs="Times New Roman" w:hint="eastAsia"/>
@@ -1043,7 +1113,7 @@
           <w:sz w:val="21"/>
           <w:szCs w:val="21"/>
         </w:rPr>
-        <w:t>] mean</w:t>
+        <w:t>g</w:t>
       </w:r>
       <w:r>
         <w:rPr>
@@ -1054,7 +1124,7 @@
           <w:sz w:val="21"/>
           <w:szCs w:val="21"/>
         </w:rPr>
-        <w:t xml:space="preserve"> acceleration collected in 3D </w:t>
+        <w:t>yroY</w:t>
       </w:r>
       <w:r>
         <w:rPr>
@@ -1065,18 +1135,7 @@
           <w:sz w:val="21"/>
           <w:szCs w:val="21"/>
         </w:rPr>
-        <w:t>dimension (</w:t>
-      </w:r>
-      <w:r>
-        <w:rPr>
-          <w:rFonts w:ascii="Times New Roman" w:hAnsi="Times New Roman" w:cs="Times New Roman" w:hint="eastAsia"/>
-          <w:b w:val="0"/>
-          <w:bCs w:val="0"/>
-          <w:color w:val="000000"/>
-          <w:sz w:val="21"/>
-          <w:szCs w:val="21"/>
-        </w:rPr>
-        <w:t>x</w:t>
+        <w:t xml:space="preserve"> </w:t>
       </w:r>
       <w:r>
         <w:rPr>
@@ -1087,156 +1146,7 @@
           <w:sz w:val="21"/>
           <w:szCs w:val="21"/>
         </w:rPr>
-        <w:t>-direction, y-</w:t>
-      </w:r>
-      <w:r>
-        <w:rPr>
-          <w:rFonts w:ascii="Times New Roman" w:hAnsi="Times New Roman" w:cs="Times New Roman"/>
-          <w:b w:val="0"/>
-          <w:bCs w:val="0"/>
-          <w:color w:val="000000"/>
-          <w:sz w:val="21"/>
-          <w:szCs w:val="21"/>
-        </w:rPr>
-        <w:t>direction,</w:t>
-      </w:r>
-      <w:r>
-        <w:rPr>
-          <w:rFonts w:ascii="Times New Roman" w:hAnsi="Times New Roman" w:cs="Times New Roman"/>
-          <w:b w:val="0"/>
-          <w:bCs w:val="0"/>
-          <w:color w:val="000000"/>
-          <w:sz w:val="21"/>
-          <w:szCs w:val="21"/>
-        </w:rPr>
-        <w:t xml:space="preserve"> and z-</w:t>
-      </w:r>
-      <w:r>
-        <w:rPr>
-          <w:rFonts w:ascii="Times New Roman" w:hAnsi="Times New Roman" w:cs="Times New Roman"/>
-          <w:b w:val="0"/>
-          <w:bCs w:val="0"/>
-          <w:color w:val="000000"/>
-          <w:sz w:val="21"/>
-          <w:szCs w:val="21"/>
-        </w:rPr>
-        <w:t>direction (</w:t>
-      </w:r>
-      <w:r>
-        <w:rPr>
-          <w:rFonts w:ascii="Times New Roman" w:hAnsi="Times New Roman" w:cs="Times New Roman"/>
-          <w:b w:val="0"/>
-          <w:bCs w:val="0"/>
-          <w:color w:val="000000"/>
-          <w:sz w:val="21"/>
-          <w:szCs w:val="21"/>
-        </w:rPr>
-        <w:t>vertically upward and downward)</w:t>
-      </w:r>
-      <w:r>
-        <w:rPr>
-          <w:rFonts w:ascii="Times New Roman" w:hAnsi="Times New Roman" w:cs="Times New Roman"/>
-          <w:b w:val="0"/>
-          <w:bCs w:val="0"/>
-          <w:color w:val="000000"/>
-          <w:sz w:val="21"/>
-          <w:szCs w:val="21"/>
-        </w:rPr>
-        <w:t>. The datatype of the acceleration is floating number. Similarly, the columns [</w:t>
-      </w:r>
-      <w:proofErr w:type="spellStart"/>
-      <w:r>
-        <w:rPr>
-          <w:rFonts w:ascii="Times New Roman" w:hAnsi="Times New Roman" w:cs="Times New Roman"/>
-          <w:b w:val="0"/>
-          <w:bCs w:val="0"/>
-          <w:color w:val="000000"/>
-          <w:sz w:val="21"/>
-          <w:szCs w:val="21"/>
-        </w:rPr>
-        <w:t>gyroX</w:t>
-      </w:r>
-      <w:proofErr w:type="spellEnd"/>
-      <w:r>
-        <w:rPr>
-          <w:rFonts w:ascii="Times New Roman" w:hAnsi="Times New Roman" w:cs="Times New Roman"/>
-          <w:b w:val="0"/>
-          <w:bCs w:val="0"/>
-          <w:color w:val="000000"/>
-          <w:sz w:val="21"/>
-          <w:szCs w:val="21"/>
-        </w:rPr>
-        <w:t xml:space="preserve">, </w:t>
-      </w:r>
-      <w:proofErr w:type="spellStart"/>
-      <w:r>
-        <w:rPr>
-          <w:rFonts w:ascii="Times New Roman" w:hAnsi="Times New Roman" w:cs="Times New Roman" w:hint="eastAsia"/>
-          <w:b w:val="0"/>
-          <w:bCs w:val="0"/>
-          <w:color w:val="000000"/>
-          <w:sz w:val="21"/>
-          <w:szCs w:val="21"/>
-        </w:rPr>
-        <w:t>g</w:t>
-      </w:r>
-      <w:r>
-        <w:rPr>
-          <w:rFonts w:ascii="Times New Roman" w:hAnsi="Times New Roman" w:cs="Times New Roman"/>
-          <w:b w:val="0"/>
-          <w:bCs w:val="0"/>
-          <w:color w:val="000000"/>
-          <w:sz w:val="21"/>
-          <w:szCs w:val="21"/>
-        </w:rPr>
-        <w:t>yroY</w:t>
-      </w:r>
-      <w:proofErr w:type="spellEnd"/>
-      <w:r>
-        <w:rPr>
-          <w:rFonts w:ascii="Times New Roman" w:hAnsi="Times New Roman" w:cs="Times New Roman"/>
-          <w:b w:val="0"/>
-          <w:bCs w:val="0"/>
-          <w:color w:val="000000"/>
-          <w:sz w:val="21"/>
-          <w:szCs w:val="21"/>
-        </w:rPr>
-        <w:t xml:space="preserve"> </w:t>
-      </w:r>
-      <w:r>
-        <w:rPr>
-          <w:rFonts w:ascii="Times New Roman" w:hAnsi="Times New Roman" w:cs="Times New Roman"/>
-          <w:b w:val="0"/>
-          <w:bCs w:val="0"/>
-          <w:color w:val="000000"/>
-          <w:sz w:val="21"/>
-          <w:szCs w:val="21"/>
-        </w:rPr>
-        <w:t xml:space="preserve">and </w:t>
-      </w:r>
-      <w:proofErr w:type="spellStart"/>
-      <w:r>
-        <w:rPr>
-          <w:rFonts w:ascii="Times New Roman" w:hAnsi="Times New Roman" w:cs="Times New Roman"/>
-          <w:b w:val="0"/>
-          <w:bCs w:val="0"/>
-          <w:color w:val="000000"/>
-          <w:sz w:val="21"/>
-          <w:szCs w:val="21"/>
-        </w:rPr>
-        <w:t>gyroZ</w:t>
-      </w:r>
-      <w:proofErr w:type="spellEnd"/>
-      <w:r>
-        <w:rPr>
-          <w:rFonts w:ascii="Times New Roman" w:hAnsi="Times New Roman" w:cs="Times New Roman"/>
-          <w:b w:val="0"/>
-          <w:bCs w:val="0"/>
-          <w:color w:val="000000"/>
-          <w:sz w:val="21"/>
-          <w:szCs w:val="21"/>
-        </w:rPr>
-        <w:t>] mean the angular velocity collected by g</w:t>
+        <w:t>and gyroZ] mean the angular velocity collected by g</w:t>
       </w:r>
       <w:r>
         <w:rPr>
@@ -1719,7 +1629,7 @@
         <w:spacing w:before="0" w:beforeAutospacing="0"/>
         <w:jc w:val="both"/>
         <w:rPr>
-          <w:rFonts w:ascii="Times New Roman" w:hAnsi="Times New Roman" w:cs="Times New Roman" w:hint="eastAsia"/>
+          <w:rFonts w:ascii="Times New Roman" w:hAnsi="Times New Roman" w:cs="Times New Roman"/>
           <w:b w:val="0"/>
           <w:bCs w:val="0"/>
           <w:color w:val="000000"/>
@@ -1982,7 +1892,7 @@
         <w:ind w:left="360" w:firstLineChars="0" w:firstLine="0"/>
         <w:jc w:val="left"/>
         <w:rPr>
-          <w:rFonts w:eastAsiaTheme="minorEastAsia" w:hint="eastAsia"/>
+          <w:rFonts w:eastAsiaTheme="minorEastAsia"/>
           <w:i/>
           <w:iCs/>
         </w:rPr>
@@ -2140,7 +2050,7 @@
         </w:numPr>
         <w:ind w:firstLineChars="0"/>
         <w:rPr>
-          <w:rFonts w:eastAsiaTheme="minorEastAsia" w:cs="Times New Roman" w:hint="eastAsia"/>
+          <w:rFonts w:eastAsiaTheme="minorEastAsia" w:cs="Times New Roman"/>
           <w:szCs w:val="21"/>
         </w:rPr>
       </w:pPr>
@@ -2315,7 +2225,7 @@
         </w:numPr>
         <w:ind w:firstLineChars="0"/>
         <w:rPr>
-          <w:rFonts w:eastAsiaTheme="minorEastAsia" w:cs="Times New Roman" w:hint="eastAsia"/>
+          <w:rFonts w:eastAsiaTheme="minorEastAsia" w:cs="Times New Roman"/>
           <w:szCs w:val="21"/>
         </w:rPr>
       </w:pPr>
@@ -2447,7 +2357,7 @@
           <w:iCs/>
           <w:szCs w:val="21"/>
         </w:rPr>
-        <w:t xml:space="preserve">) </w:t>
+        <w:t>) Read the csv and create a data frame</w:t>
       </w:r>
       <w:r>
         <w:rPr>
@@ -2456,28 +2366,19 @@
           <w:iCs/>
           <w:szCs w:val="21"/>
         </w:rPr>
-        <w:t>Read the csv and create a data frame</w:t>
-      </w:r>
-      <w:r>
+        <w:t>:</w:t>
+      </w:r>
+    </w:p>
+    <w:p>
+      <w:pPr>
+        <w:pStyle w:val="a5"/>
+        <w:ind w:left="360" w:firstLineChars="0" w:firstLine="0"/>
         <w:rPr>
           <w:rFonts w:eastAsiaTheme="minorEastAsia" w:cs="Times New Roman"/>
           <w:i/>
           <w:iCs/>
           <w:szCs w:val="21"/>
         </w:rPr>
-        <w:t>:</w:t>
-      </w:r>
-    </w:p>
-    <w:p>
-      <w:pPr>
-        <w:pStyle w:val="a5"/>
-        <w:ind w:left="360" w:firstLineChars="0" w:firstLine="0"/>
-        <w:rPr>
-          <w:rFonts w:eastAsiaTheme="minorEastAsia" w:cs="Times New Roman"/>
-          <w:i/>
-          <w:iCs/>
-          <w:szCs w:val="21"/>
-        </w:rPr>
       </w:pPr>
     </w:p>
     <w:p>
@@ -2507,25 +2408,7 @@
           <w:color w:val="0070C0"/>
           <w:szCs w:val="21"/>
         </w:rPr>
-        <w:t xml:space="preserve"> </w:t>
-      </w:r>
-      <w:proofErr w:type="gramStart"/>
-      <w:r>
-        <w:rPr>
-          <w:rFonts w:eastAsiaTheme="minorEastAsia" w:cs="Times New Roman"/>
-          <w:color w:val="0070C0"/>
-          <w:szCs w:val="21"/>
-        </w:rPr>
-        <w:t>pd.read</w:t>
-      </w:r>
-      <w:proofErr w:type="gramEnd"/>
-      <w:r>
-        <w:rPr>
-          <w:rFonts w:eastAsiaTheme="minorEastAsia" w:cs="Times New Roman"/>
-          <w:color w:val="0070C0"/>
-          <w:szCs w:val="21"/>
-        </w:rPr>
-        <w:t>_csv()</w:t>
+        <w:t xml:space="preserve"> pd.read_csv()</w:t>
       </w:r>
       <w:r>
         <w:rPr>
@@ -2581,8 +2464,113 @@
           <w:iCs/>
           <w:szCs w:val="21"/>
         </w:rPr>
+        <w:t xml:space="preserve"> D</w:t>
+      </w:r>
+      <w:r>
+        <w:rPr>
+          <w:rFonts w:eastAsiaTheme="minorEastAsia" w:cs="Times New Roman"/>
+          <w:i/>
+          <w:iCs/>
+          <w:szCs w:val="21"/>
+        </w:rPr>
+        <w:t>etect Null value in the data frame:</w:t>
+      </w:r>
+    </w:p>
+    <w:p>
+      <w:pPr>
+        <w:pStyle w:val="a5"/>
+        <w:ind w:left="360" w:firstLineChars="0" w:firstLine="0"/>
+        <w:rPr>
+          <w:rFonts w:eastAsiaTheme="minorEastAsia" w:cs="Times New Roman"/>
+          <w:i/>
+          <w:iCs/>
+          <w:szCs w:val="21"/>
+        </w:rPr>
+      </w:pPr>
+    </w:p>
+    <w:p>
+      <w:pPr>
+        <w:rPr>
+          <w:rFonts w:eastAsiaTheme="minorEastAsia" w:cs="Times New Roman"/>
+          <w:szCs w:val="21"/>
+        </w:rPr>
+      </w:pPr>
+      <w:r>
+        <w:rPr>
+          <w:rFonts w:eastAsiaTheme="minorEastAsia" w:cs="Times New Roman" w:hint="eastAsia"/>
+          <w:szCs w:val="21"/>
+        </w:rPr>
+        <w:t>T</w:t>
+      </w:r>
+      <w:r>
+        <w:rPr>
+          <w:rFonts w:eastAsiaTheme="minorEastAsia" w:cs="Times New Roman"/>
+          <w:szCs w:val="21"/>
+        </w:rPr>
+        <w:t>he program uses a function called</w:t>
+      </w:r>
+      <w:r>
+        <w:rPr>
+          <w:rFonts w:eastAsiaTheme="minorEastAsia" w:cs="Times New Roman"/>
+          <w:color w:val="0070C0"/>
+          <w:szCs w:val="21"/>
+        </w:rPr>
+        <w:t xml:space="preserve"> ‘null_data_detection ()</w:t>
+      </w:r>
+      <w:r>
+        <w:rPr>
+          <w:rFonts w:eastAsiaTheme="minorEastAsia" w:cs="Times New Roman"/>
+          <w:color w:val="0070C0"/>
+          <w:szCs w:val="21"/>
+        </w:rPr>
+        <w:t>’</w:t>
+      </w:r>
+      <w:r>
+        <w:rPr>
+          <w:rFonts w:eastAsiaTheme="minorEastAsia" w:cs="Times New Roman"/>
+          <w:color w:val="0070C0"/>
+          <w:szCs w:val="21"/>
+        </w:rPr>
         <w:t xml:space="preserve"> </w:t>
       </w:r>
+      <w:r>
+        <w:rPr>
+          <w:rFonts w:eastAsiaTheme="minorEastAsia" w:cs="Times New Roman"/>
+          <w:szCs w:val="21"/>
+        </w:rPr>
+        <w:t>to detect whether there is null value across all the columns in the data frame. It will return to the original data frame and print whether there is null value</w:t>
+      </w:r>
+      <w:r>
+        <w:rPr>
+          <w:rFonts w:eastAsiaTheme="minorEastAsia" w:cs="Times New Roman"/>
+          <w:szCs w:val="21"/>
+        </w:rPr>
+        <w:t xml:space="preserve"> or not</w:t>
+      </w:r>
+      <w:r>
+        <w:rPr>
+          <w:rFonts w:eastAsiaTheme="minorEastAsia" w:cs="Times New Roman"/>
+          <w:szCs w:val="21"/>
+        </w:rPr>
+        <w:t>. The reason to just detect the null value without any methods to replace or delete the null values is that interpolation later will fill all the NaN data. In that case, here is no need to take actions on the null values at this stage.</w:t>
+      </w:r>
+      <w:r>
+        <w:rPr>
+          <w:rFonts w:eastAsiaTheme="minorEastAsia" w:cs="Times New Roman"/>
+          <w:szCs w:val="21"/>
+        </w:rPr>
+        <w:br/>
+      </w:r>
+    </w:p>
+    <w:p>
+      <w:pPr>
+        <w:rPr>
+          <w:rFonts w:eastAsiaTheme="minorEastAsia" w:cs="Times New Roman"/>
+          <w:i/>
+          <w:iCs/>
+          <w:szCs w:val="21"/>
+        </w:rPr>
+      </w:pPr>
       <w:r>
         <w:rPr>
           <w:rFonts w:eastAsiaTheme="minorEastAsia" w:cs="Times New Roman" w:hint="eastAsia"/>
@@ -2590,7 +2578,7 @@
           <w:iCs/>
           <w:szCs w:val="21"/>
         </w:rPr>
-        <w:t>D</w:t>
+        <w:t>1</w:t>
       </w:r>
       <w:r>
         <w:rPr>
@@ -2599,397 +2587,221 @@
           <w:iCs/>
           <w:szCs w:val="21"/>
         </w:rPr>
-        <w:t>etect Null value in the data frame</w:t>
-      </w:r>
-      <w:r>
-        <w:rPr>
-          <w:rFonts w:eastAsiaTheme="minorEastAsia" w:cs="Times New Roman"/>
-          <w:i/>
-          <w:iCs/>
-          <w:szCs w:val="21"/>
-        </w:rPr>
-        <w:t>:</w:t>
-      </w:r>
-    </w:p>
-    <w:p>
-      <w:pPr>
-        <w:pStyle w:val="a5"/>
-        <w:ind w:left="360" w:firstLineChars="0" w:firstLine="0"/>
+        <w:t xml:space="preserve">.2c) </w:t>
+      </w:r>
+      <w:r>
         <w:rPr>
           <w:rFonts w:eastAsiaTheme="minorEastAsia" w:cs="Times New Roman" w:hint="eastAsia"/>
           <w:i/>
           <w:iCs/>
           <w:szCs w:val="21"/>
         </w:rPr>
-      </w:pPr>
-    </w:p>
-    <w:p>
-      <w:pPr>
-        <w:rPr>
-          <w:rFonts w:eastAsiaTheme="minorEastAsia" w:cs="Times New Roman"/>
-          <w:szCs w:val="21"/>
-        </w:rPr>
-      </w:pPr>
-      <w:r>
-        <w:rPr>
-          <w:rFonts w:eastAsiaTheme="minorEastAsia" w:cs="Times New Roman" w:hint="eastAsia"/>
-          <w:szCs w:val="21"/>
-        </w:rPr>
-        <w:t>T</w:t>
-      </w:r>
-      <w:r>
-        <w:rPr>
-          <w:rFonts w:eastAsiaTheme="minorEastAsia" w:cs="Times New Roman"/>
-          <w:szCs w:val="21"/>
-        </w:rPr>
-        <w:t>he program uses a function called</w:t>
-      </w:r>
-      <w:r>
-        <w:rPr>
-          <w:rFonts w:eastAsiaTheme="minorEastAsia" w:cs="Times New Roman"/>
-          <w:color w:val="0070C0"/>
-          <w:szCs w:val="21"/>
-        </w:rPr>
-        <w:t xml:space="preserve"> ‘null_data_detection ()</w:t>
-      </w:r>
-      <w:r>
-        <w:rPr>
-          <w:rFonts w:eastAsiaTheme="minorEastAsia" w:cs="Times New Roman"/>
-          <w:color w:val="0070C0"/>
-          <w:szCs w:val="21"/>
-        </w:rPr>
-        <w:t>’</w:t>
-      </w:r>
-      <w:r>
-        <w:rPr>
-          <w:rFonts w:eastAsiaTheme="minorEastAsia" w:cs="Times New Roman"/>
-          <w:color w:val="0070C0"/>
-          <w:szCs w:val="21"/>
-        </w:rPr>
-        <w:t xml:space="preserve"> </w:t>
-      </w:r>
-      <w:r>
-        <w:rPr>
-          <w:rFonts w:eastAsiaTheme="minorEastAsia" w:cs="Times New Roman"/>
-          <w:szCs w:val="21"/>
-        </w:rPr>
-        <w:t>to detect whether there is null value across all the columns in the data frame. It will return to the original data frame and print whether there is null value</w:t>
-      </w:r>
-      <w:r>
-        <w:rPr>
-          <w:rFonts w:eastAsiaTheme="minorEastAsia" w:cs="Times New Roman"/>
-          <w:szCs w:val="21"/>
-        </w:rPr>
-        <w:t xml:space="preserve"> or not</w:t>
-      </w:r>
-      <w:r>
-        <w:rPr>
-          <w:rFonts w:eastAsiaTheme="minorEastAsia" w:cs="Times New Roman"/>
-          <w:szCs w:val="21"/>
-        </w:rPr>
-        <w:t xml:space="preserve">. The reason to just detect the null value without any methods to replace or delete the null values is that interpolation later will fill all the </w:t>
-      </w:r>
-      <w:proofErr w:type="spellStart"/>
-      <w:r>
-        <w:rPr>
-          <w:rFonts w:eastAsiaTheme="minorEastAsia" w:cs="Times New Roman"/>
-          <w:szCs w:val="21"/>
-        </w:rPr>
-        <w:t>NaN</w:t>
-      </w:r>
-      <w:proofErr w:type="spellEnd"/>
-      <w:r>
-        <w:rPr>
-          <w:rFonts w:eastAsiaTheme="minorEastAsia" w:cs="Times New Roman"/>
-          <w:szCs w:val="21"/>
-        </w:rPr>
-        <w:t xml:space="preserve"> data. In that case, here is no need to take actions on the null values at this stage.</w:t>
-      </w:r>
-      <w:r>
-        <w:rPr>
-          <w:rFonts w:eastAsiaTheme="minorEastAsia" w:cs="Times New Roman"/>
-          <w:szCs w:val="21"/>
-        </w:rPr>
-        <w:br/>
-      </w:r>
-    </w:p>
-    <w:p>
-      <w:pPr>
+        <w:t>C</w:t>
+      </w:r>
+      <w:r>
         <w:rPr>
           <w:rFonts w:eastAsiaTheme="minorEastAsia" w:cs="Times New Roman"/>
           <w:i/>
           <w:iCs/>
           <w:szCs w:val="21"/>
         </w:rPr>
+        <w:t>hange the datatype of timestamp:</w:t>
+      </w:r>
+    </w:p>
+    <w:p>
+      <w:pPr>
+        <w:rPr>
+          <w:rFonts w:eastAsiaTheme="minorEastAsia" w:cs="Times New Roman"/>
+          <w:szCs w:val="21"/>
+        </w:rPr>
+      </w:pPr>
+    </w:p>
+    <w:p>
+      <w:pPr>
+        <w:rPr>
+          <w:rFonts w:eastAsiaTheme="minorEastAsia" w:cs="Times New Roman"/>
+          <w:szCs w:val="21"/>
+        </w:rPr>
+      </w:pPr>
+      <w:r>
+        <w:rPr>
+          <w:rFonts w:eastAsiaTheme="minorEastAsia" w:cs="Times New Roman"/>
+          <w:szCs w:val="21"/>
+        </w:rPr>
+        <w:t>To</w:t>
+      </w:r>
+      <w:r>
+        <w:rPr>
+          <w:rFonts w:eastAsiaTheme="minorEastAsia" w:cs="Times New Roman"/>
+          <w:szCs w:val="21"/>
+        </w:rPr>
+        <w:t xml:space="preserve"> calculate the time difference between </w:t>
+      </w:r>
+      <w:r>
+        <w:rPr>
+          <w:rFonts w:eastAsiaTheme="minorEastAsia" w:cs="Times New Roman"/>
+          <w:szCs w:val="21"/>
+        </w:rPr>
+        <w:t>2 time points, I need to convert timestamp datatype. In this case</w:t>
+      </w:r>
+      <w:r>
+        <w:rPr>
+          <w:rFonts w:eastAsiaTheme="minorEastAsia" w:cs="Times New Roman"/>
+          <w:szCs w:val="21"/>
+        </w:rPr>
+        <w:t>, ‘</w:t>
+      </w:r>
+      <w:r>
+        <w:rPr>
+          <w:rFonts w:eastAsiaTheme="minorEastAsia" w:cs="Times New Roman"/>
+          <w:color w:val="0070C0"/>
+          <w:szCs w:val="21"/>
+        </w:rPr>
+        <w:t>time_stamp_format_convert ()</w:t>
+      </w:r>
+      <w:r>
+        <w:rPr>
+          <w:rFonts w:eastAsiaTheme="minorEastAsia" w:cs="Times New Roman"/>
+          <w:szCs w:val="21"/>
+        </w:rPr>
+        <w:t xml:space="preserve">’ function convert the </w:t>
+      </w:r>
+      <w:r>
+        <w:rPr>
+          <w:rFonts w:eastAsiaTheme="minorEastAsia" w:cs="Times New Roman"/>
+          <w:szCs w:val="21"/>
+        </w:rPr>
+        <w:t xml:space="preserve">column </w:t>
+      </w:r>
+      <w:r>
+        <w:rPr>
+          <w:rFonts w:eastAsiaTheme="minorEastAsia" w:cs="Times New Roman"/>
+          <w:szCs w:val="21"/>
+        </w:rPr>
+        <w:t>[</w:t>
+      </w:r>
+      <w:r>
+        <w:rPr>
+          <w:rFonts w:eastAsiaTheme="minorEastAsia" w:cs="Times New Roman"/>
+          <w:color w:val="0070C0"/>
+          <w:szCs w:val="21"/>
+        </w:rPr>
+        <w:t>‘timestamp</w:t>
+      </w:r>
+      <w:r>
+        <w:rPr>
+          <w:rFonts w:eastAsiaTheme="minorEastAsia" w:cs="Times New Roman"/>
+          <w:color w:val="0070C0"/>
+          <w:szCs w:val="21"/>
+        </w:rPr>
+        <w:t>’</w:t>
+      </w:r>
+      <w:r>
+        <w:rPr>
+          <w:rFonts w:eastAsiaTheme="minorEastAsia" w:cs="Times New Roman"/>
+          <w:szCs w:val="21"/>
+        </w:rPr>
+        <w:t>] from the string to the datetype. And then, the function appends a new column</w:t>
+      </w:r>
+      <w:r>
+        <w:rPr>
+          <w:rFonts w:eastAsiaTheme="minorEastAsia" w:cs="Times New Roman"/>
+          <w:szCs w:val="21"/>
+        </w:rPr>
+        <w:t xml:space="preserve"> in the data frame called</w:t>
+      </w:r>
+      <w:r>
+        <w:rPr>
+          <w:rFonts w:eastAsiaTheme="minorEastAsia" w:cs="Times New Roman"/>
+          <w:szCs w:val="21"/>
+        </w:rPr>
+        <w:t xml:space="preserve"> </w:t>
+      </w:r>
+      <w:r>
+        <w:rPr>
+          <w:rFonts w:eastAsiaTheme="minorEastAsia" w:cs="Times New Roman"/>
+          <w:szCs w:val="21"/>
+        </w:rPr>
+        <w:t>[</w:t>
+      </w:r>
+      <w:r>
+        <w:rPr>
+          <w:rFonts w:eastAsiaTheme="minorEastAsia" w:cs="Times New Roman"/>
+          <w:color w:val="0070C0"/>
+          <w:szCs w:val="21"/>
+        </w:rPr>
+        <w:t>‘</w:t>
+      </w:r>
+      <w:r>
+        <w:rPr>
+          <w:rFonts w:eastAsiaTheme="minorEastAsia" w:cs="Times New Roman"/>
+          <w:color w:val="0070C0"/>
+          <w:szCs w:val="21"/>
+        </w:rPr>
+        <w:t>timestamp_datetype</w:t>
+      </w:r>
+      <w:r>
+        <w:rPr>
+          <w:rFonts w:eastAsiaTheme="minorEastAsia" w:cs="Times New Roman"/>
+          <w:color w:val="0070C0"/>
+          <w:szCs w:val="21"/>
+        </w:rPr>
+        <w:t>’</w:t>
+      </w:r>
+      <w:r>
+        <w:rPr>
+          <w:rFonts w:eastAsiaTheme="minorEastAsia" w:cs="Times New Roman"/>
+          <w:szCs w:val="21"/>
+        </w:rPr>
+        <w:t>]</w:t>
+      </w:r>
+      <w:r>
+        <w:rPr>
+          <w:rFonts w:eastAsiaTheme="minorEastAsia" w:cs="Times New Roman"/>
+          <w:szCs w:val="21"/>
+        </w:rPr>
+        <w:t xml:space="preserve">to store the converted timestamp through the whole </w:t>
+      </w:r>
+      <w:r>
+        <w:rPr>
+          <w:rFonts w:eastAsiaTheme="minorEastAsia" w:cs="Times New Roman"/>
+          <w:szCs w:val="21"/>
+        </w:rPr>
+        <w:t>data frame. The conversion is necessary for the following</w:t>
+      </w:r>
+      <w:r>
+        <w:rPr>
+          <w:rFonts w:eastAsiaTheme="minorEastAsia" w:cs="Times New Roman"/>
+          <w:szCs w:val="21"/>
+        </w:rPr>
+        <w:t xml:space="preserve"> functions such as</w:t>
+      </w:r>
+      <w:r>
+        <w:rPr>
+          <w:rFonts w:eastAsiaTheme="minorEastAsia" w:cs="Times New Roman"/>
+          <w:szCs w:val="21"/>
+        </w:rPr>
+        <w:t xml:space="preserve"> breaking points detection, interpolation and smoothing.</w:t>
+      </w:r>
+    </w:p>
+    <w:p>
+      <w:pPr>
+        <w:rPr>
+          <w:rFonts w:eastAsiaTheme="minorEastAsia" w:cs="Times New Roman"/>
+          <w:szCs w:val="21"/>
+        </w:rPr>
+      </w:pPr>
+    </w:p>
+    <w:p>
+      <w:pPr>
+        <w:rPr>
+          <w:rFonts w:eastAsiaTheme="minorEastAsia" w:cs="Times New Roman"/>
+          <w:szCs w:val="21"/>
+        </w:rPr>
       </w:pPr>
       <w:r>
         <w:rPr>
           <w:rFonts w:eastAsiaTheme="minorEastAsia" w:cs="Times New Roman" w:hint="eastAsia"/>
-          <w:i/>
-          <w:iCs/>
-          <w:szCs w:val="21"/>
-        </w:rPr>
-        <w:t>1</w:t>
-      </w:r>
-      <w:r>
-        <w:rPr>
-          <w:rFonts w:eastAsiaTheme="minorEastAsia" w:cs="Times New Roman"/>
-          <w:i/>
-          <w:iCs/>
-          <w:szCs w:val="21"/>
-        </w:rPr>
-        <w:t xml:space="preserve">.2c) </w:t>
-      </w:r>
-      <w:r>
-        <w:rPr>
-          <w:rFonts w:eastAsiaTheme="minorEastAsia" w:cs="Times New Roman" w:hint="eastAsia"/>
-          <w:i/>
-          <w:iCs/>
-          <w:szCs w:val="21"/>
-        </w:rPr>
-        <w:t>C</w:t>
-      </w:r>
-      <w:r>
-        <w:rPr>
-          <w:rFonts w:eastAsiaTheme="minorEastAsia" w:cs="Times New Roman"/>
-          <w:i/>
-          <w:iCs/>
-          <w:szCs w:val="21"/>
-        </w:rPr>
-        <w:t>hange the datatype of timestamp</w:t>
-      </w:r>
-      <w:r>
-        <w:rPr>
-          <w:rFonts w:eastAsiaTheme="minorEastAsia" w:cs="Times New Roman"/>
-          <w:i/>
-          <w:iCs/>
-          <w:szCs w:val="21"/>
-        </w:rPr>
-        <w:t>:</w:t>
-      </w:r>
-    </w:p>
-    <w:p>
-      <w:pPr>
-        <w:rPr>
-          <w:rFonts w:eastAsiaTheme="minorEastAsia" w:cs="Times New Roman"/>
-          <w:szCs w:val="21"/>
-        </w:rPr>
-      </w:pPr>
-    </w:p>
-    <w:p>
-      <w:pPr>
-        <w:rPr>
-          <w:rFonts w:eastAsiaTheme="minorEastAsia" w:cs="Times New Roman"/>
-          <w:szCs w:val="21"/>
-        </w:rPr>
-      </w:pPr>
-      <w:r>
-        <w:rPr>
-          <w:rFonts w:eastAsiaTheme="minorEastAsia" w:cs="Times New Roman"/>
-          <w:szCs w:val="21"/>
-        </w:rPr>
-        <w:t>To</w:t>
-      </w:r>
-      <w:r>
-        <w:rPr>
-          <w:rFonts w:eastAsiaTheme="minorEastAsia" w:cs="Times New Roman"/>
-          <w:szCs w:val="21"/>
-        </w:rPr>
-        <w:t xml:space="preserve"> calculate the time difference between </w:t>
-      </w:r>
-      <w:r>
-        <w:rPr>
-          <w:rFonts w:eastAsiaTheme="minorEastAsia" w:cs="Times New Roman"/>
-          <w:szCs w:val="21"/>
-        </w:rPr>
-        <w:t>2 time points, I need to convert timestamp datatype. In this case</w:t>
-      </w:r>
-      <w:r>
-        <w:rPr>
-          <w:rFonts w:eastAsiaTheme="minorEastAsia" w:cs="Times New Roman"/>
-          <w:szCs w:val="21"/>
-        </w:rPr>
-        <w:t>, ‘</w:t>
-      </w:r>
-      <w:proofErr w:type="spellStart"/>
-      <w:r>
-        <w:rPr>
-          <w:rFonts w:eastAsiaTheme="minorEastAsia" w:cs="Times New Roman"/>
-          <w:color w:val="0070C0"/>
-          <w:szCs w:val="21"/>
-        </w:rPr>
-        <w:t>time_stamp_format_convert</w:t>
-      </w:r>
-      <w:proofErr w:type="spellEnd"/>
-      <w:r>
-        <w:rPr>
-          <w:rFonts w:eastAsiaTheme="minorEastAsia" w:cs="Times New Roman"/>
-          <w:color w:val="0070C0"/>
-          <w:szCs w:val="21"/>
-        </w:rPr>
-        <w:t xml:space="preserve"> ()</w:t>
-      </w:r>
-      <w:r>
-        <w:rPr>
-          <w:rFonts w:eastAsiaTheme="minorEastAsia" w:cs="Times New Roman"/>
-          <w:szCs w:val="21"/>
-        </w:rPr>
-        <w:t xml:space="preserve">’ function convert the </w:t>
-      </w:r>
-      <w:r>
-        <w:rPr>
-          <w:rFonts w:eastAsiaTheme="minorEastAsia" w:cs="Times New Roman"/>
-          <w:szCs w:val="21"/>
-        </w:rPr>
-        <w:t xml:space="preserve">column </w:t>
-      </w:r>
-      <w:r>
-        <w:rPr>
-          <w:rFonts w:eastAsiaTheme="minorEastAsia" w:cs="Times New Roman"/>
-          <w:szCs w:val="21"/>
-        </w:rPr>
-        <w:t>[</w:t>
-      </w:r>
-      <w:r>
-        <w:rPr>
-          <w:rFonts w:eastAsiaTheme="minorEastAsia" w:cs="Times New Roman"/>
-          <w:color w:val="0070C0"/>
-          <w:szCs w:val="21"/>
-        </w:rPr>
-        <w:t>‘timestamp</w:t>
-      </w:r>
-      <w:r>
-        <w:rPr>
-          <w:rFonts w:eastAsiaTheme="minorEastAsia" w:cs="Times New Roman"/>
-          <w:color w:val="0070C0"/>
-          <w:szCs w:val="21"/>
-        </w:rPr>
-        <w:t>’</w:t>
-      </w:r>
-      <w:r>
-        <w:rPr>
-          <w:rFonts w:eastAsiaTheme="minorEastAsia" w:cs="Times New Roman"/>
-          <w:szCs w:val="21"/>
-        </w:rPr>
-        <w:t xml:space="preserve">] from the string to the </w:t>
-      </w:r>
-      <w:proofErr w:type="spellStart"/>
-      <w:r>
-        <w:rPr>
-          <w:rFonts w:eastAsiaTheme="minorEastAsia" w:cs="Times New Roman"/>
-          <w:szCs w:val="21"/>
-        </w:rPr>
-        <w:t>datetype</w:t>
-      </w:r>
-      <w:proofErr w:type="spellEnd"/>
-      <w:r>
-        <w:rPr>
-          <w:rFonts w:eastAsiaTheme="minorEastAsia" w:cs="Times New Roman"/>
-          <w:szCs w:val="21"/>
-        </w:rPr>
-        <w:t>. And then, the function appends a new column</w:t>
-      </w:r>
-      <w:r>
-        <w:rPr>
-          <w:rFonts w:eastAsiaTheme="minorEastAsia" w:cs="Times New Roman"/>
-          <w:szCs w:val="21"/>
-        </w:rPr>
-        <w:t xml:space="preserve"> in the data frame called</w:t>
-      </w:r>
-      <w:r>
-        <w:rPr>
-          <w:rFonts w:eastAsiaTheme="minorEastAsia" w:cs="Times New Roman"/>
-          <w:szCs w:val="21"/>
-        </w:rPr>
-        <w:t xml:space="preserve"> </w:t>
-      </w:r>
-      <w:r>
-        <w:rPr>
-          <w:rFonts w:eastAsiaTheme="minorEastAsia" w:cs="Times New Roman"/>
-          <w:szCs w:val="21"/>
-        </w:rPr>
-        <w:t>[</w:t>
-      </w:r>
-      <w:r>
-        <w:rPr>
-          <w:rFonts w:eastAsiaTheme="minorEastAsia" w:cs="Times New Roman"/>
-          <w:color w:val="0070C0"/>
-          <w:szCs w:val="21"/>
-        </w:rPr>
-        <w:t>‘</w:t>
-      </w:r>
-      <w:proofErr w:type="spellStart"/>
-      <w:r>
-        <w:rPr>
-          <w:rFonts w:eastAsiaTheme="minorEastAsia" w:cs="Times New Roman"/>
-          <w:color w:val="0070C0"/>
-          <w:szCs w:val="21"/>
-        </w:rPr>
-        <w:t>timestamp_datetype</w:t>
-      </w:r>
-      <w:proofErr w:type="spellEnd"/>
-      <w:r>
-        <w:rPr>
-          <w:rFonts w:eastAsiaTheme="minorEastAsia" w:cs="Times New Roman"/>
-          <w:color w:val="0070C0"/>
-          <w:szCs w:val="21"/>
-        </w:rPr>
-        <w:t>’</w:t>
-      </w:r>
-      <w:r>
-        <w:rPr>
-          <w:rFonts w:eastAsiaTheme="minorEastAsia" w:cs="Times New Roman"/>
-          <w:szCs w:val="21"/>
-        </w:rPr>
-        <w:t>]</w:t>
-      </w:r>
-      <w:r>
-        <w:rPr>
-          <w:rFonts w:eastAsiaTheme="minorEastAsia" w:cs="Times New Roman"/>
-          <w:szCs w:val="21"/>
-        </w:rPr>
-        <w:t xml:space="preserve">to store the converted timestamp through the whole </w:t>
-      </w:r>
-      <w:r>
-        <w:rPr>
-          <w:rFonts w:eastAsiaTheme="minorEastAsia" w:cs="Times New Roman"/>
-          <w:szCs w:val="21"/>
-        </w:rPr>
-        <w:t>data frame. The conversion is necessary for the following</w:t>
-      </w:r>
-      <w:r>
-        <w:rPr>
-          <w:rFonts w:eastAsiaTheme="minorEastAsia" w:cs="Times New Roman"/>
-          <w:szCs w:val="21"/>
-        </w:rPr>
-        <w:t xml:space="preserve"> functions such as</w:t>
-      </w:r>
-      <w:r>
-        <w:rPr>
-          <w:rFonts w:eastAsiaTheme="minorEastAsia" w:cs="Times New Roman"/>
-          <w:szCs w:val="21"/>
-        </w:rPr>
-        <w:t xml:space="preserve"> breaking points detection, interpolation and smoothing.</w:t>
-      </w:r>
-    </w:p>
-    <w:p>
-      <w:pPr>
-        <w:rPr>
-          <w:rFonts w:eastAsiaTheme="minorEastAsia" w:cs="Times New Roman"/>
-          <w:szCs w:val="21"/>
-        </w:rPr>
-      </w:pPr>
-    </w:p>
-    <w:p>
-      <w:pPr>
-        <w:rPr>
-          <w:rFonts w:eastAsiaTheme="minorEastAsia" w:cs="Times New Roman"/>
-          <w:szCs w:val="21"/>
-        </w:rPr>
-      </w:pPr>
-      <w:r>
-        <w:rPr>
-          <w:rFonts w:eastAsiaTheme="minorEastAsia" w:cs="Times New Roman" w:hint="eastAsia"/>
           <w:szCs w:val="21"/>
         </w:rPr>
         <w:t>A</w:t>
@@ -3007,33 +2819,20 @@
           <w:szCs w:val="21"/>
         </w:rPr>
         <w:lastRenderedPageBreak/>
-        <w:t xml:space="preserve">function. The wrong format locates in the row number:20928. </w:t>
-      </w:r>
-      <w:r>
-        <w:rPr>
-          <w:rFonts w:eastAsiaTheme="minorEastAsia" w:cs="Times New Roman"/>
-          <w:szCs w:val="21"/>
-        </w:rPr>
-        <w:t>Because there is only one wrong format</w:t>
-      </w:r>
-      <w:r>
-        <w:rPr>
-          <w:rFonts w:eastAsiaTheme="minorEastAsia" w:cs="Times New Roman"/>
-          <w:szCs w:val="21"/>
-        </w:rPr>
-        <w:t>, I did not write a unique function for that.  The wrong format of data row is shown in the fig.3.</w:t>
-      </w:r>
-    </w:p>
-    <w:p>
-      <w:pPr>
-        <w:rPr>
-          <w:rFonts w:eastAsiaTheme="minorEastAsia" w:cs="Times New Roman"/>
-          <w:szCs w:val="21"/>
-        </w:rPr>
-      </w:pPr>
-      <w:r>
-        <w:rPr>
-          <w:rFonts w:eastAsiaTheme="minorEastAsia" w:cs="Times New Roman"/>
+        <w:t>function. The wrong format locates in the row number:20928. Because there is only one wrong format, I did not write a unique function for that.  The wrong format of data row is shown in the fig.3.</w:t>
+      </w:r>
+    </w:p>
+    <w:p>
+      <w:pPr>
+        <w:rPr>
+          <w:rFonts w:eastAsiaTheme="minorEastAsia" w:cs="Times New Roman"/>
+          <w:szCs w:val="21"/>
+        </w:rPr>
+      </w:pPr>
+      <w:r>
+        <w:rPr>
+          <w:rFonts w:eastAsiaTheme="minorEastAsia" w:cs="Times New Roman"/>
+          <w:noProof/>
           <w:szCs w:val="21"/>
         </w:rPr>
         <w:drawing>
@@ -3077,7 +2876,7 @@
       <w:pPr>
         <w:ind w:firstLineChars="1450" w:firstLine="2320"/>
         <w:rPr>
-          <w:rFonts w:eastAsiaTheme="minorEastAsia" w:hint="eastAsia"/>
+          <w:rFonts w:eastAsiaTheme="minorEastAsia"/>
           <w:sz w:val="16"/>
           <w:szCs w:val="16"/>
         </w:rPr>
@@ -3094,22 +2893,22 @@
     <w:p>
       <w:pPr>
         <w:rPr>
+          <w:rFonts w:eastAsiaTheme="minorEastAsia" w:cs="Times New Roman"/>
+          <w:szCs w:val="21"/>
+        </w:rPr>
+      </w:pPr>
+      <w:r>
+        <w:rPr>
+          <w:rFonts w:eastAsiaTheme="minorEastAsia" w:cs="Times New Roman"/>
+          <w:szCs w:val="21"/>
+        </w:rPr>
+        <w:t>As fig.3, I just changed the timestamp to 05:48.0</w:t>
+      </w:r>
+      <w:r>
+        <w:rPr>
           <w:rFonts w:eastAsiaTheme="minorEastAsia" w:cs="Times New Roman" w:hint="eastAsia"/>
           <w:szCs w:val="21"/>
         </w:rPr>
-      </w:pPr>
-      <w:r>
-        <w:rPr>
-          <w:rFonts w:eastAsiaTheme="minorEastAsia" w:cs="Times New Roman"/>
-          <w:szCs w:val="21"/>
-        </w:rPr>
-        <w:t>As fig.3, I just changed the timestamp to 05:48.0</w:t>
-      </w:r>
-      <w:r>
-        <w:rPr>
-          <w:rFonts w:eastAsiaTheme="minorEastAsia" w:cs="Times New Roman" w:hint="eastAsia"/>
-          <w:szCs w:val="21"/>
-        </w:rPr>
         <w:t xml:space="preserve"> </w:t>
       </w:r>
       <w:r>
@@ -3123,7 +2922,7 @@
     <w:p>
       <w:pPr>
         <w:rPr>
-          <w:rFonts w:eastAsiaTheme="minorEastAsia" w:cs="Times New Roman" w:hint="eastAsia"/>
+          <w:rFonts w:eastAsiaTheme="minorEastAsia" w:cs="Times New Roman"/>
           <w:szCs w:val="21"/>
         </w:rPr>
       </w:pPr>
@@ -3169,284 +2968,276 @@
     <w:p>
       <w:pPr>
         <w:rPr>
+          <w:rFonts w:eastAsiaTheme="minorEastAsia" w:cs="Times New Roman"/>
+          <w:color w:val="000000" w:themeColor="text1"/>
+          <w:szCs w:val="21"/>
+        </w:rPr>
+      </w:pPr>
+      <w:r>
+        <w:rPr>
+          <w:rFonts w:eastAsiaTheme="minorEastAsia" w:cs="Times New Roman"/>
+          <w:szCs w:val="21"/>
+        </w:rPr>
+        <w:t>The function</w:t>
+      </w:r>
+      <w:r>
+        <w:rPr>
+          <w:rFonts w:eastAsiaTheme="minorEastAsia" w:cs="Times New Roman"/>
+          <w:szCs w:val="21"/>
+        </w:rPr>
+        <w:t xml:space="preserve"> ‘</w:t>
+      </w:r>
+      <w:r>
+        <w:rPr>
+          <w:rFonts w:eastAsiaTheme="minorEastAsia" w:cs="Times New Roman"/>
+          <w:color w:val="0070C0"/>
+          <w:szCs w:val="21"/>
+        </w:rPr>
+        <w:t>breaking</w:t>
+      </w:r>
+      <w:r>
+        <w:rPr>
+          <w:rFonts w:eastAsiaTheme="minorEastAsia" w:cs="Times New Roman"/>
+          <w:color w:val="0070C0"/>
+          <w:szCs w:val="21"/>
+        </w:rPr>
+        <w:t>_</w:t>
+      </w:r>
+      <w:r>
+        <w:rPr>
+          <w:rFonts w:eastAsiaTheme="minorEastAsia" w:cs="Times New Roman"/>
+          <w:color w:val="0070C0"/>
+          <w:szCs w:val="21"/>
+        </w:rPr>
+        <w:t>point</w:t>
+      </w:r>
+      <w:r>
+        <w:rPr>
+          <w:rFonts w:eastAsiaTheme="minorEastAsia" w:cs="Times New Roman"/>
+          <w:color w:val="0070C0"/>
+          <w:szCs w:val="21"/>
+        </w:rPr>
+        <w:t>_</w:t>
+      </w:r>
+      <w:r>
+        <w:rPr>
+          <w:rFonts w:eastAsiaTheme="minorEastAsia" w:cs="Times New Roman"/>
+          <w:color w:val="0070C0"/>
+          <w:szCs w:val="21"/>
+        </w:rPr>
+        <w:t>detection</w:t>
+      </w:r>
+      <w:r>
+        <w:rPr>
+          <w:rFonts w:eastAsiaTheme="minorEastAsia" w:cs="Times New Roman"/>
+          <w:szCs w:val="21"/>
+        </w:rPr>
+        <w:t>’</w:t>
+      </w:r>
+      <w:r>
+        <w:rPr>
+          <w:rFonts w:eastAsiaTheme="minorEastAsia" w:cs="Times New Roman"/>
+          <w:szCs w:val="21"/>
+        </w:rPr>
+        <w:t xml:space="preserve"> calculates the time difference between 2 data points and </w:t>
+      </w:r>
+      <w:r>
+        <w:rPr>
+          <w:rFonts w:eastAsiaTheme="minorEastAsia" w:cs="Times New Roman"/>
+          <w:szCs w:val="21"/>
+        </w:rPr>
+        <w:t>detect any discontinuities</w:t>
+      </w:r>
+      <w:r>
+        <w:rPr>
+          <w:rFonts w:eastAsiaTheme="minorEastAsia" w:cs="Times New Roman"/>
+          <w:szCs w:val="21"/>
+        </w:rPr>
+        <w:t>.</w:t>
+      </w:r>
+      <w:r>
+        <w:rPr>
           <w:rFonts w:eastAsiaTheme="minorEastAsia" w:cs="Times New Roman" w:hint="eastAsia"/>
+          <w:szCs w:val="21"/>
+        </w:rPr>
+        <w:t xml:space="preserve"> </w:t>
+      </w:r>
+      <w:r>
+        <w:rPr>
+          <w:rFonts w:eastAsiaTheme="minorEastAsia" w:cs="Times New Roman"/>
+          <w:szCs w:val="21"/>
+        </w:rPr>
+        <w:t>The ‘breaking points’</w:t>
+      </w:r>
+      <w:r>
+        <w:rPr>
+          <w:rFonts w:eastAsiaTheme="minorEastAsia" w:cs="Times New Roman"/>
+          <w:szCs w:val="21"/>
+        </w:rPr>
+        <w:t xml:space="preserve"> defined is the time difference between 2 data points is not equal to 0.1 seconds because the normal time difference between 2 continuous time points is 0.1 second according to the description in the introduction essay of the dataset.</w:t>
+      </w:r>
+      <w:r>
+        <w:rPr>
+          <w:rFonts w:eastAsiaTheme="minorEastAsia" w:cs="Times New Roman"/>
+          <w:szCs w:val="21"/>
+        </w:rPr>
+        <w:t xml:space="preserve"> The sensor data is collected at 10Hz frequency.</w:t>
+      </w:r>
+      <w:r>
+        <w:rPr>
+          <w:rFonts w:eastAsiaTheme="minorEastAsia" w:cs="Times New Roman"/>
+          <w:szCs w:val="21"/>
+        </w:rPr>
+        <w:t xml:space="preserve"> </w:t>
+      </w:r>
+      <w:r>
+        <w:rPr>
+          <w:rFonts w:eastAsiaTheme="minorEastAsia" w:cs="Times New Roman"/>
+          <w:szCs w:val="21"/>
+        </w:rPr>
+        <w:t>The function calculates the time difference between 2 consecutive timestamps</w:t>
+      </w:r>
+      <w:r>
+        <w:rPr>
+          <w:rFonts w:eastAsiaTheme="minorEastAsia" w:cs="Times New Roman"/>
+          <w:szCs w:val="21"/>
+        </w:rPr>
+        <w:t>.</w:t>
+      </w:r>
+      <w:r>
+        <w:rPr>
+          <w:rFonts w:eastAsiaTheme="minorEastAsia" w:cs="Times New Roman"/>
+          <w:szCs w:val="21"/>
+        </w:rPr>
+        <w:t xml:space="preserve"> </w:t>
+      </w:r>
+      <w:r>
+        <w:rPr>
+          <w:rFonts w:eastAsiaTheme="minorEastAsia" w:cs="Times New Roman"/>
+          <w:szCs w:val="21"/>
+        </w:rPr>
+        <w:t>The</w:t>
+      </w:r>
+      <w:r>
+        <w:rPr>
+          <w:rFonts w:eastAsiaTheme="minorEastAsia" w:cs="Times New Roman"/>
+          <w:szCs w:val="21"/>
+        </w:rPr>
+        <w:t xml:space="preserve"> function will return 2 lists. One list is called </w:t>
+      </w:r>
+      <w:r>
+        <w:rPr>
+          <w:rFonts w:eastAsiaTheme="minorEastAsia" w:cs="Times New Roman"/>
+          <w:szCs w:val="21"/>
+        </w:rPr>
+        <w:t>‘</w:t>
+      </w:r>
+      <w:r>
+        <w:rPr>
+          <w:rFonts w:eastAsiaTheme="minorEastAsia" w:cs="Times New Roman"/>
+          <w:color w:val="0070C0"/>
+          <w:szCs w:val="21"/>
+        </w:rPr>
+        <w:t>breaking</w:t>
+      </w:r>
+      <w:r>
+        <w:rPr>
+          <w:rFonts w:eastAsiaTheme="minorEastAsia" w:cs="Times New Roman"/>
+          <w:color w:val="0070C0"/>
+          <w:szCs w:val="21"/>
+        </w:rPr>
+        <w:t>_point_index</w:t>
+      </w:r>
+      <w:r>
+        <w:rPr>
+          <w:rFonts w:eastAsiaTheme="minorEastAsia" w:cs="Times New Roman"/>
+          <w:szCs w:val="21"/>
+        </w:rPr>
+        <w:t>’</w:t>
+      </w:r>
+      <w:r>
+        <w:rPr>
+          <w:rFonts w:eastAsiaTheme="minorEastAsia" w:cs="Times New Roman"/>
+          <w:szCs w:val="21"/>
+        </w:rPr>
+        <w:t xml:space="preserve"> and another is called ‘</w:t>
+      </w:r>
+      <w:r>
+        <w:rPr>
+          <w:rFonts w:eastAsiaTheme="minorEastAsia" w:cs="Times New Roman"/>
+          <w:color w:val="0070C0"/>
+          <w:szCs w:val="21"/>
+        </w:rPr>
+        <w:t>list_of_difference</w:t>
+      </w:r>
+      <w:r>
+        <w:rPr>
+          <w:rFonts w:eastAsiaTheme="minorEastAsia" w:cs="Times New Roman"/>
+          <w:szCs w:val="21"/>
+        </w:rPr>
+        <w:t>’.</w:t>
+      </w:r>
+      <w:r>
+        <w:rPr>
+          <w:rFonts w:eastAsiaTheme="minorEastAsia" w:cs="Times New Roman"/>
+          <w:szCs w:val="21"/>
+        </w:rPr>
+        <w:t xml:space="preserve"> ‘</w:t>
+      </w:r>
+      <w:r>
+        <w:rPr>
+          <w:rFonts w:eastAsiaTheme="minorEastAsia" w:cs="Times New Roman"/>
+          <w:color w:val="0070C0"/>
+          <w:szCs w:val="21"/>
+        </w:rPr>
+        <w:t>b</w:t>
+      </w:r>
+      <w:r>
+        <w:rPr>
+          <w:rFonts w:eastAsiaTheme="minorEastAsia" w:cs="Times New Roman"/>
+          <w:color w:val="0070C0"/>
+          <w:szCs w:val="21"/>
+        </w:rPr>
+        <w:t>reaking</w:t>
+      </w:r>
+      <w:r>
+        <w:rPr>
+          <w:rFonts w:eastAsiaTheme="minorEastAsia" w:cs="Times New Roman"/>
+          <w:color w:val="0070C0"/>
+          <w:szCs w:val="21"/>
+        </w:rPr>
+        <w:t>_point_index</w:t>
+      </w:r>
+      <w:r>
+        <w:rPr>
+          <w:rFonts w:eastAsiaTheme="minorEastAsia" w:cs="Times New Roman"/>
+          <w:szCs w:val="21"/>
+        </w:rPr>
+        <w:t>’ contains the index of breaking points and ‘</w:t>
+      </w:r>
+      <w:r>
+        <w:rPr>
+          <w:rFonts w:eastAsiaTheme="minorEastAsia" w:cs="Times New Roman"/>
+          <w:color w:val="0070C0"/>
+          <w:szCs w:val="21"/>
+        </w:rPr>
+        <w:t>list_of_difference</w:t>
+      </w:r>
+      <w:r>
+        <w:rPr>
+          <w:rFonts w:eastAsiaTheme="minorEastAsia" w:cs="Times New Roman"/>
           <w:color w:val="000000" w:themeColor="text1"/>
           <w:szCs w:val="21"/>
         </w:rPr>
-      </w:pPr>
-      <w:r>
-        <w:rPr>
-          <w:rFonts w:eastAsiaTheme="minorEastAsia" w:cs="Times New Roman"/>
-          <w:szCs w:val="21"/>
-        </w:rPr>
-        <w:t>The function</w:t>
-      </w:r>
-      <w:r>
-        <w:rPr>
-          <w:rFonts w:eastAsiaTheme="minorEastAsia" w:cs="Times New Roman"/>
-          <w:szCs w:val="21"/>
-        </w:rPr>
-        <w:t xml:space="preserve"> ‘</w:t>
-      </w:r>
-      <w:r>
-        <w:rPr>
-          <w:rFonts w:eastAsiaTheme="minorEastAsia" w:cs="Times New Roman"/>
-          <w:color w:val="0070C0"/>
-          <w:szCs w:val="21"/>
-        </w:rPr>
-        <w:t>breaking</w:t>
-      </w:r>
-      <w:r>
-        <w:rPr>
-          <w:rFonts w:eastAsiaTheme="minorEastAsia" w:cs="Times New Roman"/>
-          <w:color w:val="0070C0"/>
-          <w:szCs w:val="21"/>
-        </w:rPr>
-        <w:t>_</w:t>
-      </w:r>
-      <w:r>
-        <w:rPr>
-          <w:rFonts w:eastAsiaTheme="minorEastAsia" w:cs="Times New Roman"/>
-          <w:color w:val="0070C0"/>
-          <w:szCs w:val="21"/>
-        </w:rPr>
-        <w:t>point</w:t>
-      </w:r>
-      <w:r>
-        <w:rPr>
-          <w:rFonts w:eastAsiaTheme="minorEastAsia" w:cs="Times New Roman"/>
-          <w:color w:val="0070C0"/>
-          <w:szCs w:val="21"/>
-        </w:rPr>
-        <w:t>_</w:t>
-      </w:r>
-      <w:r>
-        <w:rPr>
-          <w:rFonts w:eastAsiaTheme="minorEastAsia" w:cs="Times New Roman"/>
-          <w:color w:val="0070C0"/>
-          <w:szCs w:val="21"/>
-        </w:rPr>
-        <w:t>detection</w:t>
-      </w:r>
-      <w:r>
-        <w:rPr>
-          <w:rFonts w:eastAsiaTheme="minorEastAsia" w:cs="Times New Roman"/>
-          <w:szCs w:val="21"/>
-        </w:rPr>
         <w:t>’</w:t>
       </w:r>
       <w:r>
         <w:rPr>
           <w:rFonts w:eastAsiaTheme="minorEastAsia" w:cs="Times New Roman"/>
-          <w:szCs w:val="21"/>
-        </w:rPr>
-        <w:t xml:space="preserve"> calculates the time difference between 2 data points and </w:t>
-      </w:r>
-      <w:r>
-        <w:rPr>
-          <w:rFonts w:eastAsiaTheme="minorEastAsia" w:cs="Times New Roman"/>
-          <w:szCs w:val="21"/>
-        </w:rPr>
-        <w:t>detect any discontinuities</w:t>
-      </w:r>
-      <w:r>
-        <w:rPr>
-          <w:rFonts w:eastAsiaTheme="minorEastAsia" w:cs="Times New Roman"/>
-          <w:szCs w:val="21"/>
-        </w:rPr>
-        <w:t>.</w:t>
-      </w:r>
-      <w:r>
-        <w:rPr>
-          <w:rFonts w:eastAsiaTheme="minorEastAsia" w:cs="Times New Roman" w:hint="eastAsia"/>
-          <w:szCs w:val="21"/>
-        </w:rPr>
-        <w:t xml:space="preserve"> </w:t>
-      </w:r>
-      <w:r>
-        <w:rPr>
-          <w:rFonts w:eastAsiaTheme="minorEastAsia" w:cs="Times New Roman"/>
-          <w:szCs w:val="21"/>
-        </w:rPr>
-        <w:t>The ‘breaking points’</w:t>
-      </w:r>
-      <w:r>
-        <w:rPr>
-          <w:rFonts w:eastAsiaTheme="minorEastAsia" w:cs="Times New Roman"/>
-          <w:szCs w:val="21"/>
-        </w:rPr>
-        <w:t xml:space="preserve"> defined is the time difference between 2 data points is not equal to 0.1 seconds because the normal time difference between 2 continuous time points is 0.1 second according to the description in the introduction essay of the dataset.</w:t>
-      </w:r>
-      <w:r>
-        <w:rPr>
-          <w:rFonts w:eastAsiaTheme="minorEastAsia" w:cs="Times New Roman"/>
-          <w:szCs w:val="21"/>
-        </w:rPr>
-        <w:t xml:space="preserve"> The sensor data is collected at 10Hz frequency.</w:t>
-      </w:r>
-      <w:r>
-        <w:rPr>
-          <w:rFonts w:eastAsiaTheme="minorEastAsia" w:cs="Times New Roman"/>
-          <w:szCs w:val="21"/>
-        </w:rPr>
-        <w:t xml:space="preserve"> </w:t>
-      </w:r>
-      <w:r>
-        <w:rPr>
-          <w:rFonts w:eastAsiaTheme="minorEastAsia" w:cs="Times New Roman"/>
-          <w:szCs w:val="21"/>
-        </w:rPr>
-        <w:t>The function calculates the time difference between 2 consecutive timestamps</w:t>
-      </w:r>
-      <w:r>
-        <w:rPr>
-          <w:rFonts w:eastAsiaTheme="minorEastAsia" w:cs="Times New Roman"/>
-          <w:szCs w:val="21"/>
-        </w:rPr>
-        <w:t>.</w:t>
-      </w:r>
-      <w:r>
-        <w:rPr>
-          <w:rFonts w:eastAsiaTheme="minorEastAsia" w:cs="Times New Roman"/>
-          <w:szCs w:val="21"/>
-        </w:rPr>
-        <w:t xml:space="preserve"> </w:t>
-      </w:r>
-      <w:r>
-        <w:rPr>
-          <w:rFonts w:eastAsiaTheme="minorEastAsia" w:cs="Times New Roman"/>
-          <w:szCs w:val="21"/>
-        </w:rPr>
-        <w:t>The</w:t>
-      </w:r>
-      <w:r>
-        <w:rPr>
-          <w:rFonts w:eastAsiaTheme="minorEastAsia" w:cs="Times New Roman"/>
-          <w:szCs w:val="21"/>
-        </w:rPr>
-        <w:t xml:space="preserve"> function will return 2 lists. One list is called </w:t>
-      </w:r>
-      <w:r>
-        <w:rPr>
-          <w:rFonts w:eastAsiaTheme="minorEastAsia" w:cs="Times New Roman"/>
-          <w:szCs w:val="21"/>
-        </w:rPr>
-        <w:t>‘</w:t>
-      </w:r>
-      <w:r>
-        <w:rPr>
-          <w:rFonts w:eastAsiaTheme="minorEastAsia" w:cs="Times New Roman"/>
-          <w:color w:val="0070C0"/>
-          <w:szCs w:val="21"/>
-        </w:rPr>
-        <w:t>breaking</w:t>
-      </w:r>
-      <w:r>
-        <w:rPr>
-          <w:rFonts w:eastAsiaTheme="minorEastAsia" w:cs="Times New Roman"/>
-          <w:color w:val="0070C0"/>
-          <w:szCs w:val="21"/>
-        </w:rPr>
-        <w:t>_point_index</w:t>
-      </w:r>
-      <w:r>
-        <w:rPr>
-          <w:rFonts w:eastAsiaTheme="minorEastAsia" w:cs="Times New Roman"/>
-          <w:szCs w:val="21"/>
-        </w:rPr>
-        <w:t>’</w:t>
-      </w:r>
-      <w:r>
-        <w:rPr>
-          <w:rFonts w:eastAsiaTheme="minorEastAsia" w:cs="Times New Roman"/>
-          <w:szCs w:val="21"/>
-        </w:rPr>
-        <w:t xml:space="preserve"> and another is called ‘</w:t>
-      </w:r>
-      <w:r>
-        <w:rPr>
-          <w:rFonts w:eastAsiaTheme="minorEastAsia" w:cs="Times New Roman"/>
-          <w:color w:val="0070C0"/>
-          <w:szCs w:val="21"/>
-        </w:rPr>
-        <w:t>list_of_difference</w:t>
-      </w:r>
-      <w:r>
-        <w:rPr>
-          <w:rFonts w:eastAsiaTheme="minorEastAsia" w:cs="Times New Roman"/>
-          <w:szCs w:val="21"/>
-        </w:rPr>
-        <w:t>’.</w:t>
-      </w:r>
-      <w:r>
-        <w:rPr>
-          <w:rFonts w:eastAsiaTheme="minorEastAsia" w:cs="Times New Roman"/>
-          <w:szCs w:val="21"/>
-        </w:rPr>
-        <w:t xml:space="preserve"> </w:t>
-      </w:r>
-      <w:r>
-        <w:rPr>
-          <w:rFonts w:eastAsiaTheme="minorEastAsia" w:cs="Times New Roman"/>
-          <w:szCs w:val="21"/>
-        </w:rPr>
-        <w:t>‘</w:t>
-      </w:r>
-      <w:proofErr w:type="gramStart"/>
-      <w:r>
-        <w:rPr>
-          <w:rFonts w:eastAsiaTheme="minorEastAsia" w:cs="Times New Roman"/>
-          <w:color w:val="0070C0"/>
-          <w:szCs w:val="21"/>
-        </w:rPr>
-        <w:t>b</w:t>
-      </w:r>
-      <w:r>
-        <w:rPr>
-          <w:rFonts w:eastAsiaTheme="minorEastAsia" w:cs="Times New Roman"/>
-          <w:color w:val="0070C0"/>
-          <w:szCs w:val="21"/>
-        </w:rPr>
-        <w:t>reaking</w:t>
-      </w:r>
-      <w:proofErr w:type="gramEnd"/>
-      <w:r>
-        <w:rPr>
-          <w:rFonts w:eastAsiaTheme="minorEastAsia" w:cs="Times New Roman"/>
-          <w:color w:val="0070C0"/>
-          <w:szCs w:val="21"/>
-        </w:rPr>
-        <w:t>_point_index</w:t>
-      </w:r>
-      <w:r>
-        <w:rPr>
-          <w:rFonts w:eastAsiaTheme="minorEastAsia" w:cs="Times New Roman"/>
-          <w:szCs w:val="21"/>
-        </w:rPr>
-        <w:t>’</w:t>
-      </w:r>
-      <w:r>
-        <w:rPr>
-          <w:rFonts w:eastAsiaTheme="minorEastAsia" w:cs="Times New Roman"/>
-          <w:szCs w:val="21"/>
-        </w:rPr>
-        <w:t xml:space="preserve"> contains the index of breaking points and ‘</w:t>
-      </w:r>
-      <w:r>
-        <w:rPr>
-          <w:rFonts w:eastAsiaTheme="minorEastAsia" w:cs="Times New Roman"/>
-          <w:color w:val="0070C0"/>
-          <w:szCs w:val="21"/>
-        </w:rPr>
-        <w:t>list_of_difference</w:t>
-      </w:r>
-      <w:r>
-        <w:rPr>
-          <w:rFonts w:eastAsiaTheme="minorEastAsia" w:cs="Times New Roman"/>
           <w:color w:val="000000" w:themeColor="text1"/>
           <w:szCs w:val="21"/>
         </w:rPr>
-        <w:t>’</w:t>
+        <w:t xml:space="preserve"> contains the time difference between ‘breaking points’</w:t>
       </w:r>
       <w:r>
         <w:rPr>
@@ -3454,7 +3245,7 @@
           <w:color w:val="000000" w:themeColor="text1"/>
           <w:szCs w:val="21"/>
         </w:rPr>
-        <w:t xml:space="preserve"> contains the time difference between ‘breaking points’</w:t>
+        <w:t>. In this case, 2 lists</w:t>
       </w:r>
       <w:r>
         <w:rPr>
@@ -3462,7 +3253,7 @@
           <w:color w:val="000000" w:themeColor="text1"/>
           <w:szCs w:val="21"/>
         </w:rPr>
-        <w:t>. In this case, 2 lists</w:t>
+        <w:t xml:space="preserve"> contain all the abnormal points with time difference unequal to 0.1 seconds. The lists will contain the </w:t>
       </w:r>
       <w:r>
         <w:rPr>
@@ -3470,7 +3261,7 @@
           <w:color w:val="000000" w:themeColor="text1"/>
           <w:szCs w:val="21"/>
         </w:rPr>
-        <w:t xml:space="preserve"> contain all the abnormal points with time difference unequal to 0.1 seconds. The lists will contain the </w:t>
+        <w:t xml:space="preserve">normal </w:t>
       </w:r>
       <w:r>
         <w:rPr>
@@ -3478,7 +3269,7 @@
           <w:color w:val="000000" w:themeColor="text1"/>
           <w:szCs w:val="21"/>
         </w:rPr>
-        <w:t xml:space="preserve">normal </w:t>
+        <w:t>breaking points</w:t>
       </w:r>
       <w:r>
         <w:rPr>
@@ -3486,7 +3277,7 @@
           <w:color w:val="000000" w:themeColor="text1"/>
           <w:szCs w:val="21"/>
         </w:rPr>
-        <w:t>breaking points</w:t>
+        <w:t xml:space="preserve"> caused by that </w:t>
       </w:r>
       <w:r>
         <w:rPr>
@@ -3494,23 +3285,7 @@
           <w:color w:val="000000" w:themeColor="text1"/>
           <w:szCs w:val="21"/>
         </w:rPr>
-        <w:t xml:space="preserve"> caused by that </w:t>
-      </w:r>
-      <w:r>
-        <w:rPr>
-          <w:rFonts w:eastAsiaTheme="minorEastAsia" w:cs="Times New Roman"/>
-          <w:color w:val="000000" w:themeColor="text1"/>
-          <w:szCs w:val="21"/>
-        </w:rPr>
-        <w:t xml:space="preserve">the collectors collect data in different </w:t>
-      </w:r>
-      <w:r>
-        <w:rPr>
-          <w:rFonts w:eastAsiaTheme="minorEastAsia" w:cs="Times New Roman"/>
-          <w:color w:val="000000" w:themeColor="text1"/>
-          <w:szCs w:val="21"/>
-        </w:rPr>
-        <w:t>periods</w:t>
+        <w:t>the collectors collect data in different periods</w:t>
       </w:r>
       <w:r>
         <w:rPr>
@@ -3597,8 +3372,253 @@
           <w:iCs/>
           <w:szCs w:val="21"/>
         </w:rPr>
-        <w:t xml:space="preserve"> </w:t>
-      </w:r>
+        <w:t xml:space="preserve"> D</w:t>
+      </w:r>
+      <w:r>
+        <w:rPr>
+          <w:rFonts w:eastAsiaTheme="minorEastAsia" w:cs="Times New Roman"/>
+          <w:i/>
+          <w:iCs/>
+          <w:szCs w:val="21"/>
+        </w:rPr>
+        <w:t>elete the data row with the same timestamp caused</w:t>
+      </w:r>
+      <w:r>
+        <w:rPr>
+          <w:rFonts w:eastAsiaTheme="minorEastAsia" w:cs="Times New Roman"/>
+          <w:i/>
+          <w:iCs/>
+          <w:szCs w:val="21"/>
+        </w:rPr>
+        <w:t>:</w:t>
+      </w:r>
+    </w:p>
+    <w:p>
+      <w:pPr>
+        <w:rPr>
+          <w:rFonts w:eastAsiaTheme="minorEastAsia" w:cs="Times New Roman"/>
+          <w:i/>
+          <w:iCs/>
+          <w:szCs w:val="21"/>
+        </w:rPr>
+      </w:pPr>
+    </w:p>
+    <w:p>
+      <w:pPr>
+        <w:rPr>
+          <w:rFonts w:eastAsiaTheme="minorEastAsia" w:cs="Times New Roman"/>
+          <w:szCs w:val="21"/>
+        </w:rPr>
+      </w:pPr>
+      <w:r>
+        <w:rPr>
+          <w:rFonts w:eastAsiaTheme="minorEastAsia" w:cs="Times New Roman"/>
+          <w:szCs w:val="21"/>
+        </w:rPr>
+        <w:t>The function ‘</w:t>
+      </w:r>
+      <w:r>
+        <w:rPr>
+          <w:rFonts w:eastAsiaTheme="minorEastAsia" w:cs="Times New Roman"/>
+          <w:color w:val="4472C4" w:themeColor="accent1"/>
+          <w:szCs w:val="21"/>
+        </w:rPr>
+        <w:t>time</w:t>
+      </w:r>
+      <w:r>
+        <w:rPr>
+          <w:rFonts w:eastAsiaTheme="minorEastAsia" w:cs="Times New Roman" w:hint="eastAsia"/>
+          <w:color w:val="4472C4" w:themeColor="accent1"/>
+          <w:szCs w:val="21"/>
+        </w:rPr>
+        <w:t>stam</w:t>
+      </w:r>
+      <w:r>
+        <w:rPr>
+          <w:rFonts w:eastAsiaTheme="minorEastAsia" w:cs="Times New Roman"/>
+          <w:color w:val="4472C4" w:themeColor="accent1"/>
+          <w:szCs w:val="21"/>
+        </w:rPr>
+        <w:t>p_de</w:t>
+      </w:r>
+      <w:r>
+        <w:rPr>
+          <w:rFonts w:eastAsiaTheme="minorEastAsia" w:cs="Times New Roman"/>
+          <w:color w:val="4472C4" w:themeColor="accent1"/>
+          <w:szCs w:val="21"/>
+        </w:rPr>
+        <w:t>lete</w:t>
+      </w:r>
+      <w:r>
+        <w:rPr>
+          <w:rFonts w:eastAsiaTheme="minorEastAsia" w:cs="Times New Roman"/>
+          <w:szCs w:val="21"/>
+        </w:rPr>
+        <w:t>’</w:t>
+      </w:r>
+      <w:r>
+        <w:rPr>
+          <w:rFonts w:eastAsiaTheme="minorEastAsia" w:cs="Times New Roman"/>
+          <w:szCs w:val="21"/>
+        </w:rPr>
+        <w:t xml:space="preserve"> is used to delete the data points with </w:t>
+      </w:r>
+      <w:r>
+        <w:rPr>
+          <w:rFonts w:eastAsiaTheme="minorEastAsia" w:cs="Times New Roman"/>
+          <w:color w:val="000000" w:themeColor="text1"/>
+          <w:szCs w:val="21"/>
+        </w:rPr>
+        <w:t>repeated timestamp.</w:t>
+      </w:r>
+      <w:r>
+        <w:rPr>
+          <w:rFonts w:eastAsiaTheme="minorEastAsia" w:cs="Times New Roman"/>
+          <w:color w:val="000000" w:themeColor="text1"/>
+          <w:szCs w:val="21"/>
+        </w:rPr>
+        <w:t xml:space="preserve"> The function will call the function </w:t>
+      </w:r>
+      <w:r>
+        <w:rPr>
+          <w:rFonts w:eastAsiaTheme="minorEastAsia" w:cs="Times New Roman"/>
+          <w:szCs w:val="21"/>
+        </w:rPr>
+        <w:t>‘</w:t>
+      </w:r>
+      <w:r>
+        <w:rPr>
+          <w:rFonts w:eastAsiaTheme="minorEastAsia" w:cs="Times New Roman"/>
+          <w:color w:val="0070C0"/>
+          <w:szCs w:val="21"/>
+        </w:rPr>
+        <w:t>breaking</w:t>
+      </w:r>
+      <w:r>
+        <w:rPr>
+          <w:rFonts w:eastAsiaTheme="minorEastAsia" w:cs="Times New Roman"/>
+          <w:color w:val="0070C0"/>
+          <w:szCs w:val="21"/>
+        </w:rPr>
+        <w:t>_</w:t>
+      </w:r>
+      <w:r>
+        <w:rPr>
+          <w:rFonts w:eastAsiaTheme="minorEastAsia" w:cs="Times New Roman"/>
+          <w:color w:val="0070C0"/>
+          <w:szCs w:val="21"/>
+        </w:rPr>
+        <w:t>point</w:t>
+      </w:r>
+      <w:r>
+        <w:rPr>
+          <w:rFonts w:eastAsiaTheme="minorEastAsia" w:cs="Times New Roman"/>
+          <w:color w:val="0070C0"/>
+          <w:szCs w:val="21"/>
+        </w:rPr>
+        <w:t>_</w:t>
+      </w:r>
+      <w:r>
+        <w:rPr>
+          <w:rFonts w:eastAsiaTheme="minorEastAsia" w:cs="Times New Roman"/>
+          <w:color w:val="0070C0"/>
+          <w:szCs w:val="21"/>
+        </w:rPr>
+        <w:t>detection</w:t>
+      </w:r>
+      <w:r>
+        <w:rPr>
+          <w:rFonts w:eastAsiaTheme="minorEastAsia" w:cs="Times New Roman"/>
+          <w:szCs w:val="21"/>
+        </w:rPr>
+        <w:t>’ to get 2 lists: ‘</w:t>
+      </w:r>
+      <w:r>
+        <w:rPr>
+          <w:rFonts w:eastAsiaTheme="minorEastAsia" w:cs="Times New Roman"/>
+          <w:color w:val="0070C0"/>
+          <w:szCs w:val="21"/>
+        </w:rPr>
+        <w:t>list</w:t>
+      </w:r>
+      <w:r>
+        <w:rPr>
+          <w:rFonts w:eastAsiaTheme="minorEastAsia" w:cs="Times New Roman"/>
+          <w:color w:val="0070C0"/>
+          <w:szCs w:val="21"/>
+        </w:rPr>
+        <w:t>_of_difference</w:t>
+      </w:r>
+      <w:r>
+        <w:rPr>
+          <w:rFonts w:eastAsiaTheme="minorEastAsia" w:cs="Times New Roman"/>
+          <w:szCs w:val="21"/>
+        </w:rPr>
+        <w:t>’ and ‘</w:t>
+      </w:r>
+      <w:r>
+        <w:rPr>
+          <w:rFonts w:eastAsiaTheme="minorEastAsia" w:cs="Times New Roman"/>
+          <w:color w:val="0070C0"/>
+          <w:szCs w:val="21"/>
+        </w:rPr>
+        <w:t>b</w:t>
+      </w:r>
+      <w:r>
+        <w:rPr>
+          <w:rFonts w:eastAsiaTheme="minorEastAsia" w:cs="Times New Roman"/>
+          <w:color w:val="0070C0"/>
+          <w:szCs w:val="21"/>
+        </w:rPr>
+        <w:t>reaking</w:t>
+      </w:r>
+      <w:r>
+        <w:rPr>
+          <w:rFonts w:eastAsiaTheme="minorEastAsia" w:cs="Times New Roman"/>
+          <w:color w:val="0070C0"/>
+          <w:szCs w:val="21"/>
+        </w:rPr>
+        <w:t>_point_index</w:t>
+      </w:r>
+      <w:r>
+        <w:rPr>
+          <w:rFonts w:eastAsiaTheme="minorEastAsia" w:cs="Times New Roman"/>
+          <w:szCs w:val="21"/>
+        </w:rPr>
+        <w:t xml:space="preserve">’. </w:t>
+      </w:r>
+      <w:r>
+        <w:rPr>
+          <w:rFonts w:eastAsiaTheme="minorEastAsia" w:cs="Times New Roman"/>
+          <w:szCs w:val="21"/>
+        </w:rPr>
+        <w:t>The function scans all the time difference which the difference equals to zero. When the time difference is identified, the corresponding data row will be deleted according to its index.</w:t>
+      </w:r>
+      <w:r>
+        <w:rPr>
+          <w:rFonts w:eastAsiaTheme="minorEastAsia" w:cs="Times New Roman"/>
+          <w:szCs w:val="21"/>
+        </w:rPr>
+        <w:t xml:space="preserve"> The function is used to keep the time stamp is unique in the time series.</w:t>
+      </w:r>
+    </w:p>
+    <w:p>
+      <w:pPr>
+        <w:rPr>
+          <w:rFonts w:eastAsiaTheme="minorEastAsia" w:cs="Times New Roman"/>
+          <w:szCs w:val="21"/>
+        </w:rPr>
+      </w:pPr>
+    </w:p>
+    <w:p>
+      <w:pPr>
+        <w:rPr>
+          <w:rFonts w:eastAsiaTheme="minorEastAsia" w:cs="Times New Roman"/>
+          <w:i/>
+          <w:iCs/>
+          <w:szCs w:val="21"/>
+        </w:rPr>
+      </w:pPr>
       <w:r>
         <w:rPr>
           <w:rFonts w:eastAsiaTheme="minorEastAsia" w:cs="Times New Roman" w:hint="eastAsia"/>
@@ -3606,7 +3626,7 @@
           <w:iCs/>
           <w:szCs w:val="21"/>
         </w:rPr>
-        <w:t>D</w:t>
+        <w:t>1</w:t>
       </w:r>
       <w:r>
         <w:rPr>
@@ -3615,31 +3635,832 @@
           <w:iCs/>
           <w:szCs w:val="21"/>
         </w:rPr>
-        <w:t>elete the data row with the same timestamp caused.</w:t>
-      </w:r>
-    </w:p>
-    <w:p>
-      <w:pPr>
+        <w:t>.2</w:t>
+      </w:r>
+      <w:r>
+        <w:rPr>
+          <w:rFonts w:eastAsiaTheme="minorEastAsia" w:cs="Times New Roman"/>
+          <w:i/>
+          <w:iCs/>
+          <w:szCs w:val="21"/>
+        </w:rPr>
+        <w:t>f</w:t>
+      </w:r>
+      <w:r>
+        <w:rPr>
+          <w:rFonts w:eastAsiaTheme="minorEastAsia" w:cs="Times New Roman"/>
+          <w:i/>
+          <w:iCs/>
+          <w:szCs w:val="21"/>
+        </w:rPr>
+        <w:t>)</w:t>
+      </w:r>
+      <w:r>
         <w:rPr>
           <w:rFonts w:eastAsiaTheme="minorEastAsia" w:cs="Times New Roman" w:hint="eastAsia"/>
-          <w:szCs w:val="21"/>
-        </w:rPr>
-      </w:pPr>
-    </w:p>
-    <w:p>
-      <w:pPr>
-        <w:rPr>
-          <w:rFonts w:eastAsiaTheme="minorEastAsia" w:cs="Times New Roman"/>
-          <w:szCs w:val="21"/>
-        </w:rPr>
-      </w:pPr>
-    </w:p>
-    <w:p>
-      <w:pPr>
-        <w:rPr>
-          <w:rFonts w:eastAsiaTheme="minorEastAsia" w:hint="eastAsia"/>
-          <w:sz w:val="16"/>
-          <w:szCs w:val="16"/>
+          <w:i/>
+          <w:iCs/>
+          <w:szCs w:val="21"/>
+        </w:rPr>
+        <w:t xml:space="preserve"> </w:t>
+      </w:r>
+      <w:r>
+        <w:rPr>
+          <w:rFonts w:eastAsiaTheme="minorEastAsia" w:cs="Times New Roman"/>
+          <w:i/>
+          <w:iCs/>
+          <w:szCs w:val="21"/>
+        </w:rPr>
+        <w:t>Interpolate the data points to eliminate the breaking points caused by delay of signal</w:t>
+      </w:r>
+      <w:r>
+        <w:rPr>
+          <w:rFonts w:eastAsiaTheme="minorEastAsia" w:cs="Times New Roman"/>
+          <w:i/>
+          <w:iCs/>
+          <w:szCs w:val="21"/>
+        </w:rPr>
+        <w:t>:</w:t>
+      </w:r>
+    </w:p>
+    <w:p>
+      <w:pPr>
+        <w:rPr>
+          <w:rFonts w:eastAsiaTheme="minorEastAsia" w:cs="Times New Roman"/>
+          <w:szCs w:val="21"/>
+        </w:rPr>
+      </w:pPr>
+    </w:p>
+    <w:p>
+      <w:pPr>
+        <w:rPr>
+          <w:rFonts w:eastAsiaTheme="minorEastAsia" w:cs="Times New Roman"/>
+          <w:szCs w:val="21"/>
+        </w:rPr>
+      </w:pPr>
+      <w:r>
+        <w:rPr>
+          <w:rFonts w:eastAsiaTheme="minorEastAsia" w:cs="Times New Roman"/>
+          <w:szCs w:val="21"/>
+        </w:rPr>
+        <w:t>To</w:t>
+      </w:r>
+      <w:r>
+        <w:rPr>
+          <w:rFonts w:eastAsiaTheme="minorEastAsia" w:cs="Times New Roman"/>
+          <w:szCs w:val="21"/>
+        </w:rPr>
+        <w:t xml:space="preserve"> keep the continuity of the timestamp, interpolation is necessary to </w:t>
+      </w:r>
+      <w:r>
+        <w:rPr>
+          <w:rFonts w:eastAsiaTheme="minorEastAsia" w:cs="Times New Roman"/>
+          <w:szCs w:val="21"/>
+        </w:rPr>
+        <w:t xml:space="preserve">handle </w:t>
+      </w:r>
+      <w:r>
+        <w:rPr>
+          <w:rFonts w:eastAsiaTheme="minorEastAsia" w:cs="Times New Roman"/>
+          <w:szCs w:val="21"/>
+        </w:rPr>
+        <w:t>discrepancies</w:t>
+      </w:r>
+      <w:r>
+        <w:rPr>
+          <w:rFonts w:eastAsiaTheme="minorEastAsia" w:cs="Times New Roman"/>
+          <w:szCs w:val="21"/>
+        </w:rPr>
+        <w:t xml:space="preserve"> in the time series</w:t>
+      </w:r>
+      <w:r>
+        <w:rPr>
+          <w:rFonts w:eastAsiaTheme="minorEastAsia" w:cs="Times New Roman" w:hint="eastAsia"/>
+          <w:szCs w:val="21"/>
+        </w:rPr>
+        <w:t>.</w:t>
+      </w:r>
+      <w:r>
+        <w:rPr>
+          <w:rFonts w:eastAsiaTheme="minorEastAsia" w:cs="Times New Roman"/>
+          <w:szCs w:val="21"/>
+        </w:rPr>
+        <w:t xml:space="preserve"> </w:t>
+      </w:r>
+      <w:r>
+        <w:rPr>
+          <w:rFonts w:eastAsiaTheme="minorEastAsia" w:cs="Times New Roman" w:hint="eastAsia"/>
+          <w:szCs w:val="21"/>
+        </w:rPr>
+        <w:t>T</w:t>
+      </w:r>
+      <w:r>
+        <w:rPr>
+          <w:rFonts w:eastAsiaTheme="minorEastAsia" w:cs="Times New Roman"/>
+          <w:szCs w:val="21"/>
+        </w:rPr>
+        <w:t>he function ‘</w:t>
+      </w:r>
+      <w:r>
+        <w:rPr>
+          <w:rFonts w:eastAsiaTheme="minorEastAsia" w:cs="Times New Roman"/>
+          <w:color w:val="4472C4" w:themeColor="accent1"/>
+          <w:szCs w:val="21"/>
+        </w:rPr>
+        <w:t>interpolation</w:t>
+      </w:r>
+      <w:r>
+        <w:rPr>
+          <w:rFonts w:eastAsiaTheme="minorEastAsia" w:cs="Times New Roman"/>
+          <w:szCs w:val="21"/>
+        </w:rPr>
+        <w:t>’</w:t>
+      </w:r>
+      <w:r>
+        <w:rPr>
+          <w:rFonts w:eastAsiaTheme="minorEastAsia" w:cs="Times New Roman"/>
+          <w:szCs w:val="21"/>
+        </w:rPr>
+        <w:t xml:space="preserve"> </w:t>
+      </w:r>
+      <w:r>
+        <w:rPr>
+          <w:rFonts w:eastAsiaTheme="minorEastAsia" w:cs="Times New Roman"/>
+          <w:szCs w:val="21"/>
+        </w:rPr>
+        <w:t xml:space="preserve">solves situations where data points </w:t>
+      </w:r>
+      <w:r>
+        <w:rPr>
+          <w:rFonts w:eastAsiaTheme="minorEastAsia" w:cs="Times New Roman"/>
+          <w:szCs w:val="21"/>
+        </w:rPr>
+        <w:t>have</w:t>
+      </w:r>
+      <w:r>
+        <w:rPr>
+          <w:rFonts w:eastAsiaTheme="minorEastAsia" w:cs="Times New Roman"/>
+          <w:szCs w:val="21"/>
+        </w:rPr>
+        <w:t xml:space="preserve"> an interval of 0.2 seconds</w:t>
+      </w:r>
+      <w:r>
+        <w:rPr>
+          <w:rFonts w:eastAsiaTheme="minorEastAsia" w:cs="Times New Roman"/>
+          <w:szCs w:val="21"/>
+        </w:rPr>
+        <w:t xml:space="preserve"> between each other</w:t>
+      </w:r>
+      <w:r>
+        <w:rPr>
+          <w:rFonts w:eastAsiaTheme="minorEastAsia" w:cs="Times New Roman"/>
+          <w:szCs w:val="21"/>
+        </w:rPr>
+        <w:t xml:space="preserve">. The function interpolates a row of new data between the original data </w:t>
+      </w:r>
+      <w:r>
+        <w:rPr>
+          <w:rFonts w:eastAsiaTheme="minorEastAsia" w:cs="Times New Roman"/>
+          <w:szCs w:val="21"/>
+        </w:rPr>
+        <w:t xml:space="preserve">points to keep the time series continuously. Similarly with 1.2e), the </w:t>
+      </w:r>
+      <w:r>
+        <w:rPr>
+          <w:rFonts w:eastAsiaTheme="minorEastAsia" w:cs="Times New Roman"/>
+          <w:szCs w:val="21"/>
+        </w:rPr>
+        <w:t>‘</w:t>
+      </w:r>
+      <w:r>
+        <w:rPr>
+          <w:rFonts w:eastAsiaTheme="minorEastAsia" w:cs="Times New Roman"/>
+          <w:color w:val="4472C4" w:themeColor="accent1"/>
+          <w:szCs w:val="21"/>
+        </w:rPr>
+        <w:t>interpolation</w:t>
+      </w:r>
+      <w:r>
+        <w:rPr>
+          <w:rFonts w:eastAsiaTheme="minorEastAsia" w:cs="Times New Roman"/>
+          <w:szCs w:val="21"/>
+        </w:rPr>
+        <w:t>’</w:t>
+      </w:r>
+      <w:r>
+        <w:rPr>
+          <w:rFonts w:eastAsiaTheme="minorEastAsia" w:cs="Times New Roman"/>
+          <w:szCs w:val="21"/>
+        </w:rPr>
+        <w:t xml:space="preserve"> will also get </w:t>
+      </w:r>
+      <w:r>
+        <w:rPr>
+          <w:rFonts w:eastAsiaTheme="minorEastAsia" w:cs="Times New Roman"/>
+          <w:szCs w:val="21"/>
+        </w:rPr>
+        <w:t>2 lists: ‘</w:t>
+      </w:r>
+      <w:r>
+        <w:rPr>
+          <w:rFonts w:eastAsiaTheme="minorEastAsia" w:cs="Times New Roman"/>
+          <w:color w:val="0070C0"/>
+          <w:szCs w:val="21"/>
+        </w:rPr>
+        <w:t>list</w:t>
+      </w:r>
+      <w:r>
+        <w:rPr>
+          <w:rFonts w:eastAsiaTheme="minorEastAsia" w:cs="Times New Roman"/>
+          <w:color w:val="0070C0"/>
+          <w:szCs w:val="21"/>
+        </w:rPr>
+        <w:t>_of_difference</w:t>
+      </w:r>
+      <w:r>
+        <w:rPr>
+          <w:rFonts w:eastAsiaTheme="minorEastAsia" w:cs="Times New Roman"/>
+          <w:szCs w:val="21"/>
+        </w:rPr>
+        <w:t>’ and ‘</w:t>
+      </w:r>
+      <w:r>
+        <w:rPr>
+          <w:rFonts w:eastAsiaTheme="minorEastAsia" w:cs="Times New Roman"/>
+          <w:color w:val="0070C0"/>
+          <w:szCs w:val="21"/>
+        </w:rPr>
+        <w:t>b</w:t>
+      </w:r>
+      <w:r>
+        <w:rPr>
+          <w:rFonts w:eastAsiaTheme="minorEastAsia" w:cs="Times New Roman"/>
+          <w:color w:val="0070C0"/>
+          <w:szCs w:val="21"/>
+        </w:rPr>
+        <w:t>reaking</w:t>
+      </w:r>
+      <w:r>
+        <w:rPr>
+          <w:rFonts w:eastAsiaTheme="minorEastAsia" w:cs="Times New Roman"/>
+          <w:color w:val="0070C0"/>
+          <w:szCs w:val="21"/>
+        </w:rPr>
+        <w:t>_point_index</w:t>
+      </w:r>
+      <w:r>
+        <w:rPr>
+          <w:rFonts w:eastAsiaTheme="minorEastAsia" w:cs="Times New Roman"/>
+          <w:szCs w:val="21"/>
+        </w:rPr>
+        <w:t>’</w:t>
+      </w:r>
+      <w:r>
+        <w:rPr>
+          <w:rFonts w:eastAsiaTheme="minorEastAsia" w:cs="Times New Roman"/>
+          <w:szCs w:val="21"/>
+        </w:rPr>
+        <w:t xml:space="preserve"> through </w:t>
+      </w:r>
+      <w:r>
+        <w:rPr>
+          <w:rFonts w:eastAsiaTheme="minorEastAsia" w:cs="Times New Roman"/>
+          <w:szCs w:val="21"/>
+        </w:rPr>
+        <w:t>the</w:t>
+      </w:r>
+      <w:r>
+        <w:rPr>
+          <w:rFonts w:eastAsiaTheme="minorEastAsia" w:cs="Times New Roman"/>
+          <w:szCs w:val="21"/>
+        </w:rPr>
+        <w:t xml:space="preserve"> function ‘</w:t>
+      </w:r>
+      <w:r>
+        <w:rPr>
+          <w:rFonts w:eastAsiaTheme="minorEastAsia" w:cs="Times New Roman"/>
+          <w:color w:val="0070C0"/>
+          <w:szCs w:val="21"/>
+        </w:rPr>
+        <w:t>breaking</w:t>
+      </w:r>
+      <w:r>
+        <w:rPr>
+          <w:rFonts w:eastAsiaTheme="minorEastAsia" w:cs="Times New Roman"/>
+          <w:color w:val="0070C0"/>
+          <w:szCs w:val="21"/>
+        </w:rPr>
+        <w:t>_</w:t>
+      </w:r>
+      <w:r>
+        <w:rPr>
+          <w:rFonts w:eastAsiaTheme="minorEastAsia" w:cs="Times New Roman"/>
+          <w:color w:val="0070C0"/>
+          <w:szCs w:val="21"/>
+        </w:rPr>
+        <w:t>point</w:t>
+      </w:r>
+      <w:r>
+        <w:rPr>
+          <w:rFonts w:eastAsiaTheme="minorEastAsia" w:cs="Times New Roman"/>
+          <w:color w:val="0070C0"/>
+          <w:szCs w:val="21"/>
+        </w:rPr>
+        <w:t>_</w:t>
+      </w:r>
+      <w:r>
+        <w:rPr>
+          <w:rFonts w:eastAsiaTheme="minorEastAsia" w:cs="Times New Roman"/>
+          <w:color w:val="0070C0"/>
+          <w:szCs w:val="21"/>
+        </w:rPr>
+        <w:t>detection</w:t>
+      </w:r>
+      <w:r>
+        <w:rPr>
+          <w:rFonts w:eastAsiaTheme="minorEastAsia" w:cs="Times New Roman"/>
+          <w:color w:val="0070C0"/>
+          <w:szCs w:val="21"/>
+        </w:rPr>
+        <w:t>’</w:t>
+      </w:r>
+      <w:r>
+        <w:rPr>
+          <w:rFonts w:eastAsiaTheme="minorEastAsia" w:cs="Times New Roman"/>
+          <w:color w:val="000000" w:themeColor="text1"/>
+          <w:szCs w:val="21"/>
+        </w:rPr>
+        <w:t xml:space="preserve">. </w:t>
+      </w:r>
+      <w:r>
+        <w:rPr>
+          <w:rFonts w:eastAsiaTheme="minorEastAsia" w:cs="Times New Roman"/>
+          <w:color w:val="000000" w:themeColor="text1"/>
+          <w:szCs w:val="21"/>
+        </w:rPr>
+        <w:t xml:space="preserve"> The function will </w:t>
+      </w:r>
+      <w:r>
+        <w:rPr>
+          <w:rFonts w:eastAsiaTheme="minorEastAsia" w:cs="Times New Roman"/>
+          <w:color w:val="000000" w:themeColor="text1"/>
+          <w:szCs w:val="21"/>
+        </w:rPr>
+        <w:t>define</w:t>
+      </w:r>
+      <w:r>
+        <w:rPr>
+          <w:rFonts w:eastAsiaTheme="minorEastAsia" w:cs="Times New Roman"/>
+          <w:color w:val="000000" w:themeColor="text1"/>
+          <w:szCs w:val="21"/>
+        </w:rPr>
+        <w:t xml:space="preserve"> the interpolation points </w:t>
+      </w:r>
+      <w:r>
+        <w:rPr>
+          <w:rFonts w:eastAsiaTheme="minorEastAsia" w:cs="Times New Roman"/>
+          <w:color w:val="000000" w:themeColor="text1"/>
+          <w:szCs w:val="21"/>
+        </w:rPr>
+        <w:t xml:space="preserve">through the 2 </w:t>
+      </w:r>
+      <w:r>
+        <w:rPr>
+          <w:rFonts w:eastAsiaTheme="minorEastAsia" w:cs="Times New Roman"/>
+          <w:color w:val="000000" w:themeColor="text1"/>
+          <w:szCs w:val="21"/>
+        </w:rPr>
+        <w:t>lists and</w:t>
+      </w:r>
+      <w:r>
+        <w:rPr>
+          <w:rFonts w:eastAsiaTheme="minorEastAsia" w:cs="Times New Roman"/>
+          <w:color w:val="000000" w:themeColor="text1"/>
+          <w:szCs w:val="21"/>
+        </w:rPr>
+        <w:t xml:space="preserve"> put the </w:t>
+      </w:r>
+      <w:r>
+        <w:rPr>
+          <w:rFonts w:eastAsiaTheme="minorEastAsia" w:cs="Times New Roman"/>
+          <w:color w:val="000000" w:themeColor="text1"/>
+          <w:szCs w:val="21"/>
+        </w:rPr>
+        <w:t>indices</w:t>
+      </w:r>
+      <w:r>
+        <w:rPr>
+          <w:rFonts w:eastAsiaTheme="minorEastAsia" w:cs="Times New Roman"/>
+          <w:color w:val="000000" w:themeColor="text1"/>
+          <w:szCs w:val="21"/>
+        </w:rPr>
+        <w:t xml:space="preserve"> of</w:t>
+      </w:r>
+      <w:r>
+        <w:rPr>
+          <w:rFonts w:eastAsiaTheme="minorEastAsia" w:cs="Times New Roman"/>
+          <w:color w:val="000000" w:themeColor="text1"/>
+          <w:szCs w:val="21"/>
+        </w:rPr>
+        <w:t xml:space="preserve"> the</w:t>
+      </w:r>
+      <w:r>
+        <w:rPr>
+          <w:rFonts w:eastAsiaTheme="minorEastAsia" w:cs="Times New Roman"/>
+          <w:color w:val="000000" w:themeColor="text1"/>
+          <w:szCs w:val="21"/>
+        </w:rPr>
+        <w:t xml:space="preserve"> p</w:t>
+      </w:r>
+      <w:r>
+        <w:rPr>
+          <w:rFonts w:eastAsiaTheme="minorEastAsia" w:cs="Times New Roman"/>
+          <w:color w:val="000000" w:themeColor="text1"/>
+          <w:szCs w:val="21"/>
+        </w:rPr>
+        <w:t>oints</w:t>
+      </w:r>
+      <w:r>
+        <w:rPr>
+          <w:rFonts w:eastAsiaTheme="minorEastAsia" w:cs="Times New Roman"/>
+          <w:color w:val="000000" w:themeColor="text1"/>
+          <w:szCs w:val="21"/>
+        </w:rPr>
+        <w:t xml:space="preserve"> into the ‘</w:t>
+      </w:r>
+      <w:r>
+        <w:rPr>
+          <w:rFonts w:eastAsiaTheme="minorEastAsia" w:cs="Times New Roman"/>
+          <w:color w:val="0070C0"/>
+          <w:szCs w:val="21"/>
+        </w:rPr>
+        <w:t>list_of_</w:t>
+      </w:r>
+      <w:r>
+        <w:rPr>
+          <w:rFonts w:eastAsiaTheme="minorEastAsia" w:cs="Times New Roman"/>
+          <w:color w:val="0070C0"/>
+          <w:szCs w:val="21"/>
+        </w:rPr>
+        <w:t>interpolation</w:t>
+      </w:r>
+      <w:r>
+        <w:rPr>
+          <w:rFonts w:eastAsiaTheme="minorEastAsia" w:cs="Times New Roman"/>
+          <w:color w:val="000000" w:themeColor="text1"/>
+          <w:szCs w:val="21"/>
+        </w:rPr>
+        <w:t>’</w:t>
+      </w:r>
+      <w:r>
+        <w:rPr>
+          <w:rFonts w:eastAsiaTheme="minorEastAsia" w:cs="Times New Roman"/>
+          <w:color w:val="000000" w:themeColor="text1"/>
+          <w:szCs w:val="21"/>
+        </w:rPr>
+        <w:t xml:space="preserve">. Then, the function segments the original data frame and </w:t>
+      </w:r>
+      <w:r>
+        <w:rPr>
+          <w:rFonts w:eastAsiaTheme="minorEastAsia" w:cs="Times New Roman"/>
+          <w:color w:val="000000" w:themeColor="text1"/>
+          <w:szCs w:val="21"/>
+        </w:rPr>
+        <w:t>creates</w:t>
+      </w:r>
+      <w:r>
+        <w:rPr>
+          <w:rFonts w:eastAsiaTheme="minorEastAsia" w:cs="Times New Roman"/>
+          <w:color w:val="000000" w:themeColor="text1"/>
+          <w:szCs w:val="21"/>
+        </w:rPr>
+        <w:t xml:space="preserve"> a new row with 0.1 second time difference before the next timestamp.</w:t>
+      </w:r>
+    </w:p>
+    <w:p>
+      <w:pPr>
+        <w:rPr>
+          <w:rFonts w:eastAsiaTheme="minorEastAsia" w:cs="Times New Roman"/>
+          <w:color w:val="000000" w:themeColor="text1"/>
+          <w:szCs w:val="21"/>
+        </w:rPr>
+      </w:pPr>
+      <w:r>
+        <w:rPr>
+          <w:rFonts w:eastAsiaTheme="minorEastAsia" w:cs="Times New Roman"/>
+          <w:color w:val="000000" w:themeColor="text1"/>
+          <w:szCs w:val="21"/>
+        </w:rPr>
+        <w:t>The new row consists of NaN values and an interpolated timestamp in the row of ‘timestamp datetype’</w:t>
+      </w:r>
+      <w:r>
+        <w:rPr>
+          <w:rFonts w:eastAsiaTheme="minorEastAsia" w:cs="Times New Roman"/>
+          <w:color w:val="000000" w:themeColor="text1"/>
+          <w:szCs w:val="21"/>
+        </w:rPr>
+        <w:t xml:space="preserve">. The insertion is finished by </w:t>
+      </w:r>
+      <w:r>
+        <w:rPr>
+          <w:rFonts w:eastAsiaTheme="minorEastAsia" w:cs="Times New Roman"/>
+          <w:color w:val="000000" w:themeColor="text1"/>
+          <w:szCs w:val="21"/>
+        </w:rPr>
+        <w:t>concatenated</w:t>
+      </w:r>
+      <w:r>
+        <w:rPr>
+          <w:rFonts w:eastAsiaTheme="minorEastAsia" w:cs="Times New Roman"/>
+          <w:color w:val="000000" w:themeColor="text1"/>
+          <w:szCs w:val="21"/>
+        </w:rPr>
+        <w:t xml:space="preserve"> all the segmented data frame with new rows to keep a continuously sequence and reset the new index of data frame.</w:t>
+      </w:r>
+      <w:r>
+        <w:rPr>
+          <w:rFonts w:eastAsiaTheme="minorEastAsia" w:cs="Times New Roman"/>
+          <w:color w:val="000000" w:themeColor="text1"/>
+          <w:szCs w:val="21"/>
+        </w:rPr>
+        <w:t xml:space="preserve"> After the </w:t>
+      </w:r>
+      <w:r>
+        <w:rPr>
+          <w:rFonts w:eastAsiaTheme="minorEastAsia" w:cs="Times New Roman"/>
+          <w:color w:val="000000" w:themeColor="text1"/>
+          <w:szCs w:val="21"/>
+        </w:rPr>
+        <w:t>concaten</w:t>
+      </w:r>
+      <w:r>
+        <w:rPr>
+          <w:rFonts w:eastAsiaTheme="minorEastAsia" w:cs="Times New Roman"/>
+          <w:color w:val="000000" w:themeColor="text1"/>
+          <w:szCs w:val="21"/>
+        </w:rPr>
+        <w:t>ation,</w:t>
+      </w:r>
+      <w:r>
+        <w:rPr>
+          <w:rFonts w:eastAsiaTheme="minorEastAsia" w:cs="Times New Roman"/>
+          <w:color w:val="000000" w:themeColor="text1"/>
+          <w:szCs w:val="21"/>
+        </w:rPr>
+        <w:t xml:space="preserve"> </w:t>
+      </w:r>
+      <w:r>
+        <w:rPr>
+          <w:rFonts w:eastAsiaTheme="minorEastAsia" w:cs="Times New Roman"/>
+          <w:color w:val="000000" w:themeColor="text1"/>
+          <w:szCs w:val="21"/>
+        </w:rPr>
+        <w:lastRenderedPageBreak/>
+        <w:t>interpolation is provided with a method PCHIP (</w:t>
+      </w:r>
+      <w:r>
+        <w:rPr>
+          <w:rFonts w:eastAsiaTheme="minorEastAsia" w:cs="Times New Roman"/>
+          <w:color w:val="000000" w:themeColor="text1"/>
+          <w:szCs w:val="21"/>
+        </w:rPr>
+        <w:t>Piecewise Cubic Hermite Interpolating Polynomial</w:t>
+      </w:r>
+      <w:r>
+        <w:rPr>
+          <w:rFonts w:eastAsiaTheme="minorEastAsia" w:cs="Times New Roman"/>
+          <w:color w:val="000000" w:themeColor="text1"/>
+          <w:szCs w:val="21"/>
+        </w:rPr>
+        <w:t>)</w:t>
+      </w:r>
+      <w:r>
+        <w:rPr>
+          <w:rFonts w:eastAsiaTheme="minorEastAsia" w:cs="Times New Roman"/>
+          <w:color w:val="000000" w:themeColor="text1"/>
+          <w:szCs w:val="21"/>
+        </w:rPr>
+        <w:t>.</w:t>
+      </w:r>
+    </w:p>
+    <w:p>
+      <w:pPr>
+        <w:rPr>
+          <w:rFonts w:eastAsiaTheme="minorEastAsia" w:cs="Times New Roman"/>
+          <w:color w:val="000000" w:themeColor="text1"/>
+          <w:szCs w:val="21"/>
+        </w:rPr>
+      </w:pPr>
+      <w:r>
+        <w:rPr>
+          <w:rFonts w:eastAsiaTheme="minorEastAsia" w:cs="Times New Roman" w:hint="eastAsia"/>
+          <w:color w:val="000000" w:themeColor="text1"/>
+          <w:szCs w:val="21"/>
+        </w:rPr>
+        <w:t>T</w:t>
+      </w:r>
+      <w:r>
+        <w:rPr>
+          <w:rFonts w:eastAsiaTheme="minorEastAsia" w:cs="Times New Roman"/>
+          <w:color w:val="000000" w:themeColor="text1"/>
+          <w:szCs w:val="21"/>
+        </w:rPr>
+        <w:t xml:space="preserve">he method PCHIP </w:t>
+      </w:r>
+      <w:r>
+        <w:rPr>
+          <w:rFonts w:eastAsiaTheme="minorEastAsia" w:cs="Times New Roman"/>
+          <w:color w:val="000000" w:themeColor="text1"/>
+          <w:szCs w:val="21"/>
+        </w:rPr>
+        <w:t>saves the shape of the data points and provides an accurate approximation on the value of the acceleration and angular velocity</w:t>
+      </w:r>
+      <w:r>
+        <w:rPr>
+          <w:rFonts w:eastAsiaTheme="minorEastAsia" w:cs="Times New Roman"/>
+          <w:color w:val="000000" w:themeColor="text1"/>
+          <w:szCs w:val="21"/>
+        </w:rPr>
+        <w:t xml:space="preserve">. </w:t>
+      </w:r>
+      <w:r>
+        <w:rPr>
+          <w:rFonts w:eastAsiaTheme="minorEastAsia" w:cs="Times New Roman"/>
+          <w:color w:val="000000" w:themeColor="text1"/>
+          <w:szCs w:val="21"/>
+        </w:rPr>
+        <w:t xml:space="preserve"> After the interpolation, the disposal data frame is returned.</w:t>
+      </w:r>
+      <w:r>
+        <w:rPr>
+          <w:rFonts w:eastAsiaTheme="minorEastAsia" w:cs="Times New Roman"/>
+          <w:color w:val="000000" w:themeColor="text1"/>
+          <w:szCs w:val="21"/>
+        </w:rPr>
+        <w:t xml:space="preserve"> If the original data frame has a NaN value, </w:t>
+      </w:r>
+      <w:r>
+        <w:rPr>
+          <w:rFonts w:eastAsiaTheme="minorEastAsia" w:cs="Times New Roman"/>
+          <w:color w:val="000000" w:themeColor="text1"/>
+          <w:szCs w:val="21"/>
+        </w:rPr>
+        <w:t>the data with NaN value will be interpolated automatically</w:t>
+      </w:r>
+      <w:r>
+        <w:rPr>
+          <w:rFonts w:eastAsiaTheme="minorEastAsia" w:cs="Times New Roman"/>
+          <w:color w:val="000000" w:themeColor="text1"/>
+          <w:szCs w:val="21"/>
+        </w:rPr>
+        <w:t xml:space="preserve"> by interpolation.</w:t>
+      </w:r>
+    </w:p>
+    <w:p>
+      <w:pPr>
+        <w:rPr>
+          <w:rFonts w:eastAsiaTheme="minorEastAsia" w:cs="Times New Roman"/>
+          <w:color w:val="000000" w:themeColor="text1"/>
+          <w:szCs w:val="21"/>
+        </w:rPr>
+      </w:pPr>
+    </w:p>
+    <w:p>
+      <w:pPr>
+        <w:pStyle w:val="a5"/>
+        <w:numPr>
+          <w:ilvl w:val="1"/>
+          <w:numId w:val="14"/>
+        </w:numPr>
+        <w:ind w:firstLineChars="0"/>
+        <w:rPr>
+          <w:rFonts w:eastAsiaTheme="minorEastAsia" w:cs="Times New Roman"/>
+          <w:i/>
+          <w:iCs/>
+          <w:szCs w:val="21"/>
+        </w:rPr>
+      </w:pPr>
+      <w:r>
+        <w:rPr>
+          <w:rFonts w:eastAsiaTheme="minorEastAsia" w:cs="Times New Roman"/>
+          <w:i/>
+          <w:iCs/>
+          <w:szCs w:val="21"/>
+        </w:rPr>
+        <w:t xml:space="preserve">g) </w:t>
+      </w:r>
+      <w:r>
+        <w:rPr>
+          <w:rFonts w:eastAsiaTheme="minorEastAsia" w:cs="Times New Roman" w:hint="eastAsia"/>
+          <w:i/>
+          <w:iCs/>
+          <w:szCs w:val="21"/>
+        </w:rPr>
+        <w:t>U</w:t>
+      </w:r>
+      <w:r>
+        <w:rPr>
+          <w:rFonts w:eastAsiaTheme="minorEastAsia" w:cs="Times New Roman"/>
+          <w:i/>
+          <w:iCs/>
+          <w:szCs w:val="21"/>
+        </w:rPr>
+        <w:t>se rolling window to detect the outliers</w:t>
+      </w:r>
+      <w:r>
+        <w:rPr>
+          <w:rFonts w:eastAsiaTheme="minorEastAsia" w:cs="Times New Roman"/>
+          <w:i/>
+          <w:iCs/>
+          <w:szCs w:val="21"/>
+        </w:rPr>
+        <w:t>:</w:t>
+      </w:r>
+    </w:p>
+    <w:p>
+      <w:pPr>
+        <w:rPr>
+          <w:rFonts w:eastAsiaTheme="minorEastAsia" w:cs="Times New Roman" w:hint="eastAsia"/>
+          <w:szCs w:val="21"/>
+        </w:rPr>
+      </w:pPr>
+      <w:r>
+        <w:rPr>
+          <w:rFonts w:eastAsiaTheme="minorEastAsia" w:cs="Times New Roman"/>
+          <w:szCs w:val="21"/>
+        </w:rPr>
+        <w:t>Rolling window</w:t>
+      </w:r>
+      <w:r>
+        <w:rPr>
+          <w:rFonts w:eastAsiaTheme="minorEastAsia" w:cs="Times New Roman"/>
+          <w:szCs w:val="21"/>
+        </w:rPr>
+        <w:t xml:space="preserve"> is a method used to detect </w:t>
+      </w:r>
+      <w:r>
+        <w:rPr>
+          <w:rFonts w:eastAsiaTheme="minorEastAsia" w:cs="Times New Roman"/>
+          <w:szCs w:val="21"/>
+        </w:rPr>
+        <w:t>outliers in a time series.</w:t>
+      </w:r>
+      <w:r>
+        <w:rPr>
+          <w:rFonts w:eastAsiaTheme="minorEastAsia" w:cs="Times New Roman"/>
+          <w:szCs w:val="21"/>
+        </w:rPr>
+        <w:t xml:space="preserve"> The window takes a subset of data frame</w:t>
+      </w:r>
+      <w:r>
+        <w:rPr>
+          <w:rFonts w:eastAsiaTheme="minorEastAsia" w:cs="Times New Roman"/>
+          <w:szCs w:val="21"/>
+        </w:rPr>
+        <w:t xml:space="preserve"> with a certain time interval defined by window size</w:t>
+      </w:r>
+      <w:r>
+        <w:rPr>
+          <w:rFonts w:eastAsiaTheme="minorEastAsia" w:cs="Times New Roman"/>
+          <w:szCs w:val="21"/>
+        </w:rPr>
+        <w:t xml:space="preserve"> and detects the outliers according to the standard deviation and mean of the subset. </w:t>
+      </w:r>
+      <w:r>
+        <w:rPr>
+          <w:rFonts w:eastAsiaTheme="minorEastAsia" w:cs="Times New Roman"/>
+          <w:szCs w:val="21"/>
+        </w:rPr>
+        <w:t>The window proceeds with the time series and report the outliers which is higher than the upper bound or lower than the lower bound.</w:t>
+      </w:r>
+      <w:r>
+        <w:rPr>
+          <w:rFonts w:eastAsiaTheme="minorEastAsia" w:cs="Times New Roman"/>
+          <w:szCs w:val="21"/>
+        </w:rPr>
+        <w:t xml:space="preserve"> The upper bound and lower bound are calculated by</w:t>
+      </w:r>
+      <w:r>
+        <w:rPr>
+          <w:rFonts w:eastAsiaTheme="minorEastAsia" w:cs="Times New Roman"/>
+          <w:szCs w:val="21"/>
+        </w:rPr>
+        <w:t xml:space="preserve"> </w:t>
+      </w:r>
+      <w:r>
+        <w:rPr>
+          <w:rFonts w:eastAsiaTheme="minorEastAsia" w:cs="Times New Roman"/>
+          <w:szCs w:val="21"/>
+        </w:rPr>
+        <w:t>the mean of data in subset plus or reduce three times standard deviation of the subset.</w:t>
+      </w:r>
+    </w:p>
+    <w:p>
+      <w:pPr>
+        <w:rPr>
+          <w:rFonts w:eastAsiaTheme="minorEastAsia" w:cs="Times New Roman" w:hint="eastAsia"/>
+          <w:color w:val="000000" w:themeColor="text1"/>
+          <w:szCs w:val="21"/>
         </w:rPr>
       </w:pPr>
     </w:p>
@@ -3780,6 +4601,92 @@
     </w:lvl>
   </w:abstractNum>
   <w:abstractNum w:abstractNumId="1" w15:restartNumberingAfterBreak="0">
+    <w:nsid w:val="07740C52"/>
+    <w:multiLevelType w:val="hybridMultilevel"/>
+    <w:tmpl w:val="B0D08F12"/>
+    <w:lvl w:ilvl="0" w:tplc="04090019">
+      <w:start w:val="1"/>
+      <w:numFmt w:val="lowerLetter"/>
+      <w:lvlText w:val="%1)"/>
+      <w:lvlJc w:val="left"/>
+      <w:pPr>
+        <w:ind w:left="880" w:hanging="440"/>
+      </w:pPr>
+    </w:lvl>
+    <w:lvl w:ilvl="1" w:tplc="04090019" w:tentative="1">
+      <w:start w:val="1"/>
+      <w:numFmt w:val="lowerLetter"/>
+      <w:lvlText w:val="%2)"/>
+      <w:lvlJc w:val="left"/>
+      <w:pPr>
+        <w:ind w:left="1320" w:hanging="440"/>
+      </w:pPr>
+    </w:lvl>
+    <w:lvl w:ilvl="2" w:tplc="0409001B" w:tentative="1">
+      <w:start w:val="1"/>
+      <w:numFmt w:val="lowerRoman"/>
+      <w:lvlText w:val="%3."/>
+      <w:lvlJc w:val="right"/>
+      <w:pPr>
+        <w:ind w:left="1760" w:hanging="440"/>
+      </w:pPr>
+    </w:lvl>
+    <w:lvl w:ilvl="3" w:tplc="0409000F" w:tentative="1">
+      <w:start w:val="1"/>
+      <w:numFmt w:val="decimal"/>
+      <w:lvlText w:val="%4."/>
+      <w:lvlJc w:val="left"/>
+      <w:pPr>
+        <w:ind w:left="2200" w:hanging="440"/>
+      </w:pPr>
+    </w:lvl>
+    <w:lvl w:ilvl="4" w:tplc="04090019" w:tentative="1">
+      <w:start w:val="1"/>
+      <w:numFmt w:val="lowerLetter"/>
+      <w:lvlText w:val="%5)"/>
+      <w:lvlJc w:val="left"/>
+      <w:pPr>
+        <w:ind w:left="2640" w:hanging="440"/>
+      </w:pPr>
+    </w:lvl>
+    <w:lvl w:ilvl="5" w:tplc="0409001B" w:tentative="1">
+      <w:start w:val="1"/>
+      <w:numFmt w:val="lowerRoman"/>
+      <w:lvlText w:val="%6."/>
+      <w:lvlJc w:val="right"/>
+      <w:pPr>
+        <w:ind w:left="3080" w:hanging="440"/>
+      </w:pPr>
+    </w:lvl>
+    <w:lvl w:ilvl="6" w:tplc="0409000F" w:tentative="1">
+      <w:start w:val="1"/>
+      <w:numFmt w:val="decimal"/>
+      <w:lvlText w:val="%7."/>
+      <w:lvlJc w:val="left"/>
+      <w:pPr>
+        <w:ind w:left="3520" w:hanging="440"/>
+      </w:pPr>
+    </w:lvl>
+    <w:lvl w:ilvl="7" w:tplc="04090019" w:tentative="1">
+      <w:start w:val="1"/>
+      <w:numFmt w:val="lowerLetter"/>
+      <w:lvlText w:val="%8)"/>
+      <w:lvlJc w:val="left"/>
+      <w:pPr>
+        <w:ind w:left="3960" w:hanging="440"/>
+      </w:pPr>
+    </w:lvl>
+    <w:lvl w:ilvl="8" w:tplc="0409001B" w:tentative="1">
+      <w:start w:val="1"/>
+      <w:numFmt w:val="lowerRoman"/>
+      <w:lvlText w:val="%9."/>
+      <w:lvlJc w:val="right"/>
+      <w:pPr>
+        <w:ind w:left="4400" w:hanging="440"/>
+      </w:pPr>
+    </w:lvl>
+  </w:abstractNum>
+  <w:abstractNum w:abstractNumId="2" w15:restartNumberingAfterBreak="0">
     <w:nsid w:val="0B492FF9"/>
     <w:multiLevelType w:val="hybridMultilevel"/>
     <w:tmpl w:val="45B6C2B6"/>
@@ -3865,7 +4772,93 @@
       </w:pPr>
     </w:lvl>
   </w:abstractNum>
-  <w:abstractNum w:abstractNumId="2" w15:restartNumberingAfterBreak="0">
+  <w:abstractNum w:abstractNumId="3" w15:restartNumberingAfterBreak="0">
+    <w:nsid w:val="14ED6A69"/>
+    <w:multiLevelType w:val="hybridMultilevel"/>
+    <w:tmpl w:val="188E7428"/>
+    <w:lvl w:ilvl="0" w:tplc="04090019">
+      <w:start w:val="1"/>
+      <w:numFmt w:val="lowerLetter"/>
+      <w:lvlText w:val="%1)"/>
+      <w:lvlJc w:val="left"/>
+      <w:pPr>
+        <w:ind w:left="880" w:hanging="440"/>
+      </w:pPr>
+    </w:lvl>
+    <w:lvl w:ilvl="1" w:tplc="04090019" w:tentative="1">
+      <w:start w:val="1"/>
+      <w:numFmt w:val="lowerLetter"/>
+      <w:lvlText w:val="%2)"/>
+      <w:lvlJc w:val="left"/>
+      <w:pPr>
+        <w:ind w:left="1320" w:hanging="440"/>
+      </w:pPr>
+    </w:lvl>
+    <w:lvl w:ilvl="2" w:tplc="0409001B" w:tentative="1">
+      <w:start w:val="1"/>
+      <w:numFmt w:val="lowerRoman"/>
+      <w:lvlText w:val="%3."/>
+      <w:lvlJc w:val="right"/>
+      <w:pPr>
+        <w:ind w:left="1760" w:hanging="440"/>
+      </w:pPr>
+    </w:lvl>
+    <w:lvl w:ilvl="3" w:tplc="0409000F" w:tentative="1">
+      <w:start w:val="1"/>
+      <w:numFmt w:val="decimal"/>
+      <w:lvlText w:val="%4."/>
+      <w:lvlJc w:val="left"/>
+      <w:pPr>
+        <w:ind w:left="2200" w:hanging="440"/>
+      </w:pPr>
+    </w:lvl>
+    <w:lvl w:ilvl="4" w:tplc="04090019" w:tentative="1">
+      <w:start w:val="1"/>
+      <w:numFmt w:val="lowerLetter"/>
+      <w:lvlText w:val="%5)"/>
+      <w:lvlJc w:val="left"/>
+      <w:pPr>
+        <w:ind w:left="2640" w:hanging="440"/>
+      </w:pPr>
+    </w:lvl>
+    <w:lvl w:ilvl="5" w:tplc="0409001B" w:tentative="1">
+      <w:start w:val="1"/>
+      <w:numFmt w:val="lowerRoman"/>
+      <w:lvlText w:val="%6."/>
+      <w:lvlJc w:val="right"/>
+      <w:pPr>
+        <w:ind w:left="3080" w:hanging="440"/>
+      </w:pPr>
+    </w:lvl>
+    <w:lvl w:ilvl="6" w:tplc="0409000F" w:tentative="1">
+      <w:start w:val="1"/>
+      <w:numFmt w:val="decimal"/>
+      <w:lvlText w:val="%7."/>
+      <w:lvlJc w:val="left"/>
+      <w:pPr>
+        <w:ind w:left="3520" w:hanging="440"/>
+      </w:pPr>
+    </w:lvl>
+    <w:lvl w:ilvl="7" w:tplc="04090019" w:tentative="1">
+      <w:start w:val="1"/>
+      <w:numFmt w:val="lowerLetter"/>
+      <w:lvlText w:val="%8)"/>
+      <w:lvlJc w:val="left"/>
+      <w:pPr>
+        <w:ind w:left="3960" w:hanging="440"/>
+      </w:pPr>
+    </w:lvl>
+    <w:lvl w:ilvl="8" w:tplc="0409001B" w:tentative="1">
+      <w:start w:val="1"/>
+      <w:numFmt w:val="lowerRoman"/>
+      <w:lvlText w:val="%9."/>
+      <w:lvlJc w:val="right"/>
+      <w:pPr>
+        <w:ind w:left="4400" w:hanging="440"/>
+      </w:pPr>
+    </w:lvl>
+  </w:abstractNum>
+  <w:abstractNum w:abstractNumId="4" w15:restartNumberingAfterBreak="0">
     <w:nsid w:val="242D1C3D"/>
     <w:multiLevelType w:val="multilevel"/>
     <w:tmpl w:val="05106F1E"/>
@@ -3978,7 +4971,7 @@
       </w:rPr>
     </w:lvl>
   </w:abstractNum>
-  <w:abstractNum w:abstractNumId="3" w15:restartNumberingAfterBreak="0">
+  <w:abstractNum w:abstractNumId="5" w15:restartNumberingAfterBreak="0">
     <w:nsid w:val="27977F2D"/>
     <w:multiLevelType w:val="hybridMultilevel"/>
     <w:tmpl w:val="7F8ED60E"/>
@@ -4067,7 +5060,7 @@
       </w:pPr>
     </w:lvl>
   </w:abstractNum>
-  <w:abstractNum w:abstractNumId="4" w15:restartNumberingAfterBreak="0">
+  <w:abstractNum w:abstractNumId="6" w15:restartNumberingAfterBreak="0">
     <w:nsid w:val="28057AD3"/>
     <w:multiLevelType w:val="multilevel"/>
     <w:tmpl w:val="8EAE5456"/>
@@ -4180,7 +5173,7 @@
       </w:rPr>
     </w:lvl>
   </w:abstractNum>
-  <w:abstractNum w:abstractNumId="5" w15:restartNumberingAfterBreak="0">
+  <w:abstractNum w:abstractNumId="7" w15:restartNumberingAfterBreak="0">
     <w:nsid w:val="2D8E6072"/>
     <w:multiLevelType w:val="multilevel"/>
     <w:tmpl w:val="CE1EE0E6"/>
@@ -4301,7 +5294,7 @@
       </w:rPr>
     </w:lvl>
   </w:abstractNum>
-  <w:abstractNum w:abstractNumId="6" w15:restartNumberingAfterBreak="0">
+  <w:abstractNum w:abstractNumId="8" w15:restartNumberingAfterBreak="0">
     <w:nsid w:val="42F90A6A"/>
     <w:multiLevelType w:val="multilevel"/>
     <w:tmpl w:val="738AE338"/>
@@ -4414,7 +5407,7 @@
       </w:rPr>
     </w:lvl>
   </w:abstractNum>
-  <w:abstractNum w:abstractNumId="7" w15:restartNumberingAfterBreak="0">
+  <w:abstractNum w:abstractNumId="9" w15:restartNumberingAfterBreak="0">
     <w:nsid w:val="4E445BE4"/>
     <w:multiLevelType w:val="hybridMultilevel"/>
     <w:tmpl w:val="B95A33B6"/>
@@ -4503,7 +5496,7 @@
       </w:pPr>
     </w:lvl>
   </w:abstractNum>
-  <w:abstractNum w:abstractNumId="8" w15:restartNumberingAfterBreak="0">
+  <w:abstractNum w:abstractNumId="10" w15:restartNumberingAfterBreak="0">
     <w:nsid w:val="601D74B7"/>
     <w:multiLevelType w:val="hybridMultilevel"/>
     <w:tmpl w:val="CBCA8308"/>
@@ -4589,7 +5582,120 @@
       </w:pPr>
     </w:lvl>
   </w:abstractNum>
-  <w:abstractNum w:abstractNumId="9" w15:restartNumberingAfterBreak="0">
+  <w:abstractNum w:abstractNumId="11" w15:restartNumberingAfterBreak="0">
+    <w:nsid w:val="668C50B5"/>
+    <w:multiLevelType w:val="multilevel"/>
+    <w:tmpl w:val="F57298AA"/>
+    <w:lvl w:ilvl="0">
+      <w:start w:val="1"/>
+      <w:numFmt w:val="decimal"/>
+      <w:lvlText w:val="%1"/>
+      <w:lvlJc w:val="left"/>
+      <w:pPr>
+        <w:ind w:left="360" w:hanging="360"/>
+      </w:pPr>
+      <w:rPr>
+        <w:rFonts w:hint="default"/>
+      </w:rPr>
+    </w:lvl>
+    <w:lvl w:ilvl="1">
+      <w:start w:val="2"/>
+      <w:numFmt w:val="decimal"/>
+      <w:lvlText w:val="%1.%2"/>
+      <w:lvlJc w:val="left"/>
+      <w:pPr>
+        <w:ind w:left="360" w:hanging="360"/>
+      </w:pPr>
+      <w:rPr>
+        <w:rFonts w:hint="default"/>
+      </w:rPr>
+    </w:lvl>
+    <w:lvl w:ilvl="2">
+      <w:start w:val="1"/>
+      <w:numFmt w:val="decimal"/>
+      <w:lvlText w:val="%1.%2.%3"/>
+      <w:lvlJc w:val="left"/>
+      <w:pPr>
+        <w:ind w:left="720" w:hanging="720"/>
+      </w:pPr>
+      <w:rPr>
+        <w:rFonts w:hint="default"/>
+      </w:rPr>
+    </w:lvl>
+    <w:lvl w:ilvl="3">
+      <w:start w:val="1"/>
+      <w:numFmt w:val="decimal"/>
+      <w:lvlText w:val="%1.%2.%3.%4"/>
+      <w:lvlJc w:val="left"/>
+      <w:pPr>
+        <w:ind w:left="720" w:hanging="720"/>
+      </w:pPr>
+      <w:rPr>
+        <w:rFonts w:hint="default"/>
+      </w:rPr>
+    </w:lvl>
+    <w:lvl w:ilvl="4">
+      <w:start w:val="1"/>
+      <w:numFmt w:val="decimal"/>
+      <w:lvlText w:val="%1.%2.%3.%4.%5"/>
+      <w:lvlJc w:val="left"/>
+      <w:pPr>
+        <w:ind w:left="1080" w:hanging="1080"/>
+      </w:pPr>
+      <w:rPr>
+        <w:rFonts w:hint="default"/>
+      </w:rPr>
+    </w:lvl>
+    <w:lvl w:ilvl="5">
+      <w:start w:val="1"/>
+      <w:numFmt w:val="decimal"/>
+      <w:lvlText w:val="%1.%2.%3.%4.%5.%6"/>
+      <w:lvlJc w:val="left"/>
+      <w:pPr>
+        <w:ind w:left="1080" w:hanging="1080"/>
+      </w:pPr>
+      <w:rPr>
+        <w:rFonts w:hint="default"/>
+      </w:rPr>
+    </w:lvl>
+    <w:lvl w:ilvl="6">
+      <w:start w:val="1"/>
+      <w:numFmt w:val="decimal"/>
+      <w:lvlText w:val="%1.%2.%3.%4.%5.%6.%7"/>
+      <w:lvlJc w:val="left"/>
+      <w:pPr>
+        <w:ind w:left="1080" w:hanging="1080"/>
+      </w:pPr>
+      <w:rPr>
+        <w:rFonts w:hint="default"/>
+      </w:rPr>
+    </w:lvl>
+    <w:lvl w:ilvl="7">
+      <w:start w:val="1"/>
+      <w:numFmt w:val="decimal"/>
+      <w:lvlText w:val="%1.%2.%3.%4.%5.%6.%7.%8"/>
+      <w:lvlJc w:val="left"/>
+      <w:pPr>
+        <w:ind w:left="1440" w:hanging="1440"/>
+      </w:pPr>
+      <w:rPr>
+        <w:rFonts w:hint="default"/>
+      </w:rPr>
+    </w:lvl>
+    <w:lvl w:ilvl="8">
+      <w:start w:val="1"/>
+      <w:numFmt w:val="decimal"/>
+      <w:lvlText w:val="%1.%2.%3.%4.%5.%6.%7.%8.%9"/>
+      <w:lvlJc w:val="left"/>
+      <w:pPr>
+        <w:ind w:left="1440" w:hanging="1440"/>
+      </w:pPr>
+      <w:rPr>
+        <w:rFonts w:hint="default"/>
+      </w:rPr>
+    </w:lvl>
+  </w:abstractNum>
+  <w:abstractNum w:abstractNumId="12" w15:restartNumberingAfterBreak="0">
     <w:nsid w:val="688D39F7"/>
     <w:multiLevelType w:val="hybridMultilevel"/>
     <w:tmpl w:val="DEFE773E"/>
@@ -4675,7 +5781,7 @@
       </w:pPr>
     </w:lvl>
   </w:abstractNum>
-  <w:abstractNum w:abstractNumId="10" w15:restartNumberingAfterBreak="0">
+  <w:abstractNum w:abstractNumId="13" w15:restartNumberingAfterBreak="0">
     <w:nsid w:val="742F01FC"/>
     <w:multiLevelType w:val="hybridMultilevel"/>
     <w:tmpl w:val="C9AC6E18"/>
@@ -4765,37 +5871,46 @@
     </w:lvl>
   </w:abstractNum>
   <w:num w:numId="1" w16cid:durableId="186256893">
-    <w:abstractNumId w:val="3"/>
+    <w:abstractNumId w:val="5"/>
   </w:num>
   <w:num w:numId="2" w16cid:durableId="509032799">
+    <w:abstractNumId w:val="9"/>
+  </w:num>
+  <w:num w:numId="3" w16cid:durableId="197200718">
     <w:abstractNumId w:val="7"/>
   </w:num>
-  <w:num w:numId="3" w16cid:durableId="197200718">
-    <w:abstractNumId w:val="5"/>
-  </w:num>
   <w:num w:numId="4" w16cid:durableId="1825510279">
-    <w:abstractNumId w:val="10"/>
+    <w:abstractNumId w:val="13"/>
   </w:num>
   <w:num w:numId="5" w16cid:durableId="949511687">
-    <w:abstractNumId w:val="2"/>
+    <w:abstractNumId w:val="4"/>
   </w:num>
   <w:num w:numId="6" w16cid:durableId="1141845874">
-    <w:abstractNumId w:val="9"/>
+    <w:abstractNumId w:val="12"/>
   </w:num>
   <w:num w:numId="7" w16cid:durableId="821965090">
-    <w:abstractNumId w:val="6"/>
+    <w:abstractNumId w:val="8"/>
   </w:num>
   <w:num w:numId="8" w16cid:durableId="1616013000">
-    <w:abstractNumId w:val="4"/>
+    <w:abstractNumId w:val="6"/>
   </w:num>
   <w:num w:numId="9" w16cid:durableId="332492934">
     <w:abstractNumId w:val="0"/>
   </w:num>
   <w:num w:numId="10" w16cid:durableId="1976787597">
+    <w:abstractNumId w:val="2"/>
+  </w:num>
+  <w:num w:numId="11" w16cid:durableId="613900186">
+    <w:abstractNumId w:val="10"/>
+  </w:num>
+  <w:num w:numId="12" w16cid:durableId="1975403624">
+    <w:abstractNumId w:val="3"/>
+  </w:num>
+  <w:num w:numId="13" w16cid:durableId="1493718325">
     <w:abstractNumId w:val="1"/>
   </w:num>
-  <w:num w:numId="11" w16cid:durableId="613900186">
-    <w:abstractNumId w:val="8"/>
+  <w:num w:numId="14" w16cid:durableId="434788643">
+    <w:abstractNumId w:val="11"/>
   </w:num>
 </w:numbering>
 </file>

</xml_diff>

<commit_message>
Finish the production overview and persona
</commit_message>
<xml_diff>
--- a/src/coursework1/coursework1.docx
+++ b/src/coursework1/coursework1.docx
@@ -7159,10 +7159,187 @@
     <w:p>
       <w:pPr>
         <w:rPr>
+          <w:rFonts w:eastAsiaTheme="minorEastAsia" w:cs="Times New Roman"/>
+          <w:color w:val="000000" w:themeColor="text1"/>
+          <w:szCs w:val="21"/>
+        </w:rPr>
+      </w:pPr>
+      <w:r>
+        <w:rPr>
           <w:rFonts w:eastAsiaTheme="minorEastAsia" w:cs="Times New Roman" w:hint="eastAsia"/>
           <w:color w:val="000000" w:themeColor="text1"/>
           <w:szCs w:val="21"/>
         </w:rPr>
+        <w:t>F</w:t>
+      </w:r>
+      <w:r>
+        <w:rPr>
+          <w:rFonts w:eastAsiaTheme="minorEastAsia" w:cs="Times New Roman"/>
+          <w:color w:val="000000" w:themeColor="text1"/>
+          <w:szCs w:val="21"/>
+        </w:rPr>
+        <w:t xml:space="preserve">rom the </w:t>
+      </w:r>
+      <w:r>
+        <w:rPr>
+          <w:rFonts w:eastAsiaTheme="minorEastAsia" w:cs="Times New Roman"/>
+          <w:color w:val="000000" w:themeColor="text1"/>
+          <w:szCs w:val="21"/>
+        </w:rPr>
+        <w:t>histograms shown, we would like to see my segmenting according to activities work. The Acceleration and angular velocity are fitted in normal distribution</w:t>
+      </w:r>
+      <w:r>
+        <w:rPr>
+          <w:rFonts w:eastAsiaTheme="minorEastAsia" w:cs="Times New Roman"/>
+          <w:color w:val="000000" w:themeColor="text1"/>
+          <w:szCs w:val="21"/>
+        </w:rPr>
+        <w:t xml:space="preserve">. According to the </w:t>
+      </w:r>
+      <w:r>
+        <w:rPr>
+          <w:rFonts w:eastAsiaTheme="minorEastAsia" w:cs="Times New Roman"/>
+          <w:color w:val="000000" w:themeColor="text1"/>
+          <w:szCs w:val="21"/>
+        </w:rPr>
+        <w:t xml:space="preserve">box plots of activity = 1 and activity = 0, there are many outliers analyzed by a </w:t>
+      </w:r>
+      <w:r>
+        <w:rPr>
+          <w:rFonts w:eastAsiaTheme="minorEastAsia" w:cs="Times New Roman"/>
+          <w:color w:val="000000" w:themeColor="text1"/>
+          <w:szCs w:val="21"/>
+        </w:rPr>
+        <w:t>traditional</w:t>
+      </w:r>
+      <w:r>
+        <w:rPr>
+          <w:rFonts w:eastAsiaTheme="minorEastAsia" w:cs="Times New Roman"/>
+          <w:color w:val="000000" w:themeColor="text1"/>
+          <w:szCs w:val="21"/>
+        </w:rPr>
+        <w:t xml:space="preserve"> method</w:t>
+      </w:r>
+      <w:r>
+        <w:rPr>
+          <w:rFonts w:eastAsiaTheme="minorEastAsia" w:cs="Times New Roman"/>
+          <w:color w:val="000000" w:themeColor="text1"/>
+          <w:szCs w:val="21"/>
+        </w:rPr>
+        <w:t xml:space="preserve"> to check the outlier</w:t>
+      </w:r>
+      <w:r>
+        <w:rPr>
+          <w:rFonts w:eastAsiaTheme="minorEastAsia" w:cs="Times New Roman"/>
+          <w:color w:val="000000" w:themeColor="text1"/>
+          <w:szCs w:val="21"/>
+        </w:rPr>
+        <w:t xml:space="preserve">. In this </w:t>
+      </w:r>
+      <w:r>
+        <w:rPr>
+          <w:rFonts w:eastAsiaTheme="minorEastAsia" w:cs="Times New Roman"/>
+          <w:color w:val="000000" w:themeColor="text1"/>
+          <w:szCs w:val="21"/>
+        </w:rPr>
+        <w:t>case,</w:t>
+      </w:r>
+      <w:r>
+        <w:rPr>
+          <w:rFonts w:eastAsiaTheme="minorEastAsia" w:cs="Times New Roman"/>
+          <w:color w:val="000000" w:themeColor="text1"/>
+          <w:szCs w:val="21"/>
+        </w:rPr>
+        <w:t xml:space="preserve"> the dynamic method</w:t>
+      </w:r>
+      <w:r>
+        <w:rPr>
+          <w:rFonts w:eastAsiaTheme="minorEastAsia" w:cs="Times New Roman"/>
+          <w:color w:val="000000" w:themeColor="text1"/>
+          <w:szCs w:val="21"/>
+        </w:rPr>
+        <w:t>s</w:t>
+      </w:r>
+      <w:r>
+        <w:rPr>
+          <w:rFonts w:eastAsiaTheme="minorEastAsia" w:cs="Times New Roman"/>
+          <w:color w:val="000000" w:themeColor="text1"/>
+          <w:szCs w:val="21"/>
+        </w:rPr>
+        <w:t xml:space="preserve"> </w:t>
+      </w:r>
+      <w:r>
+        <w:rPr>
+          <w:rFonts w:eastAsiaTheme="minorEastAsia" w:cs="Times New Roman"/>
+          <w:color w:val="000000" w:themeColor="text1"/>
+          <w:szCs w:val="21"/>
+        </w:rPr>
+        <w:t>such as rolling window and smoothing have more statistics meaning in time series.</w:t>
+      </w:r>
+      <w:r>
+        <w:rPr>
+          <w:rFonts w:eastAsiaTheme="minorEastAsia" w:cs="Times New Roman"/>
+          <w:color w:val="000000" w:themeColor="text1"/>
+          <w:szCs w:val="21"/>
+        </w:rPr>
+        <w:t xml:space="preserve"> If we just replace all the outliers using </w:t>
+      </w:r>
+      <w:r>
+        <w:rPr>
+          <w:rFonts w:eastAsiaTheme="minorEastAsia" w:cs="Times New Roman"/>
+          <w:color w:val="000000" w:themeColor="text1"/>
+          <w:szCs w:val="21"/>
+        </w:rPr>
+        <w:t xml:space="preserve">traditional </w:t>
+      </w:r>
+      <w:r>
+        <w:rPr>
+          <w:rFonts w:eastAsiaTheme="minorEastAsia" w:cs="Times New Roman"/>
+          <w:color w:val="000000" w:themeColor="text1"/>
+          <w:szCs w:val="21"/>
+        </w:rPr>
+        <w:t xml:space="preserve">methods, the </w:t>
+      </w:r>
+      <w:r>
+        <w:rPr>
+          <w:rFonts w:eastAsiaTheme="minorEastAsia" w:cs="Times New Roman"/>
+          <w:color w:val="000000" w:themeColor="text1"/>
+          <w:szCs w:val="21"/>
+        </w:rPr>
+        <w:t>pattern and structure</w:t>
+      </w:r>
+      <w:r>
+        <w:rPr>
+          <w:rFonts w:eastAsiaTheme="minorEastAsia" w:cs="Times New Roman"/>
+          <w:color w:val="000000" w:themeColor="text1"/>
+          <w:szCs w:val="21"/>
+        </w:rPr>
+        <w:t xml:space="preserve"> of data will be lost.</w:t>
+      </w:r>
+      <w:r>
+        <w:rPr>
+          <w:rFonts w:eastAsiaTheme="minorEastAsia" w:cs="Times New Roman"/>
+          <w:color w:val="000000" w:themeColor="text1"/>
+          <w:szCs w:val="21"/>
+        </w:rPr>
+        <w:t xml:space="preserve"> The preprocessing method I used is to keep the true signal and characteristics of the data</w:t>
+      </w:r>
+      <w:r>
+        <w:rPr>
+          <w:rFonts w:eastAsiaTheme="minorEastAsia" w:cs="Times New Roman"/>
+          <w:color w:val="000000" w:themeColor="text1"/>
+          <w:szCs w:val="21"/>
+        </w:rPr>
+        <w:t xml:space="preserve"> in the time series.</w:t>
+      </w:r>
+    </w:p>
+    <w:p>
+      <w:pPr>
+        <w:rPr>
+          <w:rFonts w:eastAsiaTheme="minorEastAsia" w:cs="Times New Roman"/>
+          <w:color w:val="000000" w:themeColor="text1"/>
+          <w:szCs w:val="21"/>
+        </w:rPr>
       </w:pPr>
       <w:r>
         <w:rPr>
@@ -7170,106 +7347,584 @@
           <w:color w:val="000000" w:themeColor="text1"/>
           <w:szCs w:val="21"/>
         </w:rPr>
-        <w:t>F</w:t>
-      </w:r>
-      <w:r>
-        <w:rPr>
-          <w:rFonts w:eastAsiaTheme="minorEastAsia" w:cs="Times New Roman"/>
-          <w:color w:val="000000" w:themeColor="text1"/>
-          <w:szCs w:val="21"/>
-        </w:rPr>
-        <w:t xml:space="preserve">rom the </w:t>
-      </w:r>
-      <w:r>
-        <w:rPr>
-          <w:rFonts w:eastAsiaTheme="minorEastAsia" w:cs="Times New Roman"/>
-          <w:color w:val="000000" w:themeColor="text1"/>
-          <w:szCs w:val="21"/>
-        </w:rPr>
-        <w:t>histograms shown, we would like to see my segmenting according to activities work. The Acceleration and angular velocity are fitted in normal distribution</w:t>
-      </w:r>
-      <w:r>
-        <w:rPr>
-          <w:rFonts w:eastAsiaTheme="minorEastAsia" w:cs="Times New Roman"/>
-          <w:color w:val="000000" w:themeColor="text1"/>
-          <w:szCs w:val="21"/>
-        </w:rPr>
-        <w:t xml:space="preserve">. According to the </w:t>
-      </w:r>
-      <w:r>
-        <w:rPr>
-          <w:rFonts w:eastAsiaTheme="minorEastAsia" w:cs="Times New Roman"/>
-          <w:color w:val="000000" w:themeColor="text1"/>
-          <w:szCs w:val="21"/>
-        </w:rPr>
-        <w:t xml:space="preserve">box plots of activity = 1 and activity = 0, there are many outliers analyzed by a static method. In this </w:t>
-      </w:r>
-      <w:proofErr w:type="gramStart"/>
-      <w:r>
-        <w:rPr>
-          <w:rFonts w:eastAsiaTheme="minorEastAsia" w:cs="Times New Roman"/>
-          <w:color w:val="000000" w:themeColor="text1"/>
-          <w:szCs w:val="21"/>
-        </w:rPr>
-        <w:t>case ,</w:t>
-      </w:r>
-      <w:proofErr w:type="gramEnd"/>
-      <w:r>
-        <w:rPr>
-          <w:rFonts w:eastAsiaTheme="minorEastAsia" w:cs="Times New Roman"/>
-          <w:color w:val="000000" w:themeColor="text1"/>
-          <w:szCs w:val="21"/>
-        </w:rPr>
-        <w:t xml:space="preserve"> the dynamic method</w:t>
-      </w:r>
-      <w:r>
-        <w:rPr>
-          <w:rFonts w:eastAsiaTheme="minorEastAsia" w:cs="Times New Roman"/>
-          <w:color w:val="000000" w:themeColor="text1"/>
-          <w:szCs w:val="21"/>
-        </w:rPr>
-        <w:t>s</w:t>
-      </w:r>
-      <w:r>
-        <w:rPr>
-          <w:rFonts w:eastAsiaTheme="minorEastAsia" w:cs="Times New Roman"/>
-          <w:color w:val="000000" w:themeColor="text1"/>
-          <w:szCs w:val="21"/>
-        </w:rPr>
+        <w:t>\</w:t>
+      </w:r>
+    </w:p>
+    <w:p>
+      <w:pPr>
+        <w:pStyle w:val="a5"/>
+        <w:numPr>
+          <w:ilvl w:val="0"/>
+          <w:numId w:val="4"/>
+        </w:numPr>
+        <w:ind w:firstLineChars="0"/>
+        <w:jc w:val="left"/>
+        <w:rPr>
+          <w:b/>
+          <w:bCs/>
+          <w:sz w:val="24"/>
+          <w:szCs w:val="24"/>
+        </w:rPr>
+      </w:pPr>
+      <w:r>
+        <w:rPr>
+          <w:b/>
+          <w:bCs/>
+          <w:sz w:val="24"/>
+          <w:szCs w:val="24"/>
+        </w:rPr>
+        <w:lastRenderedPageBreak/>
+        <w:t>Product Overview</w:t>
+      </w:r>
+    </w:p>
+    <w:p>
+      <w:pPr>
+        <w:pStyle w:val="a5"/>
+        <w:ind w:left="360" w:firstLineChars="0" w:firstLine="0"/>
+        <w:jc w:val="left"/>
+        <w:rPr>
+          <w:rFonts w:eastAsiaTheme="minorEastAsia"/>
+          <w:b/>
+          <w:bCs/>
+          <w:sz w:val="24"/>
+          <w:szCs w:val="24"/>
+        </w:rPr>
+      </w:pPr>
+    </w:p>
+    <w:p>
+      <w:pPr>
+        <w:jc w:val="left"/>
+      </w:pPr>
+      <w:r>
+        <w:t>APP1:</w:t>
+      </w:r>
+    </w:p>
+    <w:p>
+      <w:pPr>
+        <w:jc w:val="left"/>
+      </w:pPr>
+    </w:p>
+    <w:p>
+      <w:r>
+        <w:t xml:space="preserve">The API is used for programmers to access </w:t>
+      </w:r>
+      <w:r>
+        <w:t>the dataset which</w:t>
+      </w:r>
+      <w:r>
+        <w:t xml:space="preserve"> use</w:t>
+      </w:r>
+      <w:r>
+        <w:t>d</w:t>
+      </w:r>
+      <w:r>
+        <w:t xml:space="preserve"> the </w:t>
+      </w:r>
+      <w:r>
+        <w:t>IMU</w:t>
+      </w:r>
+      <w:r>
+        <w:t xml:space="preserve"> (</w:t>
+      </w:r>
+      <w:r>
+        <w:t>inertial measurement unit)</w:t>
+      </w:r>
+      <w:r>
         <w:t xml:space="preserve"> </w:t>
       </w:r>
       <w:r>
-        <w:rPr>
-          <w:rFonts w:eastAsiaTheme="minorEastAsia" w:cs="Times New Roman"/>
-          <w:color w:val="000000" w:themeColor="text1"/>
-          <w:szCs w:val="21"/>
-        </w:rPr>
-        <w:t>such as rolling window and smoothing have more statistics meaning in time series.</w:t>
-      </w:r>
-      <w:r>
-        <w:rPr>
-          <w:rFonts w:eastAsiaTheme="minorEastAsia" w:cs="Times New Roman"/>
-          <w:color w:val="000000" w:themeColor="text1"/>
-          <w:szCs w:val="21"/>
-        </w:rPr>
-        <w:t xml:space="preserve"> If we just replace all the outliers using static</w:t>
-      </w:r>
-      <w:r>
-        <w:rPr>
-          <w:rFonts w:eastAsiaTheme="minorEastAsia" w:cs="Times New Roman"/>
-          <w:color w:val="000000" w:themeColor="text1"/>
-          <w:szCs w:val="21"/>
-        </w:rPr>
+        <w:t xml:space="preserve">to collect </w:t>
+      </w:r>
+      <w:r>
+        <w:t xml:space="preserve">Acceleration and </w:t>
+      </w:r>
+      <w:r>
+        <w:t>A</w:t>
+      </w:r>
+      <w:r>
+        <w:rPr>
+          <w:rFonts w:hint="eastAsia"/>
+        </w:rPr>
+        <w:t>ngular</w:t>
+      </w:r>
+      <w:r>
+        <w:t xml:space="preserve"> velocity</w:t>
+      </w:r>
+      <w:r>
+        <w:t xml:space="preserve"> over </w:t>
+      </w:r>
+      <w:r>
+        <w:t>a period</w:t>
+      </w:r>
+      <w:r>
+        <w:t>.</w:t>
+      </w:r>
+      <w:r>
+        <w:t xml:space="preserve"> Developers could integrate the </w:t>
+      </w:r>
+      <w:r>
+        <w:t>API</w:t>
+      </w:r>
+      <w:r>
+        <w:t xml:space="preserve"> into their own software. The API will allow developers to request and manipulate the dataset effectively. </w:t>
+      </w:r>
+      <w:r>
+        <w:t>The product will concentrate on improving performance and allow users to update in real time. The API can play an important role in many applications</w:t>
+      </w:r>
+      <w:r>
+        <w:t xml:space="preserve"> like mapping software and </w:t>
+      </w:r>
+      <w:r>
+        <w:t>health monitoring</w:t>
+      </w:r>
+      <w:r>
+        <w:t xml:space="preserve"> software on the mobile phone</w:t>
+      </w:r>
+      <w:r>
+        <w:t xml:space="preserve"> because it could </w:t>
+      </w:r>
+      <w:r>
+        <w:t>provide the</w:t>
+      </w:r>
+      <w:r>
         <w:t xml:space="preserve"> </w:t>
       </w:r>
       <w:r>
-        <w:rPr>
-          <w:rFonts w:eastAsiaTheme="minorEastAsia" w:cs="Times New Roman"/>
-          <w:color w:val="000000" w:themeColor="text1"/>
-          <w:szCs w:val="21"/>
-        </w:rPr>
-        <w:t>methods, the shape of data will be lost.</w:t>
-      </w:r>
+        <w:t xml:space="preserve">data basis to </w:t>
+      </w:r>
+      <w:r>
+        <w:t>developers</w:t>
+      </w:r>
+      <w:r>
+        <w:t>. The developers can</w:t>
+      </w:r>
+      <w:r>
+        <w:t xml:space="preserve"> predict the </w:t>
+      </w:r>
+      <w:r>
+        <w:t>speed, routing,</w:t>
+      </w:r>
+      <w:r>
+        <w:t xml:space="preserve"> and location </w:t>
+      </w:r>
+      <w:r>
+        <w:t>of</w:t>
+      </w:r>
+      <w:r>
+        <w:t xml:space="preserve"> the</w:t>
+      </w:r>
+      <w:r>
+        <w:t xml:space="preserve"> user </w:t>
+      </w:r>
+      <w:r>
+        <w:t>over a certain time</w:t>
+      </w:r>
+      <w:r>
+        <w:t xml:space="preserve">. </w:t>
+      </w:r>
+    </w:p>
+    <w:p>
+      <w:pPr>
+        <w:jc w:val="left"/>
+        <w:rPr>
+          <w:rFonts w:eastAsiaTheme="minorEastAsia"/>
+        </w:rPr>
+      </w:pPr>
+    </w:p>
+    <w:p>
+      <w:pPr>
+        <w:jc w:val="left"/>
+        <w:rPr>
+          <w:rFonts w:eastAsiaTheme="minorEastAsia"/>
+        </w:rPr>
+      </w:pPr>
+      <w:r>
+        <w:rPr>
+          <w:rFonts w:eastAsiaTheme="minorEastAsia" w:hint="eastAsia"/>
+        </w:rPr>
+        <w:t>Ap</w:t>
+      </w:r>
+      <w:r>
+        <w:rPr>
+          <w:rFonts w:eastAsiaTheme="minorEastAsia"/>
+        </w:rPr>
+        <w:t>p2:</w:t>
+      </w:r>
+    </w:p>
+    <w:p>
+      <w:pPr>
+        <w:jc w:val="left"/>
+        <w:rPr>
+          <w:rFonts w:eastAsiaTheme="minorEastAsia"/>
+        </w:rPr>
+      </w:pPr>
+    </w:p>
+    <w:p>
+      <w:pPr>
+        <w:rPr>
+          <w:rFonts w:eastAsiaTheme="minorEastAsia"/>
+        </w:rPr>
+      </w:pPr>
+      <w:r>
+        <w:rPr>
+          <w:rFonts w:eastAsiaTheme="minorEastAsia" w:hint="eastAsia"/>
+        </w:rPr>
+        <w:t>T</w:t>
+      </w:r>
+      <w:r>
+        <w:rPr>
+          <w:rFonts w:eastAsiaTheme="minorEastAsia"/>
+        </w:rPr>
+        <w:t xml:space="preserve">he App2 will deploy a machine learning model according to the acceleration and rotation speed in the dataset </w:t>
+      </w:r>
+      <w:r>
+        <w:rPr>
+          <w:rFonts w:eastAsiaTheme="minorEastAsia"/>
+        </w:rPr>
+        <w:t xml:space="preserve">by App1 </w:t>
+      </w:r>
+      <w:r>
+        <w:rPr>
+          <w:rFonts w:eastAsiaTheme="minorEastAsia"/>
+        </w:rPr>
+        <w:t xml:space="preserve">to predict </w:t>
+      </w:r>
+      <w:r>
+        <w:rPr>
+          <w:rFonts w:eastAsiaTheme="minorEastAsia"/>
+        </w:rPr>
+        <w:t>whether</w:t>
+      </w:r>
+      <w:r>
+        <w:rPr>
+          <w:rFonts w:eastAsiaTheme="minorEastAsia"/>
+        </w:rPr>
+        <w:t xml:space="preserve"> a person is moving. </w:t>
+      </w:r>
+      <w:r>
+        <w:rPr>
+          <w:rFonts w:eastAsiaTheme="minorEastAsia"/>
+        </w:rPr>
+        <w:t>T</w:t>
+      </w:r>
+      <w:r>
+        <w:rPr>
+          <w:rFonts w:eastAsiaTheme="minorEastAsia"/>
+        </w:rPr>
+        <w:t xml:space="preserve">he model will also predict the </w:t>
+      </w:r>
+      <w:r>
+        <w:rPr>
+          <w:rFonts w:eastAsiaTheme="minorEastAsia"/>
+        </w:rPr>
+        <w:t xml:space="preserve">speed, rotation angel </w:t>
+      </w:r>
+      <w:r>
+        <w:rPr>
+          <w:rFonts w:eastAsiaTheme="minorEastAsia"/>
+        </w:rPr>
+        <w:t xml:space="preserve">and </w:t>
+      </w:r>
+      <w:r>
+        <w:rPr>
+          <w:rFonts w:eastAsiaTheme="minorEastAsia"/>
+        </w:rPr>
+        <w:t xml:space="preserve">moving </w:t>
+      </w:r>
+      <w:r>
+        <w:rPr>
+          <w:rFonts w:eastAsiaTheme="minorEastAsia"/>
+        </w:rPr>
+        <w:t xml:space="preserve">routing of a person if they are </w:t>
+      </w:r>
+      <w:r>
+        <w:rPr>
+          <w:rFonts w:eastAsiaTheme="minorEastAsia"/>
+        </w:rPr>
+        <w:t>walking.</w:t>
+      </w:r>
+      <w:r>
+        <w:rPr>
+          <w:rFonts w:eastAsiaTheme="minorEastAsia"/>
+        </w:rPr>
+        <w:t xml:space="preserve"> </w:t>
+      </w:r>
+      <w:r>
+        <w:rPr>
+          <w:rFonts w:eastAsiaTheme="minorEastAsia"/>
+        </w:rPr>
+        <w:t>To</w:t>
+      </w:r>
+      <w:r>
+        <w:rPr>
+          <w:rFonts w:eastAsiaTheme="minorEastAsia"/>
+        </w:rPr>
+        <w:t xml:space="preserve"> give a detailed description </w:t>
+      </w:r>
+      <w:r>
+        <w:rPr>
+          <w:rFonts w:eastAsiaTheme="minorEastAsia"/>
+        </w:rPr>
+        <w:t>of the routing, the moving trajectory</w:t>
+      </w:r>
+      <w:r>
+        <w:rPr>
+          <w:rFonts w:eastAsiaTheme="minorEastAsia"/>
+        </w:rPr>
+        <w:t xml:space="preserve"> of a person moving will be visualized on </w:t>
+      </w:r>
+      <w:r>
+        <w:rPr>
+          <w:rFonts w:eastAsiaTheme="minorEastAsia"/>
+        </w:rPr>
+        <w:t xml:space="preserve">a </w:t>
+      </w:r>
+      <w:r>
+        <w:rPr>
+          <w:rFonts w:eastAsiaTheme="minorEastAsia"/>
+        </w:rPr>
+        <w:t>3-D s</w:t>
+      </w:r>
+      <w:r>
+        <w:rPr>
+          <w:rFonts w:eastAsiaTheme="minorEastAsia"/>
+        </w:rPr>
+        <w:t>patial</w:t>
+      </w:r>
+      <w:r>
+        <w:rPr>
+          <w:rFonts w:eastAsiaTheme="minorEastAsia"/>
+        </w:rPr>
+        <w:t xml:space="preserve"> </w:t>
+      </w:r>
+      <w:r>
+        <w:rPr>
+          <w:rFonts w:eastAsiaTheme="minorEastAsia"/>
+        </w:rPr>
+        <w:t>map.</w:t>
+      </w:r>
+      <w:r>
+        <w:rPr>
+          <w:rFonts w:eastAsiaTheme="minorEastAsia"/>
+        </w:rPr>
+        <w:t xml:space="preserve"> The predicted </w:t>
+      </w:r>
+      <w:r>
+        <w:rPr>
+          <w:rFonts w:eastAsiaTheme="minorEastAsia"/>
+        </w:rPr>
+        <w:t>results (</w:t>
+      </w:r>
+      <w:r>
+        <w:rPr>
+          <w:rFonts w:eastAsiaTheme="minorEastAsia"/>
+        </w:rPr>
+        <w:t>speed and rotation angle)</w:t>
+      </w:r>
+      <w:r>
+        <w:rPr>
+          <w:rFonts w:eastAsiaTheme="minorEastAsia"/>
+        </w:rPr>
+        <w:t xml:space="preserve"> will </w:t>
+      </w:r>
+      <w:r>
+        <w:rPr>
+          <w:rFonts w:eastAsiaTheme="minorEastAsia"/>
+        </w:rPr>
+        <w:t>be exported</w:t>
+      </w:r>
+      <w:r>
+        <w:rPr>
+          <w:rFonts w:eastAsiaTheme="minorEastAsia"/>
+        </w:rPr>
+        <w:t xml:space="preserve"> as csv also.</w:t>
+      </w:r>
+      <w:r>
+        <w:rPr>
+          <w:rFonts w:eastAsiaTheme="minorEastAsia"/>
+        </w:rPr>
+        <w:t xml:space="preserve"> </w:t>
+      </w:r>
+      <w:r>
+        <w:rPr>
+          <w:rFonts w:eastAsiaTheme="minorEastAsia"/>
+        </w:rPr>
+        <w:t>The App2 will concentrate on how to</w:t>
+      </w:r>
+      <w:r>
+        <w:rPr>
+          <w:rFonts w:eastAsiaTheme="minorEastAsia"/>
+        </w:rPr>
+        <w:t xml:space="preserve"> demonstrate these data to users with visual impact and</w:t>
+      </w:r>
+      <w:r>
+        <w:rPr>
+          <w:rFonts w:eastAsiaTheme="minorEastAsia"/>
+        </w:rPr>
+        <w:t xml:space="preserve"> design a </w:t>
+      </w:r>
+      <w:r>
+        <w:rPr>
+          <w:rFonts w:eastAsiaTheme="minorEastAsia"/>
+        </w:rPr>
+        <w:t>user-friendly</w:t>
+      </w:r>
+      <w:r>
+        <w:rPr>
+          <w:rFonts w:eastAsiaTheme="minorEastAsia"/>
+        </w:rPr>
+        <w:t xml:space="preserve"> </w:t>
+      </w:r>
+      <w:r>
+        <w:rPr>
+          <w:rFonts w:eastAsiaTheme="minorEastAsia"/>
+        </w:rPr>
+        <w:t>interface</w:t>
+      </w:r>
+      <w:r>
+        <w:rPr>
+          <w:rFonts w:eastAsiaTheme="minorEastAsia"/>
+        </w:rPr>
+        <w:t xml:space="preserve"> especially for somebody who does not have prior programming knowledge</w:t>
+      </w:r>
+      <w:r>
+        <w:rPr>
+          <w:rFonts w:eastAsiaTheme="minorEastAsia"/>
+        </w:rPr>
+        <w:t xml:space="preserve"> and physics knowledge</w:t>
+      </w:r>
+      <w:r>
+        <w:rPr>
+          <w:rFonts w:eastAsiaTheme="minorEastAsia"/>
+        </w:rPr>
+        <w:t>.</w:t>
+      </w:r>
+      <w:r>
+        <w:rPr>
+          <w:rFonts w:eastAsiaTheme="minorEastAsia"/>
+        </w:rPr>
+        <w:t xml:space="preserve"> The App2 </w:t>
+      </w:r>
+      <w:r>
+        <w:rPr>
+          <w:rFonts w:eastAsiaTheme="minorEastAsia"/>
+        </w:rPr>
+        <w:t>aims to</w:t>
+      </w:r>
+      <w:r>
+        <w:rPr>
+          <w:rFonts w:eastAsiaTheme="minorEastAsia"/>
+        </w:rPr>
+        <w:t xml:space="preserve"> assist</w:t>
+      </w:r>
+      <w:r>
+        <w:rPr>
+          <w:rFonts w:eastAsiaTheme="minorEastAsia"/>
+        </w:rPr>
+        <w:t xml:space="preserve"> </w:t>
+      </w:r>
+      <w:r>
+        <w:rPr>
+          <w:rFonts w:eastAsiaTheme="minorEastAsia"/>
+        </w:rPr>
+        <w:t>individual athletes or sports teams</w:t>
+      </w:r>
+      <w:r>
+        <w:rPr>
+          <w:rFonts w:eastAsiaTheme="minorEastAsia"/>
+        </w:rPr>
+        <w:t xml:space="preserve"> to evaluate their performance when they are</w:t>
+      </w:r>
+      <w:r>
+        <w:rPr>
+          <w:rFonts w:eastAsiaTheme="minorEastAsia"/>
+        </w:rPr>
+        <w:t xml:space="preserve"> moving. The trainer can collect athletes’ acceleration</w:t>
+      </w:r>
+      <w:r>
+        <w:rPr>
+          <w:rFonts w:eastAsiaTheme="minorEastAsia"/>
+        </w:rPr>
+        <w:t xml:space="preserve"> and </w:t>
+      </w:r>
+      <w:r>
+        <w:rPr>
+          <w:rFonts w:eastAsiaTheme="minorEastAsia"/>
+        </w:rPr>
+        <w:t xml:space="preserve">angular speed </w:t>
+      </w:r>
+      <w:r>
+        <w:rPr>
+          <w:rFonts w:eastAsiaTheme="minorEastAsia"/>
+        </w:rPr>
+        <w:t xml:space="preserve">by IMU </w:t>
+      </w:r>
+      <w:r>
+        <w:rPr>
+          <w:rFonts w:eastAsiaTheme="minorEastAsia"/>
+        </w:rPr>
+        <w:t xml:space="preserve">to draw player performance statistics </w:t>
+      </w:r>
+      <w:r>
+        <w:rPr>
+          <w:rFonts w:eastAsiaTheme="minorEastAsia"/>
+        </w:rPr>
+        <w:t xml:space="preserve">through the App2 </w:t>
+      </w:r>
+      <w:r>
+        <w:rPr>
+          <w:rFonts w:eastAsiaTheme="minorEastAsia"/>
+        </w:rPr>
+        <w:t>and help athletes to train or perform better</w:t>
+      </w:r>
+      <w:r>
+        <w:rPr>
+          <w:rFonts w:eastAsiaTheme="minorEastAsia"/>
+        </w:rPr>
+        <w:t xml:space="preserve"> in the competition</w:t>
+      </w:r>
+      <w:r>
+        <w:rPr>
+          <w:rFonts w:eastAsiaTheme="minorEastAsia"/>
+        </w:rPr>
+        <w:t>.</w:t>
+      </w:r>
+    </w:p>
+    <w:p>
+      <w:pPr>
+        <w:jc w:val="left"/>
+        <w:rPr>
+          <w:rFonts w:eastAsiaTheme="minorEastAsia"/>
+        </w:rPr>
+      </w:pPr>
+    </w:p>
+    <w:p>
+      <w:pPr>
+        <w:jc w:val="left"/>
+        <w:rPr>
+          <w:rFonts w:eastAsiaTheme="minorEastAsia" w:hint="eastAsia"/>
+          <w:b/>
+          <w:bCs/>
+          <w:sz w:val="24"/>
+          <w:szCs w:val="24"/>
+        </w:rPr>
+      </w:pPr>
+    </w:p>
+    <w:p>
+      <w:pPr>
+        <w:rPr>
+          <w:rFonts w:eastAsiaTheme="minorEastAsia" w:hint="eastAsia"/>
+        </w:rPr>
+      </w:pPr>
+    </w:p>
+    <w:p>
+      <w:pPr>
+        <w:rPr>
+          <w:rFonts w:eastAsiaTheme="minorEastAsia" w:cs="Times New Roman" w:hint="eastAsia"/>
+          <w:color w:val="000000" w:themeColor="text1"/>
+          <w:szCs w:val="21"/>
+        </w:rPr>
+      </w:pPr>
     </w:p>
     <w:sectPr>
       <w:pgSz w:w="11906" w:h="16838"/>

</xml_diff>

<commit_message>
Change the format of documents
</commit_message>
<xml_diff>
--- a/src/coursework1/coursework1.docx
+++ b/src/coursework1/coursework1.docx
@@ -188,7 +188,7 @@
       <w:pPr>
         <w:jc w:val="left"/>
         <w:rPr>
-          <w:rFonts w:eastAsiaTheme="minorEastAsia" w:hint="eastAsia"/>
+          <w:rFonts w:eastAsiaTheme="minorEastAsia"/>
         </w:rPr>
       </w:pPr>
     </w:p>
@@ -348,7 +348,7 @@
         <w:ind w:firstLineChars="400" w:firstLine="840"/>
         <w:jc w:val="left"/>
         <w:rPr>
-          <w:rFonts w:eastAsiaTheme="minorEastAsia" w:hint="eastAsia"/>
+          <w:rFonts w:eastAsiaTheme="minorEastAsia"/>
         </w:rPr>
       </w:pPr>
     </w:p>
@@ -556,91 +556,91 @@
     <w:p>
       <w:pPr>
         <w:rPr>
-          <w:rFonts w:eastAsiaTheme="minorEastAsia" w:hint="eastAsia"/>
-        </w:rPr>
-      </w:pPr>
-    </w:p>
-    <w:p>
-      <w:pPr>
-        <w:rPr>
-          <w:rFonts w:eastAsiaTheme="minorEastAsia"/>
-        </w:rPr>
-      </w:pPr>
-    </w:p>
-    <w:p>
-      <w:pPr>
-        <w:rPr>
-          <w:rFonts w:eastAsiaTheme="minorEastAsia"/>
-        </w:rPr>
-      </w:pPr>
-    </w:p>
-    <w:p>
-      <w:pPr>
-        <w:rPr>
-          <w:rFonts w:eastAsiaTheme="minorEastAsia"/>
-        </w:rPr>
-      </w:pPr>
-    </w:p>
-    <w:p>
-      <w:pPr>
-        <w:rPr>
-          <w:rFonts w:eastAsiaTheme="minorEastAsia"/>
-        </w:rPr>
-      </w:pPr>
-    </w:p>
-    <w:p>
-      <w:pPr>
-        <w:rPr>
-          <w:rFonts w:eastAsiaTheme="minorEastAsia"/>
-        </w:rPr>
-      </w:pPr>
-    </w:p>
-    <w:p>
-      <w:pPr>
-        <w:rPr>
-          <w:rFonts w:eastAsiaTheme="minorEastAsia"/>
-        </w:rPr>
-      </w:pPr>
-    </w:p>
-    <w:p>
-      <w:pPr>
-        <w:rPr>
-          <w:rFonts w:eastAsiaTheme="minorEastAsia"/>
-        </w:rPr>
-      </w:pPr>
-    </w:p>
-    <w:p>
-      <w:pPr>
-        <w:rPr>
-          <w:rFonts w:eastAsiaTheme="minorEastAsia"/>
-        </w:rPr>
-      </w:pPr>
-    </w:p>
-    <w:p>
-      <w:pPr>
-        <w:rPr>
-          <w:rFonts w:eastAsiaTheme="minorEastAsia"/>
-        </w:rPr>
-      </w:pPr>
-    </w:p>
-    <w:p>
-      <w:pPr>
-        <w:rPr>
-          <w:rFonts w:eastAsiaTheme="minorEastAsia"/>
-        </w:rPr>
-      </w:pPr>
-    </w:p>
-    <w:p>
-      <w:pPr>
-        <w:rPr>
-          <w:rFonts w:eastAsiaTheme="minorEastAsia"/>
-        </w:rPr>
-      </w:pPr>
-    </w:p>
-    <w:p>
-      <w:pPr>
-        <w:rPr>
-          <w:rFonts w:eastAsiaTheme="minorEastAsia" w:hint="eastAsia"/>
+          <w:rFonts w:eastAsiaTheme="minorEastAsia"/>
+        </w:rPr>
+      </w:pPr>
+    </w:p>
+    <w:p>
+      <w:pPr>
+        <w:rPr>
+          <w:rFonts w:eastAsiaTheme="minorEastAsia"/>
+        </w:rPr>
+      </w:pPr>
+    </w:p>
+    <w:p>
+      <w:pPr>
+        <w:rPr>
+          <w:rFonts w:eastAsiaTheme="minorEastAsia"/>
+        </w:rPr>
+      </w:pPr>
+    </w:p>
+    <w:p>
+      <w:pPr>
+        <w:rPr>
+          <w:rFonts w:eastAsiaTheme="minorEastAsia"/>
+        </w:rPr>
+      </w:pPr>
+    </w:p>
+    <w:p>
+      <w:pPr>
+        <w:rPr>
+          <w:rFonts w:eastAsiaTheme="minorEastAsia"/>
+        </w:rPr>
+      </w:pPr>
+    </w:p>
+    <w:p>
+      <w:pPr>
+        <w:rPr>
+          <w:rFonts w:eastAsiaTheme="minorEastAsia"/>
+        </w:rPr>
+      </w:pPr>
+    </w:p>
+    <w:p>
+      <w:pPr>
+        <w:rPr>
+          <w:rFonts w:eastAsiaTheme="minorEastAsia"/>
+        </w:rPr>
+      </w:pPr>
+    </w:p>
+    <w:p>
+      <w:pPr>
+        <w:rPr>
+          <w:rFonts w:eastAsiaTheme="minorEastAsia"/>
+        </w:rPr>
+      </w:pPr>
+    </w:p>
+    <w:p>
+      <w:pPr>
+        <w:rPr>
+          <w:rFonts w:eastAsiaTheme="minorEastAsia"/>
+        </w:rPr>
+      </w:pPr>
+    </w:p>
+    <w:p>
+      <w:pPr>
+        <w:rPr>
+          <w:rFonts w:eastAsiaTheme="minorEastAsia"/>
+        </w:rPr>
+      </w:pPr>
+    </w:p>
+    <w:p>
+      <w:pPr>
+        <w:rPr>
+          <w:rFonts w:eastAsiaTheme="minorEastAsia"/>
+        </w:rPr>
+      </w:pPr>
+    </w:p>
+    <w:p>
+      <w:pPr>
+        <w:rPr>
+          <w:rFonts w:eastAsiaTheme="minorEastAsia"/>
+        </w:rPr>
+      </w:pPr>
+    </w:p>
+    <w:p>
+      <w:pPr>
+        <w:rPr>
+          <w:rFonts w:eastAsiaTheme="minorEastAsia"/>
         </w:rPr>
       </w:pPr>
     </w:p>
@@ -3914,14 +3914,7 @@
           <w:rFonts w:eastAsiaTheme="minorEastAsia" w:cs="Times New Roman"/>
           <w:szCs w:val="21"/>
         </w:rPr>
-        <w:t xml:space="preserve">points to keep the time series continuously. Similarly with 1.2e), the </w:t>
-      </w:r>
-      <w:r>
-        <w:rPr>
-          <w:rFonts w:eastAsiaTheme="minorEastAsia" w:cs="Times New Roman"/>
-          <w:szCs w:val="21"/>
-        </w:rPr>
-        <w:t>‘</w:t>
+        <w:t>points to keep the time series continuously. Similarly with 1.2e), the ‘</w:t>
       </w:r>
       <w:r>
         <w:rPr>
@@ -3936,21 +3929,227 @@
           <w:rFonts w:eastAsiaTheme="minorEastAsia" w:cs="Times New Roman"/>
           <w:szCs w:val="21"/>
         </w:rPr>
+        <w:t>’ will also get 2 lists: ‘</w:t>
+      </w:r>
+      <w:r>
+        <w:rPr>
+          <w:rFonts w:eastAsiaTheme="minorEastAsia" w:cs="Times New Roman"/>
+          <w:color w:val="0070C0"/>
+          <w:szCs w:val="21"/>
+        </w:rPr>
+        <w:t>list</w:t>
+      </w:r>
+      <w:r>
+        <w:rPr>
+          <w:rFonts w:eastAsiaTheme="minorEastAsia" w:cs="Times New Roman"/>
+          <w:color w:val="0070C0"/>
+          <w:szCs w:val="21"/>
+        </w:rPr>
+        <w:t>_of_difference</w:t>
+      </w:r>
+      <w:r>
+        <w:rPr>
+          <w:rFonts w:eastAsiaTheme="minorEastAsia" w:cs="Times New Roman"/>
+          <w:szCs w:val="21"/>
+        </w:rPr>
+        <w:t>’ and ‘</w:t>
+      </w:r>
+      <w:r>
+        <w:rPr>
+          <w:rFonts w:eastAsiaTheme="minorEastAsia" w:cs="Times New Roman"/>
+          <w:color w:val="0070C0"/>
+          <w:szCs w:val="21"/>
+        </w:rPr>
+        <w:t>b</w:t>
+      </w:r>
+      <w:r>
+        <w:rPr>
+          <w:rFonts w:eastAsiaTheme="minorEastAsia" w:cs="Times New Roman"/>
+          <w:color w:val="0070C0"/>
+          <w:szCs w:val="21"/>
+        </w:rPr>
+        <w:t>reaking</w:t>
+      </w:r>
+      <w:r>
+        <w:rPr>
+          <w:rFonts w:eastAsiaTheme="minorEastAsia" w:cs="Times New Roman"/>
+          <w:color w:val="0070C0"/>
+          <w:szCs w:val="21"/>
+        </w:rPr>
+        <w:t>_point_index</w:t>
+      </w:r>
+      <w:r>
+        <w:rPr>
+          <w:rFonts w:eastAsiaTheme="minorEastAsia" w:cs="Times New Roman"/>
+          <w:szCs w:val="21"/>
+        </w:rPr>
+        <w:t xml:space="preserve">’ through </w:t>
+      </w:r>
+      <w:r>
+        <w:rPr>
+          <w:rFonts w:eastAsiaTheme="minorEastAsia" w:cs="Times New Roman"/>
+          <w:szCs w:val="21"/>
+        </w:rPr>
+        <w:t>the</w:t>
+      </w:r>
+      <w:r>
+        <w:rPr>
+          <w:rFonts w:eastAsiaTheme="minorEastAsia" w:cs="Times New Roman"/>
+          <w:szCs w:val="21"/>
+        </w:rPr>
+        <w:t xml:space="preserve"> function ‘</w:t>
+      </w:r>
+      <w:r>
+        <w:rPr>
+          <w:rFonts w:eastAsiaTheme="minorEastAsia" w:cs="Times New Roman"/>
+          <w:color w:val="0070C0"/>
+          <w:szCs w:val="21"/>
+        </w:rPr>
+        <w:t>breaking</w:t>
+      </w:r>
+      <w:r>
+        <w:rPr>
+          <w:rFonts w:eastAsiaTheme="minorEastAsia" w:cs="Times New Roman"/>
+          <w:color w:val="0070C0"/>
+          <w:szCs w:val="21"/>
+        </w:rPr>
+        <w:t>_</w:t>
+      </w:r>
+      <w:r>
+        <w:rPr>
+          <w:rFonts w:eastAsiaTheme="minorEastAsia" w:cs="Times New Roman"/>
+          <w:color w:val="0070C0"/>
+          <w:szCs w:val="21"/>
+        </w:rPr>
+        <w:t>point</w:t>
+      </w:r>
+      <w:r>
+        <w:rPr>
+          <w:rFonts w:eastAsiaTheme="minorEastAsia" w:cs="Times New Roman"/>
+          <w:color w:val="0070C0"/>
+          <w:szCs w:val="21"/>
+        </w:rPr>
+        <w:t>_</w:t>
+      </w:r>
+      <w:r>
+        <w:rPr>
+          <w:rFonts w:eastAsiaTheme="minorEastAsia" w:cs="Times New Roman"/>
+          <w:color w:val="0070C0"/>
+          <w:szCs w:val="21"/>
+        </w:rPr>
+        <w:t>detection</w:t>
+      </w:r>
+      <w:r>
+        <w:rPr>
+          <w:rFonts w:eastAsiaTheme="minorEastAsia" w:cs="Times New Roman"/>
+          <w:color w:val="0070C0"/>
+          <w:szCs w:val="21"/>
+        </w:rPr>
         <w:t>’</w:t>
       </w:r>
       <w:r>
         <w:rPr>
           <w:rFonts w:eastAsiaTheme="minorEastAsia" w:cs="Times New Roman"/>
-          <w:szCs w:val="21"/>
-        </w:rPr>
-        <w:t xml:space="preserve"> will also get </w:t>
-      </w:r>
-      <w:r>
-        <w:rPr>
-          <w:rFonts w:eastAsiaTheme="minorEastAsia" w:cs="Times New Roman"/>
-          <w:szCs w:val="21"/>
-        </w:rPr>
-        <w:t>2 lists: ‘</w:t>
+          <w:color w:val="000000" w:themeColor="text1"/>
+          <w:szCs w:val="21"/>
+        </w:rPr>
+        <w:t xml:space="preserve">. </w:t>
+      </w:r>
+      <w:r>
+        <w:rPr>
+          <w:rFonts w:eastAsiaTheme="minorEastAsia" w:cs="Times New Roman"/>
+          <w:color w:val="000000" w:themeColor="text1"/>
+          <w:szCs w:val="21"/>
+        </w:rPr>
+        <w:t xml:space="preserve"> The function will </w:t>
+      </w:r>
+      <w:r>
+        <w:rPr>
+          <w:rFonts w:eastAsiaTheme="minorEastAsia" w:cs="Times New Roman"/>
+          <w:color w:val="000000" w:themeColor="text1"/>
+          <w:szCs w:val="21"/>
+        </w:rPr>
+        <w:t>define</w:t>
+      </w:r>
+      <w:r>
+        <w:rPr>
+          <w:rFonts w:eastAsiaTheme="minorEastAsia" w:cs="Times New Roman"/>
+          <w:color w:val="000000" w:themeColor="text1"/>
+          <w:szCs w:val="21"/>
+        </w:rPr>
+        <w:t xml:space="preserve"> the interpolation points </w:t>
+      </w:r>
+      <w:r>
+        <w:rPr>
+          <w:rFonts w:eastAsiaTheme="minorEastAsia" w:cs="Times New Roman"/>
+          <w:color w:val="000000" w:themeColor="text1"/>
+          <w:szCs w:val="21"/>
+        </w:rPr>
+        <w:t xml:space="preserve">through the 2 </w:t>
+      </w:r>
+      <w:r>
+        <w:rPr>
+          <w:rFonts w:eastAsiaTheme="minorEastAsia" w:cs="Times New Roman"/>
+          <w:color w:val="000000" w:themeColor="text1"/>
+          <w:szCs w:val="21"/>
+        </w:rPr>
+        <w:t>lists and</w:t>
+      </w:r>
+      <w:r>
+        <w:rPr>
+          <w:rFonts w:eastAsiaTheme="minorEastAsia" w:cs="Times New Roman"/>
+          <w:color w:val="000000" w:themeColor="text1"/>
+          <w:szCs w:val="21"/>
+        </w:rPr>
+        <w:t xml:space="preserve"> put the </w:t>
+      </w:r>
+      <w:r>
+        <w:rPr>
+          <w:rFonts w:eastAsiaTheme="minorEastAsia" w:cs="Times New Roman"/>
+          <w:color w:val="000000" w:themeColor="text1"/>
+          <w:szCs w:val="21"/>
+        </w:rPr>
+        <w:t>indices</w:t>
+      </w:r>
+      <w:r>
+        <w:rPr>
+          <w:rFonts w:eastAsiaTheme="minorEastAsia" w:cs="Times New Roman"/>
+          <w:color w:val="000000" w:themeColor="text1"/>
+          <w:szCs w:val="21"/>
+        </w:rPr>
+        <w:t xml:space="preserve"> of</w:t>
+      </w:r>
+      <w:r>
+        <w:rPr>
+          <w:rFonts w:eastAsiaTheme="minorEastAsia" w:cs="Times New Roman"/>
+          <w:color w:val="000000" w:themeColor="text1"/>
+          <w:szCs w:val="21"/>
+        </w:rPr>
+        <w:t xml:space="preserve"> the</w:t>
+      </w:r>
+      <w:r>
+        <w:rPr>
+          <w:rFonts w:eastAsiaTheme="minorEastAsia" w:cs="Times New Roman"/>
+          <w:color w:val="000000" w:themeColor="text1"/>
+          <w:szCs w:val="21"/>
+        </w:rPr>
+        <w:t xml:space="preserve"> p</w:t>
+      </w:r>
+      <w:r>
+        <w:rPr>
+          <w:rFonts w:eastAsiaTheme="minorEastAsia" w:cs="Times New Roman"/>
+          <w:color w:val="000000" w:themeColor="text1"/>
+          <w:szCs w:val="21"/>
+        </w:rPr>
+        <w:t>oints</w:t>
+      </w:r>
+      <w:r>
+        <w:rPr>
+          <w:rFonts w:eastAsiaTheme="minorEastAsia" w:cs="Times New Roman"/>
+          <w:color w:val="000000" w:themeColor="text1"/>
+          <w:szCs w:val="21"/>
+        </w:rPr>
+        <w:t xml:space="preserve"> into the ‘</w:t>
       </w:r>
       <w:r>
         <w:rPr>
@@ -3958,7 +4157,7 @@
           <w:color w:val="0070C0"/>
           <w:szCs w:val="21"/>
         </w:rPr>
-        <w:t>list</w:t>
+        <w:t>list_of_</w:t>
       </w:r>
       <w:r>
         <w:rPr>
@@ -3966,42 +4165,12 @@
           <w:color w:val="0070C0"/>
           <w:szCs w:val="21"/>
         </w:rPr>
-        <w:t>_of_difference</w:t>
-      </w:r>
-      <w:r>
-        <w:rPr>
-          <w:rFonts w:eastAsiaTheme="minorEastAsia" w:cs="Times New Roman"/>
-          <w:szCs w:val="21"/>
-        </w:rPr>
-        <w:t>’ and ‘</w:t>
-      </w:r>
-      <w:r>
-        <w:rPr>
-          <w:rFonts w:eastAsiaTheme="minorEastAsia" w:cs="Times New Roman"/>
-          <w:color w:val="0070C0"/>
-          <w:szCs w:val="21"/>
-        </w:rPr>
-        <w:t>b</w:t>
-      </w:r>
-      <w:r>
-        <w:rPr>
-          <w:rFonts w:eastAsiaTheme="minorEastAsia" w:cs="Times New Roman"/>
-          <w:color w:val="0070C0"/>
-          <w:szCs w:val="21"/>
-        </w:rPr>
-        <w:t>reaking</w:t>
-      </w:r>
-      <w:r>
-        <w:rPr>
-          <w:rFonts w:eastAsiaTheme="minorEastAsia" w:cs="Times New Roman"/>
-          <w:color w:val="0070C0"/>
-          <w:szCs w:val="21"/>
-        </w:rPr>
-        <w:t>_point_index</w:t>
-      </w:r>
-      <w:r>
-        <w:rPr>
-          <w:rFonts w:eastAsiaTheme="minorEastAsia" w:cs="Times New Roman"/>
+        <w:t>interpolation</w:t>
+      </w:r>
+      <w:r>
+        <w:rPr>
+          <w:rFonts w:eastAsiaTheme="minorEastAsia" w:cs="Times New Roman"/>
+          <w:color w:val="000000" w:themeColor="text1"/>
           <w:szCs w:val="21"/>
         </w:rPr>
         <w:t>’</w:t>
@@ -4009,203 +4178,6 @@
       <w:r>
         <w:rPr>
           <w:rFonts w:eastAsiaTheme="minorEastAsia" w:cs="Times New Roman"/>
-          <w:szCs w:val="21"/>
-        </w:rPr>
-        <w:t xml:space="preserve"> through </w:t>
-      </w:r>
-      <w:r>
-        <w:rPr>
-          <w:rFonts w:eastAsiaTheme="minorEastAsia" w:cs="Times New Roman"/>
-          <w:szCs w:val="21"/>
-        </w:rPr>
-        <w:t>the</w:t>
-      </w:r>
-      <w:r>
-        <w:rPr>
-          <w:rFonts w:eastAsiaTheme="minorEastAsia" w:cs="Times New Roman"/>
-          <w:szCs w:val="21"/>
-        </w:rPr>
-        <w:t xml:space="preserve"> function ‘</w:t>
-      </w:r>
-      <w:r>
-        <w:rPr>
-          <w:rFonts w:eastAsiaTheme="minorEastAsia" w:cs="Times New Roman"/>
-          <w:color w:val="0070C0"/>
-          <w:szCs w:val="21"/>
-        </w:rPr>
-        <w:t>breaking</w:t>
-      </w:r>
-      <w:r>
-        <w:rPr>
-          <w:rFonts w:eastAsiaTheme="minorEastAsia" w:cs="Times New Roman"/>
-          <w:color w:val="0070C0"/>
-          <w:szCs w:val="21"/>
-        </w:rPr>
-        <w:t>_</w:t>
-      </w:r>
-      <w:r>
-        <w:rPr>
-          <w:rFonts w:eastAsiaTheme="minorEastAsia" w:cs="Times New Roman"/>
-          <w:color w:val="0070C0"/>
-          <w:szCs w:val="21"/>
-        </w:rPr>
-        <w:t>point</w:t>
-      </w:r>
-      <w:r>
-        <w:rPr>
-          <w:rFonts w:eastAsiaTheme="minorEastAsia" w:cs="Times New Roman"/>
-          <w:color w:val="0070C0"/>
-          <w:szCs w:val="21"/>
-        </w:rPr>
-        <w:t>_</w:t>
-      </w:r>
-      <w:r>
-        <w:rPr>
-          <w:rFonts w:eastAsiaTheme="minorEastAsia" w:cs="Times New Roman"/>
-          <w:color w:val="0070C0"/>
-          <w:szCs w:val="21"/>
-        </w:rPr>
-        <w:t>detection</w:t>
-      </w:r>
-      <w:r>
-        <w:rPr>
-          <w:rFonts w:eastAsiaTheme="minorEastAsia" w:cs="Times New Roman"/>
-          <w:color w:val="0070C0"/>
-          <w:szCs w:val="21"/>
-        </w:rPr>
-        <w:t>’</w:t>
-      </w:r>
-      <w:r>
-        <w:rPr>
-          <w:rFonts w:eastAsiaTheme="minorEastAsia" w:cs="Times New Roman"/>
-          <w:color w:val="000000" w:themeColor="text1"/>
-          <w:szCs w:val="21"/>
-        </w:rPr>
-        <w:t xml:space="preserve">. </w:t>
-      </w:r>
-      <w:r>
-        <w:rPr>
-          <w:rFonts w:eastAsiaTheme="minorEastAsia" w:cs="Times New Roman"/>
-          <w:color w:val="000000" w:themeColor="text1"/>
-          <w:szCs w:val="21"/>
-        </w:rPr>
-        <w:t xml:space="preserve"> The function will </w:t>
-      </w:r>
-      <w:r>
-        <w:rPr>
-          <w:rFonts w:eastAsiaTheme="minorEastAsia" w:cs="Times New Roman"/>
-          <w:color w:val="000000" w:themeColor="text1"/>
-          <w:szCs w:val="21"/>
-        </w:rPr>
-        <w:t>define</w:t>
-      </w:r>
-      <w:r>
-        <w:rPr>
-          <w:rFonts w:eastAsiaTheme="minorEastAsia" w:cs="Times New Roman"/>
-          <w:color w:val="000000" w:themeColor="text1"/>
-          <w:szCs w:val="21"/>
-        </w:rPr>
-        <w:t xml:space="preserve"> the interpolation points </w:t>
-      </w:r>
-      <w:r>
-        <w:rPr>
-          <w:rFonts w:eastAsiaTheme="minorEastAsia" w:cs="Times New Roman"/>
-          <w:color w:val="000000" w:themeColor="text1"/>
-          <w:szCs w:val="21"/>
-        </w:rPr>
-        <w:t xml:space="preserve">through the 2 </w:t>
-      </w:r>
-      <w:r>
-        <w:rPr>
-          <w:rFonts w:eastAsiaTheme="minorEastAsia" w:cs="Times New Roman"/>
-          <w:color w:val="000000" w:themeColor="text1"/>
-          <w:szCs w:val="21"/>
-        </w:rPr>
-        <w:t>lists and</w:t>
-      </w:r>
-      <w:r>
-        <w:rPr>
-          <w:rFonts w:eastAsiaTheme="minorEastAsia" w:cs="Times New Roman"/>
-          <w:color w:val="000000" w:themeColor="text1"/>
-          <w:szCs w:val="21"/>
-        </w:rPr>
-        <w:t xml:space="preserve"> put the </w:t>
-      </w:r>
-      <w:r>
-        <w:rPr>
-          <w:rFonts w:eastAsiaTheme="minorEastAsia" w:cs="Times New Roman"/>
-          <w:color w:val="000000" w:themeColor="text1"/>
-          <w:szCs w:val="21"/>
-        </w:rPr>
-        <w:t>indices</w:t>
-      </w:r>
-      <w:r>
-        <w:rPr>
-          <w:rFonts w:eastAsiaTheme="minorEastAsia" w:cs="Times New Roman"/>
-          <w:color w:val="000000" w:themeColor="text1"/>
-          <w:szCs w:val="21"/>
-        </w:rPr>
-        <w:t xml:space="preserve"> of</w:t>
-      </w:r>
-      <w:r>
-        <w:rPr>
-          <w:rFonts w:eastAsiaTheme="minorEastAsia" w:cs="Times New Roman"/>
-          <w:color w:val="000000" w:themeColor="text1"/>
-          <w:szCs w:val="21"/>
-        </w:rPr>
-        <w:t xml:space="preserve"> the</w:t>
-      </w:r>
-      <w:r>
-        <w:rPr>
-          <w:rFonts w:eastAsiaTheme="minorEastAsia" w:cs="Times New Roman"/>
-          <w:color w:val="000000" w:themeColor="text1"/>
-          <w:szCs w:val="21"/>
-        </w:rPr>
-        <w:t xml:space="preserve"> p</w:t>
-      </w:r>
-      <w:r>
-        <w:rPr>
-          <w:rFonts w:eastAsiaTheme="minorEastAsia" w:cs="Times New Roman"/>
-          <w:color w:val="000000" w:themeColor="text1"/>
-          <w:szCs w:val="21"/>
-        </w:rPr>
-        <w:t>oints</w:t>
-      </w:r>
-      <w:r>
-        <w:rPr>
-          <w:rFonts w:eastAsiaTheme="minorEastAsia" w:cs="Times New Roman"/>
-          <w:color w:val="000000" w:themeColor="text1"/>
-          <w:szCs w:val="21"/>
-        </w:rPr>
-        <w:t xml:space="preserve"> into the ‘</w:t>
-      </w:r>
-      <w:r>
-        <w:rPr>
-          <w:rFonts w:eastAsiaTheme="minorEastAsia" w:cs="Times New Roman"/>
-          <w:color w:val="0070C0"/>
-          <w:szCs w:val="21"/>
-        </w:rPr>
-        <w:t>list_of_</w:t>
-      </w:r>
-      <w:r>
-        <w:rPr>
-          <w:rFonts w:eastAsiaTheme="minorEastAsia" w:cs="Times New Roman"/>
-          <w:color w:val="0070C0"/>
-          <w:szCs w:val="21"/>
-        </w:rPr>
-        <w:t>interpolation</w:t>
-      </w:r>
-      <w:r>
-        <w:rPr>
-          <w:rFonts w:eastAsiaTheme="minorEastAsia" w:cs="Times New Roman"/>
-          <w:color w:val="000000" w:themeColor="text1"/>
-          <w:szCs w:val="21"/>
-        </w:rPr>
-        <w:t>’</w:t>
-      </w:r>
-      <w:r>
-        <w:rPr>
-          <w:rFonts w:eastAsiaTheme="minorEastAsia" w:cs="Times New Roman"/>
           <w:color w:val="000000" w:themeColor="text1"/>
           <w:szCs w:val="21"/>
         </w:rPr>
@@ -4306,15 +4278,7 @@
           <w:color w:val="000000" w:themeColor="text1"/>
           <w:szCs w:val="21"/>
         </w:rPr>
-        <w:t>Piecewise Cubic Hermite Interpolating Polynomial</w:t>
-      </w:r>
-      <w:r>
-        <w:rPr>
-          <w:rFonts w:eastAsiaTheme="minorEastAsia" w:cs="Times New Roman"/>
-          <w:color w:val="000000" w:themeColor="text1"/>
-          <w:szCs w:val="21"/>
-        </w:rPr>
-        <w:t>)</w:t>
+        <w:t>Piecewise Cubic Hermite Interpolating Polynomial)</w:t>
       </w:r>
       <w:r>
         <w:rPr>
@@ -4473,193 +4437,202 @@
         <w:pStyle w:val="a5"/>
         <w:ind w:left="360" w:firstLineChars="0" w:firstLine="0"/>
         <w:rPr>
+          <w:rFonts w:eastAsiaTheme="minorEastAsia" w:cs="Times New Roman"/>
+          <w:i/>
+          <w:iCs/>
+          <w:szCs w:val="21"/>
+        </w:rPr>
+      </w:pPr>
+    </w:p>
+    <w:p>
+      <w:pPr>
+        <w:rPr>
+          <w:rFonts w:eastAsiaTheme="minorEastAsia" w:cs="Times New Roman"/>
+          <w:szCs w:val="21"/>
+        </w:rPr>
+      </w:pPr>
+      <w:r>
+        <w:rPr>
+          <w:rFonts w:eastAsiaTheme="minorEastAsia" w:cs="Times New Roman"/>
+          <w:szCs w:val="21"/>
+        </w:rPr>
+        <w:t>‘</w:t>
+      </w:r>
+      <w:proofErr w:type="spellStart"/>
+      <w:proofErr w:type="gramStart"/>
+      <w:r>
+        <w:rPr>
+          <w:rFonts w:eastAsiaTheme="minorEastAsia" w:cs="Times New Roman"/>
+          <w:color w:val="4472C4" w:themeColor="accent1"/>
+          <w:szCs w:val="21"/>
+        </w:rPr>
+        <w:t>outliers</w:t>
+      </w:r>
+      <w:proofErr w:type="gramEnd"/>
+      <w:r>
+        <w:rPr>
+          <w:rFonts w:eastAsiaTheme="minorEastAsia" w:cs="Times New Roman"/>
+          <w:color w:val="4472C4" w:themeColor="accent1"/>
+          <w:szCs w:val="21"/>
+        </w:rPr>
+        <w:t>_detection</w:t>
+      </w:r>
+      <w:proofErr w:type="spellEnd"/>
+      <w:r>
+        <w:rPr>
+          <w:rFonts w:eastAsiaTheme="minorEastAsia" w:cs="Times New Roman"/>
+          <w:szCs w:val="21"/>
+        </w:rPr>
+        <w:t>’ is the function which uses rolling window to detect outliers.</w:t>
+      </w:r>
+      <w:r>
+        <w:rPr>
+          <w:rFonts w:eastAsiaTheme="minorEastAsia" w:cs="Times New Roman"/>
+          <w:szCs w:val="21"/>
+        </w:rPr>
+        <w:t xml:space="preserve"> </w:t>
+      </w:r>
+      <w:r>
+        <w:rPr>
+          <w:rFonts w:eastAsiaTheme="minorEastAsia" w:cs="Times New Roman" w:hint="eastAsia"/>
+          <w:szCs w:val="21"/>
+        </w:rPr>
+        <w:t>O</w:t>
+      </w:r>
+      <w:r>
+        <w:rPr>
+          <w:rFonts w:eastAsiaTheme="minorEastAsia" w:cs="Times New Roman"/>
+          <w:szCs w:val="21"/>
+        </w:rPr>
+        <w:t>utliers are normal in the time series and extremes are valuable to mark in the time series.</w:t>
+      </w:r>
+      <w:r>
+        <w:rPr>
+          <w:rFonts w:eastAsiaTheme="minorEastAsia" w:cs="Times New Roman" w:hint="eastAsia"/>
+          <w:szCs w:val="21"/>
+        </w:rPr>
+        <w:t xml:space="preserve"> </w:t>
+      </w:r>
+      <w:r>
+        <w:rPr>
+          <w:rFonts w:eastAsiaTheme="minorEastAsia" w:cs="Times New Roman"/>
+          <w:szCs w:val="21"/>
+        </w:rPr>
+        <w:t>Rolling window</w:t>
+      </w:r>
+      <w:r>
+        <w:rPr>
+          <w:rFonts w:eastAsiaTheme="minorEastAsia" w:cs="Times New Roman"/>
+          <w:szCs w:val="21"/>
+        </w:rPr>
+        <w:t xml:space="preserve"> is a method used to detect </w:t>
+      </w:r>
+      <w:r>
+        <w:rPr>
+          <w:rFonts w:eastAsiaTheme="minorEastAsia" w:cs="Times New Roman"/>
+          <w:szCs w:val="21"/>
+        </w:rPr>
+        <w:t>outliers in a time series.</w:t>
+      </w:r>
+      <w:r>
+        <w:rPr>
+          <w:rFonts w:eastAsiaTheme="minorEastAsia" w:cs="Times New Roman"/>
+          <w:szCs w:val="21"/>
+        </w:rPr>
+        <w:t xml:space="preserve"> The window takes a subset of data frame</w:t>
+      </w:r>
+      <w:r>
+        <w:rPr>
+          <w:rFonts w:eastAsiaTheme="minorEastAsia" w:cs="Times New Roman"/>
+          <w:szCs w:val="21"/>
+        </w:rPr>
+        <w:t xml:space="preserve"> with a certain time interval defined by window size</w:t>
+      </w:r>
+      <w:r>
+        <w:rPr>
+          <w:rFonts w:eastAsiaTheme="minorEastAsia" w:cs="Times New Roman"/>
+          <w:szCs w:val="21"/>
+        </w:rPr>
+        <w:t xml:space="preserve"> and detects the outliers according to the standard deviation and mean of the subset. </w:t>
+      </w:r>
+      <w:r>
+        <w:rPr>
+          <w:rFonts w:eastAsiaTheme="minorEastAsia" w:cs="Times New Roman"/>
+          <w:szCs w:val="21"/>
+        </w:rPr>
+        <w:t>The window proceeds with the time series and report the outliers which is higher than the upper bound or lower than the lower bound.</w:t>
+      </w:r>
+      <w:r>
+        <w:rPr>
+          <w:rFonts w:eastAsiaTheme="minorEastAsia" w:cs="Times New Roman"/>
+          <w:szCs w:val="21"/>
+        </w:rPr>
+        <w:t xml:space="preserve"> The upper bound and lower bound are calculated by</w:t>
+      </w:r>
+      <w:r>
+        <w:rPr>
+          <w:rFonts w:eastAsiaTheme="minorEastAsia" w:cs="Times New Roman"/>
+          <w:szCs w:val="21"/>
+        </w:rPr>
+        <w:t xml:space="preserve"> </w:t>
+      </w:r>
+      <w:r>
+        <w:rPr>
+          <w:rFonts w:eastAsiaTheme="minorEastAsia" w:cs="Times New Roman"/>
+          <w:szCs w:val="21"/>
+        </w:rPr>
+        <w:t>the mean of data in subset plus or reduce three times standard deviation of the subset.</w:t>
+      </w:r>
+      <w:r>
+        <w:rPr>
+          <w:rFonts w:eastAsiaTheme="minorEastAsia" w:cs="Times New Roman"/>
+          <w:szCs w:val="21"/>
+        </w:rPr>
+        <w:t xml:space="preserve"> The data will be stored in a dictionary</w:t>
+      </w:r>
+      <w:r>
+        <w:rPr>
+          <w:rFonts w:eastAsiaTheme="minorEastAsia" w:cs="Times New Roman"/>
+          <w:szCs w:val="21"/>
+        </w:rPr>
+        <w:t>. In this case, I do not do anything on the outliers at this stage because the following smoothing steps will take a more reasonable behavior on the outliers.</w:t>
+      </w:r>
+    </w:p>
+    <w:p>
+      <w:pPr>
+        <w:rPr>
+          <w:rFonts w:eastAsiaTheme="minorEastAsia" w:cs="Times New Roman"/>
+          <w:szCs w:val="21"/>
+        </w:rPr>
+      </w:pPr>
+    </w:p>
+    <w:p>
+      <w:pPr>
+        <w:rPr>
+          <w:rFonts w:eastAsiaTheme="minorEastAsia" w:cs="Times New Roman"/>
+          <w:i/>
+          <w:iCs/>
+          <w:szCs w:val="21"/>
+        </w:rPr>
+      </w:pPr>
+      <w:r>
+        <w:rPr>
           <w:rFonts w:eastAsiaTheme="minorEastAsia" w:cs="Times New Roman" w:hint="eastAsia"/>
           <w:i/>
           <w:iCs/>
           <w:szCs w:val="21"/>
         </w:rPr>
-      </w:pPr>
-    </w:p>
-    <w:p>
-      <w:pPr>
-        <w:rPr>
-          <w:rFonts w:eastAsiaTheme="minorEastAsia" w:cs="Times New Roman"/>
-          <w:szCs w:val="21"/>
-        </w:rPr>
-      </w:pPr>
-      <w:r>
-        <w:rPr>
-          <w:rFonts w:eastAsiaTheme="minorEastAsia" w:cs="Times New Roman"/>
-          <w:szCs w:val="21"/>
-        </w:rPr>
-        <w:t>‘</w:t>
-      </w:r>
-      <w:proofErr w:type="spellStart"/>
-      <w:proofErr w:type="gramStart"/>
-      <w:r>
-        <w:rPr>
-          <w:rFonts w:eastAsiaTheme="minorEastAsia" w:cs="Times New Roman"/>
-          <w:color w:val="4472C4" w:themeColor="accent1"/>
-          <w:szCs w:val="21"/>
-        </w:rPr>
-        <w:t>outliers</w:t>
-      </w:r>
-      <w:proofErr w:type="gramEnd"/>
-      <w:r>
-        <w:rPr>
-          <w:rFonts w:eastAsiaTheme="minorEastAsia" w:cs="Times New Roman"/>
-          <w:color w:val="4472C4" w:themeColor="accent1"/>
-          <w:szCs w:val="21"/>
-        </w:rPr>
-        <w:t>_detection</w:t>
-      </w:r>
-      <w:proofErr w:type="spellEnd"/>
-      <w:r>
-        <w:rPr>
-          <w:rFonts w:eastAsiaTheme="minorEastAsia" w:cs="Times New Roman"/>
-          <w:szCs w:val="21"/>
-        </w:rPr>
-        <w:t>’ is the function which uses rolling window to detect outliers.</w:t>
-      </w:r>
-      <w:r>
-        <w:rPr>
-          <w:rFonts w:eastAsiaTheme="minorEastAsia" w:cs="Times New Roman"/>
-          <w:szCs w:val="21"/>
-        </w:rPr>
-        <w:t xml:space="preserve"> </w:t>
-      </w:r>
-      <w:proofErr w:type="gramStart"/>
-      <w:r>
-        <w:rPr>
-          <w:rFonts w:eastAsiaTheme="minorEastAsia" w:cs="Times New Roman" w:hint="eastAsia"/>
-          <w:szCs w:val="21"/>
-        </w:rPr>
-        <w:t>O</w:t>
-      </w:r>
-      <w:r>
-        <w:rPr>
-          <w:rFonts w:eastAsiaTheme="minorEastAsia" w:cs="Times New Roman"/>
-          <w:szCs w:val="21"/>
-        </w:rPr>
-        <w:t>utliers</w:t>
-      </w:r>
-      <w:proofErr w:type="gramEnd"/>
-      <w:r>
-        <w:rPr>
-          <w:rFonts w:eastAsiaTheme="minorEastAsia" w:cs="Times New Roman"/>
-          <w:szCs w:val="21"/>
-        </w:rPr>
-        <w:t xml:space="preserve"> are normal in the time series and extremes are valuable to mark in the time series.</w:t>
-      </w:r>
-      <w:r>
-        <w:rPr>
-          <w:rFonts w:eastAsiaTheme="minorEastAsia" w:cs="Times New Roman" w:hint="eastAsia"/>
-          <w:szCs w:val="21"/>
-        </w:rPr>
-        <w:t xml:space="preserve"> </w:t>
-      </w:r>
-      <w:r>
-        <w:rPr>
-          <w:rFonts w:eastAsiaTheme="minorEastAsia" w:cs="Times New Roman"/>
-          <w:szCs w:val="21"/>
-        </w:rPr>
-        <w:t>Rolling window</w:t>
-      </w:r>
-      <w:r>
-        <w:rPr>
-          <w:rFonts w:eastAsiaTheme="minorEastAsia" w:cs="Times New Roman"/>
-          <w:szCs w:val="21"/>
-        </w:rPr>
-        <w:t xml:space="preserve"> is a method used to detect </w:t>
-      </w:r>
-      <w:r>
-        <w:rPr>
-          <w:rFonts w:eastAsiaTheme="minorEastAsia" w:cs="Times New Roman"/>
-          <w:szCs w:val="21"/>
-        </w:rPr>
-        <w:t>outliers in a time series.</w:t>
-      </w:r>
-      <w:r>
-        <w:rPr>
-          <w:rFonts w:eastAsiaTheme="minorEastAsia" w:cs="Times New Roman"/>
-          <w:szCs w:val="21"/>
-        </w:rPr>
-        <w:t xml:space="preserve"> The window takes a subset of data frame</w:t>
-      </w:r>
-      <w:r>
-        <w:rPr>
-          <w:rFonts w:eastAsiaTheme="minorEastAsia" w:cs="Times New Roman"/>
-          <w:szCs w:val="21"/>
-        </w:rPr>
-        <w:t xml:space="preserve"> with a certain time interval defined by window size</w:t>
-      </w:r>
-      <w:r>
-        <w:rPr>
-          <w:rFonts w:eastAsiaTheme="minorEastAsia" w:cs="Times New Roman"/>
-          <w:szCs w:val="21"/>
-        </w:rPr>
-        <w:t xml:space="preserve"> and detects the outliers according to the standard deviation and mean of the subset. </w:t>
-      </w:r>
-      <w:r>
-        <w:rPr>
-          <w:rFonts w:eastAsiaTheme="minorEastAsia" w:cs="Times New Roman"/>
-          <w:szCs w:val="21"/>
-        </w:rPr>
-        <w:t>The window proceeds with the time series and report the outliers which is higher than the upper bound or lower than the lower bound.</w:t>
-      </w:r>
-      <w:r>
-        <w:rPr>
-          <w:rFonts w:eastAsiaTheme="minorEastAsia" w:cs="Times New Roman"/>
-          <w:szCs w:val="21"/>
-        </w:rPr>
-        <w:t xml:space="preserve"> The upper bound and lower bound are calculated by</w:t>
-      </w:r>
-      <w:r>
-        <w:rPr>
-          <w:rFonts w:eastAsiaTheme="minorEastAsia" w:cs="Times New Roman"/>
-          <w:szCs w:val="21"/>
-        </w:rPr>
-        <w:t xml:space="preserve"> </w:t>
-      </w:r>
-      <w:r>
-        <w:rPr>
-          <w:rFonts w:eastAsiaTheme="minorEastAsia" w:cs="Times New Roman"/>
-          <w:szCs w:val="21"/>
-        </w:rPr>
-        <w:t>the mean of data in subset plus or reduce three times standard deviation of the subset.</w:t>
-      </w:r>
-      <w:r>
-        <w:rPr>
-          <w:rFonts w:eastAsiaTheme="minorEastAsia" w:cs="Times New Roman"/>
-          <w:szCs w:val="21"/>
-        </w:rPr>
-        <w:t xml:space="preserve"> The data will be stored in a dictionary</w:t>
-      </w:r>
-      <w:r>
-        <w:rPr>
-          <w:rFonts w:eastAsiaTheme="minorEastAsia" w:cs="Times New Roman"/>
-          <w:szCs w:val="21"/>
-        </w:rPr>
-        <w:t>. In this case, I do not do anything on the outliers at this stage because the following smoothing steps will take a more reasonable behavior on the outliers.</w:t>
-      </w:r>
-    </w:p>
-    <w:p>
-      <w:pPr>
-        <w:rPr>
-          <w:rFonts w:eastAsiaTheme="minorEastAsia" w:cs="Times New Roman"/>
-          <w:szCs w:val="21"/>
-        </w:rPr>
-      </w:pPr>
-    </w:p>
-    <w:p>
-      <w:pPr>
+        <w:t>1</w:t>
+      </w:r>
+      <w:r>
         <w:rPr>
           <w:rFonts w:eastAsiaTheme="minorEastAsia" w:cs="Times New Roman"/>
           <w:i/>
           <w:iCs/>
           <w:szCs w:val="21"/>
         </w:rPr>
-      </w:pPr>
+        <w:t xml:space="preserve">.2 h) </w:t>
+      </w:r>
       <w:r>
         <w:rPr>
           <w:rFonts w:eastAsiaTheme="minorEastAsia" w:cs="Times New Roman" w:hint="eastAsia"/>
@@ -4667,7 +4640,7 @@
           <w:iCs/>
           <w:szCs w:val="21"/>
         </w:rPr>
-        <w:t>1</w:t>
+        <w:t>S</w:t>
       </w:r>
       <w:r>
         <w:rPr>
@@ -4676,86 +4649,302 @@
           <w:iCs/>
           <w:szCs w:val="21"/>
         </w:rPr>
-        <w:t xml:space="preserve">.2 h) </w:t>
-      </w:r>
-      <w:r>
-        <w:rPr>
-          <w:rFonts w:eastAsiaTheme="minorEastAsia" w:cs="Times New Roman" w:hint="eastAsia"/>
+        <w:t>mooth the data series</w:t>
+      </w:r>
+      <w:r>
+        <w:rPr>
+          <w:rFonts w:eastAsiaTheme="minorEastAsia" w:cs="Times New Roman"/>
           <w:i/>
           <w:iCs/>
           <w:szCs w:val="21"/>
         </w:rPr>
-        <w:t>S</w:t>
-      </w:r>
-      <w:r>
+        <w:t>:</w:t>
+      </w:r>
+    </w:p>
+    <w:p>
+      <w:pPr>
         <w:rPr>
           <w:rFonts w:eastAsiaTheme="minorEastAsia" w:cs="Times New Roman"/>
           <w:i/>
           <w:iCs/>
           <w:szCs w:val="21"/>
         </w:rPr>
-        <w:t>mooth the data series</w:t>
-      </w:r>
-      <w:r>
-        <w:rPr>
-          <w:rFonts w:eastAsiaTheme="minorEastAsia" w:cs="Times New Roman"/>
-          <w:i/>
-          <w:iCs/>
-          <w:szCs w:val="21"/>
-        </w:rPr>
-        <w:t>:</w:t>
-      </w:r>
-    </w:p>
-    <w:p>
-      <w:pPr>
+      </w:pPr>
+    </w:p>
+    <w:p>
+      <w:pPr>
+        <w:rPr>
+          <w:rFonts w:eastAsiaTheme="minorEastAsia" w:cs="Times New Roman"/>
+          <w:color w:val="000000" w:themeColor="text1"/>
+          <w:szCs w:val="21"/>
+        </w:rPr>
+      </w:pPr>
+      <w:r>
         <w:rPr>
           <w:rFonts w:eastAsiaTheme="minorEastAsia" w:cs="Times New Roman" w:hint="eastAsia"/>
-          <w:i/>
-          <w:iCs/>
-          <w:szCs w:val="21"/>
-        </w:rPr>
-      </w:pPr>
-    </w:p>
-    <w:p>
-      <w:pPr>
-        <w:rPr>
-          <w:rFonts w:eastAsiaTheme="minorEastAsia" w:cs="Times New Roman"/>
-          <w:color w:val="000000" w:themeColor="text1"/>
-          <w:szCs w:val="21"/>
-        </w:rPr>
-      </w:pPr>
+          <w:color w:val="000000" w:themeColor="text1"/>
+          <w:szCs w:val="21"/>
+        </w:rPr>
+        <w:t>T</w:t>
+      </w:r>
+      <w:r>
+        <w:rPr>
+          <w:rFonts w:eastAsiaTheme="minorEastAsia" w:cs="Times New Roman"/>
+          <w:color w:val="000000" w:themeColor="text1"/>
+          <w:szCs w:val="21"/>
+        </w:rPr>
+        <w:t>he function ‘</w:t>
+      </w:r>
+      <w:proofErr w:type="spellStart"/>
+      <w:r>
+        <w:rPr>
+          <w:rFonts w:eastAsiaTheme="minorEastAsia" w:cs="Times New Roman"/>
+          <w:color w:val="4472C4" w:themeColor="accent1"/>
+          <w:szCs w:val="21"/>
+        </w:rPr>
+        <w:t>smoothing</w:t>
+      </w:r>
+      <w:r>
+        <w:rPr>
+          <w:rFonts w:eastAsiaTheme="minorEastAsia" w:cs="Times New Roman"/>
+          <w:color w:val="4472C4" w:themeColor="accent1"/>
+          <w:szCs w:val="21"/>
+        </w:rPr>
+        <w:t>_all</w:t>
+      </w:r>
+      <w:proofErr w:type="spellEnd"/>
+      <w:r>
+        <w:rPr>
+          <w:rFonts w:eastAsiaTheme="minorEastAsia" w:cs="Times New Roman"/>
+          <w:color w:val="000000" w:themeColor="text1"/>
+          <w:szCs w:val="21"/>
+        </w:rPr>
+        <w:t>’ is used to smooth the acceleration and angular velocity</w:t>
+      </w:r>
+      <w:r>
+        <w:rPr>
+          <w:rFonts w:eastAsiaTheme="minorEastAsia" w:cs="Times New Roman"/>
+          <w:color w:val="000000" w:themeColor="text1"/>
+          <w:szCs w:val="21"/>
+        </w:rPr>
+        <w:t xml:space="preserve"> in the data frame according to breaking points.</w:t>
+      </w:r>
+      <w:r>
+        <w:rPr>
+          <w:rFonts w:eastAsiaTheme="minorEastAsia" w:cs="Times New Roman"/>
+          <w:color w:val="000000" w:themeColor="text1"/>
+          <w:szCs w:val="21"/>
+        </w:rPr>
+        <w:t xml:space="preserve"> </w:t>
+      </w:r>
+      <w:r>
+        <w:rPr>
+          <w:rFonts w:eastAsiaTheme="minorEastAsia" w:cs="Times New Roman"/>
+          <w:color w:val="000000" w:themeColor="text1"/>
+          <w:szCs w:val="21"/>
+        </w:rPr>
+        <w:t>The reasons for smoothing are minimizing the effect of outliers, diminishing the noise of data collected from sensors and</w:t>
+      </w:r>
+      <w:r>
+        <w:rPr>
+          <w:rFonts w:eastAsiaTheme="minorEastAsia" w:cs="Times New Roman"/>
+          <w:color w:val="000000" w:themeColor="text1"/>
+          <w:szCs w:val="21"/>
+        </w:rPr>
+        <w:t xml:space="preserve"> maintain </w:t>
+      </w:r>
+      <w:r>
+        <w:rPr>
+          <w:rFonts w:eastAsiaTheme="minorEastAsia" w:cs="Times New Roman"/>
+          <w:color w:val="000000" w:themeColor="text1"/>
+          <w:szCs w:val="21"/>
+        </w:rPr>
+        <w:t>the shape of the data.</w:t>
+      </w:r>
       <w:r>
         <w:rPr>
           <w:rFonts w:eastAsiaTheme="minorEastAsia" w:cs="Times New Roman" w:hint="eastAsia"/>
           <w:color w:val="000000" w:themeColor="text1"/>
           <w:szCs w:val="21"/>
         </w:rPr>
-        <w:t>T</w:t>
-      </w:r>
-      <w:r>
-        <w:rPr>
-          <w:rFonts w:eastAsiaTheme="minorEastAsia" w:cs="Times New Roman"/>
-          <w:color w:val="000000" w:themeColor="text1"/>
-          <w:szCs w:val="21"/>
-        </w:rPr>
-        <w:t>he function ‘</w:t>
+        <w:t xml:space="preserve"> </w:t>
+      </w:r>
+      <w:r>
+        <w:rPr>
+          <w:rFonts w:eastAsiaTheme="minorEastAsia" w:cs="Times New Roman"/>
+          <w:color w:val="000000" w:themeColor="text1"/>
+          <w:szCs w:val="21"/>
+        </w:rPr>
+        <w:t>The function uses a sub-function ‘</w:t>
+      </w:r>
+      <w:r>
+        <w:rPr>
+          <w:rFonts w:eastAsiaTheme="minorEastAsia" w:cs="Times New Roman"/>
+          <w:color w:val="4472C4" w:themeColor="accent1"/>
+          <w:szCs w:val="21"/>
+        </w:rPr>
+        <w:t>smoothing</w:t>
+      </w:r>
+      <w:r>
+        <w:rPr>
+          <w:rFonts w:eastAsiaTheme="minorEastAsia" w:cs="Times New Roman"/>
+          <w:color w:val="000000" w:themeColor="text1"/>
+          <w:szCs w:val="21"/>
+        </w:rPr>
+        <w:t xml:space="preserve">’ to smooth </w:t>
+      </w:r>
+      <w:r>
+        <w:rPr>
+          <w:rFonts w:eastAsiaTheme="minorEastAsia" w:cs="Times New Roman"/>
+          <w:color w:val="000000" w:themeColor="text1"/>
+          <w:szCs w:val="21"/>
+        </w:rPr>
+        <w:t>every</w:t>
+      </w:r>
+      <w:r>
+        <w:rPr>
+          <w:rFonts w:eastAsiaTheme="minorEastAsia" w:cs="Times New Roman"/>
+          <w:color w:val="000000" w:themeColor="text1"/>
+          <w:szCs w:val="21"/>
+        </w:rPr>
+        <w:t xml:space="preserve"> segment of </w:t>
+      </w:r>
+      <w:r>
+        <w:rPr>
+          <w:rFonts w:eastAsiaTheme="minorEastAsia" w:cs="Times New Roman"/>
+          <w:color w:val="000000" w:themeColor="text1"/>
+          <w:szCs w:val="21"/>
+        </w:rPr>
+        <w:t xml:space="preserve">original </w:t>
+      </w:r>
+      <w:r>
+        <w:rPr>
+          <w:rFonts w:eastAsiaTheme="minorEastAsia" w:cs="Times New Roman"/>
+          <w:color w:val="000000" w:themeColor="text1"/>
+          <w:szCs w:val="21"/>
+        </w:rPr>
+        <w:t xml:space="preserve">data frame </w:t>
+      </w:r>
+      <w:r>
+        <w:rPr>
+          <w:rFonts w:eastAsiaTheme="minorEastAsia" w:cs="Times New Roman"/>
+          <w:color w:val="000000" w:themeColor="text1"/>
+          <w:szCs w:val="21"/>
+        </w:rPr>
+        <w:t xml:space="preserve">segmented by </w:t>
+      </w:r>
+      <w:r>
+        <w:rPr>
+          <w:rFonts w:eastAsiaTheme="minorEastAsia" w:cs="Times New Roman"/>
+          <w:color w:val="000000" w:themeColor="text1"/>
+          <w:szCs w:val="21"/>
+        </w:rPr>
+        <w:t>break</w:t>
+      </w:r>
+      <w:r>
+        <w:rPr>
+          <w:rFonts w:eastAsiaTheme="minorEastAsia" w:cs="Times New Roman"/>
+          <w:color w:val="000000" w:themeColor="text1"/>
+          <w:szCs w:val="21"/>
+        </w:rPr>
+        <w:t>ing</w:t>
+      </w:r>
+      <w:r>
+        <w:rPr>
+          <w:rFonts w:eastAsiaTheme="minorEastAsia" w:cs="Times New Roman"/>
+          <w:color w:val="000000" w:themeColor="text1"/>
+          <w:szCs w:val="21"/>
+        </w:rPr>
+        <w:t xml:space="preserve"> points generated by the function ‘</w:t>
+      </w:r>
+      <w:r>
+        <w:rPr>
+          <w:rFonts w:eastAsiaTheme="minorEastAsia" w:cs="Times New Roman"/>
+          <w:color w:val="0070C0"/>
+          <w:szCs w:val="21"/>
+        </w:rPr>
+        <w:t>breaking</w:t>
+      </w:r>
+      <w:r>
+        <w:rPr>
+          <w:rFonts w:eastAsiaTheme="minorEastAsia" w:cs="Times New Roman"/>
+          <w:color w:val="0070C0"/>
+          <w:szCs w:val="21"/>
+        </w:rPr>
+        <w:t>_</w:t>
+      </w:r>
+      <w:r>
+        <w:rPr>
+          <w:rFonts w:eastAsiaTheme="minorEastAsia" w:cs="Times New Roman"/>
+          <w:color w:val="0070C0"/>
+          <w:szCs w:val="21"/>
+        </w:rPr>
+        <w:t>point</w:t>
+      </w:r>
+      <w:r>
+        <w:rPr>
+          <w:rFonts w:eastAsiaTheme="minorEastAsia" w:cs="Times New Roman"/>
+          <w:color w:val="0070C0"/>
+          <w:szCs w:val="21"/>
+        </w:rPr>
+        <w:t>_</w:t>
+      </w:r>
+      <w:r>
+        <w:rPr>
+          <w:rFonts w:eastAsiaTheme="minorEastAsia" w:cs="Times New Roman"/>
+          <w:color w:val="0070C0"/>
+          <w:szCs w:val="21"/>
+        </w:rPr>
+        <w:t>detection</w:t>
+      </w:r>
+      <w:r>
+        <w:rPr>
+          <w:rFonts w:eastAsiaTheme="minorEastAsia" w:cs="Times New Roman"/>
+          <w:color w:val="0070C0"/>
+          <w:szCs w:val="21"/>
+        </w:rPr>
+        <w:t>’</w:t>
+      </w:r>
+      <w:r>
+        <w:rPr>
+          <w:rFonts w:eastAsiaTheme="minorEastAsia" w:cs="Times New Roman"/>
+          <w:color w:val="0070C0"/>
+          <w:szCs w:val="21"/>
+        </w:rPr>
+        <w:t>.</w:t>
+      </w:r>
+      <w:r>
+        <w:rPr>
+          <w:rFonts w:eastAsiaTheme="minorEastAsia" w:cs="Times New Roman"/>
+          <w:color w:val="0070C0"/>
+          <w:szCs w:val="21"/>
+        </w:rPr>
+        <w:t xml:space="preserve"> </w:t>
+      </w:r>
+      <w:r>
+        <w:rPr>
+          <w:rFonts w:eastAsiaTheme="minorEastAsia" w:cs="Times New Roman"/>
+          <w:color w:val="000000" w:themeColor="text1"/>
+          <w:szCs w:val="21"/>
+        </w:rPr>
+        <w:t>Every segment of data frame is in a continuous timestamp. The smoothing method used in the function is</w:t>
+      </w:r>
+      <w:r>
+        <w:rPr>
+          <w:rFonts w:eastAsiaTheme="minorEastAsia" w:cs="Times New Roman"/>
+          <w:color w:val="000000" w:themeColor="text1"/>
+          <w:szCs w:val="21"/>
+        </w:rPr>
+        <w:t xml:space="preserve"> </w:t>
       </w:r>
       <w:proofErr w:type="spellStart"/>
       <w:r>
         <w:rPr>
           <w:rFonts w:eastAsiaTheme="minorEastAsia" w:cs="Times New Roman"/>
-          <w:color w:val="4472C4" w:themeColor="accent1"/>
-          <w:szCs w:val="21"/>
-        </w:rPr>
-        <w:t>smoothing</w:t>
-      </w:r>
-      <w:r>
-        <w:rPr>
-          <w:rFonts w:eastAsiaTheme="minorEastAsia" w:cs="Times New Roman"/>
-          <w:color w:val="4472C4" w:themeColor="accent1"/>
-          <w:szCs w:val="21"/>
-        </w:rPr>
-        <w:t>_all</w:t>
+          <w:color w:val="000000" w:themeColor="text1"/>
+          <w:szCs w:val="21"/>
+        </w:rPr>
+        <w:t>ewm</w:t>
       </w:r>
       <w:proofErr w:type="spellEnd"/>
       <w:r>
@@ -4764,15 +4953,39 @@
           <w:color w:val="000000" w:themeColor="text1"/>
           <w:szCs w:val="21"/>
         </w:rPr>
-        <w:t>’ is used to smooth the acceleration and angular velocity</w:t>
-      </w:r>
-      <w:r>
-        <w:rPr>
-          <w:rFonts w:eastAsiaTheme="minorEastAsia" w:cs="Times New Roman"/>
-          <w:color w:val="000000" w:themeColor="text1"/>
-          <w:szCs w:val="21"/>
-        </w:rPr>
-        <w:t xml:space="preserve"> in the data frame according to breaking points.</w:t>
+        <w:t xml:space="preserve"> function (</w:t>
+      </w:r>
+      <w:r>
+        <w:rPr>
+          <w:rFonts w:eastAsiaTheme="minorEastAsia" w:cs="Times New Roman"/>
+          <w:color w:val="000000" w:themeColor="text1"/>
+          <w:szCs w:val="21"/>
+        </w:rPr>
+        <w:t>Exponential Weighted Moving)</w:t>
+      </w:r>
+      <w:r>
+        <w:rPr>
+          <w:rFonts w:eastAsiaTheme="minorEastAsia" w:cs="Times New Roman"/>
+          <w:color w:val="000000" w:themeColor="text1"/>
+          <w:szCs w:val="21"/>
+        </w:rPr>
+        <w:t xml:space="preserve">. It works well on time series data and </w:t>
+      </w:r>
+      <w:r>
+        <w:rPr>
+          <w:rFonts w:eastAsiaTheme="minorEastAsia" w:cs="Times New Roman"/>
+          <w:color w:val="000000" w:themeColor="text1"/>
+          <w:szCs w:val="21"/>
+        </w:rPr>
+        <w:t xml:space="preserve">gives a more sophisticated view on disposal of outliers. The alpha in </w:t>
+      </w:r>
+      <w:r>
+        <w:rPr>
+          <w:rFonts w:eastAsiaTheme="minorEastAsia" w:cs="Times New Roman"/>
+          <w:color w:val="000000" w:themeColor="text1"/>
+          <w:szCs w:val="21"/>
+        </w:rPr>
+        <w:t>Exponential Weighted Moving</w:t>
       </w:r>
       <w:r>
         <w:rPr>
@@ -4788,289 +5001,7 @@
           <w:color w:val="000000" w:themeColor="text1"/>
           <w:szCs w:val="21"/>
         </w:rPr>
-        <w:t>The reasons for smoothing are minimizing the effect of outliers, diminishing the noise of data collected from sensors and</w:t>
-      </w:r>
-      <w:r>
-        <w:rPr>
-          <w:rFonts w:eastAsiaTheme="minorEastAsia" w:cs="Times New Roman"/>
-          <w:color w:val="000000" w:themeColor="text1"/>
-          <w:szCs w:val="21"/>
-        </w:rPr>
-        <w:t xml:space="preserve"> maintain </w:t>
-      </w:r>
-      <w:r>
-        <w:rPr>
-          <w:rFonts w:eastAsiaTheme="minorEastAsia" w:cs="Times New Roman"/>
-          <w:color w:val="000000" w:themeColor="text1"/>
-          <w:szCs w:val="21"/>
-        </w:rPr>
-        <w:t>the shape of the data.</w:t>
-      </w:r>
-      <w:r>
-        <w:rPr>
-          <w:rFonts w:eastAsiaTheme="minorEastAsia" w:cs="Times New Roman" w:hint="eastAsia"/>
-          <w:color w:val="000000" w:themeColor="text1"/>
-          <w:szCs w:val="21"/>
-        </w:rPr>
-        <w:t xml:space="preserve"> </w:t>
-      </w:r>
-      <w:r>
-        <w:rPr>
-          <w:rFonts w:eastAsiaTheme="minorEastAsia" w:cs="Times New Roman"/>
-          <w:color w:val="000000" w:themeColor="text1"/>
-          <w:szCs w:val="21"/>
-        </w:rPr>
-        <w:t>The function uses a sub-function ‘</w:t>
-      </w:r>
-      <w:r>
-        <w:rPr>
-          <w:rFonts w:eastAsiaTheme="minorEastAsia" w:cs="Times New Roman"/>
-          <w:color w:val="4472C4" w:themeColor="accent1"/>
-          <w:szCs w:val="21"/>
-        </w:rPr>
-        <w:t>smoothing</w:t>
-      </w:r>
-      <w:r>
-        <w:rPr>
-          <w:rFonts w:eastAsiaTheme="minorEastAsia" w:cs="Times New Roman"/>
-          <w:color w:val="000000" w:themeColor="text1"/>
-          <w:szCs w:val="21"/>
-        </w:rPr>
-        <w:t xml:space="preserve">’ to smooth </w:t>
-      </w:r>
-      <w:r>
-        <w:rPr>
-          <w:rFonts w:eastAsiaTheme="minorEastAsia" w:cs="Times New Roman"/>
-          <w:color w:val="000000" w:themeColor="text1"/>
-          <w:szCs w:val="21"/>
-        </w:rPr>
-        <w:t>every</w:t>
-      </w:r>
-      <w:r>
-        <w:rPr>
-          <w:rFonts w:eastAsiaTheme="minorEastAsia" w:cs="Times New Roman"/>
-          <w:color w:val="000000" w:themeColor="text1"/>
-          <w:szCs w:val="21"/>
-        </w:rPr>
-        <w:t xml:space="preserve"> segment of </w:t>
-      </w:r>
-      <w:r>
-        <w:rPr>
-          <w:rFonts w:eastAsiaTheme="minorEastAsia" w:cs="Times New Roman"/>
-          <w:color w:val="000000" w:themeColor="text1"/>
-          <w:szCs w:val="21"/>
-        </w:rPr>
-        <w:t xml:space="preserve">original </w:t>
-      </w:r>
-      <w:r>
-        <w:rPr>
-          <w:rFonts w:eastAsiaTheme="minorEastAsia" w:cs="Times New Roman"/>
-          <w:color w:val="000000" w:themeColor="text1"/>
-          <w:szCs w:val="21"/>
-        </w:rPr>
-        <w:t xml:space="preserve">data frame </w:t>
-      </w:r>
-      <w:r>
-        <w:rPr>
-          <w:rFonts w:eastAsiaTheme="minorEastAsia" w:cs="Times New Roman"/>
-          <w:color w:val="000000" w:themeColor="text1"/>
-          <w:szCs w:val="21"/>
-        </w:rPr>
-        <w:t xml:space="preserve">segmented by </w:t>
-      </w:r>
-      <w:r>
-        <w:rPr>
-          <w:rFonts w:eastAsiaTheme="minorEastAsia" w:cs="Times New Roman"/>
-          <w:color w:val="000000" w:themeColor="text1"/>
-          <w:szCs w:val="21"/>
-        </w:rPr>
-        <w:t>break</w:t>
-      </w:r>
-      <w:r>
-        <w:rPr>
-          <w:rFonts w:eastAsiaTheme="minorEastAsia" w:cs="Times New Roman"/>
-          <w:color w:val="000000" w:themeColor="text1"/>
-          <w:szCs w:val="21"/>
-        </w:rPr>
-        <w:t>ing</w:t>
-      </w:r>
-      <w:r>
-        <w:rPr>
-          <w:rFonts w:eastAsiaTheme="minorEastAsia" w:cs="Times New Roman"/>
-          <w:color w:val="000000" w:themeColor="text1"/>
-          <w:szCs w:val="21"/>
-        </w:rPr>
-        <w:t xml:space="preserve"> points generated by the function ‘</w:t>
-      </w:r>
-      <w:r>
-        <w:rPr>
-          <w:rFonts w:eastAsiaTheme="minorEastAsia" w:cs="Times New Roman"/>
-          <w:color w:val="0070C0"/>
-          <w:szCs w:val="21"/>
-        </w:rPr>
-        <w:t>breaking</w:t>
-      </w:r>
-      <w:r>
-        <w:rPr>
-          <w:rFonts w:eastAsiaTheme="minorEastAsia" w:cs="Times New Roman"/>
-          <w:color w:val="0070C0"/>
-          <w:szCs w:val="21"/>
-        </w:rPr>
-        <w:t>_</w:t>
-      </w:r>
-      <w:r>
-        <w:rPr>
-          <w:rFonts w:eastAsiaTheme="minorEastAsia" w:cs="Times New Roman"/>
-          <w:color w:val="0070C0"/>
-          <w:szCs w:val="21"/>
-        </w:rPr>
-        <w:t>point</w:t>
-      </w:r>
-      <w:r>
-        <w:rPr>
-          <w:rFonts w:eastAsiaTheme="minorEastAsia" w:cs="Times New Roman"/>
-          <w:color w:val="0070C0"/>
-          <w:szCs w:val="21"/>
-        </w:rPr>
-        <w:t>_</w:t>
-      </w:r>
-      <w:r>
-        <w:rPr>
-          <w:rFonts w:eastAsiaTheme="minorEastAsia" w:cs="Times New Roman"/>
-          <w:color w:val="0070C0"/>
-          <w:szCs w:val="21"/>
-        </w:rPr>
-        <w:t>detection</w:t>
-      </w:r>
-      <w:r>
-        <w:rPr>
-          <w:rFonts w:eastAsiaTheme="minorEastAsia" w:cs="Times New Roman"/>
-          <w:color w:val="0070C0"/>
-          <w:szCs w:val="21"/>
-        </w:rPr>
-        <w:t>’</w:t>
-      </w:r>
-      <w:r>
-        <w:rPr>
-          <w:rFonts w:eastAsiaTheme="minorEastAsia" w:cs="Times New Roman"/>
-          <w:color w:val="0070C0"/>
-          <w:szCs w:val="21"/>
-        </w:rPr>
-        <w:t>.</w:t>
-      </w:r>
-      <w:r>
-        <w:rPr>
-          <w:rFonts w:eastAsiaTheme="minorEastAsia" w:cs="Times New Roman"/>
-          <w:color w:val="0070C0"/>
-          <w:szCs w:val="21"/>
-        </w:rPr>
-        <w:t xml:space="preserve"> </w:t>
-      </w:r>
-      <w:r>
-        <w:rPr>
-          <w:rFonts w:eastAsiaTheme="minorEastAsia" w:cs="Times New Roman"/>
-          <w:color w:val="000000" w:themeColor="text1"/>
-          <w:szCs w:val="21"/>
-        </w:rPr>
-        <w:t>Every segment of data frame is in a continuous timestamp. The smoothing method used in the function is</w:t>
-      </w:r>
-      <w:r>
-        <w:rPr>
-          <w:rFonts w:eastAsiaTheme="minorEastAsia" w:cs="Times New Roman"/>
-          <w:color w:val="000000" w:themeColor="text1"/>
-          <w:szCs w:val="21"/>
-        </w:rPr>
-        <w:t xml:space="preserve"> </w:t>
-      </w:r>
-      <w:proofErr w:type="spellStart"/>
-      <w:r>
-        <w:rPr>
-          <w:rFonts w:eastAsiaTheme="minorEastAsia" w:cs="Times New Roman"/>
-          <w:color w:val="000000" w:themeColor="text1"/>
-          <w:szCs w:val="21"/>
-        </w:rPr>
-        <w:t>ewm</w:t>
-      </w:r>
-      <w:proofErr w:type="spellEnd"/>
-      <w:r>
-        <w:rPr>
-          <w:rFonts w:eastAsiaTheme="minorEastAsia" w:cs="Times New Roman"/>
-          <w:color w:val="000000" w:themeColor="text1"/>
-          <w:szCs w:val="21"/>
-        </w:rPr>
-        <w:t xml:space="preserve"> function (</w:t>
-      </w:r>
-      <w:r>
-        <w:rPr>
-          <w:rFonts w:eastAsiaTheme="minorEastAsia" w:cs="Times New Roman"/>
-          <w:color w:val="000000" w:themeColor="text1"/>
-          <w:szCs w:val="21"/>
-        </w:rPr>
-        <w:t>Exponential Weighted Moving</w:t>
-      </w:r>
-      <w:r>
-        <w:rPr>
-          <w:rFonts w:eastAsiaTheme="minorEastAsia" w:cs="Times New Roman"/>
-          <w:color w:val="000000" w:themeColor="text1"/>
-          <w:szCs w:val="21"/>
-        </w:rPr>
-        <w:t>)</w:t>
-      </w:r>
-      <w:r>
-        <w:rPr>
-          <w:rFonts w:eastAsiaTheme="minorEastAsia" w:cs="Times New Roman"/>
-          <w:color w:val="000000" w:themeColor="text1"/>
-          <w:szCs w:val="21"/>
-        </w:rPr>
-        <w:t xml:space="preserve">. It works well on time series data and </w:t>
-      </w:r>
-      <w:r>
-        <w:rPr>
-          <w:rFonts w:eastAsiaTheme="minorEastAsia" w:cs="Times New Roman"/>
-          <w:color w:val="000000" w:themeColor="text1"/>
-          <w:szCs w:val="21"/>
-        </w:rPr>
-        <w:t xml:space="preserve">gives a more sophisticated view on disposal of outliers. The alpha in </w:t>
-      </w:r>
-      <w:r>
-        <w:rPr>
-          <w:rFonts w:eastAsiaTheme="minorEastAsia" w:cs="Times New Roman"/>
-          <w:color w:val="000000" w:themeColor="text1"/>
-          <w:szCs w:val="21"/>
-        </w:rPr>
-        <w:t>Exponential Weighted Moving</w:t>
-      </w:r>
-      <w:r>
-        <w:rPr>
-          <w:rFonts w:eastAsiaTheme="minorEastAsia" w:cs="Times New Roman"/>
-          <w:color w:val="000000" w:themeColor="text1"/>
-          <w:szCs w:val="21"/>
-        </w:rPr>
-        <w:t xml:space="preserve"> </w:t>
-      </w:r>
-      <w:r>
-        <w:rPr>
-          <w:rFonts w:eastAsiaTheme="minorEastAsia" w:cs="Times New Roman"/>
-          <w:color w:val="000000" w:themeColor="text1"/>
-          <w:szCs w:val="21"/>
-        </w:rPr>
-        <w:t xml:space="preserve">indicates the difference between the weight of recent timestamp and the weight of older timestamps. If the value of it tends to be 1, it means that data collected in recent timestamps plays a much more important role that the </w:t>
-      </w:r>
-      <w:r>
-        <w:rPr>
-          <w:rFonts w:eastAsiaTheme="minorEastAsia" w:cs="Times New Roman"/>
-          <w:color w:val="000000" w:themeColor="text1"/>
-          <w:szCs w:val="21"/>
-        </w:rPr>
-        <w:t xml:space="preserve">data collected in </w:t>
-      </w:r>
-      <w:r>
-        <w:rPr>
-          <w:rFonts w:eastAsiaTheme="minorEastAsia" w:cs="Times New Roman"/>
-          <w:color w:val="000000" w:themeColor="text1"/>
-          <w:szCs w:val="21"/>
-        </w:rPr>
-        <w:t>older timestamps.</w:t>
+        <w:t>indicates the difference between the weight of recent timestamp and the weight of older timestamps. If the value of it tends to be 1, it means that data collected in recent timestamps plays a much more important role that the data collected in older timestamps.</w:t>
       </w:r>
       <w:r>
         <w:rPr>
@@ -5138,37 +5069,19 @@
           <w:iCs/>
           <w:szCs w:val="21"/>
         </w:rPr>
-        <w:t xml:space="preserve"> </w:t>
-      </w:r>
-      <w:r>
+        <w:t xml:space="preserve"> Virtualize the results and export the data frame into csv file:</w:t>
+      </w:r>
+    </w:p>
+    <w:p>
+      <w:pPr>
+        <w:pStyle w:val="a5"/>
+        <w:ind w:left="360" w:firstLineChars="0" w:firstLine="0"/>
         <w:rPr>
           <w:rFonts w:eastAsiaTheme="minorEastAsia" w:cs="Times New Roman"/>
           <w:i/>
           <w:iCs/>
           <w:szCs w:val="21"/>
         </w:rPr>
-        <w:t>Virtualize the results and export the data frame into csv file</w:t>
-      </w:r>
-      <w:r>
-        <w:rPr>
-          <w:rFonts w:eastAsiaTheme="minorEastAsia" w:cs="Times New Roman"/>
-          <w:i/>
-          <w:iCs/>
-          <w:szCs w:val="21"/>
-        </w:rPr>
-        <w:t>:</w:t>
-      </w:r>
-    </w:p>
-    <w:p>
-      <w:pPr>
-        <w:pStyle w:val="a5"/>
-        <w:ind w:left="360" w:firstLineChars="0" w:firstLine="0"/>
-        <w:rPr>
-          <w:rFonts w:eastAsiaTheme="minorEastAsia" w:cs="Times New Roman" w:hint="eastAsia"/>
-          <w:i/>
-          <w:iCs/>
-          <w:szCs w:val="21"/>
-        </w:rPr>
       </w:pPr>
     </w:p>
     <w:p>
@@ -5295,7 +5208,7 @@
           <w:noProof/>
         </w:rPr>
         <w:drawing>
-          <wp:inline distT="0" distB="0" distL="0" distR="0" wp14:anchorId="48423EC4" wp14:editId="6E9DAC1E">
+          <wp:inline distT="0" distB="0" distL="0" distR="0" wp14:anchorId="48423EC4" wp14:editId="63D6E46B">
             <wp:extent cx="2541494" cy="1856105"/>
             <wp:effectExtent l="0" t="0" r="0" b="0"/>
             <wp:docPr id="1477286719" name="图片 1" descr="图表, 箱线图&#10;&#10;描述已自动生成"/>
@@ -5423,31 +5336,7 @@
           <w:sz w:val="16"/>
           <w:szCs w:val="16"/>
         </w:rPr>
-        <w:t xml:space="preserve">  Fig.5 </w:t>
-      </w:r>
-      <w:r>
-        <w:rPr>
-          <w:rFonts w:eastAsiaTheme="minorEastAsia"/>
-          <w:sz w:val="16"/>
-          <w:szCs w:val="16"/>
-        </w:rPr>
-        <w:t xml:space="preserve">Boxplot of activity </w:t>
-      </w:r>
-      <w:r>
-        <w:rPr>
-          <w:rFonts w:eastAsiaTheme="minorEastAsia"/>
-          <w:sz w:val="16"/>
-          <w:szCs w:val="16"/>
-        </w:rPr>
-        <w:t>1</w:t>
-      </w:r>
-      <w:r>
-        <w:rPr>
-          <w:rFonts w:eastAsiaTheme="minorEastAsia"/>
-          <w:sz w:val="16"/>
-          <w:szCs w:val="16"/>
-        </w:rPr>
-        <w:t xml:space="preserve"> </w:t>
+        <w:t xml:space="preserve">  Fig.5 Boxplot of activity 1 </w:t>
       </w:r>
       <w:r>
         <w:rPr>
@@ -5464,7 +5353,7 @@
           <w:noProof/>
         </w:rPr>
         <w:drawing>
-          <wp:inline distT="0" distB="0" distL="0" distR="0" wp14:anchorId="05D41194" wp14:editId="559C7768">
+          <wp:inline distT="0" distB="0" distL="0" distR="0" wp14:anchorId="05D41194" wp14:editId="673B2A69">
             <wp:extent cx="2563906" cy="1651000"/>
             <wp:effectExtent l="0" t="0" r="8255" b="6350"/>
             <wp:docPr id="1231716650" name="图片 2" descr="图表, 直方图&#10;&#10;描述已自动生成"/>
@@ -5520,7 +5409,7 @@
           <w:noProof/>
         </w:rPr>
         <w:drawing>
-          <wp:inline distT="0" distB="0" distL="0" distR="0" wp14:anchorId="7263BCAF" wp14:editId="77B77F52">
+          <wp:inline distT="0" distB="0" distL="0" distR="0" wp14:anchorId="7263BCAF" wp14:editId="5040F671">
             <wp:extent cx="2519082" cy="1641894"/>
             <wp:effectExtent l="0" t="0" r="0" b="0"/>
             <wp:docPr id="289419576" name="图片 3" descr="图表, 直方图&#10;&#10;描述已自动生成"/>
@@ -5683,23 +5572,15 @@
           <w:sz w:val="16"/>
           <w:szCs w:val="16"/>
         </w:rPr>
-        <w:t>acc</w:t>
-      </w:r>
+        <w:t>accY</w:t>
+      </w:r>
+      <w:proofErr w:type="spellEnd"/>
       <w:r>
         <w:rPr>
           <w:rFonts w:eastAsiaTheme="minorEastAsia"/>
           <w:sz w:val="16"/>
           <w:szCs w:val="16"/>
         </w:rPr>
-        <w:t>Y</w:t>
-      </w:r>
-      <w:proofErr w:type="spellEnd"/>
-      <w:r>
-        <w:rPr>
-          <w:rFonts w:eastAsiaTheme="minorEastAsia"/>
-          <w:sz w:val="16"/>
-          <w:szCs w:val="16"/>
-        </w:rPr>
         <w:t xml:space="preserve"> when activity =0</w:t>
       </w:r>
       <w:r>
@@ -5724,7 +5605,7 @@
           <w:noProof/>
         </w:rPr>
         <w:drawing>
-          <wp:inline distT="0" distB="0" distL="0" distR="0" wp14:anchorId="14BBE6A0" wp14:editId="529679AA">
+          <wp:inline distT="0" distB="0" distL="0" distR="0" wp14:anchorId="14BBE6A0" wp14:editId="66792302">
             <wp:extent cx="2599765" cy="1828022"/>
             <wp:effectExtent l="0" t="0" r="0" b="1270"/>
             <wp:docPr id="77219213" name="图片 4" descr="图表, 直方图&#10;&#10;描述已自动生成"/>
@@ -5889,24 +5770,24 @@
           <w:sz w:val="16"/>
           <w:szCs w:val="16"/>
         </w:rPr>
-        <w:t>acc</w:t>
-      </w:r>
+        <w:t>accZ</w:t>
+      </w:r>
+      <w:proofErr w:type="spellEnd"/>
       <w:r>
         <w:rPr>
           <w:rFonts w:eastAsiaTheme="minorEastAsia"/>
           <w:sz w:val="16"/>
           <w:szCs w:val="16"/>
         </w:rPr>
-        <w:t>Z</w:t>
-      </w:r>
-      <w:proofErr w:type="spellEnd"/>
+        <w:t xml:space="preserve"> when activity =0</w:t>
+      </w:r>
       <w:r>
         <w:rPr>
           <w:rFonts w:eastAsiaTheme="minorEastAsia"/>
           <w:sz w:val="16"/>
           <w:szCs w:val="16"/>
         </w:rPr>
-        <w:t xml:space="preserve"> when activity =0</w:t>
+        <w:t xml:space="preserve">            </w:t>
       </w:r>
       <w:r>
         <w:rPr>
@@ -5914,7 +5795,7 @@
           <w:sz w:val="16"/>
           <w:szCs w:val="16"/>
         </w:rPr>
-        <w:t xml:space="preserve">            </w:t>
+        <w:t xml:space="preserve"> </w:t>
       </w:r>
       <w:r>
         <w:rPr>
@@ -5922,7 +5803,7 @@
           <w:sz w:val="16"/>
           <w:szCs w:val="16"/>
         </w:rPr>
-        <w:t xml:space="preserve"> </w:t>
+        <w:t>Fig.</w:t>
       </w:r>
       <w:r>
         <w:rPr>
@@ -5930,7 +5811,7 @@
           <w:sz w:val="16"/>
           <w:szCs w:val="16"/>
         </w:rPr>
-        <w:t>Fig.</w:t>
+        <w:t>9</w:t>
       </w:r>
       <w:r>
         <w:rPr>
@@ -5938,7 +5819,7 @@
           <w:sz w:val="16"/>
           <w:szCs w:val="16"/>
         </w:rPr>
-        <w:t>9</w:t>
+        <w:t xml:space="preserve"> </w:t>
       </w:r>
       <w:r>
         <w:rPr>
@@ -5946,23 +5827,7 @@
           <w:sz w:val="16"/>
           <w:szCs w:val="16"/>
         </w:rPr>
-        <w:t xml:space="preserve"> </w:t>
-      </w:r>
-      <w:r>
-        <w:rPr>
-          <w:rFonts w:eastAsiaTheme="minorEastAsia"/>
-          <w:sz w:val="16"/>
-          <w:szCs w:val="16"/>
-        </w:rPr>
-        <w:t>Histogram of</w:t>
-      </w:r>
-      <w:r>
-        <w:rPr>
-          <w:rFonts w:eastAsiaTheme="minorEastAsia"/>
-          <w:sz w:val="16"/>
-          <w:szCs w:val="16"/>
-        </w:rPr>
-        <w:t xml:space="preserve"> </w:t>
+        <w:t xml:space="preserve">Histogram of </w:t>
       </w:r>
       <w:proofErr w:type="spellStart"/>
       <w:r>
@@ -6012,7 +5877,7 @@
           <w:noProof/>
         </w:rPr>
         <w:drawing>
-          <wp:inline distT="0" distB="0" distL="0" distR="0" wp14:anchorId="2BDB77CC" wp14:editId="686ACA2E">
+          <wp:inline distT="0" distB="0" distL="0" distR="0" wp14:anchorId="2BDB77CC" wp14:editId="7CD730D4">
             <wp:extent cx="2498533" cy="1805940"/>
             <wp:effectExtent l="0" t="0" r="0" b="3810"/>
             <wp:docPr id="69960693" name="图片 6" descr="图表, 直方图&#10;&#10;描述已自动生成"/>
@@ -6065,7 +5930,7 @@
           <w:noProof/>
         </w:rPr>
         <w:drawing>
-          <wp:inline distT="0" distB="0" distL="0" distR="0" wp14:anchorId="397C6DA3" wp14:editId="5C41EE96">
+          <wp:inline distT="0" distB="0" distL="0" distR="0" wp14:anchorId="397C6DA3" wp14:editId="2B0869FF">
             <wp:extent cx="2635623" cy="1837587"/>
             <wp:effectExtent l="0" t="0" r="0" b="0"/>
             <wp:docPr id="346351889" name="图片 7" descr="图表, 直方图&#10;&#10;描述已自动生成"/>
@@ -6228,15 +6093,7 @@
           <w:sz w:val="16"/>
           <w:szCs w:val="16"/>
         </w:rPr>
-        <w:t>gyro</w:t>
-      </w:r>
-      <w:r>
-        <w:rPr>
-          <w:rFonts w:eastAsiaTheme="minorEastAsia"/>
-          <w:sz w:val="16"/>
-          <w:szCs w:val="16"/>
-        </w:rPr>
-        <w:t>Z</w:t>
+        <w:t>gyroZ</w:t>
       </w:r>
       <w:proofErr w:type="spellEnd"/>
       <w:r>
@@ -6406,7 +6263,7 @@
           <w:sz w:val="16"/>
           <w:szCs w:val="16"/>
         </w:rPr>
-        <w:t>1</w:t>
+        <w:t>12</w:t>
       </w:r>
       <w:r>
         <w:rPr>
@@ -6414,7 +6271,7 @@
           <w:sz w:val="16"/>
           <w:szCs w:val="16"/>
         </w:rPr>
-        <w:t>2</w:t>
+        <w:t xml:space="preserve"> </w:t>
       </w:r>
       <w:r>
         <w:rPr>
@@ -6422,33 +6279,33 @@
           <w:sz w:val="16"/>
           <w:szCs w:val="16"/>
         </w:rPr>
-        <w:t xml:space="preserve"> </w:t>
-      </w:r>
+        <w:t xml:space="preserve">Histogram of </w:t>
+      </w:r>
+      <w:proofErr w:type="spellStart"/>
       <w:r>
         <w:rPr>
           <w:rFonts w:eastAsiaTheme="minorEastAsia"/>
           <w:sz w:val="16"/>
           <w:szCs w:val="16"/>
         </w:rPr>
-        <w:t xml:space="preserve">Histogram of </w:t>
-      </w:r>
-      <w:proofErr w:type="spellStart"/>
+        <w:t>accX</w:t>
+      </w:r>
+      <w:proofErr w:type="spellEnd"/>
       <w:r>
         <w:rPr>
           <w:rFonts w:eastAsiaTheme="minorEastAsia"/>
           <w:sz w:val="16"/>
           <w:szCs w:val="16"/>
         </w:rPr>
-        <w:t>accX</w:t>
-      </w:r>
-      <w:proofErr w:type="spellEnd"/>
+        <w:t xml:space="preserve"> when activity =</w:t>
+      </w:r>
       <w:r>
         <w:rPr>
           <w:rFonts w:eastAsiaTheme="minorEastAsia"/>
           <w:sz w:val="16"/>
           <w:szCs w:val="16"/>
         </w:rPr>
-        <w:t xml:space="preserve"> </w:t>
+        <w:t>1</w:t>
       </w:r>
       <w:r>
         <w:rPr>
@@ -6456,7 +6313,7 @@
           <w:sz w:val="16"/>
           <w:szCs w:val="16"/>
         </w:rPr>
-        <w:t>when activity =</w:t>
+        <w:t xml:space="preserve">            </w:t>
       </w:r>
       <w:r>
         <w:rPr>
@@ -6464,7 +6321,7 @@
           <w:sz w:val="16"/>
           <w:szCs w:val="16"/>
         </w:rPr>
-        <w:t>1</w:t>
+        <w:t xml:space="preserve"> </w:t>
       </w:r>
       <w:r>
         <w:rPr>
@@ -6472,7 +6329,7 @@
           <w:sz w:val="16"/>
           <w:szCs w:val="16"/>
         </w:rPr>
-        <w:t xml:space="preserve">            </w:t>
+        <w:t>Fig.</w:t>
       </w:r>
       <w:r>
         <w:rPr>
@@ -6480,7 +6337,7 @@
           <w:sz w:val="16"/>
           <w:szCs w:val="16"/>
         </w:rPr>
-        <w:t xml:space="preserve"> </w:t>
+        <w:t>13</w:t>
       </w:r>
       <w:r>
         <w:rPr>
@@ -6488,7 +6345,7 @@
           <w:sz w:val="16"/>
           <w:szCs w:val="16"/>
         </w:rPr>
-        <w:t>Fig.</w:t>
+        <w:t xml:space="preserve"> </w:t>
       </w:r>
       <w:r>
         <w:rPr>
@@ -6496,23 +6353,25 @@
           <w:sz w:val="16"/>
           <w:szCs w:val="16"/>
         </w:rPr>
-        <w:t>1</w:t>
-      </w:r>
+        <w:t xml:space="preserve">Histogram of </w:t>
+      </w:r>
+      <w:proofErr w:type="spellStart"/>
       <w:r>
         <w:rPr>
           <w:rFonts w:eastAsiaTheme="minorEastAsia"/>
           <w:sz w:val="16"/>
           <w:szCs w:val="16"/>
         </w:rPr>
-        <w:t>3</w:t>
-      </w:r>
+        <w:t>accY</w:t>
+      </w:r>
+      <w:proofErr w:type="spellEnd"/>
       <w:r>
         <w:rPr>
           <w:rFonts w:eastAsiaTheme="minorEastAsia"/>
           <w:sz w:val="16"/>
           <w:szCs w:val="16"/>
         </w:rPr>
-        <w:t xml:space="preserve"> </w:t>
+        <w:t xml:space="preserve"> when activity =</w:t>
       </w:r>
       <w:r>
         <w:rPr>
@@ -6520,40 +6379,6 @@
           <w:sz w:val="16"/>
           <w:szCs w:val="16"/>
         </w:rPr>
-        <w:t xml:space="preserve">Histogram of </w:t>
-      </w:r>
-      <w:proofErr w:type="spellStart"/>
-      <w:r>
-        <w:rPr>
-          <w:rFonts w:eastAsiaTheme="minorEastAsia"/>
-          <w:sz w:val="16"/>
-          <w:szCs w:val="16"/>
-        </w:rPr>
-        <w:t>acc</w:t>
-      </w:r>
-      <w:r>
-        <w:rPr>
-          <w:rFonts w:eastAsiaTheme="minorEastAsia"/>
-          <w:sz w:val="16"/>
-          <w:szCs w:val="16"/>
-        </w:rPr>
-        <w:t>Y</w:t>
-      </w:r>
-      <w:proofErr w:type="spellEnd"/>
-      <w:r>
-        <w:rPr>
-          <w:rFonts w:eastAsiaTheme="minorEastAsia"/>
-          <w:sz w:val="16"/>
-          <w:szCs w:val="16"/>
-        </w:rPr>
-        <w:t xml:space="preserve"> when activity =</w:t>
-      </w:r>
-      <w:r>
-        <w:rPr>
-          <w:rFonts w:eastAsiaTheme="minorEastAsia"/>
-          <w:sz w:val="16"/>
-          <w:szCs w:val="16"/>
-        </w:rPr>
         <w:t>1</w:t>
       </w:r>
       <w:r>
@@ -6574,7 +6399,7 @@
           <w:noProof/>
         </w:rPr>
         <w:drawing>
-          <wp:inline distT="0" distB="0" distL="0" distR="0" wp14:anchorId="090DDF34" wp14:editId="4C6F9A6A">
+          <wp:inline distT="0" distB="0" distL="0" distR="0" wp14:anchorId="090DDF34" wp14:editId="73E4C938">
             <wp:extent cx="2380615" cy="1947863"/>
             <wp:effectExtent l="0" t="0" r="635" b="0"/>
             <wp:docPr id="64022794" name="图片 12" descr="图表, 直方图&#10;&#10;描述已自动生成"/>
@@ -6630,7 +6455,7 @@
           <w:noProof/>
         </w:rPr>
         <w:drawing>
-          <wp:inline distT="0" distB="0" distL="0" distR="0" wp14:anchorId="7FD91111" wp14:editId="4DAEF812">
+          <wp:inline distT="0" distB="0" distL="0" distR="0" wp14:anchorId="7FD91111" wp14:editId="6748EE24">
             <wp:extent cx="2390775" cy="1933575"/>
             <wp:effectExtent l="0" t="0" r="9525" b="9525"/>
             <wp:docPr id="1454635353" name="图片 13" descr="图表, 直方图&#10;&#10;描述已自动生成"/>
@@ -6754,7 +6579,7 @@
           <w:sz w:val="16"/>
           <w:szCs w:val="16"/>
         </w:rPr>
-        <w:t xml:space="preserve"> when activity =</w:t>
+        <w:t xml:space="preserve"> when activity = 1</w:t>
       </w:r>
       <w:r>
         <w:rPr>
@@ -6762,7 +6587,7 @@
           <w:sz w:val="16"/>
           <w:szCs w:val="16"/>
         </w:rPr>
-        <w:t xml:space="preserve"> 1</w:t>
+        <w:t xml:space="preserve">            </w:t>
       </w:r>
       <w:r>
         <w:rPr>
@@ -6770,23 +6595,7 @@
           <w:sz w:val="16"/>
           <w:szCs w:val="16"/>
         </w:rPr>
-        <w:t xml:space="preserve">            </w:t>
-      </w:r>
-      <w:r>
-        <w:rPr>
-          <w:rFonts w:eastAsiaTheme="minorEastAsia"/>
-          <w:sz w:val="16"/>
-          <w:szCs w:val="16"/>
-        </w:rPr>
-        <w:t xml:space="preserve">  </w:t>
-      </w:r>
-      <w:r>
-        <w:rPr>
-          <w:rFonts w:eastAsiaTheme="minorEastAsia"/>
-          <w:sz w:val="16"/>
-          <w:szCs w:val="16"/>
-        </w:rPr>
-        <w:t xml:space="preserve"> </w:t>
+        <w:t xml:space="preserve">   </w:t>
       </w:r>
       <w:r>
         <w:rPr>
@@ -6844,15 +6653,7 @@
           <w:sz w:val="16"/>
           <w:szCs w:val="16"/>
         </w:rPr>
-        <w:t xml:space="preserve"> when activity =</w:t>
-      </w:r>
-      <w:r>
-        <w:rPr>
-          <w:rFonts w:eastAsiaTheme="minorEastAsia"/>
-          <w:sz w:val="16"/>
-          <w:szCs w:val="16"/>
-        </w:rPr>
-        <w:t>1</w:t>
+        <w:t xml:space="preserve"> when activity =1</w:t>
       </w:r>
     </w:p>
     <w:p>
@@ -6869,7 +6670,7 @@
           <w:noProof/>
         </w:rPr>
         <w:drawing>
-          <wp:inline distT="0" distB="0" distL="0" distR="0" wp14:anchorId="51920BED" wp14:editId="747A3A33">
+          <wp:inline distT="0" distB="0" distL="0" distR="0" wp14:anchorId="51920BED" wp14:editId="53F4896D">
             <wp:extent cx="2481263" cy="1861395"/>
             <wp:effectExtent l="0" t="0" r="0" b="5715"/>
             <wp:docPr id="1144641157" name="图片 14" descr="图表, 直方图&#10;&#10;描述已自动生成"/>
@@ -6922,7 +6723,7 @@
           <w:noProof/>
         </w:rPr>
         <w:drawing>
-          <wp:inline distT="0" distB="0" distL="0" distR="0" wp14:anchorId="602CE97E" wp14:editId="19C9F9A0">
+          <wp:inline distT="0" distB="0" distL="0" distR="0" wp14:anchorId="602CE97E" wp14:editId="5C3E0FE4">
             <wp:extent cx="2328545" cy="1847910"/>
             <wp:effectExtent l="0" t="0" r="0" b="0"/>
             <wp:docPr id="54092127" name="图片 15" descr="图表, 直方图&#10;&#10;描述已自动生成"/>
@@ -6994,7 +6795,7 @@
           <w:sz w:val="16"/>
           <w:szCs w:val="16"/>
         </w:rPr>
-        <w:t>1</w:t>
+        <w:t>16</w:t>
       </w:r>
       <w:r>
         <w:rPr>
@@ -7002,7 +6803,7 @@
           <w:sz w:val="16"/>
           <w:szCs w:val="16"/>
         </w:rPr>
-        <w:t>6</w:t>
+        <w:t xml:space="preserve"> </w:t>
       </w:r>
       <w:r>
         <w:rPr>
@@ -7010,33 +6811,33 @@
           <w:sz w:val="16"/>
           <w:szCs w:val="16"/>
         </w:rPr>
-        <w:t xml:space="preserve"> </w:t>
-      </w:r>
+        <w:t xml:space="preserve">Histogram of </w:t>
+      </w:r>
+      <w:proofErr w:type="spellStart"/>
       <w:r>
         <w:rPr>
           <w:rFonts w:eastAsiaTheme="minorEastAsia"/>
           <w:sz w:val="16"/>
           <w:szCs w:val="16"/>
         </w:rPr>
-        <w:t xml:space="preserve">Histogram of </w:t>
-      </w:r>
-      <w:proofErr w:type="spellStart"/>
+        <w:t>gyroY</w:t>
+      </w:r>
+      <w:proofErr w:type="spellEnd"/>
       <w:r>
         <w:rPr>
           <w:rFonts w:eastAsiaTheme="minorEastAsia"/>
           <w:sz w:val="16"/>
           <w:szCs w:val="16"/>
         </w:rPr>
-        <w:t>gyroY</w:t>
-      </w:r>
-      <w:proofErr w:type="spellEnd"/>
+        <w:t xml:space="preserve"> when activity = 1</w:t>
+      </w:r>
       <w:r>
         <w:rPr>
           <w:rFonts w:eastAsiaTheme="minorEastAsia"/>
           <w:sz w:val="16"/>
           <w:szCs w:val="16"/>
         </w:rPr>
-        <w:t xml:space="preserve"> when activity =</w:t>
+        <w:t xml:space="preserve">            </w:t>
       </w:r>
       <w:r>
         <w:rPr>
@@ -7044,7 +6845,7 @@
           <w:sz w:val="16"/>
           <w:szCs w:val="16"/>
         </w:rPr>
-        <w:t xml:space="preserve"> 1</w:t>
+        <w:t xml:space="preserve"> </w:t>
       </w:r>
       <w:r>
         <w:rPr>
@@ -7052,7 +6853,7 @@
           <w:sz w:val="16"/>
           <w:szCs w:val="16"/>
         </w:rPr>
-        <w:t xml:space="preserve">            </w:t>
+        <w:t>Fig.</w:t>
       </w:r>
       <w:r>
         <w:rPr>
@@ -7060,7 +6861,7 @@
           <w:sz w:val="16"/>
           <w:szCs w:val="16"/>
         </w:rPr>
-        <w:t xml:space="preserve"> </w:t>
+        <w:t>17</w:t>
       </w:r>
       <w:r>
         <w:rPr>
@@ -7068,7 +6869,7 @@
           <w:sz w:val="16"/>
           <w:szCs w:val="16"/>
         </w:rPr>
-        <w:t>Fig.</w:t>
+        <w:t xml:space="preserve"> </w:t>
       </w:r>
       <w:r>
         <w:rPr>
@@ -7076,57 +6877,25 @@
           <w:sz w:val="16"/>
           <w:szCs w:val="16"/>
         </w:rPr>
-        <w:t>1</w:t>
-      </w:r>
+        <w:t xml:space="preserve">Histogram of </w:t>
+      </w:r>
+      <w:proofErr w:type="spellStart"/>
       <w:r>
         <w:rPr>
           <w:rFonts w:eastAsiaTheme="minorEastAsia"/>
           <w:sz w:val="16"/>
           <w:szCs w:val="16"/>
         </w:rPr>
-        <w:t>7</w:t>
-      </w:r>
+        <w:t>gyroZ</w:t>
+      </w:r>
+      <w:proofErr w:type="spellEnd"/>
       <w:r>
         <w:rPr>
           <w:rFonts w:eastAsiaTheme="minorEastAsia"/>
           <w:sz w:val="16"/>
           <w:szCs w:val="16"/>
         </w:rPr>
-        <w:t xml:space="preserve"> </w:t>
-      </w:r>
-      <w:r>
-        <w:rPr>
-          <w:rFonts w:eastAsiaTheme="minorEastAsia"/>
-          <w:sz w:val="16"/>
-          <w:szCs w:val="16"/>
-        </w:rPr>
-        <w:t xml:space="preserve">Histogram of </w:t>
-      </w:r>
-      <w:proofErr w:type="spellStart"/>
-      <w:r>
-        <w:rPr>
-          <w:rFonts w:eastAsiaTheme="minorEastAsia"/>
-          <w:sz w:val="16"/>
-          <w:szCs w:val="16"/>
-        </w:rPr>
-        <w:t>gyroZ</w:t>
-      </w:r>
-      <w:proofErr w:type="spellEnd"/>
-      <w:r>
-        <w:rPr>
-          <w:rFonts w:eastAsiaTheme="minorEastAsia"/>
-          <w:sz w:val="16"/>
-          <w:szCs w:val="16"/>
-        </w:rPr>
-        <w:t xml:space="preserve"> when activity =</w:t>
-      </w:r>
-      <w:r>
-        <w:rPr>
-          <w:rFonts w:eastAsiaTheme="minorEastAsia"/>
-          <w:sz w:val="16"/>
-          <w:szCs w:val="16"/>
-        </w:rPr>
-        <w:t>1</w:t>
+        <w:t xml:space="preserve"> when activity =1</w:t>
       </w:r>
       <w:r>
         <w:rPr>
@@ -7653,19 +7422,7 @@
         <w:rPr>
           <w:rFonts w:eastAsiaTheme="minorEastAsia"/>
         </w:rPr>
-        <w:t>To</w:t>
-      </w:r>
-      <w:r>
-        <w:rPr>
-          <w:rFonts w:eastAsiaTheme="minorEastAsia"/>
-        </w:rPr>
-        <w:t xml:space="preserve"> give a detailed description </w:t>
-      </w:r>
-      <w:r>
-        <w:rPr>
-          <w:rFonts w:eastAsiaTheme="minorEastAsia"/>
-        </w:rPr>
-        <w:t>of the routing, the moving trajectory</w:t>
+        <w:t>To give a detailed description of the routing, the moving trajectory</w:t>
       </w:r>
       <w:r>
         <w:rPr>
@@ -7892,28 +7649,170 @@
     </w:p>
     <w:p>
       <w:pPr>
+        <w:rPr>
+          <w:rFonts w:eastAsiaTheme="minorEastAsia"/>
+        </w:rPr>
+      </w:pPr>
+    </w:p>
+    <w:p>
+      <w:pPr>
+        <w:rPr>
+          <w:rFonts w:eastAsiaTheme="minorEastAsia" w:cs="Times New Roman"/>
+          <w:color w:val="000000" w:themeColor="text1"/>
+          <w:szCs w:val="21"/>
+        </w:rPr>
+      </w:pPr>
+    </w:p>
+    <w:p>
+      <w:pPr>
+        <w:rPr>
+          <w:rFonts w:eastAsiaTheme="minorEastAsia" w:cs="Times New Roman"/>
+          <w:color w:val="000000" w:themeColor="text1"/>
+          <w:szCs w:val="21"/>
+        </w:rPr>
+      </w:pPr>
+    </w:p>
+    <w:p>
+      <w:pPr>
+        <w:rPr>
+          <w:rFonts w:eastAsiaTheme="minorEastAsia" w:cs="Times New Roman"/>
+          <w:color w:val="000000" w:themeColor="text1"/>
+          <w:szCs w:val="21"/>
+        </w:rPr>
+      </w:pPr>
+    </w:p>
+    <w:p>
+      <w:pPr>
+        <w:pStyle w:val="a5"/>
+        <w:numPr>
+          <w:ilvl w:val="0"/>
+          <w:numId w:val="4"/>
+        </w:numPr>
+        <w:ind w:firstLineChars="0"/>
         <w:jc w:val="left"/>
         <w:rPr>
-          <w:rFonts w:eastAsiaTheme="minorEastAsia"/>
-        </w:rPr>
-      </w:pPr>
-    </w:p>
-    <w:p>
-      <w:pPr>
-        <w:jc w:val="left"/>
-        <w:rPr>
-          <w:rFonts w:eastAsiaTheme="minorEastAsia" w:hint="eastAsia"/>
           <w:b/>
           <w:bCs/>
           <w:sz w:val="24"/>
           <w:szCs w:val="24"/>
         </w:rPr>
       </w:pPr>
-    </w:p>
-    <w:p>
-      <w:pPr>
-        <w:rPr>
-          <w:rFonts w:eastAsiaTheme="minorEastAsia" w:hint="eastAsia"/>
+      <w:r>
+        <w:rPr>
+          <w:rFonts w:asciiTheme="minorEastAsia" w:eastAsiaTheme="minorEastAsia" w:hAnsiTheme="minorEastAsia"/>
+          <w:b/>
+          <w:bCs/>
+          <w:sz w:val="24"/>
+          <w:szCs w:val="24"/>
+        </w:rPr>
+        <w:t>Persona:</w:t>
+      </w:r>
+    </w:p>
+    <w:p>
+      <w:pPr>
+        <w:rPr>
+          <w:rFonts w:eastAsiaTheme="minorEastAsia" w:cs="Times New Roman"/>
+          <w:color w:val="000000" w:themeColor="text1"/>
+          <w:szCs w:val="21"/>
+        </w:rPr>
+      </w:pPr>
+    </w:p>
+    <w:p>
+      <w:pPr>
+        <w:rPr>
+          <w:rFonts w:eastAsiaTheme="minorEastAsia" w:cs="Times New Roman"/>
+          <w:color w:val="000000" w:themeColor="text1"/>
+          <w:szCs w:val="21"/>
+        </w:rPr>
+      </w:pPr>
+    </w:p>
+    <w:p>
+      <w:pPr>
+        <w:rPr>
+          <w:rFonts w:eastAsiaTheme="minorEastAsia" w:cs="Times New Roman"/>
+          <w:color w:val="000000" w:themeColor="text1"/>
+          <w:szCs w:val="21"/>
+        </w:rPr>
+      </w:pPr>
+    </w:p>
+    <w:p>
+      <w:pPr>
+        <w:rPr>
+          <w:rFonts w:eastAsiaTheme="minorEastAsia" w:cs="Times New Roman"/>
+          <w:color w:val="000000" w:themeColor="text1"/>
+          <w:szCs w:val="21"/>
+        </w:rPr>
+      </w:pPr>
+    </w:p>
+    <w:p>
+      <w:pPr>
+        <w:rPr>
+          <w:rFonts w:eastAsiaTheme="minorEastAsia" w:cs="Times New Roman"/>
+          <w:color w:val="000000" w:themeColor="text1"/>
+          <w:szCs w:val="21"/>
+        </w:rPr>
+      </w:pPr>
+    </w:p>
+    <w:p>
+      <w:pPr>
+        <w:rPr>
+          <w:rFonts w:eastAsiaTheme="minorEastAsia" w:cs="Times New Roman"/>
+          <w:color w:val="000000" w:themeColor="text1"/>
+          <w:szCs w:val="21"/>
+        </w:rPr>
+      </w:pPr>
+    </w:p>
+    <w:p>
+      <w:pPr>
+        <w:rPr>
+          <w:rFonts w:eastAsiaTheme="minorEastAsia" w:cs="Times New Roman"/>
+          <w:color w:val="000000" w:themeColor="text1"/>
+          <w:szCs w:val="21"/>
+        </w:rPr>
+      </w:pPr>
+    </w:p>
+    <w:p>
+      <w:pPr>
+        <w:rPr>
+          <w:rFonts w:eastAsiaTheme="minorEastAsia" w:cs="Times New Roman"/>
+          <w:color w:val="000000" w:themeColor="text1"/>
+          <w:szCs w:val="21"/>
+        </w:rPr>
+      </w:pPr>
+    </w:p>
+    <w:p>
+      <w:pPr>
+        <w:rPr>
+          <w:rFonts w:eastAsiaTheme="minorEastAsia" w:cs="Times New Roman"/>
+          <w:color w:val="000000" w:themeColor="text1"/>
+          <w:szCs w:val="21"/>
+        </w:rPr>
+      </w:pPr>
+    </w:p>
+    <w:p>
+      <w:pPr>
+        <w:rPr>
+          <w:rFonts w:eastAsiaTheme="minorEastAsia" w:cs="Times New Roman"/>
+          <w:color w:val="000000" w:themeColor="text1"/>
+          <w:szCs w:val="21"/>
+        </w:rPr>
+      </w:pPr>
+    </w:p>
+    <w:p>
+      <w:pPr>
+        <w:rPr>
+          <w:rFonts w:eastAsiaTheme="minorEastAsia" w:cs="Times New Roman"/>
+          <w:color w:val="000000" w:themeColor="text1"/>
+          <w:szCs w:val="21"/>
+        </w:rPr>
+      </w:pPr>
+    </w:p>
+    <w:p>
+      <w:pPr>
+        <w:rPr>
+          <w:rFonts w:eastAsiaTheme="minorEastAsia" w:cs="Times New Roman"/>
+          <w:color w:val="000000" w:themeColor="text1"/>
+          <w:szCs w:val="21"/>
         </w:rPr>
       </w:pPr>
     </w:p>

</xml_diff>